<commit_message>
Upravené základné informácie BP (názov práce, katedra,...)
</commit_message>
<xml_diff>
--- a/Návrh a vytvorenie aplikácie pre pomoc zdravotníkom pri pravidelnej lekárskej vizite.docx
+++ b/Návrh a vytvorenie aplikácie pre pomoc zdravotníkom pri pravidelnej lekárskej vizite.docx
@@ -92,7 +92,14 @@
                 <w:b/>
                 <w:sz w:val="36"/>
               </w:rPr>
-              <w:t>NÁZOV PRÁCE</w:t>
+              <w:t>NÁ</w:t>
+            </w:r>
+            <w:r>
+              <w:rPr>
+                <w:b/>
+                <w:sz w:val="36"/>
+              </w:rPr>
+              <w:t>VRH A VYTVORENIE APLIKÁCIE PRE POMOC ZDRAVOTNÍKOM PRI PRAVIDELNEJ LEKÁRSKEJ VIZITE</w:t>
             </w:r>
           </w:p>
           <w:p>
@@ -110,7 +117,7 @@
                 <w:sz w:val="32"/>
                 <w:szCs w:val="32"/>
               </w:rPr>
-              <w:t>Diplomová alebo Bakalárska práca</w:t>
+              <w:t>Bakalárska práca</w:t>
             </w:r>
           </w:p>
         </w:tc>
@@ -204,42 +211,7 @@
                 <w:b/>
                 <w:sz w:val="32"/>
               </w:rPr>
-              <w:t>t</w:t>
-            </w:r>
-            <w:r>
-              <w:rPr>
-                <w:b/>
-                <w:sz w:val="32"/>
-              </w:rPr>
-              <w:t>itul</w:t>
-            </w:r>
-            <w:r>
-              <w:rPr>
-                <w:b/>
-                <w:sz w:val="32"/>
-              </w:rPr>
-              <w:t xml:space="preserve">. </w:t>
-            </w:r>
-            <w:r>
-              <w:rPr>
-                <w:b/>
-                <w:sz w:val="32"/>
-              </w:rPr>
-              <w:t xml:space="preserve">Meno </w:t>
-            </w:r>
-            <w:r>
-              <w:rPr>
-                <w:b/>
-                <w:sz w:val="32"/>
-              </w:rPr>
-              <w:t>P</w:t>
-            </w:r>
-            <w:r>
-              <w:rPr>
-                <w:b/>
-                <w:sz w:val="32"/>
-              </w:rPr>
-              <w:t>riezvisko</w:t>
+              <w:t>Lýdia Tarkaničová</w:t>
             </w:r>
           </w:p>
         </w:tc>
@@ -276,25 +248,6 @@
               <w:spacing w:line="259" w:lineRule="auto"/>
               <w:jc w:val="center"/>
               <w:rPr>
-                <w:b/>
-                <w:sz w:val="30"/>
-                <w:szCs w:val="30"/>
-              </w:rPr>
-            </w:pPr>
-            <w:r>
-              <w:rPr>
-                <w:b/>
-                <w:sz w:val="30"/>
-                <w:szCs w:val="30"/>
-              </w:rPr>
-              <w:t>PRESNÝ NÁZOV FAKULTY NAPR.</w:t>
-            </w:r>
-          </w:p>
-          <w:p>
-            <w:pPr>
-              <w:spacing w:line="259" w:lineRule="auto"/>
-              <w:jc w:val="center"/>
-              <w:rPr>
                 <w:caps/>
                 <w:sz w:val="32"/>
                 <w:szCs w:val="32"/>
@@ -307,7 +260,7 @@
                 <w:sz w:val="30"/>
                 <w:szCs w:val="30"/>
               </w:rPr>
-              <w:t>fakulta baníctva ekológie riadenia a geotechnológií košice</w:t>
+              <w:t>FAKULTA ELEKTROTECHNIKY A INFORMATIKY</w:t>
             </w:r>
           </w:p>
         </w:tc>
@@ -336,7 +289,14 @@
                 <w:b/>
                 <w:sz w:val="36"/>
               </w:rPr>
-              <w:t>NÁZOV PRÁCE</w:t>
+              <w:t>NÁ</w:t>
+            </w:r>
+            <w:r>
+              <w:rPr>
+                <w:b/>
+                <w:sz w:val="36"/>
+              </w:rPr>
+              <w:t>VRH A VYTVORENIE APLIKÁCIE PRE POMOC ZDRAVOTNÍKOM PRI PRAVIDELNEJ LEKÁRSKEJ VIZITE</w:t>
             </w:r>
           </w:p>
           <w:p>
@@ -354,7 +314,7 @@
                 <w:sz w:val="32"/>
                 <w:szCs w:val="32"/>
               </w:rPr>
-              <w:t>Diplomová alebo Bakalárska práca</w:t>
+              <w:t>Bakalárska práca</w:t>
             </w:r>
           </w:p>
         </w:tc>
@@ -403,7 +363,7 @@
               <w:spacing w:line="259" w:lineRule="auto"/>
             </w:pPr>
             <w:r>
-              <w:t>Špecializácia</w:t>
+              <w:t>Hospodárska informatika</w:t>
             </w:r>
           </w:p>
         </w:tc>
@@ -436,10 +396,7 @@
               <w:spacing w:line="259" w:lineRule="auto"/>
             </w:pPr>
             <w:r>
-              <w:t>N</w:t>
-            </w:r>
-            <w:r>
-              <w:t>ázov odboru (pozri zadávací list)</w:t>
+              <w:t>Informatika</w:t>
             </w:r>
           </w:p>
         </w:tc>
@@ -472,7 +429,16 @@
               <w:spacing w:line="259" w:lineRule="auto"/>
             </w:pPr>
             <w:r>
-              <w:t>Názov katedry (Skratka katedry)</w:t>
+              <w:t>Katedra kybernetiky a umelej inteligencie</w:t>
+            </w:r>
+            <w:r>
+              <w:t xml:space="preserve"> (</w:t>
+            </w:r>
+            <w:r>
+              <w:t>KKUI</w:t>
+            </w:r>
+            <w:r>
+              <w:t>)</w:t>
             </w:r>
           </w:p>
         </w:tc>
@@ -505,7 +471,19 @@
               <w:spacing w:line="259" w:lineRule="auto"/>
             </w:pPr>
             <w:r>
-              <w:t>Titul Meno Priezvisko, Titul</w:t>
+              <w:t>Ing.</w:t>
+            </w:r>
+            <w:r>
+              <w:t xml:space="preserve"> M</w:t>
+            </w:r>
+            <w:r>
+              <w:t>artin Sarnovský</w:t>
+            </w:r>
+            <w:r>
+              <w:t xml:space="preserve">, </w:t>
+            </w:r>
+            <w:r>
+              <w:t>PhD.</w:t>
             </w:r>
           </w:p>
         </w:tc>
@@ -537,24 +515,7 @@
               <w:spacing w:line="259" w:lineRule="auto"/>
             </w:pPr>
             <w:r>
-              <w:t>Titul Meno</w:t>
-            </w:r>
-            <w:r>
-              <w:t>1</w:t>
-            </w:r>
-            <w:r>
-              <w:t xml:space="preserve"> Priezvisko</w:t>
-            </w:r>
-            <w:r>
-              <w:t>1, Titul</w:t>
-            </w:r>
-          </w:p>
-          <w:p>
-            <w:pPr>
-              <w:spacing w:line="259" w:lineRule="auto"/>
-            </w:pPr>
-            <w:r>
-              <w:t>Titul Meno2 Priezvisko2, Titul</w:t>
+              <w:t>Ing. Michal Kolárik</w:t>
             </w:r>
           </w:p>
         </w:tc>
@@ -573,6 +534,31 @@
               <w:spacing w:line="259" w:lineRule="auto"/>
             </w:pPr>
           </w:p>
+          <w:p>
+            <w:pPr>
+              <w:spacing w:line="259" w:lineRule="auto"/>
+            </w:pPr>
+          </w:p>
+          <w:p>
+            <w:pPr>
+              <w:spacing w:line="259" w:lineRule="auto"/>
+            </w:pPr>
+          </w:p>
+          <w:p>
+            <w:pPr>
+              <w:spacing w:line="259" w:lineRule="auto"/>
+            </w:pPr>
+          </w:p>
+          <w:p>
+            <w:pPr>
+              <w:spacing w:line="259" w:lineRule="auto"/>
+            </w:pPr>
+          </w:p>
+          <w:p>
+            <w:pPr>
+              <w:spacing w:line="259" w:lineRule="auto"/>
+            </w:pPr>
+          </w:p>
         </w:tc>
       </w:tr>
       <w:tr>
@@ -655,28 +641,7 @@
                 <w:b/>
                 <w:sz w:val="32"/>
               </w:rPr>
-              <w:t xml:space="preserve">titul. </w:t>
-            </w:r>
-            <w:r>
-              <w:rPr>
-                <w:b/>
-                <w:sz w:val="32"/>
-              </w:rPr>
-              <w:t xml:space="preserve">Meno </w:t>
-            </w:r>
-            <w:r>
-              <w:rPr>
-                <w:b/>
-                <w:sz w:val="32"/>
-              </w:rPr>
-              <w:t>P</w:t>
-            </w:r>
-            <w:r>
-              <w:rPr>
-                <w:b/>
-                <w:sz w:val="32"/>
-              </w:rPr>
-              <w:t>riezvisko</w:t>
+              <w:t>Lýdia Tarkaničová</w:t>
             </w:r>
           </w:p>
         </w:tc>
@@ -4389,14 +4354,27 @@
       <w:r>
         <w:t xml:space="preserve">Obr. </w:t>
       </w:r>
-      <w:fldSimple w:instr=" SEQ Obr. \* ARABIC ">
-        <w:r>
-          <w:rPr>
-            <w:noProof/>
-          </w:rPr>
-          <w:t>1</w:t>
-        </w:r>
-      </w:fldSimple>
+      <w:r>
+        <w:fldChar w:fldCharType="begin"/>
+      </w:r>
+      <w:r>
+        <w:instrText xml:space="preserve"> SEQ Obr. \* ARABIC </w:instrText>
+      </w:r>
+      <w:r>
+        <w:fldChar w:fldCharType="separate"/>
+      </w:r>
+      <w:r>
+        <w:rPr>
+          <w:noProof/>
+        </w:rPr>
+        <w:t>1</w:t>
+      </w:r>
+      <w:r>
+        <w:rPr>
+          <w:noProof/>
+        </w:rPr>
+        <w:fldChar w:fldCharType="end"/>
+      </w:r>
       <w:r>
         <w:t xml:space="preserve"> Vkladanie popisu pre obrázok</w:t>
       </w:r>
@@ -4499,14 +4477,27 @@
       <w:r>
         <w:t xml:space="preserve">Obr. </w:t>
       </w:r>
-      <w:fldSimple w:instr=" SEQ Obr. \* ARABIC ">
-        <w:r>
-          <w:rPr>
-            <w:noProof/>
-          </w:rPr>
-          <w:t>2</w:t>
-        </w:r>
-      </w:fldSimple>
+      <w:r>
+        <w:fldChar w:fldCharType="begin"/>
+      </w:r>
+      <w:r>
+        <w:instrText xml:space="preserve"> SEQ Obr. \* ARABIC </w:instrText>
+      </w:r>
+      <w:r>
+        <w:fldChar w:fldCharType="separate"/>
+      </w:r>
+      <w:r>
+        <w:rPr>
+          <w:noProof/>
+        </w:rPr>
+        <w:t>2</w:t>
+      </w:r>
+      <w:r>
+        <w:rPr>
+          <w:noProof/>
+        </w:rPr>
+        <w:fldChar w:fldCharType="end"/>
+      </w:r>
       <w:r>
         <w:t xml:space="preserve"> Vkladanie popisu k tabuľkám</w:t>
       </w:r>
@@ -4520,14 +4511,27 @@
       <w:r>
         <w:t xml:space="preserve">Tab. </w:t>
       </w:r>
-      <w:fldSimple w:instr=" SEQ Tab. \* ARABIC ">
-        <w:r>
-          <w:rPr>
-            <w:noProof/>
-          </w:rPr>
-          <w:t>1</w:t>
-        </w:r>
-      </w:fldSimple>
+      <w:r>
+        <w:fldChar w:fldCharType="begin"/>
+      </w:r>
+      <w:r>
+        <w:instrText xml:space="preserve"> SEQ Tab. \* ARABIC </w:instrText>
+      </w:r>
+      <w:r>
+        <w:fldChar w:fldCharType="separate"/>
+      </w:r>
+      <w:r>
+        <w:rPr>
+          <w:noProof/>
+        </w:rPr>
+        <w:t>1</w:t>
+      </w:r>
+      <w:r>
+        <w:rPr>
+          <w:noProof/>
+        </w:rPr>
+        <w:fldChar w:fldCharType="end"/>
+      </w:r>
       <w:r>
         <w:t xml:space="preserve"> Štatistické zhodnotenie percenta zhody za rok 2013</w:t>
       </w:r>
@@ -12989,14 +12993,27 @@
       <w:r>
         <w:t xml:space="preserve">Obr. </w:t>
       </w:r>
-      <w:fldSimple w:instr=" SEQ Obr. \* ARABIC ">
-        <w:r>
-          <w:rPr>
-            <w:noProof/>
-          </w:rPr>
-          <w:t>3</w:t>
-        </w:r>
-      </w:fldSimple>
+      <w:r>
+        <w:fldChar w:fldCharType="begin"/>
+      </w:r>
+      <w:r>
+        <w:instrText xml:space="preserve"> SEQ Obr. \* ARABIC </w:instrText>
+      </w:r>
+      <w:r>
+        <w:fldChar w:fldCharType="separate"/>
+      </w:r>
+      <w:r>
+        <w:rPr>
+          <w:noProof/>
+        </w:rPr>
+        <w:t>3</w:t>
+      </w:r>
+      <w:r>
+        <w:rPr>
+          <w:noProof/>
+        </w:rPr>
+        <w:fldChar w:fldCharType="end"/>
+      </w:r>
       <w:r>
         <w:t xml:space="preserve"> Porovnanie percenta zhody fakúlt pre Bc štúdium za rok 2013</w:t>
       </w:r>
@@ -13406,7 +13423,7 @@
             <v:path o:extrusionok="f" gradientshapeok="t" o:connecttype="rect"/>
             <o:lock v:ext="edit" aspectratio="t"/>
           </v:shapetype>
-          <v:shape id="_x0000_i1025" type="#_x0000_t75" style="width:352.15pt;height:461.25pt">
+          <v:shape id="_x0000_i1025" type="#_x0000_t75" style="width:351.65pt;height:460.45pt">
             <v:imagedata r:id="rId13" o:title="protokol"/>
           </v:shape>
         </w:pict>
@@ -13420,14 +13437,27 @@
       <w:r>
         <w:t xml:space="preserve">Obr. </w:t>
       </w:r>
-      <w:fldSimple w:instr=" SEQ Obr. \* ARABIC ">
-        <w:r>
-          <w:rPr>
-            <w:noProof/>
-          </w:rPr>
-          <w:t>4</w:t>
-        </w:r>
-      </w:fldSimple>
+      <w:r>
+        <w:fldChar w:fldCharType="begin"/>
+      </w:r>
+      <w:r>
+        <w:instrText xml:space="preserve"> SEQ Obr. \* ARABIC </w:instrText>
+      </w:r>
+      <w:r>
+        <w:fldChar w:fldCharType="separate"/>
+      </w:r>
+      <w:r>
+        <w:rPr>
+          <w:noProof/>
+        </w:rPr>
+        <w:t>4</w:t>
+      </w:r>
+      <w:r>
+        <w:rPr>
+          <w:noProof/>
+        </w:rPr>
+        <w:fldChar w:fldCharType="end"/>
+      </w:r>
       <w:r>
         <w:t xml:space="preserve"> Vzor protokolu o kontrole originality</w:t>
       </w:r>
@@ -14119,14 +14149,27 @@
       <w:r>
         <w:t xml:space="preserve">Obr. </w:t>
       </w:r>
-      <w:fldSimple w:instr=" SEQ Obr. \* ARABIC ">
-        <w:r>
-          <w:rPr>
-            <w:noProof/>
-          </w:rPr>
-          <w:t>6</w:t>
-        </w:r>
-      </w:fldSimple>
+      <w:r>
+        <w:fldChar w:fldCharType="begin"/>
+      </w:r>
+      <w:r>
+        <w:instrText xml:space="preserve"> SEQ Obr. \* ARABIC </w:instrText>
+      </w:r>
+      <w:r>
+        <w:fldChar w:fldCharType="separate"/>
+      </w:r>
+      <w:r>
+        <w:rPr>
+          <w:noProof/>
+        </w:rPr>
+        <w:t>6</w:t>
+      </w:r>
+      <w:r>
+        <w:rPr>
+          <w:noProof/>
+        </w:rPr>
+        <w:fldChar w:fldCharType="end"/>
+      </w:r>
       <w:r>
         <w:t xml:space="preserve"> Obrázok grafického CD média</w:t>
       </w:r>
@@ -14270,7 +14313,13 @@
           <w:rPr>
             <w:noProof/>
           </w:rPr>
-          <w:t>22</w:t>
+          <w:t>2</w:t>
+        </w:r>
+        <w:r>
+          <w:rPr>
+            <w:noProof/>
+          </w:rPr>
+          <w:t>2</w:t>
         </w:r>
         <w:r>
           <w:fldChar w:fldCharType="end"/>
@@ -16581,6 +16630,7 @@
     <w:lsdException w:name="HTML Sample" w:semiHidden="1" w:unhideWhenUsed="1"/>
     <w:lsdException w:name="HTML Typewriter" w:semiHidden="1" w:unhideWhenUsed="1"/>
     <w:lsdException w:name="HTML Variable" w:semiHidden="1" w:unhideWhenUsed="1"/>
+    <w:lsdException w:name="Normal Table" w:semiHidden="1" w:unhideWhenUsed="1"/>
     <w:lsdException w:name="annotation subject" w:semiHidden="1" w:unhideWhenUsed="1"/>
     <w:lsdException w:name="No List" w:semiHidden="1" w:unhideWhenUsed="1"/>
     <w:lsdException w:name="Outline List 1" w:semiHidden="1" w:unhideWhenUsed="1"/>
@@ -16623,8 +16673,11 @@
     <w:lsdException w:name="Table Contemporary" w:semiHidden="1" w:unhideWhenUsed="1"/>
     <w:lsdException w:name="Table Elegant" w:semiHidden="1" w:unhideWhenUsed="1"/>
     <w:lsdException w:name="Table Professional" w:semiHidden="1" w:unhideWhenUsed="1"/>
+    <w:lsdException w:name="Table Subtle 1" w:semiHidden="1" w:unhideWhenUsed="1"/>
     <w:lsdException w:name="Table Subtle 2" w:semiHidden="1" w:unhideWhenUsed="1"/>
     <w:lsdException w:name="Table Web 1" w:semiHidden="1" w:unhideWhenUsed="1"/>
+    <w:lsdException w:name="Table Web 2" w:semiHidden="1" w:unhideWhenUsed="1"/>
+    <w:lsdException w:name="Table Web 3" w:semiHidden="1" w:unhideWhenUsed="1"/>
     <w:lsdException w:name="Balloon Text" w:semiHidden="1" w:unhideWhenUsed="1"/>
     <w:lsdException w:name="Table Grid" w:uiPriority="39"/>
     <w:lsdException w:name="Table Theme" w:semiHidden="1" w:unhideWhenUsed="1"/>
@@ -16852,7 +16905,7 @@
   <w:style w:type="paragraph" w:default="1" w:styleId="Normal">
     <w:name w:val="Normal"/>
     <w:qFormat/>
-    <w:rsid w:val="0077530D"/>
+    <w:rsid w:val="00654503"/>
     <w:pPr>
       <w:spacing w:line="360" w:lineRule="auto"/>
     </w:pPr>

</xml_diff>

<commit_message>
Vytvorená analýza súčasného stavu, popísané rôzne aplikácie ich výhody, nevýhody
</commit_message>
<xml_diff>
--- a/Návrh a vytvorenie aplikácie pre pomoc zdravotníkom pri pravidelnej lekárskej vizite.docx
+++ b/Návrh a vytvorenie aplikácie pre pomoc zdravotníkom pri pravidelnej lekárskej vizite.docx
@@ -1165,7 +1165,7 @@
         <w:rPr>
           <w:noProof/>
         </w:rPr>
-        <w:t>03. apríla 2022</w:t>
+        <w:t>10. apríla 2022</w:t>
       </w:r>
       <w:r>
         <w:fldChar w:fldCharType="end"/>
@@ -1519,7 +1519,7 @@
           <w:r>
             <w:fldChar w:fldCharType="separate"/>
           </w:r>
-          <w:hyperlink w:anchor="_Toc99888432" w:history="1">
+          <w:hyperlink w:anchor="_Toc100518976" w:history="1">
             <w:r>
               <w:rPr>
                 <w:rStyle w:val="Hyperlink"/>
@@ -1546,7 +1546,7 @@
                 <w:noProof/>
                 <w:webHidden/>
               </w:rPr>
-              <w:instrText xml:space="preserve"> PAGEREF _Toc99888432 \h </w:instrText>
+              <w:instrText xml:space="preserve"> PAGEREF _Toc100518976 \h </w:instrText>
             </w:r>
             <w:r>
               <w:rPr>
@@ -1589,7 +1589,7 @@
               <w:lang w:eastAsia="sk-SK"/>
             </w:rPr>
           </w:pPr>
-          <w:hyperlink w:anchor="_Toc99888433" w:history="1">
+          <w:hyperlink w:anchor="_Toc100518977" w:history="1">
             <w:r>
               <w:rPr>
                 <w:rStyle w:val="Hyperlink"/>
@@ -1616,7 +1616,7 @@
                 <w:noProof/>
                 <w:webHidden/>
               </w:rPr>
-              <w:instrText xml:space="preserve"> PAGEREF _Toc99888433 \h </w:instrText>
+              <w:instrText xml:space="preserve"> PAGEREF _Toc100518977 \h </w:instrText>
             </w:r>
             <w:r>
               <w:rPr>
@@ -1659,7 +1659,7 @@
               <w:lang w:eastAsia="sk-SK"/>
             </w:rPr>
           </w:pPr>
-          <w:hyperlink w:anchor="_Toc99888434" w:history="1">
+          <w:hyperlink w:anchor="_Toc100518978" w:history="1">
             <w:r>
               <w:rPr>
                 <w:rStyle w:val="Hyperlink"/>
@@ -1686,7 +1686,7 @@
                 <w:noProof/>
                 <w:webHidden/>
               </w:rPr>
-              <w:instrText xml:space="preserve"> PAGEREF _Toc99888434 \h </w:instrText>
+              <w:instrText xml:space="preserve"> PAGEREF _Toc100518978 \h </w:instrText>
             </w:r>
             <w:r>
               <w:rPr>
@@ -1729,7 +1729,7 @@
               <w:lang w:eastAsia="sk-SK"/>
             </w:rPr>
           </w:pPr>
-          <w:hyperlink w:anchor="_Toc99888435" w:history="1">
+          <w:hyperlink w:anchor="_Toc100518979" w:history="1">
             <w:r>
               <w:rPr>
                 <w:rStyle w:val="Hyperlink"/>
@@ -1756,7 +1756,7 @@
                 <w:noProof/>
                 <w:webHidden/>
               </w:rPr>
-              <w:instrText xml:space="preserve"> PAGEREF _Toc99888435 \h </w:instrText>
+              <w:instrText xml:space="preserve"> PAGEREF _Toc100518979 \h </w:instrText>
             </w:r>
             <w:r>
               <w:rPr>
@@ -1800,7 +1800,7 @@
               <w:lang w:eastAsia="sk-SK"/>
             </w:rPr>
           </w:pPr>
-          <w:hyperlink w:anchor="_Toc99888436" w:history="1">
+          <w:hyperlink w:anchor="_Toc100518980" w:history="1">
             <w:r>
               <w:rPr>
                 <w:rStyle w:val="Hyperlink"/>
@@ -1842,7 +1842,7 @@
                 <w:noProof/>
                 <w:webHidden/>
               </w:rPr>
-              <w:instrText xml:space="preserve"> PAGEREF _Toc99888436 \h </w:instrText>
+              <w:instrText xml:space="preserve"> PAGEREF _Toc100518980 \h </w:instrText>
             </w:r>
             <w:r>
               <w:rPr>
@@ -1886,7 +1886,7 @@
               <w:lang w:eastAsia="sk-SK"/>
             </w:rPr>
           </w:pPr>
-          <w:hyperlink w:anchor="_Toc99888437" w:history="1">
+          <w:hyperlink w:anchor="_Toc100518981" w:history="1">
             <w:r>
               <w:rPr>
                 <w:rStyle w:val="Hyperlink"/>
@@ -1928,7 +1928,7 @@
                 <w:noProof/>
                 <w:webHidden/>
               </w:rPr>
-              <w:instrText xml:space="preserve"> PAGEREF _Toc99888437 \h </w:instrText>
+              <w:instrText xml:space="preserve"> PAGEREF _Toc100518981 \h </w:instrText>
             </w:r>
             <w:r>
               <w:rPr>
@@ -1972,7 +1972,7 @@
               <w:lang w:eastAsia="sk-SK"/>
             </w:rPr>
           </w:pPr>
-          <w:hyperlink w:anchor="_Toc99888438" w:history="1">
+          <w:hyperlink w:anchor="_Toc100518982" w:history="1">
             <w:r>
               <w:rPr>
                 <w:rStyle w:val="Hyperlink"/>
@@ -2014,7 +2014,7 @@
                 <w:noProof/>
                 <w:webHidden/>
               </w:rPr>
-              <w:instrText xml:space="preserve"> PAGEREF _Toc99888438 \h </w:instrText>
+              <w:instrText xml:space="preserve"> PAGEREF _Toc100518982 \h </w:instrText>
             </w:r>
             <w:r>
               <w:rPr>
@@ -2035,6 +2035,694 @@
                 <w:webHidden/>
               </w:rPr>
               <w:t>14</w:t>
+            </w:r>
+            <w:r>
+              <w:rPr>
+                <w:noProof/>
+                <w:webHidden/>
+              </w:rPr>
+              <w:fldChar w:fldCharType="end"/>
+            </w:r>
+          </w:hyperlink>
+        </w:p>
+        <w:p>
+          <w:pPr>
+            <w:pStyle w:val="TOC2"/>
+            <w:tabs>
+              <w:tab w:val="left" w:pos="880"/>
+              <w:tab w:val="right" w:leader="dot" w:pos="8777"/>
+            </w:tabs>
+            <w:rPr>
+              <w:rFonts w:eastAsiaTheme="minorEastAsia"/>
+              <w:noProof/>
+              <w:lang w:eastAsia="sk-SK"/>
+            </w:rPr>
+          </w:pPr>
+          <w:hyperlink w:anchor="_Toc100518983" w:history="1">
+            <w:r>
+              <w:rPr>
+                <w:rStyle w:val="Hyperlink"/>
+                <w:noProof/>
+              </w:rPr>
+              <w:t>3.1.</w:t>
+            </w:r>
+            <w:r>
+              <w:rPr>
+                <w:rFonts w:eastAsiaTheme="minorEastAsia"/>
+                <w:noProof/>
+                <w:lang w:eastAsia="sk-SK"/>
+              </w:rPr>
+              <w:tab/>
+            </w:r>
+            <w:r>
+              <w:rPr>
+                <w:rStyle w:val="Hyperlink"/>
+                <w:noProof/>
+              </w:rPr>
+              <w:t>Charakteristika vizity.</w:t>
+            </w:r>
+            <w:r>
+              <w:rPr>
+                <w:noProof/>
+                <w:webHidden/>
+              </w:rPr>
+              <w:tab/>
+            </w:r>
+            <w:r>
+              <w:rPr>
+                <w:noProof/>
+                <w:webHidden/>
+              </w:rPr>
+              <w:fldChar w:fldCharType="begin"/>
+            </w:r>
+            <w:r>
+              <w:rPr>
+                <w:noProof/>
+                <w:webHidden/>
+              </w:rPr>
+              <w:instrText xml:space="preserve"> PAGEREF _Toc100518983 \h </w:instrText>
+            </w:r>
+            <w:r>
+              <w:rPr>
+                <w:noProof/>
+                <w:webHidden/>
+              </w:rPr>
+            </w:r>
+            <w:r>
+              <w:rPr>
+                <w:noProof/>
+                <w:webHidden/>
+              </w:rPr>
+              <w:fldChar w:fldCharType="separate"/>
+            </w:r>
+            <w:r>
+              <w:rPr>
+                <w:noProof/>
+                <w:webHidden/>
+              </w:rPr>
+              <w:t>14</w:t>
+            </w:r>
+            <w:r>
+              <w:rPr>
+                <w:noProof/>
+                <w:webHidden/>
+              </w:rPr>
+              <w:fldChar w:fldCharType="end"/>
+            </w:r>
+          </w:hyperlink>
+        </w:p>
+        <w:p>
+          <w:pPr>
+            <w:pStyle w:val="TOC2"/>
+            <w:tabs>
+              <w:tab w:val="left" w:pos="880"/>
+              <w:tab w:val="right" w:leader="dot" w:pos="8777"/>
+            </w:tabs>
+            <w:rPr>
+              <w:rFonts w:eastAsiaTheme="minorEastAsia"/>
+              <w:noProof/>
+              <w:lang w:eastAsia="sk-SK"/>
+            </w:rPr>
+          </w:pPr>
+          <w:hyperlink w:anchor="_Toc100518984" w:history="1">
+            <w:r>
+              <w:rPr>
+                <w:rStyle w:val="Hyperlink"/>
+                <w:noProof/>
+              </w:rPr>
+              <w:t>3.2.</w:t>
+            </w:r>
+            <w:r>
+              <w:rPr>
+                <w:rFonts w:eastAsiaTheme="minorEastAsia"/>
+                <w:noProof/>
+                <w:lang w:eastAsia="sk-SK"/>
+              </w:rPr>
+              <w:tab/>
+            </w:r>
+            <w:r>
+              <w:rPr>
+                <w:rStyle w:val="Hyperlink"/>
+                <w:noProof/>
+              </w:rPr>
+              <w:t>Formy vizít</w:t>
+            </w:r>
+            <w:r>
+              <w:rPr>
+                <w:noProof/>
+                <w:webHidden/>
+              </w:rPr>
+              <w:tab/>
+            </w:r>
+            <w:r>
+              <w:rPr>
+                <w:noProof/>
+                <w:webHidden/>
+              </w:rPr>
+              <w:fldChar w:fldCharType="begin"/>
+            </w:r>
+            <w:r>
+              <w:rPr>
+                <w:noProof/>
+                <w:webHidden/>
+              </w:rPr>
+              <w:instrText xml:space="preserve"> PAGEREF _Toc100518984 \h </w:instrText>
+            </w:r>
+            <w:r>
+              <w:rPr>
+                <w:noProof/>
+                <w:webHidden/>
+              </w:rPr>
+            </w:r>
+            <w:r>
+              <w:rPr>
+                <w:noProof/>
+                <w:webHidden/>
+              </w:rPr>
+              <w:fldChar w:fldCharType="separate"/>
+            </w:r>
+            <w:r>
+              <w:rPr>
+                <w:noProof/>
+                <w:webHidden/>
+              </w:rPr>
+              <w:t>14</w:t>
+            </w:r>
+            <w:r>
+              <w:rPr>
+                <w:noProof/>
+                <w:webHidden/>
+              </w:rPr>
+              <w:fldChar w:fldCharType="end"/>
+            </w:r>
+          </w:hyperlink>
+        </w:p>
+        <w:p>
+          <w:pPr>
+            <w:pStyle w:val="TOC2"/>
+            <w:tabs>
+              <w:tab w:val="left" w:pos="880"/>
+              <w:tab w:val="right" w:leader="dot" w:pos="8777"/>
+            </w:tabs>
+            <w:rPr>
+              <w:rFonts w:eastAsiaTheme="minorEastAsia"/>
+              <w:noProof/>
+              <w:lang w:eastAsia="sk-SK"/>
+            </w:rPr>
+          </w:pPr>
+          <w:hyperlink w:anchor="_Toc100518985" w:history="1">
+            <w:r>
+              <w:rPr>
+                <w:rStyle w:val="Hyperlink"/>
+                <w:noProof/>
+              </w:rPr>
+              <w:t>3.3.</w:t>
+            </w:r>
+            <w:r>
+              <w:rPr>
+                <w:rFonts w:eastAsiaTheme="minorEastAsia"/>
+                <w:noProof/>
+                <w:lang w:eastAsia="sk-SK"/>
+              </w:rPr>
+              <w:tab/>
+            </w:r>
+            <w:r>
+              <w:rPr>
+                <w:rStyle w:val="Hyperlink"/>
+                <w:noProof/>
+              </w:rPr>
+              <w:t>Príprava vizity</w:t>
+            </w:r>
+            <w:r>
+              <w:rPr>
+                <w:noProof/>
+                <w:webHidden/>
+              </w:rPr>
+              <w:tab/>
+            </w:r>
+            <w:r>
+              <w:rPr>
+                <w:noProof/>
+                <w:webHidden/>
+              </w:rPr>
+              <w:fldChar w:fldCharType="begin"/>
+            </w:r>
+            <w:r>
+              <w:rPr>
+                <w:noProof/>
+                <w:webHidden/>
+              </w:rPr>
+              <w:instrText xml:space="preserve"> PAGEREF _Toc100518985 \h </w:instrText>
+            </w:r>
+            <w:r>
+              <w:rPr>
+                <w:noProof/>
+                <w:webHidden/>
+              </w:rPr>
+            </w:r>
+            <w:r>
+              <w:rPr>
+                <w:noProof/>
+                <w:webHidden/>
+              </w:rPr>
+              <w:fldChar w:fldCharType="separate"/>
+            </w:r>
+            <w:r>
+              <w:rPr>
+                <w:noProof/>
+                <w:webHidden/>
+              </w:rPr>
+              <w:t>14</w:t>
+            </w:r>
+            <w:r>
+              <w:rPr>
+                <w:noProof/>
+                <w:webHidden/>
+              </w:rPr>
+              <w:fldChar w:fldCharType="end"/>
+            </w:r>
+          </w:hyperlink>
+        </w:p>
+        <w:p>
+          <w:pPr>
+            <w:pStyle w:val="TOC2"/>
+            <w:tabs>
+              <w:tab w:val="left" w:pos="880"/>
+              <w:tab w:val="right" w:leader="dot" w:pos="8777"/>
+            </w:tabs>
+            <w:rPr>
+              <w:rFonts w:eastAsiaTheme="minorEastAsia"/>
+              <w:noProof/>
+              <w:lang w:eastAsia="sk-SK"/>
+            </w:rPr>
+          </w:pPr>
+          <w:hyperlink w:anchor="_Toc100518986" w:history="1">
+            <w:r>
+              <w:rPr>
+                <w:rStyle w:val="Hyperlink"/>
+                <w:noProof/>
+              </w:rPr>
+              <w:t>3.4.</w:t>
+            </w:r>
+            <w:r>
+              <w:rPr>
+                <w:rFonts w:eastAsiaTheme="minorEastAsia"/>
+                <w:noProof/>
+                <w:lang w:eastAsia="sk-SK"/>
+              </w:rPr>
+              <w:tab/>
+            </w:r>
+            <w:r>
+              <w:rPr>
+                <w:rStyle w:val="Hyperlink"/>
+                <w:noProof/>
+              </w:rPr>
+              <w:t>Vedenie zdravotnej dokumentácie</w:t>
+            </w:r>
+            <w:r>
+              <w:rPr>
+                <w:noProof/>
+                <w:webHidden/>
+              </w:rPr>
+              <w:tab/>
+            </w:r>
+            <w:r>
+              <w:rPr>
+                <w:noProof/>
+                <w:webHidden/>
+              </w:rPr>
+              <w:fldChar w:fldCharType="begin"/>
+            </w:r>
+            <w:r>
+              <w:rPr>
+                <w:noProof/>
+                <w:webHidden/>
+              </w:rPr>
+              <w:instrText xml:space="preserve"> PAGEREF _Toc100518986 \h </w:instrText>
+            </w:r>
+            <w:r>
+              <w:rPr>
+                <w:noProof/>
+                <w:webHidden/>
+              </w:rPr>
+            </w:r>
+            <w:r>
+              <w:rPr>
+                <w:noProof/>
+                <w:webHidden/>
+              </w:rPr>
+              <w:fldChar w:fldCharType="separate"/>
+            </w:r>
+            <w:r>
+              <w:rPr>
+                <w:noProof/>
+                <w:webHidden/>
+              </w:rPr>
+              <w:t>15</w:t>
+            </w:r>
+            <w:r>
+              <w:rPr>
+                <w:noProof/>
+                <w:webHidden/>
+              </w:rPr>
+              <w:fldChar w:fldCharType="end"/>
+            </w:r>
+          </w:hyperlink>
+        </w:p>
+        <w:p>
+          <w:pPr>
+            <w:pStyle w:val="TOC2"/>
+            <w:tabs>
+              <w:tab w:val="left" w:pos="880"/>
+              <w:tab w:val="right" w:leader="dot" w:pos="8777"/>
+            </w:tabs>
+            <w:rPr>
+              <w:rFonts w:eastAsiaTheme="minorEastAsia"/>
+              <w:noProof/>
+              <w:lang w:eastAsia="sk-SK"/>
+            </w:rPr>
+          </w:pPr>
+          <w:hyperlink w:anchor="_Toc100518987" w:history="1">
+            <w:r>
+              <w:rPr>
+                <w:rStyle w:val="Hyperlink"/>
+                <w:noProof/>
+              </w:rPr>
+              <w:t>3.5.</w:t>
+            </w:r>
+            <w:r>
+              <w:rPr>
+                <w:rFonts w:eastAsiaTheme="minorEastAsia"/>
+                <w:noProof/>
+                <w:lang w:eastAsia="sk-SK"/>
+              </w:rPr>
+              <w:tab/>
+            </w:r>
+            <w:r>
+              <w:rPr>
+                <w:rStyle w:val="Hyperlink"/>
+                <w:noProof/>
+              </w:rPr>
+              <w:t>Mobilné aplikácie</w:t>
+            </w:r>
+            <w:r>
+              <w:rPr>
+                <w:noProof/>
+                <w:webHidden/>
+              </w:rPr>
+              <w:tab/>
+            </w:r>
+            <w:r>
+              <w:rPr>
+                <w:noProof/>
+                <w:webHidden/>
+              </w:rPr>
+              <w:fldChar w:fldCharType="begin"/>
+            </w:r>
+            <w:r>
+              <w:rPr>
+                <w:noProof/>
+                <w:webHidden/>
+              </w:rPr>
+              <w:instrText xml:space="preserve"> PAGEREF _Toc100518987 \h </w:instrText>
+            </w:r>
+            <w:r>
+              <w:rPr>
+                <w:noProof/>
+                <w:webHidden/>
+              </w:rPr>
+            </w:r>
+            <w:r>
+              <w:rPr>
+                <w:noProof/>
+                <w:webHidden/>
+              </w:rPr>
+              <w:fldChar w:fldCharType="separate"/>
+            </w:r>
+            <w:r>
+              <w:rPr>
+                <w:noProof/>
+                <w:webHidden/>
+              </w:rPr>
+              <w:t>15</w:t>
+            </w:r>
+            <w:r>
+              <w:rPr>
+                <w:noProof/>
+                <w:webHidden/>
+              </w:rPr>
+              <w:fldChar w:fldCharType="end"/>
+            </w:r>
+          </w:hyperlink>
+        </w:p>
+        <w:p>
+          <w:pPr>
+            <w:pStyle w:val="TOC3"/>
+            <w:tabs>
+              <w:tab w:val="left" w:pos="1320"/>
+              <w:tab w:val="right" w:leader="dot" w:pos="8777"/>
+            </w:tabs>
+            <w:rPr>
+              <w:rFonts w:eastAsiaTheme="minorEastAsia"/>
+              <w:noProof/>
+              <w:lang w:eastAsia="sk-SK"/>
+            </w:rPr>
+          </w:pPr>
+          <w:hyperlink w:anchor="_Toc100518988" w:history="1">
+            <w:r>
+              <w:rPr>
+                <w:rStyle w:val="Hyperlink"/>
+                <w:noProof/>
+              </w:rPr>
+              <w:t>3.5.1.</w:t>
+            </w:r>
+            <w:r>
+              <w:rPr>
+                <w:rFonts w:eastAsiaTheme="minorEastAsia"/>
+                <w:noProof/>
+                <w:lang w:eastAsia="sk-SK"/>
+              </w:rPr>
+              <w:tab/>
+            </w:r>
+            <w:r>
+              <w:rPr>
+                <w:rStyle w:val="Hyperlink"/>
+                <w:noProof/>
+              </w:rPr>
+              <w:t>Mobilná aplikácia Denník krvného tlaku</w:t>
+            </w:r>
+            <w:r>
+              <w:rPr>
+                <w:noProof/>
+                <w:webHidden/>
+              </w:rPr>
+              <w:tab/>
+            </w:r>
+            <w:r>
+              <w:rPr>
+                <w:noProof/>
+                <w:webHidden/>
+              </w:rPr>
+              <w:fldChar w:fldCharType="begin"/>
+            </w:r>
+            <w:r>
+              <w:rPr>
+                <w:noProof/>
+                <w:webHidden/>
+              </w:rPr>
+              <w:instrText xml:space="preserve"> PAGEREF _Toc100518988 \h </w:instrText>
+            </w:r>
+            <w:r>
+              <w:rPr>
+                <w:noProof/>
+                <w:webHidden/>
+              </w:rPr>
+            </w:r>
+            <w:r>
+              <w:rPr>
+                <w:noProof/>
+                <w:webHidden/>
+              </w:rPr>
+              <w:fldChar w:fldCharType="separate"/>
+            </w:r>
+            <w:r>
+              <w:rPr>
+                <w:noProof/>
+                <w:webHidden/>
+              </w:rPr>
+              <w:t>16</w:t>
+            </w:r>
+            <w:r>
+              <w:rPr>
+                <w:noProof/>
+                <w:webHidden/>
+              </w:rPr>
+              <w:fldChar w:fldCharType="end"/>
+            </w:r>
+          </w:hyperlink>
+        </w:p>
+        <w:p>
+          <w:pPr>
+            <w:pStyle w:val="TOC3"/>
+            <w:tabs>
+              <w:tab w:val="left" w:pos="1320"/>
+              <w:tab w:val="right" w:leader="dot" w:pos="8777"/>
+            </w:tabs>
+            <w:rPr>
+              <w:rFonts w:eastAsiaTheme="minorEastAsia"/>
+              <w:noProof/>
+              <w:lang w:eastAsia="sk-SK"/>
+            </w:rPr>
+          </w:pPr>
+          <w:hyperlink w:anchor="_Toc100518989" w:history="1">
+            <w:r>
+              <w:rPr>
+                <w:rStyle w:val="Hyperlink"/>
+                <w:noProof/>
+              </w:rPr>
+              <w:t>3.5.2.</w:t>
+            </w:r>
+            <w:r>
+              <w:rPr>
+                <w:rFonts w:eastAsiaTheme="minorEastAsia"/>
+                <w:noProof/>
+                <w:lang w:eastAsia="sk-SK"/>
+              </w:rPr>
+              <w:tab/>
+            </w:r>
+            <w:r>
+              <w:rPr>
+                <w:rStyle w:val="Hyperlink"/>
+                <w:noProof/>
+              </w:rPr>
+              <w:t>Mobilná aplikácia Medical records</w:t>
+            </w:r>
+            <w:r>
+              <w:rPr>
+                <w:noProof/>
+                <w:webHidden/>
+              </w:rPr>
+              <w:tab/>
+            </w:r>
+            <w:r>
+              <w:rPr>
+                <w:noProof/>
+                <w:webHidden/>
+              </w:rPr>
+              <w:fldChar w:fldCharType="begin"/>
+            </w:r>
+            <w:r>
+              <w:rPr>
+                <w:noProof/>
+                <w:webHidden/>
+              </w:rPr>
+              <w:instrText xml:space="preserve"> PAGEREF _Toc100518989 \h </w:instrText>
+            </w:r>
+            <w:r>
+              <w:rPr>
+                <w:noProof/>
+                <w:webHidden/>
+              </w:rPr>
+            </w:r>
+            <w:r>
+              <w:rPr>
+                <w:noProof/>
+                <w:webHidden/>
+              </w:rPr>
+              <w:fldChar w:fldCharType="separate"/>
+            </w:r>
+            <w:r>
+              <w:rPr>
+                <w:noProof/>
+                <w:webHidden/>
+              </w:rPr>
+              <w:t>17</w:t>
+            </w:r>
+            <w:r>
+              <w:rPr>
+                <w:noProof/>
+                <w:webHidden/>
+              </w:rPr>
+              <w:fldChar w:fldCharType="end"/>
+            </w:r>
+          </w:hyperlink>
+        </w:p>
+        <w:p>
+          <w:pPr>
+            <w:pStyle w:val="TOC3"/>
+            <w:tabs>
+              <w:tab w:val="left" w:pos="1320"/>
+              <w:tab w:val="right" w:leader="dot" w:pos="8777"/>
+            </w:tabs>
+            <w:rPr>
+              <w:rFonts w:eastAsiaTheme="minorEastAsia"/>
+              <w:noProof/>
+              <w:lang w:eastAsia="sk-SK"/>
+            </w:rPr>
+          </w:pPr>
+          <w:hyperlink w:anchor="_Toc100518990" w:history="1">
+            <w:r>
+              <w:rPr>
+                <w:rStyle w:val="Hyperlink"/>
+                <w:noProof/>
+              </w:rPr>
+              <w:t>3.5.3.</w:t>
+            </w:r>
+            <w:r>
+              <w:rPr>
+                <w:rFonts w:eastAsiaTheme="minorEastAsia"/>
+                <w:noProof/>
+                <w:lang w:eastAsia="sk-SK"/>
+              </w:rPr>
+              <w:tab/>
+            </w:r>
+            <w:r>
+              <w:rPr>
+                <w:rStyle w:val="Hyperlink"/>
+                <w:noProof/>
+              </w:rPr>
+              <w:t>Mobilná aplikácia Medical Records Clinic app</w:t>
+            </w:r>
+            <w:r>
+              <w:rPr>
+                <w:noProof/>
+                <w:webHidden/>
+              </w:rPr>
+              <w:tab/>
+            </w:r>
+            <w:r>
+              <w:rPr>
+                <w:noProof/>
+                <w:webHidden/>
+              </w:rPr>
+              <w:fldChar w:fldCharType="begin"/>
+            </w:r>
+            <w:r>
+              <w:rPr>
+                <w:noProof/>
+                <w:webHidden/>
+              </w:rPr>
+              <w:instrText xml:space="preserve"> PAGEREF _Toc100518990 \h </w:instrText>
+            </w:r>
+            <w:r>
+              <w:rPr>
+                <w:noProof/>
+                <w:webHidden/>
+              </w:rPr>
+            </w:r>
+            <w:r>
+              <w:rPr>
+                <w:noProof/>
+                <w:webHidden/>
+              </w:rPr>
+              <w:fldChar w:fldCharType="separate"/>
+            </w:r>
+            <w:r>
+              <w:rPr>
+                <w:noProof/>
+                <w:webHidden/>
+              </w:rPr>
+              <w:t>17</w:t>
             </w:r>
             <w:r>
               <w:rPr>
@@ -2057,7 +2745,7 @@
               <w:lang w:eastAsia="sk-SK"/>
             </w:rPr>
           </w:pPr>
-          <w:hyperlink w:anchor="_Toc99888439" w:history="1">
+          <w:hyperlink w:anchor="_Toc100518991" w:history="1">
             <w:r>
               <w:rPr>
                 <w:rStyle w:val="Hyperlink"/>
@@ -2084,7 +2772,7 @@
                 <w:noProof/>
                 <w:webHidden/>
               </w:rPr>
-              <w:instrText xml:space="preserve"> PAGEREF _Toc99888439 \h </w:instrText>
+              <w:instrText xml:space="preserve"> PAGEREF _Toc100518991 \h </w:instrText>
             </w:r>
             <w:r>
               <w:rPr>
@@ -2104,7 +2792,7 @@
                 <w:noProof/>
                 <w:webHidden/>
               </w:rPr>
-              <w:t>15</w:t>
+              <w:t>19</w:t>
             </w:r>
             <w:r>
               <w:rPr>
@@ -2127,7 +2815,7 @@
               <w:lang w:eastAsia="sk-SK"/>
             </w:rPr>
           </w:pPr>
-          <w:hyperlink w:anchor="_Toc99888440" w:history="1">
+          <w:hyperlink w:anchor="_Toc100518992" w:history="1">
             <w:r>
               <w:rPr>
                 <w:rStyle w:val="Hyperlink"/>
@@ -2154,7 +2842,7 @@
                 <w:noProof/>
                 <w:webHidden/>
               </w:rPr>
-              <w:instrText xml:space="preserve"> PAGEREF _Toc99888440 \h </w:instrText>
+              <w:instrText xml:space="preserve"> PAGEREF _Toc100518992 \h </w:instrText>
             </w:r>
             <w:r>
               <w:rPr>
@@ -2174,7 +2862,7 @@
                 <w:noProof/>
                 <w:webHidden/>
               </w:rPr>
-              <w:t>16</w:t>
+              <w:t>20</w:t>
             </w:r>
             <w:r>
               <w:rPr>
@@ -2197,7 +2885,7 @@
               <w:lang w:eastAsia="sk-SK"/>
             </w:rPr>
           </w:pPr>
-          <w:hyperlink w:anchor="_Toc99888441" w:history="1">
+          <w:hyperlink w:anchor="_Toc100518993" w:history="1">
             <w:r>
               <w:rPr>
                 <w:rStyle w:val="Hyperlink"/>
@@ -2224,7 +2912,7 @@
                 <w:noProof/>
                 <w:webHidden/>
               </w:rPr>
-              <w:instrText xml:space="preserve"> PAGEREF _Toc99888441 \h </w:instrText>
+              <w:instrText xml:space="preserve"> PAGEREF _Toc100518993 \h </w:instrText>
             </w:r>
             <w:r>
               <w:rPr>
@@ -2244,7 +2932,7 @@
                 <w:noProof/>
                 <w:webHidden/>
               </w:rPr>
-              <w:t>17</w:t>
+              <w:t>21</w:t>
             </w:r>
             <w:r>
               <w:rPr>
@@ -2286,7 +2974,7 @@
         </w:numPr>
         <w:ind w:left="360" w:hanging="360"/>
       </w:pPr>
-      <w:bookmarkStart w:id="5" w:name="_Toc99888432"/>
+      <w:bookmarkStart w:id="5" w:name="_Toc100518976"/>
       <w:r>
         <w:lastRenderedPageBreak/>
         <w:t>Zoznam obrázkov</w:t>
@@ -2314,13 +3002,36 @@
       <w:r>
         <w:fldChar w:fldCharType="separate"/>
       </w:r>
-      <w:hyperlink w:anchor="_Toc99888197" w:history="1">
+      <w:hyperlink r:id="rId8" w:anchor="_Toc100520726" w:history="1">
         <w:r>
           <w:rPr>
             <w:rStyle w:val="Hyperlink"/>
             <w:noProof/>
           </w:rPr>
-          <w:t>Obr. 6 Obrázok grafického CD média</w:t>
+          <w:t xml:space="preserve">Obr. 1  Aktivita zobrazujúca štatistiky meraní </w:t>
+        </w:r>
+        <w:r>
+          <w:rPr>
+            <w:rStyle w:val="Hyperlink"/>
+            <w:noProof/>
+            <w:lang w:val="en-AS"/>
+          </w:rPr>
+          <w:t>[</w:t>
+        </w:r>
+        <w:r>
+          <w:rPr>
+            <w:rStyle w:val="Hyperlink"/>
+            <w:noProof/>
+          </w:rPr>
+          <w:t>4</w:t>
+        </w:r>
+        <w:r>
+          <w:rPr>
+            <w:rStyle w:val="Hyperlink"/>
+            <w:noProof/>
+            <w:lang w:val="en-AS"/>
+          </w:rPr>
+          <w:t>]</w:t>
         </w:r>
         <w:r>
           <w:rPr>
@@ -2341,7 +3052,193 @@
             <w:noProof/>
             <w:webHidden/>
           </w:rPr>
-          <w:instrText xml:space="preserve"> PAGEREF _Toc99888197 \h </w:instrText>
+          <w:instrText xml:space="preserve"> PAGEREF _Toc100520726 \h </w:instrText>
+        </w:r>
+        <w:r>
+          <w:rPr>
+            <w:noProof/>
+            <w:webHidden/>
+          </w:rPr>
+        </w:r>
+        <w:r>
+          <w:rPr>
+            <w:noProof/>
+            <w:webHidden/>
+          </w:rPr>
+          <w:fldChar w:fldCharType="separate"/>
+        </w:r>
+        <w:r>
+          <w:rPr>
+            <w:noProof/>
+            <w:webHidden/>
+          </w:rPr>
+          <w:t>16</w:t>
+        </w:r>
+        <w:r>
+          <w:rPr>
+            <w:noProof/>
+            <w:webHidden/>
+          </w:rPr>
+          <w:fldChar w:fldCharType="end"/>
+        </w:r>
+      </w:hyperlink>
+    </w:p>
+    <w:p>
+      <w:pPr>
+        <w:pStyle w:val="TableofFigures"/>
+        <w:tabs>
+          <w:tab w:val="right" w:leader="dot" w:pos="8777"/>
+        </w:tabs>
+        <w:rPr>
+          <w:rFonts w:eastAsiaTheme="minorEastAsia"/>
+          <w:noProof/>
+          <w:lang w:eastAsia="sk-SK"/>
+        </w:rPr>
+      </w:pPr>
+      <w:hyperlink r:id="rId9" w:anchor="_Toc100520727" w:history="1">
+        <w:r>
+          <w:rPr>
+            <w:rStyle w:val="Hyperlink"/>
+            <w:noProof/>
+          </w:rPr>
+          <w:t xml:space="preserve">Obr. 2  Aktivita zobrazujúca meranie krvného tlaku </w:t>
+        </w:r>
+        <w:r>
+          <w:rPr>
+            <w:rStyle w:val="Hyperlink"/>
+            <w:noProof/>
+            <w:lang w:val="en-AS"/>
+          </w:rPr>
+          <w:t>[</w:t>
+        </w:r>
+        <w:r>
+          <w:rPr>
+            <w:rStyle w:val="Hyperlink"/>
+            <w:noProof/>
+          </w:rPr>
+          <w:t>4</w:t>
+        </w:r>
+        <w:r>
+          <w:rPr>
+            <w:rStyle w:val="Hyperlink"/>
+            <w:noProof/>
+            <w:lang w:val="en-AS"/>
+          </w:rPr>
+          <w:t>]</w:t>
+        </w:r>
+        <w:r>
+          <w:rPr>
+            <w:noProof/>
+            <w:webHidden/>
+          </w:rPr>
+          <w:tab/>
+        </w:r>
+        <w:r>
+          <w:rPr>
+            <w:noProof/>
+            <w:webHidden/>
+          </w:rPr>
+          <w:fldChar w:fldCharType="begin"/>
+        </w:r>
+        <w:r>
+          <w:rPr>
+            <w:noProof/>
+            <w:webHidden/>
+          </w:rPr>
+          <w:instrText xml:space="preserve"> PAGEREF _Toc100520727 \h </w:instrText>
+        </w:r>
+        <w:r>
+          <w:rPr>
+            <w:noProof/>
+            <w:webHidden/>
+          </w:rPr>
+        </w:r>
+        <w:r>
+          <w:rPr>
+            <w:noProof/>
+            <w:webHidden/>
+          </w:rPr>
+          <w:fldChar w:fldCharType="separate"/>
+        </w:r>
+        <w:r>
+          <w:rPr>
+            <w:noProof/>
+            <w:webHidden/>
+          </w:rPr>
+          <w:t>16</w:t>
+        </w:r>
+        <w:r>
+          <w:rPr>
+            <w:noProof/>
+            <w:webHidden/>
+          </w:rPr>
+          <w:fldChar w:fldCharType="end"/>
+        </w:r>
+      </w:hyperlink>
+    </w:p>
+    <w:p>
+      <w:pPr>
+        <w:pStyle w:val="TableofFigures"/>
+        <w:tabs>
+          <w:tab w:val="right" w:leader="dot" w:pos="8777"/>
+        </w:tabs>
+        <w:rPr>
+          <w:rFonts w:eastAsiaTheme="minorEastAsia"/>
+          <w:noProof/>
+          <w:lang w:eastAsia="sk-SK"/>
+        </w:rPr>
+      </w:pPr>
+      <w:hyperlink r:id="rId10" w:anchor="_Toc100520728" w:history="1">
+        <w:r>
+          <w:rPr>
+            <w:rStyle w:val="Hyperlink"/>
+            <w:noProof/>
+          </w:rPr>
+          <w:t xml:space="preserve">Obr. 3 Aktivita zobrazujúca výber záznamov </w:t>
+        </w:r>
+        <w:r>
+          <w:rPr>
+            <w:rStyle w:val="Hyperlink"/>
+            <w:noProof/>
+            <w:lang w:val="en-AS"/>
+          </w:rPr>
+          <w:t>[</w:t>
+        </w:r>
+        <w:r>
+          <w:rPr>
+            <w:rStyle w:val="Hyperlink"/>
+            <w:noProof/>
+          </w:rPr>
+          <w:t>5</w:t>
+        </w:r>
+        <w:r>
+          <w:rPr>
+            <w:rStyle w:val="Hyperlink"/>
+            <w:noProof/>
+            <w:lang w:val="en-AS"/>
+          </w:rPr>
+          <w:t>]</w:t>
+        </w:r>
+        <w:r>
+          <w:rPr>
+            <w:noProof/>
+            <w:webHidden/>
+          </w:rPr>
+          <w:tab/>
+        </w:r>
+        <w:r>
+          <w:rPr>
+            <w:noProof/>
+            <w:webHidden/>
+          </w:rPr>
+          <w:fldChar w:fldCharType="begin"/>
+        </w:r>
+        <w:r>
+          <w:rPr>
+            <w:noProof/>
+            <w:webHidden/>
+          </w:rPr>
+          <w:instrText xml:space="preserve"> PAGEREF _Toc100520728 \h </w:instrText>
         </w:r>
         <w:r>
           <w:rPr>
@@ -2373,6 +3270,355 @@
       </w:hyperlink>
     </w:p>
     <w:p>
+      <w:pPr>
+        <w:pStyle w:val="TableofFigures"/>
+        <w:tabs>
+          <w:tab w:val="right" w:leader="dot" w:pos="8777"/>
+        </w:tabs>
+        <w:rPr>
+          <w:rFonts w:eastAsiaTheme="minorEastAsia"/>
+          <w:noProof/>
+          <w:lang w:eastAsia="sk-SK"/>
+        </w:rPr>
+      </w:pPr>
+      <w:hyperlink r:id="rId11" w:anchor="_Toc100520729" w:history="1">
+        <w:r>
+          <w:rPr>
+            <w:rStyle w:val="Hyperlink"/>
+            <w:noProof/>
+          </w:rPr>
+          <w:t xml:space="preserve">Obr. 4  Aktivita zobrazujúca kakendár aktivít </w:t>
+        </w:r>
+        <w:r>
+          <w:rPr>
+            <w:rStyle w:val="Hyperlink"/>
+            <w:noProof/>
+            <w:lang w:val="en-AS"/>
+          </w:rPr>
+          <w:t>[</w:t>
+        </w:r>
+        <w:r>
+          <w:rPr>
+            <w:rStyle w:val="Hyperlink"/>
+            <w:noProof/>
+          </w:rPr>
+          <w:t>5</w:t>
+        </w:r>
+        <w:r>
+          <w:rPr>
+            <w:rStyle w:val="Hyperlink"/>
+            <w:noProof/>
+            <w:lang w:val="en-AS"/>
+          </w:rPr>
+          <w:t>]</w:t>
+        </w:r>
+        <w:r>
+          <w:rPr>
+            <w:noProof/>
+            <w:webHidden/>
+          </w:rPr>
+          <w:tab/>
+        </w:r>
+        <w:r>
+          <w:rPr>
+            <w:noProof/>
+            <w:webHidden/>
+          </w:rPr>
+          <w:fldChar w:fldCharType="begin"/>
+        </w:r>
+        <w:r>
+          <w:rPr>
+            <w:noProof/>
+            <w:webHidden/>
+          </w:rPr>
+          <w:instrText xml:space="preserve"> PAGEREF _Toc100520729 \h </w:instrText>
+        </w:r>
+        <w:r>
+          <w:rPr>
+            <w:noProof/>
+            <w:webHidden/>
+          </w:rPr>
+        </w:r>
+        <w:r>
+          <w:rPr>
+            <w:noProof/>
+            <w:webHidden/>
+          </w:rPr>
+          <w:fldChar w:fldCharType="separate"/>
+        </w:r>
+        <w:r>
+          <w:rPr>
+            <w:noProof/>
+            <w:webHidden/>
+          </w:rPr>
+          <w:t>17</w:t>
+        </w:r>
+        <w:r>
+          <w:rPr>
+            <w:noProof/>
+            <w:webHidden/>
+          </w:rPr>
+          <w:fldChar w:fldCharType="end"/>
+        </w:r>
+      </w:hyperlink>
+    </w:p>
+    <w:p>
+      <w:pPr>
+        <w:pStyle w:val="TableofFigures"/>
+        <w:tabs>
+          <w:tab w:val="right" w:leader="dot" w:pos="8777"/>
+        </w:tabs>
+        <w:rPr>
+          <w:rFonts w:eastAsiaTheme="minorEastAsia"/>
+          <w:noProof/>
+          <w:lang w:eastAsia="sk-SK"/>
+        </w:rPr>
+      </w:pPr>
+      <w:hyperlink r:id="rId12" w:anchor="_Toc100520730" w:history="1">
+        <w:r>
+          <w:rPr>
+            <w:rStyle w:val="Hyperlink"/>
+            <w:noProof/>
+          </w:rPr>
+          <w:t xml:space="preserve">Obr. 5 Aktivita zobrazujúca výber merania </w:t>
+        </w:r>
+        <w:r>
+          <w:rPr>
+            <w:rStyle w:val="Hyperlink"/>
+            <w:noProof/>
+            <w:lang w:val="en-AS"/>
+          </w:rPr>
+          <w:t>[</w:t>
+        </w:r>
+        <w:r>
+          <w:rPr>
+            <w:rStyle w:val="Hyperlink"/>
+            <w:noProof/>
+          </w:rPr>
+          <w:t>6</w:t>
+        </w:r>
+        <w:r>
+          <w:rPr>
+            <w:rStyle w:val="Hyperlink"/>
+            <w:noProof/>
+            <w:lang w:val="en-AS"/>
+          </w:rPr>
+          <w:t>]</w:t>
+        </w:r>
+        <w:r>
+          <w:rPr>
+            <w:noProof/>
+            <w:webHidden/>
+          </w:rPr>
+          <w:tab/>
+        </w:r>
+        <w:r>
+          <w:rPr>
+            <w:noProof/>
+            <w:webHidden/>
+          </w:rPr>
+          <w:fldChar w:fldCharType="begin"/>
+        </w:r>
+        <w:r>
+          <w:rPr>
+            <w:noProof/>
+            <w:webHidden/>
+          </w:rPr>
+          <w:instrText xml:space="preserve"> PAGEREF _Toc100520730 \h </w:instrText>
+        </w:r>
+        <w:r>
+          <w:rPr>
+            <w:noProof/>
+            <w:webHidden/>
+          </w:rPr>
+        </w:r>
+        <w:r>
+          <w:rPr>
+            <w:noProof/>
+            <w:webHidden/>
+          </w:rPr>
+          <w:fldChar w:fldCharType="separate"/>
+        </w:r>
+        <w:r>
+          <w:rPr>
+            <w:noProof/>
+            <w:webHidden/>
+          </w:rPr>
+          <w:t>18</w:t>
+        </w:r>
+        <w:r>
+          <w:rPr>
+            <w:noProof/>
+            <w:webHidden/>
+          </w:rPr>
+          <w:fldChar w:fldCharType="end"/>
+        </w:r>
+      </w:hyperlink>
+    </w:p>
+    <w:p>
+      <w:pPr>
+        <w:pStyle w:val="TableofFigures"/>
+        <w:tabs>
+          <w:tab w:val="right" w:leader="dot" w:pos="8777"/>
+        </w:tabs>
+        <w:rPr>
+          <w:rFonts w:eastAsiaTheme="minorEastAsia"/>
+          <w:noProof/>
+          <w:lang w:eastAsia="sk-SK"/>
+        </w:rPr>
+      </w:pPr>
+      <w:hyperlink r:id="rId13" w:anchor="_Toc100520731" w:history="1">
+        <w:r>
+          <w:rPr>
+            <w:rStyle w:val="Hyperlink"/>
+            <w:noProof/>
+          </w:rPr>
+          <w:t xml:space="preserve">Obr. 6 Aktivita zobrazujúca históriu meraní </w:t>
+        </w:r>
+        <w:r>
+          <w:rPr>
+            <w:rStyle w:val="Hyperlink"/>
+            <w:noProof/>
+            <w:lang w:val="en-AS"/>
+          </w:rPr>
+          <w:t>[</w:t>
+        </w:r>
+        <w:r>
+          <w:rPr>
+            <w:rStyle w:val="Hyperlink"/>
+            <w:noProof/>
+          </w:rPr>
+          <w:t>6</w:t>
+        </w:r>
+        <w:r>
+          <w:rPr>
+            <w:rStyle w:val="Hyperlink"/>
+            <w:noProof/>
+            <w:lang w:val="en-AS"/>
+          </w:rPr>
+          <w:t>]</w:t>
+        </w:r>
+        <w:r>
+          <w:rPr>
+            <w:noProof/>
+            <w:webHidden/>
+          </w:rPr>
+          <w:tab/>
+        </w:r>
+        <w:r>
+          <w:rPr>
+            <w:noProof/>
+            <w:webHidden/>
+          </w:rPr>
+          <w:fldChar w:fldCharType="begin"/>
+        </w:r>
+        <w:r>
+          <w:rPr>
+            <w:noProof/>
+            <w:webHidden/>
+          </w:rPr>
+          <w:instrText xml:space="preserve"> PAGEREF _Toc100520731 \h </w:instrText>
+        </w:r>
+        <w:r>
+          <w:rPr>
+            <w:noProof/>
+            <w:webHidden/>
+          </w:rPr>
+        </w:r>
+        <w:r>
+          <w:rPr>
+            <w:noProof/>
+            <w:webHidden/>
+          </w:rPr>
+          <w:fldChar w:fldCharType="separate"/>
+        </w:r>
+        <w:r>
+          <w:rPr>
+            <w:noProof/>
+            <w:webHidden/>
+          </w:rPr>
+          <w:t>18</w:t>
+        </w:r>
+        <w:r>
+          <w:rPr>
+            <w:noProof/>
+            <w:webHidden/>
+          </w:rPr>
+          <w:fldChar w:fldCharType="end"/>
+        </w:r>
+      </w:hyperlink>
+    </w:p>
+    <w:p>
+      <w:pPr>
+        <w:pStyle w:val="TableofFigures"/>
+        <w:tabs>
+          <w:tab w:val="right" w:leader="dot" w:pos="8777"/>
+        </w:tabs>
+        <w:rPr>
+          <w:rFonts w:eastAsiaTheme="minorEastAsia"/>
+          <w:noProof/>
+          <w:lang w:eastAsia="sk-SK"/>
+        </w:rPr>
+      </w:pPr>
+      <w:hyperlink w:anchor="_Toc100520732" w:history="1">
+        <w:r>
+          <w:rPr>
+            <w:rStyle w:val="Hyperlink"/>
+            <w:noProof/>
+          </w:rPr>
+          <w:t>Obr. 7 Obrázok grafického CD média</w:t>
+        </w:r>
+        <w:r>
+          <w:rPr>
+            <w:noProof/>
+            <w:webHidden/>
+          </w:rPr>
+          <w:tab/>
+        </w:r>
+        <w:r>
+          <w:rPr>
+            <w:noProof/>
+            <w:webHidden/>
+          </w:rPr>
+          <w:fldChar w:fldCharType="begin"/>
+        </w:r>
+        <w:r>
+          <w:rPr>
+            <w:noProof/>
+            <w:webHidden/>
+          </w:rPr>
+          <w:instrText xml:space="preserve"> PAGEREF _Toc100520732 \h </w:instrText>
+        </w:r>
+        <w:r>
+          <w:rPr>
+            <w:noProof/>
+            <w:webHidden/>
+          </w:rPr>
+        </w:r>
+        <w:r>
+          <w:rPr>
+            <w:noProof/>
+            <w:webHidden/>
+          </w:rPr>
+          <w:fldChar w:fldCharType="separate"/>
+        </w:r>
+        <w:r>
+          <w:rPr>
+            <w:noProof/>
+            <w:webHidden/>
+          </w:rPr>
+          <w:t>21</w:t>
+        </w:r>
+        <w:r>
+          <w:rPr>
+            <w:noProof/>
+            <w:webHidden/>
+          </w:rPr>
+          <w:fldChar w:fldCharType="end"/>
+        </w:r>
+      </w:hyperlink>
+    </w:p>
+    <w:p>
       <w:r>
         <w:fldChar w:fldCharType="end"/>
       </w:r>
@@ -2386,7 +3632,7 @@
         </w:numPr>
         <w:ind w:left="360" w:hanging="360"/>
       </w:pPr>
-      <w:bookmarkStart w:id="6" w:name="_Toc99888433"/>
+      <w:bookmarkStart w:id="6" w:name="_Toc100518977"/>
       <w:r>
         <w:lastRenderedPageBreak/>
         <w:t>Zoznam tabuliek</w:t>
@@ -2394,17 +3640,33 @@
       <w:bookmarkEnd w:id="6"/>
     </w:p>
     <w:p>
-      <w:fldSimple w:instr=" TOC \h \z \c &quot;Tab.&quot; ">
-        <w:r>
-          <w:rPr>
-            <w:b/>
-            <w:bCs/>
-            <w:noProof/>
-            <w:lang w:val="en-US"/>
-          </w:rPr>
-          <w:t>No table of figures entries found.</w:t>
-        </w:r>
-      </w:fldSimple>
+      <w:r>
+        <w:fldChar w:fldCharType="begin"/>
+      </w:r>
+      <w:r>
+        <w:instrText xml:space="preserve"> TOC \h \z \c "Tab." </w:instrText>
+      </w:r>
+      <w:r>
+        <w:fldChar w:fldCharType="separate"/>
+      </w:r>
+      <w:r>
+        <w:rPr>
+          <w:b/>
+          <w:bCs/>
+          <w:noProof/>
+          <w:lang w:val="en-US"/>
+        </w:rPr>
+        <w:t>No table of figures entries found.</w:t>
+      </w:r>
+      <w:r>
+        <w:rPr>
+          <w:b/>
+          <w:bCs/>
+          <w:noProof/>
+          <w:lang w:val="en-US"/>
+        </w:rPr>
+        <w:fldChar w:fldCharType="end"/>
+      </w:r>
     </w:p>
     <w:p>
       <w:pPr>
@@ -2416,7 +3678,7 @@
         <w:ind w:left="360" w:hanging="360"/>
       </w:pPr>
       <w:bookmarkStart w:id="7" w:name="_Toc382476910"/>
-      <w:bookmarkStart w:id="8" w:name="_Toc99888434"/>
+      <w:bookmarkStart w:id="8" w:name="_Toc100518978"/>
       <w:r>
         <w:lastRenderedPageBreak/>
         <w:t xml:space="preserve">Zoznam </w:t>
@@ -2436,7 +3698,7 @@
         </w:numPr>
         <w:ind w:left="360" w:hanging="360"/>
       </w:pPr>
-      <w:bookmarkStart w:id="9" w:name="_Toc99888435"/>
+      <w:bookmarkStart w:id="9" w:name="_Toc100518979"/>
       <w:r>
         <w:lastRenderedPageBreak/>
         <w:t>Úvod</w:t>
@@ -2452,7 +3714,7 @@
       <w:pPr>
         <w:pStyle w:val="1Nadpis"/>
       </w:pPr>
-      <w:bookmarkStart w:id="10" w:name="_Toc99888436"/>
+      <w:bookmarkStart w:id="10" w:name="_Toc100518980"/>
       <w:r>
         <w:lastRenderedPageBreak/>
         <w:t>Formulácia úlohy a</w:t>
@@ -2466,7 +3728,7 @@
       <w:pPr>
         <w:pStyle w:val="1Nadpis"/>
       </w:pPr>
-      <w:bookmarkStart w:id="11" w:name="_Toc99888437"/>
+      <w:bookmarkStart w:id="11" w:name="_Toc100518981"/>
       <w:r>
         <w:lastRenderedPageBreak/>
         <w:t>Teoretický rozbor zvolenej témy</w:t>
@@ -2487,7 +3749,7 @@
       <w:pPr>
         <w:pStyle w:val="1Nadpis"/>
       </w:pPr>
-      <w:bookmarkStart w:id="12" w:name="_Toc99888438"/>
+      <w:bookmarkStart w:id="12" w:name="_Toc100518982"/>
       <w:r>
         <w:lastRenderedPageBreak/>
         <w:t>Analýza s</w:t>
@@ -2501,9 +3763,11 @@
       <w:pPr>
         <w:pStyle w:val="2Nadpis"/>
       </w:pPr>
+      <w:bookmarkStart w:id="13" w:name="_Toc100518983"/>
       <w:r>
         <w:t>Charakteristika vizity.</w:t>
       </w:r>
+      <w:bookmarkEnd w:id="13"/>
     </w:p>
     <w:p>
       <w:pPr>
@@ -2653,13 +3917,16 @@
       <w:pPr>
         <w:pStyle w:val="2Nadpis"/>
       </w:pPr>
+      <w:bookmarkStart w:id="14" w:name="_Toc100518984"/>
       <w:r>
         <w:t>Formy vizít</w:t>
       </w:r>
+      <w:bookmarkEnd w:id="14"/>
     </w:p>
     <w:p>
       <w:pPr>
         <w:ind w:firstLine="360"/>
+        <w:jc w:val="both"/>
       </w:pPr>
       <w:r>
         <w:t xml:space="preserve">Vizity môžeme rozdeliť do dvoch základných skupín a to lekárske a sesterské vizity. </w:t>
@@ -2749,10 +4016,7 @@
         <w:t xml:space="preserve">Sestra v rámci individuálnej vizity </w:t>
       </w:r>
       <w:r>
-        <w:t xml:space="preserve">dáva inštrukcie pacientovi alebo </w:t>
-      </w:r>
-      <w:r>
-        <w:t>ošetruje a prevezuje rany</w:t>
+        <w:t>dáva inštrukcie pacientovi alebo ošetruje a prevezuje rany</w:t>
       </w:r>
       <w:r>
         <w:t xml:space="preserve"> </w:t>
@@ -2764,6 +4028,9 @@
         <w:instrText xml:space="preserve"> REF _Ref99919284 \r \h </w:instrText>
       </w:r>
       <w:r>
+        <w:instrText xml:space="preserve"> \* MERGEFORMAT </w:instrText>
+      </w:r>
+      <w:r>
         <w:fldChar w:fldCharType="separate"/>
       </w:r>
       <w:r>
@@ -2780,13 +4047,16 @@
       <w:pPr>
         <w:pStyle w:val="2Nadpis"/>
       </w:pPr>
+      <w:bookmarkStart w:id="15" w:name="_Toc100518985"/>
       <w:r>
         <w:t>Príprava vizity</w:t>
       </w:r>
+      <w:bookmarkEnd w:id="15"/>
     </w:p>
     <w:p>
       <w:pPr>
         <w:ind w:firstLine="360"/>
+        <w:jc w:val="both"/>
       </w:pPr>
       <w:r>
         <w:t xml:space="preserve">Sestra má pripraviť vizitu tak, aby prebiehala v príjemnom a pokojnom prostredí. </w:t>
@@ -2801,11 +4071,11 @@
         <w:t xml:space="preserve">Povinnosťou sestier, ktoré sprevádzajú lekára pri vizite, je vedieť o pacientovi čo najviac informácií. Tieto informácie zisťujú ešte pred vizitou a taktiež ešte pred ňou ich čo najpodrobnejšie a najpresnejšie podávajú lekárovi. </w:t>
       </w:r>
       <w:r>
-        <w:t xml:space="preserve">Ide napríklad o aktuálny stav pacienta, tlak krvi, pulz, príjem a výdaj tekutín. Podľa anamnézy sa zisťujú aj iné informácie ako napríklad </w:t>
+        <w:t xml:space="preserve">Ide napríklad o aktuálny stav pacienta, tlak krvi, pulz, príjem a výdaj tekutín. Podľa anamnézy sa zisťujú aj iné informácie ako napríklad saturácia </w:t>
       </w:r>
       <w:r>
         <w:lastRenderedPageBreak/>
-        <w:t>saturácia krvi, teplota či glykémia krvi</w:t>
+        <w:t>krvi, teplota či glykémia krvi</w:t>
       </w:r>
       <w:r>
         <w:t xml:space="preserve">. </w:t>
@@ -2823,6 +4093,9 @@
         <w:instrText xml:space="preserve"> REF _Ref99919284 \r \h </w:instrText>
       </w:r>
       <w:r>
+        <w:instrText xml:space="preserve"> \* MERGEFORMAT </w:instrText>
+      </w:r>
+      <w:r>
         <w:fldChar w:fldCharType="separate"/>
       </w:r>
       <w:r>
@@ -2841,14 +4114,18 @@
     <w:p>
       <w:pPr>
         <w:pStyle w:val="2Nadpis"/>
-      </w:pPr>
+        <w:jc w:val="both"/>
+      </w:pPr>
+      <w:bookmarkStart w:id="16" w:name="_Toc100518986"/>
       <w:r>
         <w:t>Vedenie zdravotnej dokumentácie</w:t>
       </w:r>
-    </w:p>
-    <w:p>
-      <w:pPr>
-        <w:ind w:left="360" w:firstLine="348"/>
+      <w:bookmarkEnd w:id="16"/>
+    </w:p>
+    <w:p>
+      <w:pPr>
+        <w:ind w:firstLine="360"/>
+        <w:jc w:val="both"/>
       </w:pPr>
       <w:r>
         <w:t xml:space="preserve">Súčasťou poskytovania zdravotnej starostlivosti je vedenie zdravotnej dokumentácie. </w:t>
@@ -2917,6 +4194,9 @@
         <w:instrText xml:space="preserve"> REF _Ref99919330 \r \h </w:instrText>
       </w:r>
       <w:r>
+        <w:instrText xml:space="preserve"> \* MERGEFORMAT </w:instrText>
+      </w:r>
+      <w:r>
         <w:fldChar w:fldCharType="separate"/>
       </w:r>
       <w:r>
@@ -2944,60 +4224,2349 @@
         <w:t xml:space="preserve"> redukciu vedenia písomnej formy zdravotnej dokumentácie. </w:t>
       </w:r>
       <w:r>
-        <w:t>Sestra z</w:t>
-      </w:r>
-      <w:r>
-        <w:t>odpovedá za to, aby bol celý priebeh vizity</w:t>
-      </w:r>
-      <w:r>
-        <w:t xml:space="preserve"> taktiež</w:t>
-      </w:r>
-      <w:r>
-        <w:t xml:space="preserve"> zapísaný do dokumentácie.</w:t>
+        <w:t xml:space="preserve">Sestra zodpovedá za to, aby bol celý priebeh vizity taktiež zapísaný do dokumentácie. </w:t>
+      </w:r>
+      <w:r>
+        <w:t xml:space="preserve">Elektronická forma je vytváraná sestrou, ktorá vkladá údaje o pacientovi do </w:t>
+      </w:r>
+      <w:r>
+        <w:t xml:space="preserve">databázy v počítači. </w:t>
+      </w:r>
+      <w:r>
+        <w:t>Dôležité je, aby novovytvorený digitálny záznam bol zhodný s predchádzajúcim písomným</w:t>
       </w:r>
       <w:r>
         <w:t xml:space="preserve"> </w:t>
       </w:r>
       <w:r>
-        <w:t xml:space="preserve">Elektronická forma je vytváraná sestrou, ktorá vkladá údaje o pacientovi do </w:t>
-      </w:r>
-      <w:r>
-        <w:t xml:space="preserve">databázy v počítači. </w:t>
-      </w:r>
-      <w:r>
-        <w:t>Dôležité je, aby novovytvorený digitálny záznam bol zhodný s predchádzajúcim písomným</w:t>
+        <w:fldChar w:fldCharType="begin"/>
+      </w:r>
+      <w:r>
+        <w:instrText xml:space="preserve"> REF _Ref99919341 \r \h </w:instrText>
+      </w:r>
+      <w:r>
+        <w:instrText xml:space="preserve"> \* MERGEFORMAT </w:instrText>
+      </w:r>
+      <w:r>
+        <w:fldChar w:fldCharType="separate"/>
+      </w:r>
+      <w:r>
+        <w:t>[3]</w:t>
+      </w:r>
+      <w:r>
+        <w:fldChar w:fldCharType="end"/>
+      </w:r>
+      <w:r>
+        <w:t>.</w:t>
       </w:r>
       <w:r>
         <w:t xml:space="preserve"> </w:t>
       </w:r>
-      <w:r>
-        <w:fldChar w:fldCharType="begin"/>
-      </w:r>
-      <w:r>
-        <w:instrText xml:space="preserve"> REF _Ref99919341 \r \h </w:instrText>
-      </w:r>
-      <w:r>
-        <w:fldChar w:fldCharType="separate"/>
-      </w:r>
-      <w:r>
-        <w:t>[3]</w:t>
-      </w:r>
-      <w:r>
-        <w:fldChar w:fldCharType="end"/>
+    </w:p>
+    <w:p>
+      <w:pPr>
+        <w:pStyle w:val="2Nadpis"/>
+      </w:pPr>
+      <w:bookmarkStart w:id="17" w:name="_Toc100518987"/>
+      <w:r>
+        <w:t>Mobilné aplikácie</w:t>
+      </w:r>
+      <w:bookmarkEnd w:id="17"/>
+    </w:p>
+    <w:p>
+      <w:pPr>
+        <w:jc w:val="both"/>
+      </w:pPr>
+      <w:r>
+        <w:tab/>
+      </w:r>
+      <w:r>
+        <w:t xml:space="preserve">V súčasnosti Google ponúka </w:t>
+      </w:r>
+      <w:r>
+        <w:t xml:space="preserve">veľa rôznych </w:t>
+      </w:r>
+      <w:r>
+        <w:t>aplikácií pre systémovú platformu Android, ktoré s</w:t>
+      </w:r>
+      <w:r>
+        <w:t>ú lekárskeho charakteru.</w:t>
+      </w:r>
+      <w:r>
+        <w:t xml:space="preserve"> </w:t>
+      </w:r>
+      <w:r>
+        <w:t>Medzi nimi nájdeme množstvo takých</w:t>
+      </w:r>
+      <w:r>
+        <w:t>, ktoré slúžia na zaznamenávanie meraní. Väčšina z nich je zameraná na jedno konkrétne meranie, ako napríklad</w:t>
+      </w:r>
+      <w:r>
+        <w:t xml:space="preserve"> len na</w:t>
+      </w:r>
+      <w:r>
+        <w:t xml:space="preserve"> meranie krvného tlaku</w:t>
+      </w:r>
+      <w:r>
+        <w:t xml:space="preserve">, </w:t>
+      </w:r>
+      <w:r>
+        <w:t>teploty</w:t>
+      </w:r>
+      <w:r>
+        <w:t xml:space="preserve"> či glukózy v krvi</w:t>
+      </w:r>
+      <w:r>
+        <w:t xml:space="preserve">. Takéto aplikácie vám pomôžu </w:t>
+      </w:r>
+      <w:r>
+        <w:t xml:space="preserve">okrem zaznamenávania hodnôt </w:t>
+      </w:r>
+      <w:r>
+        <w:t>do denníka sl</w:t>
+      </w:r>
+      <w:r>
+        <w:t xml:space="preserve">edovovať históriu </w:t>
+      </w:r>
+      <w:r>
+        <w:t xml:space="preserve">týchto </w:t>
+      </w:r>
+      <w:r>
+        <w:t>meraní, zobrazovať grafy</w:t>
+      </w:r>
+      <w:r>
+        <w:t xml:space="preserve"> a</w:t>
+      </w:r>
+      <w:r>
+        <w:t xml:space="preserve"> diagramy</w:t>
+      </w:r>
+      <w:r>
+        <w:t xml:space="preserve">. </w:t>
+      </w:r>
+      <w:r>
+        <w:t>Lepšie z nich majú viacero zaujímavých funkcií ako exportovanie údajov ako CSV súbor a </w:t>
+      </w:r>
+      <w:r>
+        <w:t>u</w:t>
+      </w:r>
+      <w:r>
+        <w:t>pozornenie pomocou notifik</w:t>
+      </w:r>
+      <w:r>
+        <w:t>á</w:t>
+      </w:r>
+      <w:r>
+        <w:t xml:space="preserve">cie na vynechané meranie. </w:t>
+      </w:r>
+      <w:r>
+        <w:t>Niektoré</w:t>
+      </w:r>
+      <w:r>
+        <w:t xml:space="preserve"> z týchto</w:t>
+      </w:r>
+      <w:r>
+        <w:t xml:space="preserve"> aplikácií po zaznamenaní</w:t>
+      </w:r>
+      <w:r>
+        <w:t xml:space="preserve"> nameranej</w:t>
+      </w:r>
+      <w:r>
+        <w:t xml:space="preserve"> </w:t>
+      </w:r>
+      <w:r>
+        <w:t>hodnoty</w:t>
+      </w:r>
+      <w:r>
+        <w:t>,</w:t>
+      </w:r>
+      <w:r>
+        <w:t xml:space="preserve"> vyhodnot</w:t>
+      </w:r>
+      <w:r>
+        <w:t>ia</w:t>
+      </w:r>
+      <w:r>
+        <w:t xml:space="preserve"> zadan</w:t>
+      </w:r>
+      <w:r>
+        <w:t xml:space="preserve">ú hodnotu </w:t>
+      </w:r>
+      <w:r>
+        <w:t>a upozorn</w:t>
+      </w:r>
+      <w:r>
+        <w:t>ia</w:t>
+      </w:r>
+      <w:r>
+        <w:t xml:space="preserve"> používateľa na prípadné odchýlky od normálu. Potom tu je skupina aplikácií, ktoré sú vytvorené priamo výrobcami meracích prístrojov</w:t>
+      </w:r>
+      <w:r>
+        <w:t xml:space="preserve">, </w:t>
+      </w:r>
+      <w:r>
+        <w:t>ktoré</w:t>
+      </w:r>
+      <w:r>
+        <w:t xml:space="preserve"> sľubujú ľahkú </w:t>
+      </w:r>
+      <w:r>
+        <w:t>komunikáciu aplikácie s ich zariadením</w:t>
+      </w:r>
+      <w:r>
+        <w:t>, no o</w:t>
+      </w:r>
+      <w:r>
+        <w:t>krem toho však majú rovnaké funkcie ako vyššie</w:t>
+      </w:r>
+      <w:r>
+        <w:t xml:space="preserve"> spomenuté aplikácie</w:t>
+      </w:r>
+      <w:r>
+        <w:t xml:space="preserve">. Funkcionálne </w:t>
+      </w:r>
+      <w:r>
+        <w:t>však</w:t>
+      </w:r>
+      <w:r>
+        <w:t xml:space="preserve"> </w:t>
+      </w:r>
+      <w:r>
+        <w:t xml:space="preserve">nie vždy </w:t>
+      </w:r>
+      <w:r>
+        <w:t>spĺňajú to čo sľubuj</w:t>
+      </w:r>
+      <w:r>
+        <w:t>ú</w:t>
+      </w:r>
+      <w:r>
+        <w:t xml:space="preserve">, </w:t>
+      </w:r>
+      <w:r>
+        <w:t>čo môžeme vidieť</w:t>
+      </w:r>
+      <w:r>
+        <w:t xml:space="preserve"> aj</w:t>
+      </w:r>
+      <w:r>
+        <w:t xml:space="preserve"> na </w:t>
+      </w:r>
+      <w:r>
+        <w:t>veľkom</w:t>
+      </w:r>
+      <w:r>
+        <w:t xml:space="preserve"> množstve </w:t>
+      </w:r>
+      <w:r>
+        <w:t>negatívnych hodnotení a recenzií.</w:t>
+      </w:r>
+      <w:r>
+        <w:t xml:space="preserve"> </w:t>
+      </w:r>
+      <w:r>
+        <w:t>Aplikáciu, v ktorej by bolo možné zaznamenávať viac</w:t>
+      </w:r>
+      <w:r>
+        <w:t>ero</w:t>
+      </w:r>
+      <w:r>
+        <w:t xml:space="preserve"> rôznych meraní, pre väčšie množstvo ľudí som našla len jednu. Zväčša aplikácie podporovali zápis meraní jednej osobe, nanajvyš dvom</w:t>
+      </w:r>
+      <w:r>
+        <w:t>, preto by takéto aplikácie nemohli byť použité na pomoc pri vizite</w:t>
       </w:r>
       <w:r>
         <w:t>.</w:t>
       </w:r>
       <w:r>
+        <w:t xml:space="preserve"> Posledné negatívum, ktoré som pri prieskume spozorovala bolo, že len málo z nich bolo v slovenskom jazyku</w:t>
+      </w:r>
+      <w:r>
+        <w:t>. Nemôžem očakávať, že všetci ovadajú anglický jazyk, alebo že by ho chceli využívať na dennej báze.</w:t>
+      </w:r>
+      <w:r>
         <w:t xml:space="preserve"> </w:t>
       </w:r>
     </w:p>
     <w:p>
       <w:pPr>
-        <w:pStyle w:val="2Nadpis"/>
-      </w:pPr>
-    </w:p>
-    <w:p/>
+        <w:ind w:firstLine="708"/>
+        <w:jc w:val="both"/>
+      </w:pPr>
+      <w:r>
+        <w:lastRenderedPageBreak/>
+        <w:t>M</w:t>
+      </w:r>
+      <w:r>
+        <w:t>ôj prieskum existujúcich aplikácii som vykonala</w:t>
+      </w:r>
+      <w:r>
+        <w:t xml:space="preserve"> v internetovom obchode Google Play, ktorý slúži ako oficiálna aplikačná databáza pre operačný systém Android. </w:t>
+      </w:r>
+      <w:r>
+        <w:t>Ako ukážku uvediem najčastejš</w:t>
+      </w:r>
+    </w:p>
+    <w:p>
+      <w:pPr>
+        <w:pStyle w:val="3Nadpis"/>
+      </w:pPr>
+      <w:bookmarkStart w:id="18" w:name="_Toc100518988"/>
+      <w:r>
+        <w:t>Mobilná aplikácia</w:t>
+      </w:r>
+      <w:r>
+        <w:t xml:space="preserve"> Denník krvného tlaku</w:t>
+      </w:r>
+      <w:bookmarkEnd w:id="18"/>
+    </w:p>
+    <w:p>
+      <w:pPr>
+        <w:ind w:firstLine="708"/>
+        <w:jc w:val="both"/>
+      </w:pPr>
+      <w:r>
+        <w:rPr>
+          <w:noProof/>
+        </w:rPr>
+        <w:drawing>
+          <wp:anchor distT="0" distB="0" distL="114300" distR="114300" simplePos="0" relativeHeight="251658240" behindDoc="1" locked="0" layoutInCell="1" allowOverlap="1" wp14:anchorId="579C5E14" wp14:editId="6F84522A">
+            <wp:simplePos x="0" y="0"/>
+            <wp:positionH relativeFrom="column">
+              <wp:posOffset>565785</wp:posOffset>
+            </wp:positionH>
+            <wp:positionV relativeFrom="paragraph">
+              <wp:posOffset>2827655</wp:posOffset>
+            </wp:positionV>
+            <wp:extent cx="2056765" cy="4319905"/>
+            <wp:effectExtent l="0" t="0" r="635" b="4445"/>
+            <wp:wrapTight wrapText="bothSides">
+              <wp:wrapPolygon edited="0">
+                <wp:start x="0" y="0"/>
+                <wp:lineTo x="0" y="21527"/>
+                <wp:lineTo x="21407" y="21527"/>
+                <wp:lineTo x="21407" y="0"/>
+                <wp:lineTo x="0" y="0"/>
+              </wp:wrapPolygon>
+            </wp:wrapTight>
+            <wp:docPr id="8" name="Picture 8"/>
+            <wp:cNvGraphicFramePr>
+              <a:graphicFrameLocks xmlns:a="http://schemas.openxmlformats.org/drawingml/2006/main" noChangeAspect="1"/>
+            </wp:cNvGraphicFramePr>
+            <a:graphic xmlns:a="http://schemas.openxmlformats.org/drawingml/2006/main">
+              <a:graphicData uri="http://schemas.openxmlformats.org/drawingml/2006/picture">
+                <pic:pic xmlns:pic="http://schemas.openxmlformats.org/drawingml/2006/picture">
+                  <pic:nvPicPr>
+                    <pic:cNvPr id="0" name="Picture 9"/>
+                    <pic:cNvPicPr>
+                      <a:picLocks noChangeAspect="1" noChangeArrowheads="1"/>
+                    </pic:cNvPicPr>
+                  </pic:nvPicPr>
+                  <pic:blipFill>
+                    <a:blip r:embed="rId14" cstate="print">
+                      <a:extLst>
+                        <a:ext uri="{28A0092B-C50C-407E-A947-70E740481C1C}">
+                          <a14:useLocalDpi xmlns:a14="http://schemas.microsoft.com/office/drawing/2010/main" val="0"/>
+                        </a:ext>
+                      </a:extLst>
+                    </a:blip>
+                    <a:srcRect/>
+                    <a:stretch>
+                      <a:fillRect/>
+                    </a:stretch>
+                  </pic:blipFill>
+                  <pic:spPr bwMode="auto">
+                    <a:xfrm>
+                      <a:off x="0" y="0"/>
+                      <a:ext cx="2056765" cy="4319905"/>
+                    </a:xfrm>
+                    <a:prstGeom prst="rect">
+                      <a:avLst/>
+                    </a:prstGeom>
+                    <a:noFill/>
+                    <a:ln>
+                      <a:noFill/>
+                    </a:ln>
+                  </pic:spPr>
+                </pic:pic>
+              </a:graphicData>
+            </a:graphic>
+            <wp14:sizeRelH relativeFrom="page">
+              <wp14:pctWidth>0</wp14:pctWidth>
+            </wp14:sizeRelH>
+            <wp14:sizeRelV relativeFrom="page">
+              <wp14:pctHeight>0</wp14:pctHeight>
+            </wp14:sizeRelV>
+          </wp:anchor>
+        </w:drawing>
+      </w:r>
+      <w:r>
+        <w:rPr>
+          <w:noProof/>
+        </w:rPr>
+        <w:drawing>
+          <wp:anchor distT="0" distB="0" distL="114300" distR="114300" simplePos="0" relativeHeight="251659264" behindDoc="1" locked="0" layoutInCell="1" allowOverlap="1" wp14:anchorId="35991762" wp14:editId="34BDA5A2">
+            <wp:simplePos x="0" y="0"/>
+            <wp:positionH relativeFrom="column">
+              <wp:posOffset>2969260</wp:posOffset>
+            </wp:positionH>
+            <wp:positionV relativeFrom="paragraph">
+              <wp:posOffset>2831902</wp:posOffset>
+            </wp:positionV>
+            <wp:extent cx="2056765" cy="4319905"/>
+            <wp:effectExtent l="0" t="0" r="635" b="4445"/>
+            <wp:wrapTight wrapText="bothSides">
+              <wp:wrapPolygon edited="0">
+                <wp:start x="0" y="0"/>
+                <wp:lineTo x="0" y="21527"/>
+                <wp:lineTo x="21407" y="21527"/>
+                <wp:lineTo x="21407" y="0"/>
+                <wp:lineTo x="0" y="0"/>
+              </wp:wrapPolygon>
+            </wp:wrapTight>
+            <wp:docPr id="9" name="Picture 9"/>
+            <wp:cNvGraphicFramePr>
+              <a:graphicFrameLocks xmlns:a="http://schemas.openxmlformats.org/drawingml/2006/main" noChangeAspect="1"/>
+            </wp:cNvGraphicFramePr>
+            <a:graphic xmlns:a="http://schemas.openxmlformats.org/drawingml/2006/main">
+              <a:graphicData uri="http://schemas.openxmlformats.org/drawingml/2006/picture">
+                <pic:pic xmlns:pic="http://schemas.openxmlformats.org/drawingml/2006/picture">
+                  <pic:nvPicPr>
+                    <pic:cNvPr id="0" name="Picture 11"/>
+                    <pic:cNvPicPr>
+                      <a:picLocks noChangeAspect="1" noChangeArrowheads="1"/>
+                    </pic:cNvPicPr>
+                  </pic:nvPicPr>
+                  <pic:blipFill>
+                    <a:blip r:embed="rId15" cstate="print">
+                      <a:extLst>
+                        <a:ext uri="{28A0092B-C50C-407E-A947-70E740481C1C}">
+                          <a14:useLocalDpi xmlns:a14="http://schemas.microsoft.com/office/drawing/2010/main" val="0"/>
+                        </a:ext>
+                      </a:extLst>
+                    </a:blip>
+                    <a:srcRect/>
+                    <a:stretch>
+                      <a:fillRect/>
+                    </a:stretch>
+                  </pic:blipFill>
+                  <pic:spPr bwMode="auto">
+                    <a:xfrm>
+                      <a:off x="0" y="0"/>
+                      <a:ext cx="2056765" cy="4319905"/>
+                    </a:xfrm>
+                    <a:prstGeom prst="rect">
+                      <a:avLst/>
+                    </a:prstGeom>
+                    <a:noFill/>
+                    <a:ln>
+                      <a:noFill/>
+                    </a:ln>
+                  </pic:spPr>
+                </pic:pic>
+              </a:graphicData>
+            </a:graphic>
+            <wp14:sizeRelH relativeFrom="page">
+              <wp14:pctWidth>0</wp14:pctWidth>
+            </wp14:sizeRelH>
+            <wp14:sizeRelV relativeFrom="page">
+              <wp14:pctHeight>0</wp14:pctHeight>
+            </wp14:sizeRelV>
+          </wp:anchor>
+        </w:drawing>
+      </w:r>
+      <w:r>
+        <w:t xml:space="preserve">Mobilná aplikácia Denník krvného tlaku </w:t>
+      </w:r>
+      <w:r>
+        <w:rPr>
+          <w:lang w:val="en-AS"/>
+        </w:rPr>
+        <w:t>[</w:t>
+      </w:r>
+      <w:r>
+        <w:t>4</w:t>
+      </w:r>
+      <w:r>
+        <w:rPr>
+          <w:lang w:val="en-AS"/>
+        </w:rPr>
+        <w:t>]</w:t>
+      </w:r>
+      <w:r>
+        <w:t xml:space="preserve"> j</w:t>
+      </w:r>
+      <w:r>
+        <w:t>e</w:t>
+      </w:r>
+      <w:r>
+        <w:t xml:space="preserve"> </w:t>
+      </w:r>
+      <w:r>
+        <w:t>aplikácia, ktorej funkcionalit</w:t>
+      </w:r>
+      <w:r>
+        <w:t>y</w:t>
+      </w:r>
+      <w:r>
+        <w:t xml:space="preserve"> </w:t>
+      </w:r>
+      <w:r>
+        <w:t xml:space="preserve">najmenej spĺňali </w:t>
+      </w:r>
+      <w:r>
+        <w:t>používateľské požiadavky</w:t>
+      </w:r>
+      <w:r>
+        <w:t>.</w:t>
+      </w:r>
+      <w:r>
+        <w:t xml:space="preserve"> Typ tejto aplikácie sa najčastejšie vyskytoval pri vyhľadávaní medicínskych výrazov či podobných kľúčových slov. I</w:t>
+      </w:r>
+      <w:r>
+        <w:t>de o</w:t>
+      </w:r>
+      <w:r>
+        <w:t> </w:t>
+      </w:r>
+      <w:r>
+        <w:t>jednoduchú</w:t>
+      </w:r>
+      <w:r>
+        <w:t xml:space="preserve"> a efektívnu</w:t>
+      </w:r>
+      <w:r>
+        <w:t xml:space="preserve"> aplikáciu pre zaznamenávanie </w:t>
+      </w:r>
+      <w:r>
+        <w:t xml:space="preserve">jedného typu merania pre jednu osobu. V tomto prípade ide o krvný tlak. Ako som už spomenula, takýchto aplikácií bolo mnoho, či už v slovenskom alebo anglickom jazyku. Túto som na ukážku vybrala práve preto, že bola </w:t>
+      </w:r>
+      <w:r>
+        <w:t>preložená do</w:t>
+      </w:r>
+      <w:r>
+        <w:t> Slovensk</w:t>
+      </w:r>
+      <w:r>
+        <w:t>ého</w:t>
+      </w:r>
+      <w:r>
+        <w:t xml:space="preserve"> jazyk</w:t>
+      </w:r>
+      <w:r>
+        <w:t>a</w:t>
+      </w:r>
+      <w:r>
+        <w:t>.</w:t>
+      </w:r>
+      <w:r>
+        <w:t xml:space="preserve"> Aplikácia už vopred upozorňuje, že krvný tlak nemeria, len je možné do nej zapísať namerané hodnoty. Obsahuje štatistiky s históriou meraní</w:t>
+      </w:r>
+      <w:r>
+        <w:t xml:space="preserve"> aj vo forme grafu. </w:t>
+      </w:r>
+      <w:r>
+        <w:t xml:space="preserve">V tomto prípade nie je možné prepojenie prístroja s aplikáciou. </w:t>
+      </w:r>
+      <w:r>
+        <w:t xml:space="preserve">I keď aplikácia sľubuje upozornenie </w:t>
+      </w:r>
+      <w:r>
+        <w:t xml:space="preserve">na hypertenziu či iné odklony od normálu, neberie do úvahy hodnoty </w:t>
+      </w:r>
+      <w:r>
+        <w:t>pulzu, a teda aj ak by bol zadaný vysoký krvný pulz, aplikácia to nevyhodnotí ako riziko.</w:t>
+      </w:r>
+      <w:r>
+        <w:t xml:space="preserve"> </w:t>
+      </w:r>
+    </w:p>
+    <w:p>
+      <w:pPr>
+        <w:ind w:firstLine="708"/>
+        <w:jc w:val="both"/>
+      </w:pPr>
+      <w:r>
+        <w:rPr>
+          <w:noProof/>
+        </w:rPr>
+        <mc:AlternateContent>
+          <mc:Choice Requires="wps">
+            <w:drawing>
+              <wp:anchor distT="0" distB="0" distL="114300" distR="114300" simplePos="0" relativeHeight="251665408" behindDoc="1" locked="0" layoutInCell="1" allowOverlap="1" wp14:anchorId="4147BA12" wp14:editId="41A69995">
+                <wp:simplePos x="0" y="0"/>
+                <wp:positionH relativeFrom="column">
+                  <wp:posOffset>2969260</wp:posOffset>
+                </wp:positionH>
+                <wp:positionV relativeFrom="paragraph">
+                  <wp:posOffset>4279900</wp:posOffset>
+                </wp:positionV>
+                <wp:extent cx="2056765" cy="635"/>
+                <wp:effectExtent l="0" t="0" r="635" b="8255"/>
+                <wp:wrapTight wrapText="bothSides">
+                  <wp:wrapPolygon edited="0">
+                    <wp:start x="0" y="0"/>
+                    <wp:lineTo x="0" y="21102"/>
+                    <wp:lineTo x="21407" y="21102"/>
+                    <wp:lineTo x="21407" y="0"/>
+                    <wp:lineTo x="0" y="0"/>
+                  </wp:wrapPolygon>
+                </wp:wrapTight>
+                <wp:docPr id="14" name="Text Box 14"/>
+                <wp:cNvGraphicFramePr/>
+                <a:graphic xmlns:a="http://schemas.openxmlformats.org/drawingml/2006/main">
+                  <a:graphicData uri="http://schemas.microsoft.com/office/word/2010/wordprocessingShape">
+                    <wps:wsp>
+                      <wps:cNvSpPr txBox="1"/>
+                      <wps:spPr>
+                        <a:xfrm>
+                          <a:off x="0" y="0"/>
+                          <a:ext cx="2056765" cy="635"/>
+                        </a:xfrm>
+                        <a:prstGeom prst="rect">
+                          <a:avLst/>
+                        </a:prstGeom>
+                        <a:solidFill>
+                          <a:prstClr val="white"/>
+                        </a:solidFill>
+                        <a:ln>
+                          <a:noFill/>
+                        </a:ln>
+                      </wps:spPr>
+                      <wps:txbx>
+                        <w:txbxContent>
+                          <w:p>
+                            <w:pPr>
+                              <w:pStyle w:val="Caption"/>
+                              <w:rPr>
+                                <w:noProof/>
+                              </w:rPr>
+                            </w:pPr>
+                            <w:bookmarkStart w:id="19" w:name="_Toc100519379"/>
+                            <w:bookmarkStart w:id="20" w:name="_Toc100520726"/>
+                            <w:r>
+                              <w:t xml:space="preserve">Obr. </w:t>
+                            </w:r>
+                            <w:fldSimple w:instr=" SEQ Obr. \* ARABIC ">
+                              <w:r>
+                                <w:rPr>
+                                  <w:noProof/>
+                                </w:rPr>
+                                <w:t>1</w:t>
+                              </w:r>
+                            </w:fldSimple>
+                            <w:r>
+                              <w:t xml:space="preserve"> </w:t>
+                            </w:r>
+                            <w:r>
+                              <w:t xml:space="preserve"> Aktivita zobrazujúca štatistiky meraní</w:t>
+                            </w:r>
+                            <w:bookmarkEnd w:id="19"/>
+                            <w:r>
+                              <w:t xml:space="preserve"> </w:t>
+                            </w:r>
+                            <w:r>
+                              <w:rPr>
+                                <w:lang w:val="en-AS"/>
+                              </w:rPr>
+                              <w:t>[</w:t>
+                            </w:r>
+                            <w:r>
+                              <w:t>4</w:t>
+                            </w:r>
+                            <w:r>
+                              <w:rPr>
+                                <w:lang w:val="en-AS"/>
+                              </w:rPr>
+                              <w:t>]</w:t>
+                            </w:r>
+                            <w:bookmarkEnd w:id="20"/>
+                          </w:p>
+                        </w:txbxContent>
+                      </wps:txbx>
+                      <wps:bodyPr rot="0" spcFirstLastPara="0" vertOverflow="overflow" horzOverflow="overflow" vert="horz" wrap="square" lIns="0" tIns="0" rIns="0" bIns="0" numCol="1" spcCol="0" rtlCol="0" fromWordArt="0" anchor="t" anchorCtr="0" forceAA="0" compatLnSpc="1">
+                        <a:prstTxWarp prst="textNoShape">
+                          <a:avLst/>
+                        </a:prstTxWarp>
+                        <a:spAutoFit/>
+                      </wps:bodyPr>
+                    </wps:wsp>
+                  </a:graphicData>
+                </a:graphic>
+              </wp:anchor>
+            </w:drawing>
+          </mc:Choice>
+          <mc:Fallback>
+            <w:pict>
+              <v:shapetype w14:anchorId="4147BA12" id="_x0000_t202" coordsize="21600,21600" o:spt="202" path="m,l,21600r21600,l21600,xe">
+                <v:stroke joinstyle="miter"/>
+                <v:path gradientshapeok="t" o:connecttype="rect"/>
+              </v:shapetype>
+              <v:shape id="Text Box 14" o:spid="_x0000_s1026" type="#_x0000_t202" style="position:absolute;left:0;text-align:left;margin-left:233.8pt;margin-top:337pt;width:161.95pt;height:.05pt;z-index:-251651072;visibility:visible;mso-wrap-style:square;mso-wrap-distance-left:9pt;mso-wrap-distance-top:0;mso-wrap-distance-right:9pt;mso-wrap-distance-bottom:0;mso-position-horizontal:absolute;mso-position-horizontal-relative:text;mso-position-vertical:absolute;mso-position-vertical-relative:text;v-text-anchor:top" o:gfxdata="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" stroked="f">
+                <v:textbox style="mso-fit-shape-to-text:t" inset="0,0,0,0">
+                  <w:txbxContent>
+                    <w:p>
+                      <w:pPr>
+                        <w:pStyle w:val="Caption"/>
+                        <w:rPr>
+                          <w:noProof/>
+                        </w:rPr>
+                      </w:pPr>
+                      <w:bookmarkStart w:id="21" w:name="_Toc100519379"/>
+                      <w:bookmarkStart w:id="22" w:name="_Toc100520726"/>
+                      <w:r>
+                        <w:t xml:space="preserve">Obr. </w:t>
+                      </w:r>
+                      <w:fldSimple w:instr=" SEQ Obr. \* ARABIC ">
+                        <w:r>
+                          <w:rPr>
+                            <w:noProof/>
+                          </w:rPr>
+                          <w:t>1</w:t>
+                        </w:r>
+                      </w:fldSimple>
+                      <w:r>
+                        <w:t xml:space="preserve"> </w:t>
+                      </w:r>
+                      <w:r>
+                        <w:t xml:space="preserve"> Aktivita zobrazujúca štatistiky meraní</w:t>
+                      </w:r>
+                      <w:bookmarkEnd w:id="21"/>
+                      <w:r>
+                        <w:t xml:space="preserve"> </w:t>
+                      </w:r>
+                      <w:r>
+                        <w:rPr>
+                          <w:lang w:val="en-AS"/>
+                        </w:rPr>
+                        <w:t>[</w:t>
+                      </w:r>
+                      <w:r>
+                        <w:t>4</w:t>
+                      </w:r>
+                      <w:r>
+                        <w:rPr>
+                          <w:lang w:val="en-AS"/>
+                        </w:rPr>
+                        <w:t>]</w:t>
+                      </w:r>
+                      <w:bookmarkEnd w:id="22"/>
+                    </w:p>
+                  </w:txbxContent>
+                </v:textbox>
+                <w10:wrap type="tight"/>
+              </v:shape>
+            </w:pict>
+          </mc:Fallback>
+        </mc:AlternateContent>
+      </w:r>
+      <w:r>
+        <w:rPr>
+          <w:noProof/>
+        </w:rPr>
+        <mc:AlternateContent>
+          <mc:Choice Requires="wps">
+            <w:drawing>
+              <wp:anchor distT="0" distB="0" distL="114300" distR="114300" simplePos="0" relativeHeight="251663360" behindDoc="1" locked="0" layoutInCell="1" allowOverlap="1" wp14:anchorId="4FCD10D4" wp14:editId="0B44642C">
+                <wp:simplePos x="0" y="0"/>
+                <wp:positionH relativeFrom="column">
+                  <wp:posOffset>565785</wp:posOffset>
+                </wp:positionH>
+                <wp:positionV relativeFrom="paragraph">
+                  <wp:posOffset>4279908</wp:posOffset>
+                </wp:positionV>
+                <wp:extent cx="2056765" cy="635"/>
+                <wp:effectExtent l="0" t="0" r="635" b="8255"/>
+                <wp:wrapTight wrapText="bothSides">
+                  <wp:wrapPolygon edited="0">
+                    <wp:start x="0" y="0"/>
+                    <wp:lineTo x="0" y="21102"/>
+                    <wp:lineTo x="21407" y="21102"/>
+                    <wp:lineTo x="21407" y="0"/>
+                    <wp:lineTo x="0" y="0"/>
+                  </wp:wrapPolygon>
+                </wp:wrapTight>
+                <wp:docPr id="1" name="Text Box 1"/>
+                <wp:cNvGraphicFramePr/>
+                <a:graphic xmlns:a="http://schemas.openxmlformats.org/drawingml/2006/main">
+                  <a:graphicData uri="http://schemas.microsoft.com/office/word/2010/wordprocessingShape">
+                    <wps:wsp>
+                      <wps:cNvSpPr txBox="1"/>
+                      <wps:spPr>
+                        <a:xfrm>
+                          <a:off x="0" y="0"/>
+                          <a:ext cx="2056765" cy="635"/>
+                        </a:xfrm>
+                        <a:prstGeom prst="rect">
+                          <a:avLst/>
+                        </a:prstGeom>
+                        <a:solidFill>
+                          <a:prstClr val="white"/>
+                        </a:solidFill>
+                        <a:ln>
+                          <a:noFill/>
+                        </a:ln>
+                      </wps:spPr>
+                      <wps:txbx>
+                        <w:txbxContent>
+                          <w:p>
+                            <w:pPr>
+                              <w:pStyle w:val="Caption"/>
+                              <w:rPr>
+                                <w:noProof/>
+                              </w:rPr>
+                            </w:pPr>
+                            <w:bookmarkStart w:id="23" w:name="_Toc100519380"/>
+                            <w:bookmarkStart w:id="24" w:name="_Toc100520727"/>
+                            <w:r>
+                              <w:t xml:space="preserve">Obr. </w:t>
+                            </w:r>
+                            <w:fldSimple w:instr=" SEQ Obr. \* ARABIC ">
+                              <w:r>
+                                <w:rPr>
+                                  <w:noProof/>
+                                </w:rPr>
+                                <w:t>2</w:t>
+                              </w:r>
+                            </w:fldSimple>
+                            <w:r>
+                              <w:t xml:space="preserve"> </w:t>
+                            </w:r>
+                            <w:r>
+                              <w:t xml:space="preserve"> Aktivita zobrazujúca </w:t>
+                            </w:r>
+                            <w:r>
+                              <w:t>meranie krvného tlaku</w:t>
+                            </w:r>
+                            <w:bookmarkEnd w:id="23"/>
+                            <w:r>
+                              <w:t xml:space="preserve"> </w:t>
+                            </w:r>
+                            <w:r>
+                              <w:rPr>
+                                <w:lang w:val="en-AS"/>
+                              </w:rPr>
+                              <w:t>[</w:t>
+                            </w:r>
+                            <w:r>
+                              <w:t>4</w:t>
+                            </w:r>
+                            <w:r>
+                              <w:rPr>
+                                <w:lang w:val="en-AS"/>
+                              </w:rPr>
+                              <w:t>]</w:t>
+                            </w:r>
+                            <w:bookmarkEnd w:id="24"/>
+                          </w:p>
+                        </w:txbxContent>
+                      </wps:txbx>
+                      <wps:bodyPr rot="0" spcFirstLastPara="0" vertOverflow="overflow" horzOverflow="overflow" vert="horz" wrap="square" lIns="0" tIns="0" rIns="0" bIns="0" numCol="1" spcCol="0" rtlCol="0" fromWordArt="0" anchor="t" anchorCtr="0" forceAA="0" compatLnSpc="1">
+                        <a:prstTxWarp prst="textNoShape">
+                          <a:avLst/>
+                        </a:prstTxWarp>
+                        <a:spAutoFit/>
+                      </wps:bodyPr>
+                    </wps:wsp>
+                  </a:graphicData>
+                </a:graphic>
+              </wp:anchor>
+            </w:drawing>
+          </mc:Choice>
+          <mc:Fallback>
+            <w:pict>
+              <v:shape w14:anchorId="4FCD10D4" id="Text Box 1" o:spid="_x0000_s1027" type="#_x0000_t202" style="position:absolute;left:0;text-align:left;margin-left:44.55pt;margin-top:337pt;width:161.95pt;height:.05pt;z-index:-251653120;visibility:visible;mso-wrap-style:square;mso-wrap-distance-left:9pt;mso-wrap-distance-top:0;mso-wrap-distance-right:9pt;mso-wrap-distance-bottom:0;mso-position-horizontal:absolute;mso-position-horizontal-relative:text;mso-position-vertical:absolute;mso-position-vertical-relative:text;v-text-anchor:top" o:gfxdata="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" stroked="f">
+                <v:textbox style="mso-fit-shape-to-text:t" inset="0,0,0,0">
+                  <w:txbxContent>
+                    <w:p>
+                      <w:pPr>
+                        <w:pStyle w:val="Caption"/>
+                        <w:rPr>
+                          <w:noProof/>
+                        </w:rPr>
+                      </w:pPr>
+                      <w:bookmarkStart w:id="25" w:name="_Toc100519380"/>
+                      <w:bookmarkStart w:id="26" w:name="_Toc100520727"/>
+                      <w:r>
+                        <w:t xml:space="preserve">Obr. </w:t>
+                      </w:r>
+                      <w:fldSimple w:instr=" SEQ Obr. \* ARABIC ">
+                        <w:r>
+                          <w:rPr>
+                            <w:noProof/>
+                          </w:rPr>
+                          <w:t>2</w:t>
+                        </w:r>
+                      </w:fldSimple>
+                      <w:r>
+                        <w:t xml:space="preserve"> </w:t>
+                      </w:r>
+                      <w:r>
+                        <w:t xml:space="preserve"> Aktivita zobrazujúca </w:t>
+                      </w:r>
+                      <w:r>
+                        <w:t>meranie krvného tlaku</w:t>
+                      </w:r>
+                      <w:bookmarkEnd w:id="25"/>
+                      <w:r>
+                        <w:t xml:space="preserve"> </w:t>
+                      </w:r>
+                      <w:r>
+                        <w:rPr>
+                          <w:lang w:val="en-AS"/>
+                        </w:rPr>
+                        <w:t>[</w:t>
+                      </w:r>
+                      <w:r>
+                        <w:t>4</w:t>
+                      </w:r>
+                      <w:r>
+                        <w:rPr>
+                          <w:lang w:val="en-AS"/>
+                        </w:rPr>
+                        <w:t>]</w:t>
+                      </w:r>
+                      <w:bookmarkEnd w:id="26"/>
+                    </w:p>
+                  </w:txbxContent>
+                </v:textbox>
+                <w10:wrap type="tight"/>
+              </v:shape>
+            </w:pict>
+          </mc:Fallback>
+        </mc:AlternateContent>
+      </w:r>
+      <w:r>
+        <w:t xml:space="preserve"> </w:t>
+      </w:r>
+    </w:p>
+    <w:p>
+      <w:pPr>
+        <w:pStyle w:val="3Nadpis"/>
+        <w:jc w:val="both"/>
+      </w:pPr>
+      <w:bookmarkStart w:id="27" w:name="_Toc100518989"/>
+      <w:r>
+        <w:lastRenderedPageBreak/>
+        <w:t>Mobilná aplikácia Medical records</w:t>
+      </w:r>
+      <w:bookmarkEnd w:id="27"/>
+    </w:p>
+    <w:p>
+      <w:pPr>
+        <w:ind w:firstLine="708"/>
+        <w:jc w:val="both"/>
+      </w:pPr>
+      <w:r>
+        <w:rPr>
+          <w:noProof/>
+        </w:rPr>
+        <w:drawing>
+          <wp:anchor distT="0" distB="0" distL="114300" distR="114300" simplePos="0" relativeHeight="251660288" behindDoc="1" locked="0" layoutInCell="1" allowOverlap="1" wp14:anchorId="68ECBD4B" wp14:editId="5E75548B">
+            <wp:simplePos x="0" y="0"/>
+            <wp:positionH relativeFrom="column">
+              <wp:posOffset>575310</wp:posOffset>
+            </wp:positionH>
+            <wp:positionV relativeFrom="paragraph">
+              <wp:posOffset>2580640</wp:posOffset>
+            </wp:positionV>
+            <wp:extent cx="2055495" cy="3659505"/>
+            <wp:effectExtent l="0" t="0" r="1905" b="0"/>
+            <wp:wrapTight wrapText="bothSides">
+              <wp:wrapPolygon edited="0">
+                <wp:start x="0" y="0"/>
+                <wp:lineTo x="0" y="21476"/>
+                <wp:lineTo x="21420" y="21476"/>
+                <wp:lineTo x="21420" y="0"/>
+                <wp:lineTo x="0" y="0"/>
+              </wp:wrapPolygon>
+            </wp:wrapTight>
+            <wp:docPr id="10" name="Picture 10"/>
+            <wp:cNvGraphicFramePr>
+              <a:graphicFrameLocks xmlns:a="http://schemas.openxmlformats.org/drawingml/2006/main" noChangeAspect="1"/>
+            </wp:cNvGraphicFramePr>
+            <a:graphic xmlns:a="http://schemas.openxmlformats.org/drawingml/2006/main">
+              <a:graphicData uri="http://schemas.openxmlformats.org/drawingml/2006/picture">
+                <pic:pic xmlns:pic="http://schemas.openxmlformats.org/drawingml/2006/picture">
+                  <pic:nvPicPr>
+                    <pic:cNvPr id="0" name="Picture 13"/>
+                    <pic:cNvPicPr>
+                      <a:picLocks noChangeAspect="1" noChangeArrowheads="1"/>
+                    </pic:cNvPicPr>
+                  </pic:nvPicPr>
+                  <pic:blipFill>
+                    <a:blip r:embed="rId16" cstate="print">
+                      <a:extLst>
+                        <a:ext uri="{28A0092B-C50C-407E-A947-70E740481C1C}">
+                          <a14:useLocalDpi xmlns:a14="http://schemas.microsoft.com/office/drawing/2010/main" val="0"/>
+                        </a:ext>
+                      </a:extLst>
+                    </a:blip>
+                    <a:srcRect/>
+                    <a:stretch>
+                      <a:fillRect/>
+                    </a:stretch>
+                  </pic:blipFill>
+                  <pic:spPr bwMode="auto">
+                    <a:xfrm>
+                      <a:off x="0" y="0"/>
+                      <a:ext cx="2055495" cy="3659505"/>
+                    </a:xfrm>
+                    <a:prstGeom prst="rect">
+                      <a:avLst/>
+                    </a:prstGeom>
+                    <a:noFill/>
+                    <a:ln>
+                      <a:noFill/>
+                    </a:ln>
+                  </pic:spPr>
+                </pic:pic>
+              </a:graphicData>
+            </a:graphic>
+            <wp14:sizeRelH relativeFrom="page">
+              <wp14:pctWidth>0</wp14:pctWidth>
+            </wp14:sizeRelH>
+            <wp14:sizeRelV relativeFrom="page">
+              <wp14:pctHeight>0</wp14:pctHeight>
+            </wp14:sizeRelV>
+          </wp:anchor>
+        </w:drawing>
+      </w:r>
+      <w:r>
+        <w:rPr>
+          <w:noProof/>
+        </w:rPr>
+        <w:drawing>
+          <wp:anchor distT="0" distB="0" distL="114300" distR="114300" simplePos="0" relativeHeight="251661312" behindDoc="1" locked="0" layoutInCell="1" allowOverlap="1" wp14:anchorId="2C002509" wp14:editId="553B493C">
+            <wp:simplePos x="0" y="0"/>
+            <wp:positionH relativeFrom="column">
+              <wp:posOffset>2974340</wp:posOffset>
+            </wp:positionH>
+            <wp:positionV relativeFrom="paragraph">
+              <wp:posOffset>2578100</wp:posOffset>
+            </wp:positionV>
+            <wp:extent cx="2055495" cy="3659505"/>
+            <wp:effectExtent l="0" t="0" r="1905" b="0"/>
+            <wp:wrapTight wrapText="bothSides">
+              <wp:wrapPolygon edited="0">
+                <wp:start x="0" y="0"/>
+                <wp:lineTo x="0" y="21476"/>
+                <wp:lineTo x="21420" y="21476"/>
+                <wp:lineTo x="21420" y="0"/>
+                <wp:lineTo x="0" y="0"/>
+              </wp:wrapPolygon>
+            </wp:wrapTight>
+            <wp:docPr id="11" name="Picture 11"/>
+            <wp:cNvGraphicFramePr>
+              <a:graphicFrameLocks xmlns:a="http://schemas.openxmlformats.org/drawingml/2006/main" noChangeAspect="1"/>
+            </wp:cNvGraphicFramePr>
+            <a:graphic xmlns:a="http://schemas.openxmlformats.org/drawingml/2006/main">
+              <a:graphicData uri="http://schemas.openxmlformats.org/drawingml/2006/picture">
+                <pic:pic xmlns:pic="http://schemas.openxmlformats.org/drawingml/2006/picture">
+                  <pic:nvPicPr>
+                    <pic:cNvPr id="0" name="Picture 15"/>
+                    <pic:cNvPicPr>
+                      <a:picLocks noChangeAspect="1" noChangeArrowheads="1"/>
+                    </pic:cNvPicPr>
+                  </pic:nvPicPr>
+                  <pic:blipFill>
+                    <a:blip r:embed="rId17" cstate="print">
+                      <a:extLst>
+                        <a:ext uri="{28A0092B-C50C-407E-A947-70E740481C1C}">
+                          <a14:useLocalDpi xmlns:a14="http://schemas.microsoft.com/office/drawing/2010/main" val="0"/>
+                        </a:ext>
+                      </a:extLst>
+                    </a:blip>
+                    <a:srcRect/>
+                    <a:stretch>
+                      <a:fillRect/>
+                    </a:stretch>
+                  </pic:blipFill>
+                  <pic:spPr bwMode="auto">
+                    <a:xfrm>
+                      <a:off x="0" y="0"/>
+                      <a:ext cx="2055495" cy="3659505"/>
+                    </a:xfrm>
+                    <a:prstGeom prst="rect">
+                      <a:avLst/>
+                    </a:prstGeom>
+                    <a:noFill/>
+                    <a:ln>
+                      <a:noFill/>
+                    </a:ln>
+                  </pic:spPr>
+                </pic:pic>
+              </a:graphicData>
+            </a:graphic>
+            <wp14:sizeRelH relativeFrom="page">
+              <wp14:pctWidth>0</wp14:pctWidth>
+            </wp14:sizeRelH>
+            <wp14:sizeRelV relativeFrom="page">
+              <wp14:pctHeight>0</wp14:pctHeight>
+            </wp14:sizeRelV>
+          </wp:anchor>
+        </w:drawing>
+      </w:r>
+      <w:r>
+        <w:rPr>
+          <w:noProof/>
+        </w:rPr>
+        <mc:AlternateContent>
+          <mc:Choice Requires="wps">
+            <w:drawing>
+              <wp:anchor distT="0" distB="0" distL="114300" distR="114300" simplePos="0" relativeHeight="251669504" behindDoc="1" locked="0" layoutInCell="1" allowOverlap="1" wp14:anchorId="2799055C" wp14:editId="563938DA">
+                <wp:simplePos x="0" y="0"/>
+                <wp:positionH relativeFrom="column">
+                  <wp:posOffset>2974340</wp:posOffset>
+                </wp:positionH>
+                <wp:positionV relativeFrom="paragraph">
+                  <wp:posOffset>6294755</wp:posOffset>
+                </wp:positionV>
+                <wp:extent cx="2055495" cy="635"/>
+                <wp:effectExtent l="0" t="0" r="1905" b="8255"/>
+                <wp:wrapTight wrapText="bothSides">
+                  <wp:wrapPolygon edited="0">
+                    <wp:start x="0" y="0"/>
+                    <wp:lineTo x="0" y="21102"/>
+                    <wp:lineTo x="21420" y="21102"/>
+                    <wp:lineTo x="21420" y="0"/>
+                    <wp:lineTo x="0" y="0"/>
+                  </wp:wrapPolygon>
+                </wp:wrapTight>
+                <wp:docPr id="17" name="Text Box 17"/>
+                <wp:cNvGraphicFramePr/>
+                <a:graphic xmlns:a="http://schemas.openxmlformats.org/drawingml/2006/main">
+                  <a:graphicData uri="http://schemas.microsoft.com/office/word/2010/wordprocessingShape">
+                    <wps:wsp>
+                      <wps:cNvSpPr txBox="1"/>
+                      <wps:spPr>
+                        <a:xfrm>
+                          <a:off x="0" y="0"/>
+                          <a:ext cx="2055495" cy="635"/>
+                        </a:xfrm>
+                        <a:prstGeom prst="rect">
+                          <a:avLst/>
+                        </a:prstGeom>
+                        <a:solidFill>
+                          <a:prstClr val="white"/>
+                        </a:solidFill>
+                        <a:ln>
+                          <a:noFill/>
+                        </a:ln>
+                      </wps:spPr>
+                      <wps:txbx>
+                        <w:txbxContent>
+                          <w:p>
+                            <w:pPr>
+                              <w:pStyle w:val="Caption"/>
+                              <w:rPr>
+                                <w:noProof/>
+                              </w:rPr>
+                            </w:pPr>
+                            <w:bookmarkStart w:id="28" w:name="_Toc100520728"/>
+                            <w:r>
+                              <w:t xml:space="preserve">Obr. </w:t>
+                            </w:r>
+                            <w:fldSimple w:instr=" SEQ Obr. \* ARABIC ">
+                              <w:r>
+                                <w:rPr>
+                                  <w:noProof/>
+                                </w:rPr>
+                                <w:t>3</w:t>
+                              </w:r>
+                            </w:fldSimple>
+                            <w:r>
+                              <w:t xml:space="preserve"> Aktivita zobrazujúca </w:t>
+                            </w:r>
+                            <w:r>
+                              <w:t>výber záznamov</w:t>
+                            </w:r>
+                            <w:r>
+                              <w:t xml:space="preserve"> </w:t>
+                            </w:r>
+                            <w:r>
+                              <w:rPr>
+                                <w:lang w:val="en-AS"/>
+                              </w:rPr>
+                              <w:t>[</w:t>
+                            </w:r>
+                            <w:r>
+                              <w:t>5</w:t>
+                            </w:r>
+                            <w:r>
+                              <w:rPr>
+                                <w:lang w:val="en-AS"/>
+                              </w:rPr>
+                              <w:t>]</w:t>
+                            </w:r>
+                            <w:bookmarkEnd w:id="28"/>
+                          </w:p>
+                        </w:txbxContent>
+                      </wps:txbx>
+                      <wps:bodyPr rot="0" spcFirstLastPara="0" vertOverflow="overflow" horzOverflow="overflow" vert="horz" wrap="square" lIns="0" tIns="0" rIns="0" bIns="0" numCol="1" spcCol="0" rtlCol="0" fromWordArt="0" anchor="t" anchorCtr="0" forceAA="0" compatLnSpc="1">
+                        <a:prstTxWarp prst="textNoShape">
+                          <a:avLst/>
+                        </a:prstTxWarp>
+                        <a:spAutoFit/>
+                      </wps:bodyPr>
+                    </wps:wsp>
+                  </a:graphicData>
+                </a:graphic>
+              </wp:anchor>
+            </w:drawing>
+          </mc:Choice>
+          <mc:Fallback>
+            <w:pict>
+              <v:shape w14:anchorId="2799055C" id="Text Box 17" o:spid="_x0000_s1028" type="#_x0000_t202" style="position:absolute;left:0;text-align:left;margin-left:234.2pt;margin-top:495.65pt;width:161.85pt;height:.05pt;z-index:-251646976;visibility:visible;mso-wrap-style:square;mso-wrap-distance-left:9pt;mso-wrap-distance-top:0;mso-wrap-distance-right:9pt;mso-wrap-distance-bottom:0;mso-position-horizontal:absolute;mso-position-horizontal-relative:text;mso-position-vertical:absolute;mso-position-vertical-relative:text;v-text-anchor:top" o:gfxdata="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" stroked="f">
+                <v:textbox style="mso-fit-shape-to-text:t" inset="0,0,0,0">
+                  <w:txbxContent>
+                    <w:p>
+                      <w:pPr>
+                        <w:pStyle w:val="Caption"/>
+                        <w:rPr>
+                          <w:noProof/>
+                        </w:rPr>
+                      </w:pPr>
+                      <w:bookmarkStart w:id="29" w:name="_Toc100520728"/>
+                      <w:r>
+                        <w:t xml:space="preserve">Obr. </w:t>
+                      </w:r>
+                      <w:fldSimple w:instr=" SEQ Obr. \* ARABIC ">
+                        <w:r>
+                          <w:rPr>
+                            <w:noProof/>
+                          </w:rPr>
+                          <w:t>3</w:t>
+                        </w:r>
+                      </w:fldSimple>
+                      <w:r>
+                        <w:t xml:space="preserve"> Aktivita zobrazujúca </w:t>
+                      </w:r>
+                      <w:r>
+                        <w:t>výber záznamov</w:t>
+                      </w:r>
+                      <w:r>
+                        <w:t xml:space="preserve"> </w:t>
+                      </w:r>
+                      <w:r>
+                        <w:rPr>
+                          <w:lang w:val="en-AS"/>
+                        </w:rPr>
+                        <w:t>[</w:t>
+                      </w:r>
+                      <w:r>
+                        <w:t>5</w:t>
+                      </w:r>
+                      <w:r>
+                        <w:rPr>
+                          <w:lang w:val="en-AS"/>
+                        </w:rPr>
+                        <w:t>]</w:t>
+                      </w:r>
+                      <w:bookmarkEnd w:id="29"/>
+                    </w:p>
+                  </w:txbxContent>
+                </v:textbox>
+                <w10:wrap type="tight"/>
+              </v:shape>
+            </w:pict>
+          </mc:Fallback>
+        </mc:AlternateContent>
+      </w:r>
+      <w:r>
+        <w:t xml:space="preserve">Medical records </w:t>
+      </w:r>
+      <w:r>
+        <w:rPr>
+          <w:lang w:val="en-AS"/>
+        </w:rPr>
+        <w:t>[</w:t>
+      </w:r>
+      <w:r>
+        <w:t>5</w:t>
+      </w:r>
+      <w:r>
+        <w:rPr>
+          <w:lang w:val="en-AS"/>
+        </w:rPr>
+        <w:t>] je</w:t>
+      </w:r>
+      <w:r>
+        <w:t xml:space="preserve"> mobilná</w:t>
+      </w:r>
+      <w:r>
+        <w:rPr>
+          <w:lang w:val="en-AS"/>
+        </w:rPr>
+        <w:t xml:space="preserve"> </w:t>
+      </w:r>
+      <w:r>
+        <w:t>aplikácia</w:t>
+      </w:r>
+      <w:r>
+        <w:t xml:space="preserve">, ktorej funkcionality sa </w:t>
+      </w:r>
+      <w:r>
+        <w:t>viac priblížili považovanému využitiu</w:t>
+      </w:r>
+      <w:r>
+        <w:t>.</w:t>
+      </w:r>
+      <w:r>
+        <w:t xml:space="preserve"> </w:t>
+      </w:r>
+      <w:r>
+        <w:t>Medzi výhody oproti predchádzajúcej aplikáci</w:t>
+      </w:r>
+      <w:r>
+        <w:t>í</w:t>
+      </w:r>
+      <w:r>
+        <w:t xml:space="preserve"> patrí určite zaznamenávanie rozličných meraní, historiu návštev lekárov, výsledky testov alebo diagnózy chorôb. Celkovo vieme viesť osobné informácie o našom zdraví na jednom mieste. </w:t>
+      </w:r>
+      <w:r>
+        <w:t>V</w:t>
+      </w:r>
+      <w:r>
+        <w:t> </w:t>
+      </w:r>
+      <w:r>
+        <w:t>prípade</w:t>
+      </w:r>
+      <w:r>
+        <w:t>,</w:t>
+      </w:r>
+      <w:r>
+        <w:t xml:space="preserve"> ak má používateľ pravidelne užívať lieky, aplikácia mu môže túto povinnosť pripomínať. Taktiež je možné sledovať kalendár udalostí, ktorý je veľmi pekne dizajnovo spracovaný.</w:t>
+      </w:r>
+      <w:r>
+        <w:t xml:space="preserve"> </w:t>
+      </w:r>
+      <w:r>
+        <w:t>Čo sa týka využitia, nebolo by ju možné použiť na zaznamenávanie meraní pacientov</w:t>
+      </w:r>
+      <w:r>
+        <w:t>, a teda ani rozdeliť skupiny ľudí na oddelenia</w:t>
+      </w:r>
+      <w:r>
+        <w:t xml:space="preserve">, </w:t>
+      </w:r>
+      <w:r>
+        <w:t xml:space="preserve">preto </w:t>
+      </w:r>
+      <w:r>
+        <w:t>nespĺňa moje zadanie</w:t>
+      </w:r>
+      <w:r>
+        <w:t>. J</w:t>
+      </w:r>
+      <w:r>
+        <w:t>e možné okrem svojho profilu, viesť profil aj rodinnému príslušníkovi, čo môže napríklad matka s dieťaťom považovať za užitočné.</w:t>
+      </w:r>
+      <w:r>
+        <w:t xml:space="preserve"> </w:t>
+      </w:r>
+      <w:r>
+        <w:t>Za nevýhodu považujem</w:t>
+      </w:r>
+      <w:r>
+        <w:t xml:space="preserve"> aj to, že nepodporuje slovenský</w:t>
+      </w:r>
+      <w:r>
+        <w:t xml:space="preserve"> jazyk</w:t>
+      </w:r>
+      <w:r>
+        <w:t>.</w:t>
+      </w:r>
+      <w:r>
+        <w:t xml:space="preserve">  </w:t>
+      </w:r>
+    </w:p>
+    <w:p>
+      <w:pPr>
+        <w:ind w:firstLine="708"/>
+        <w:jc w:val="both"/>
+      </w:pPr>
+      <w:r>
+        <w:t xml:space="preserve"> </w:t>
+      </w:r>
+    </w:p>
+    <w:p>
+      <w:pPr>
+        <w:ind w:firstLine="708"/>
+        <w:jc w:val="both"/>
+      </w:pPr>
+    </w:p>
+    <w:p>
+      <w:pPr>
+        <w:ind w:firstLine="708"/>
+        <w:jc w:val="both"/>
+      </w:pPr>
+    </w:p>
+    <w:p>
+      <w:pPr>
+        <w:ind w:firstLine="708"/>
+        <w:jc w:val="both"/>
+      </w:pPr>
+    </w:p>
+    <w:p>
+      <w:pPr>
+        <w:ind w:firstLine="708"/>
+        <w:jc w:val="both"/>
+      </w:pPr>
+    </w:p>
+    <w:p>
+      <w:pPr>
+        <w:ind w:firstLine="708"/>
+        <w:jc w:val="both"/>
+      </w:pPr>
+    </w:p>
+    <w:p>
+      <w:pPr>
+        <w:ind w:firstLine="708"/>
+        <w:jc w:val="both"/>
+      </w:pPr>
+    </w:p>
+    <w:p>
+      <w:pPr>
+        <w:ind w:firstLine="708"/>
+        <w:jc w:val="both"/>
+      </w:pPr>
+    </w:p>
+    <w:p>
+      <w:pPr>
+        <w:ind w:firstLine="708"/>
+        <w:jc w:val="both"/>
+      </w:pPr>
+    </w:p>
+    <w:p>
+      <w:pPr>
+        <w:ind w:firstLine="708"/>
+        <w:jc w:val="both"/>
+      </w:pPr>
+    </w:p>
+    <w:p>
+      <w:pPr>
+        <w:ind w:firstLine="708"/>
+        <w:jc w:val="both"/>
+      </w:pPr>
+      <w:r>
+        <w:rPr>
+          <w:noProof/>
+        </w:rPr>
+        <mc:AlternateContent>
+          <mc:Choice Requires="wps">
+            <w:drawing>
+              <wp:anchor distT="0" distB="0" distL="114300" distR="114300" simplePos="0" relativeHeight="251667456" behindDoc="1" locked="0" layoutInCell="1" allowOverlap="1" wp14:anchorId="0669A699" wp14:editId="0B4F1898">
+                <wp:simplePos x="0" y="0"/>
+                <wp:positionH relativeFrom="column">
+                  <wp:posOffset>575310</wp:posOffset>
+                </wp:positionH>
+                <wp:positionV relativeFrom="paragraph">
+                  <wp:posOffset>69640</wp:posOffset>
+                </wp:positionV>
+                <wp:extent cx="2055495" cy="635"/>
+                <wp:effectExtent l="0" t="0" r="1905" b="8255"/>
+                <wp:wrapTight wrapText="bothSides">
+                  <wp:wrapPolygon edited="0">
+                    <wp:start x="0" y="0"/>
+                    <wp:lineTo x="0" y="21102"/>
+                    <wp:lineTo x="21420" y="21102"/>
+                    <wp:lineTo x="21420" y="0"/>
+                    <wp:lineTo x="0" y="0"/>
+                  </wp:wrapPolygon>
+                </wp:wrapTight>
+                <wp:docPr id="16" name="Text Box 16"/>
+                <wp:cNvGraphicFramePr/>
+                <a:graphic xmlns:a="http://schemas.openxmlformats.org/drawingml/2006/main">
+                  <a:graphicData uri="http://schemas.microsoft.com/office/word/2010/wordprocessingShape">
+                    <wps:wsp>
+                      <wps:cNvSpPr txBox="1"/>
+                      <wps:spPr>
+                        <a:xfrm>
+                          <a:off x="0" y="0"/>
+                          <a:ext cx="2055495" cy="635"/>
+                        </a:xfrm>
+                        <a:prstGeom prst="rect">
+                          <a:avLst/>
+                        </a:prstGeom>
+                        <a:solidFill>
+                          <a:prstClr val="white"/>
+                        </a:solidFill>
+                        <a:ln>
+                          <a:noFill/>
+                        </a:ln>
+                      </wps:spPr>
+                      <wps:txbx>
+                        <w:txbxContent>
+                          <w:p>
+                            <w:pPr>
+                              <w:pStyle w:val="Caption"/>
+                              <w:rPr>
+                                <w:noProof/>
+                              </w:rPr>
+                            </w:pPr>
+                            <w:bookmarkStart w:id="30" w:name="_Toc100520729"/>
+                            <w:r>
+                              <w:t xml:space="preserve">Obr. </w:t>
+                            </w:r>
+                            <w:fldSimple w:instr=" SEQ Obr. \* ARABIC ">
+                              <w:r>
+                                <w:rPr>
+                                  <w:noProof/>
+                                </w:rPr>
+                                <w:t>4</w:t>
+                              </w:r>
+                            </w:fldSimple>
+                            <w:r>
+                              <w:t xml:space="preserve"> </w:t>
+                            </w:r>
+                            <w:r>
+                              <w:t xml:space="preserve"> Aktivita zobrazujúca </w:t>
+                            </w:r>
+                            <w:r>
+                              <w:t>kakendár aktivít</w:t>
+                            </w:r>
+                            <w:r>
+                              <w:t xml:space="preserve"> </w:t>
+                            </w:r>
+                            <w:r>
+                              <w:rPr>
+                                <w:lang w:val="en-AS"/>
+                              </w:rPr>
+                              <w:t>[</w:t>
+                            </w:r>
+                            <w:r>
+                              <w:t>5</w:t>
+                            </w:r>
+                            <w:r>
+                              <w:rPr>
+                                <w:lang w:val="en-AS"/>
+                              </w:rPr>
+                              <w:t>]</w:t>
+                            </w:r>
+                            <w:bookmarkEnd w:id="30"/>
+                          </w:p>
+                        </w:txbxContent>
+                      </wps:txbx>
+                      <wps:bodyPr rot="0" spcFirstLastPara="0" vertOverflow="overflow" horzOverflow="overflow" vert="horz" wrap="square" lIns="0" tIns="0" rIns="0" bIns="0" numCol="1" spcCol="0" rtlCol="0" fromWordArt="0" anchor="t" anchorCtr="0" forceAA="0" compatLnSpc="1">
+                        <a:prstTxWarp prst="textNoShape">
+                          <a:avLst/>
+                        </a:prstTxWarp>
+                        <a:spAutoFit/>
+                      </wps:bodyPr>
+                    </wps:wsp>
+                  </a:graphicData>
+                </a:graphic>
+              </wp:anchor>
+            </w:drawing>
+          </mc:Choice>
+          <mc:Fallback>
+            <w:pict>
+              <v:shape w14:anchorId="0669A699" id="Text Box 16" o:spid="_x0000_s1029" type="#_x0000_t202" style="position:absolute;left:0;text-align:left;margin-left:45.3pt;margin-top:5.5pt;width:161.85pt;height:.05pt;z-index:-251649024;visibility:visible;mso-wrap-style:square;mso-wrap-distance-left:9pt;mso-wrap-distance-top:0;mso-wrap-distance-right:9pt;mso-wrap-distance-bottom:0;mso-position-horizontal:absolute;mso-position-horizontal-relative:text;mso-position-vertical:absolute;mso-position-vertical-relative:text;v-text-anchor:top" o:gfxdata="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" stroked="f">
+                <v:textbox style="mso-fit-shape-to-text:t" inset="0,0,0,0">
+                  <w:txbxContent>
+                    <w:p>
+                      <w:pPr>
+                        <w:pStyle w:val="Caption"/>
+                        <w:rPr>
+                          <w:noProof/>
+                        </w:rPr>
+                      </w:pPr>
+                      <w:bookmarkStart w:id="31" w:name="_Toc100520729"/>
+                      <w:r>
+                        <w:t xml:space="preserve">Obr. </w:t>
+                      </w:r>
+                      <w:fldSimple w:instr=" SEQ Obr. \* ARABIC ">
+                        <w:r>
+                          <w:rPr>
+                            <w:noProof/>
+                          </w:rPr>
+                          <w:t>4</w:t>
+                        </w:r>
+                      </w:fldSimple>
+                      <w:r>
+                        <w:t xml:space="preserve"> </w:t>
+                      </w:r>
+                      <w:r>
+                        <w:t xml:space="preserve"> Aktivita zobrazujúca </w:t>
+                      </w:r>
+                      <w:r>
+                        <w:t>kakendár aktivít</w:t>
+                      </w:r>
+                      <w:r>
+                        <w:t xml:space="preserve"> </w:t>
+                      </w:r>
+                      <w:r>
+                        <w:rPr>
+                          <w:lang w:val="en-AS"/>
+                        </w:rPr>
+                        <w:t>[</w:t>
+                      </w:r>
+                      <w:r>
+                        <w:t>5</w:t>
+                      </w:r>
+                      <w:r>
+                        <w:rPr>
+                          <w:lang w:val="en-AS"/>
+                        </w:rPr>
+                        <w:t>]</w:t>
+                      </w:r>
+                      <w:bookmarkEnd w:id="31"/>
+                    </w:p>
+                  </w:txbxContent>
+                </v:textbox>
+                <w10:wrap type="tight"/>
+              </v:shape>
+            </w:pict>
+          </mc:Fallback>
+        </mc:AlternateContent>
+      </w:r>
+    </w:p>
+    <w:p>
+      <w:pPr>
+        <w:pStyle w:val="3Nadpis"/>
+        <w:numPr>
+          <w:ilvl w:val="0"/>
+          <w:numId w:val="0"/>
+        </w:numPr>
+        <w:ind w:left="1224"/>
+        <w:jc w:val="both"/>
+      </w:pPr>
+      <w:bookmarkStart w:id="32" w:name="_Toc100518990"/>
+    </w:p>
+    <w:p>
+      <w:pPr>
+        <w:pStyle w:val="3Nadpis"/>
+        <w:jc w:val="both"/>
+      </w:pPr>
+      <w:r>
+        <w:t>Mobilná aplikácia Medical Records Clinic</w:t>
+      </w:r>
+      <w:r>
+        <w:t xml:space="preserve"> app</w:t>
+      </w:r>
+      <w:bookmarkEnd w:id="32"/>
+    </w:p>
+    <w:p>
+      <w:pPr>
+        <w:ind w:firstLine="357"/>
+        <w:jc w:val="both"/>
+      </w:pPr>
+      <w:r>
+        <w:t>Mobilná aplikácia Medical Records Clinik</w:t>
+      </w:r>
+      <w:r>
+        <w:t xml:space="preserve"> app</w:t>
+      </w:r>
+      <w:r>
+        <w:rPr>
+          <w:lang w:val="en-AS"/>
+        </w:rPr>
+        <w:t xml:space="preserve"> </w:t>
+      </w:r>
+      <w:r>
+        <w:rPr>
+          <w:lang w:val="en-AS"/>
+        </w:rPr>
+        <w:t>[</w:t>
+      </w:r>
+      <w:r>
+        <w:t>6</w:t>
+      </w:r>
+      <w:r>
+        <w:rPr>
+          <w:lang w:val="en-AS"/>
+        </w:rPr>
+        <w:t xml:space="preserve">] </w:t>
+      </w:r>
+      <w:r>
+        <w:t xml:space="preserve">je aplikácia, ktorá </w:t>
+      </w:r>
+      <w:r>
+        <w:t>najviac naplnila používateľské požiadavky</w:t>
+      </w:r>
+      <w:r>
+        <w:t xml:space="preserve">. </w:t>
+      </w:r>
+      <w:r>
+        <w:t>Je</w:t>
+      </w:r>
+      <w:r>
+        <w:t xml:space="preserve"> možné pridávať viacero pacientov, vytvoriť im profil s detailnými informáciami, vykonávať zápis pre rôzne merania,</w:t>
+      </w:r>
+      <w:r>
+        <w:t xml:space="preserve"> či</w:t>
+      </w:r>
+      <w:r>
+        <w:t xml:space="preserve"> vytvárať lekárov a následne ich priradiť pri tvorbe záznamu</w:t>
+      </w:r>
+      <w:r>
+        <w:t xml:space="preserve">. </w:t>
+      </w:r>
+      <w:r>
+        <w:t xml:space="preserve">Funkciu pre </w:t>
+      </w:r>
+      <w:r>
+        <w:t>sledova</w:t>
+      </w:r>
+      <w:r>
+        <w:t>nie</w:t>
+      </w:r>
+      <w:r>
+        <w:t xml:space="preserve"> históri</w:t>
+      </w:r>
+      <w:r>
+        <w:t>e</w:t>
+      </w:r>
+      <w:r>
+        <w:t xml:space="preserve"> záznamov a vidieť ich aj vo forme grafu</w:t>
+      </w:r>
+      <w:r>
+        <w:t xml:space="preserve"> beriem už ako samozrejmosť</w:t>
+      </w:r>
+      <w:r>
+        <w:t xml:space="preserve">. </w:t>
+      </w:r>
+      <w:r>
+        <w:t xml:space="preserve">V aplikácii je možné </w:t>
+      </w:r>
+      <w:r>
+        <w:t>aj</w:t>
+      </w:r>
+      <w:r>
+        <w:t> </w:t>
+      </w:r>
+      <w:r>
+        <w:t>zapísať o akú nemocnicu ide</w:t>
+      </w:r>
+      <w:r>
+        <w:t xml:space="preserve">, no z môjho pohľadu to </w:t>
+      </w:r>
+      <w:r>
+        <w:lastRenderedPageBreak/>
+        <w:t xml:space="preserve">nemalo veľký význam, pretože nebolo možné tejto nemocnici detailne priradiť oddelenia či pacientov. Ak som napríklad vytvorila aj dve nemocnice, pri tvorbe pacienta nebolo možné zapísať, ktorej nemocnici by som ho chcela priradiť. </w:t>
+      </w:r>
+      <w:r>
+        <w:t xml:space="preserve">Taktiež nebolo možné delenie účtu kvôli právomociam, a teda z tohto pohľadu pôsobila </w:t>
+      </w:r>
+      <w:r>
+        <w:t xml:space="preserve">aplikácia </w:t>
+      </w:r>
+      <w:r>
+        <w:t>trochu chaoticky.</w:t>
+      </w:r>
+      <w:r>
+        <w:t xml:space="preserve"> Podľa môjho názoru by nemala mať zdravotná sestra možnosť prepísať informácie o nemocnici.</w:t>
+      </w:r>
+      <w:r>
+        <w:t xml:space="preserve"> Taktiež som nenašla spôsob, ako by bolo možné vidieť pacientov na oddelení na dvoch zariadeniach pri viacerých účtoch.</w:t>
+      </w:r>
+      <w:r>
+        <w:t xml:space="preserve"> Za jej slabú stránku, i keď nejde o jej funkčnosť, považujem taktiež dizajn.</w:t>
+      </w:r>
+      <w:r>
+        <w:t xml:space="preserve"> Posledná prekážka, ktorú by som </w:t>
+      </w:r>
+      <w:r>
+        <w:rPr>
+          <w:noProof/>
+        </w:rPr>
+        <w:drawing>
+          <wp:anchor distT="0" distB="0" distL="114300" distR="114300" simplePos="0" relativeHeight="251671552" behindDoc="1" locked="0" layoutInCell="1" allowOverlap="1" wp14:anchorId="361F6038" wp14:editId="5F731B6B">
+            <wp:simplePos x="0" y="0"/>
+            <wp:positionH relativeFrom="column">
+              <wp:posOffset>2973070</wp:posOffset>
+            </wp:positionH>
+            <wp:positionV relativeFrom="paragraph">
+              <wp:posOffset>2088515</wp:posOffset>
+            </wp:positionV>
+            <wp:extent cx="2055495" cy="4106545"/>
+            <wp:effectExtent l="0" t="0" r="1905" b="8255"/>
+            <wp:wrapTight wrapText="bothSides">
+              <wp:wrapPolygon edited="0">
+                <wp:start x="0" y="0"/>
+                <wp:lineTo x="0" y="21543"/>
+                <wp:lineTo x="21420" y="21543"/>
+                <wp:lineTo x="21420" y="0"/>
+                <wp:lineTo x="0" y="0"/>
+              </wp:wrapPolygon>
+            </wp:wrapTight>
+            <wp:docPr id="19" name="Picture 19"/>
+            <wp:cNvGraphicFramePr>
+              <a:graphicFrameLocks xmlns:a="http://schemas.openxmlformats.org/drawingml/2006/main" noChangeAspect="1"/>
+            </wp:cNvGraphicFramePr>
+            <a:graphic xmlns:a="http://schemas.openxmlformats.org/drawingml/2006/main">
+              <a:graphicData uri="http://schemas.openxmlformats.org/drawingml/2006/picture">
+                <pic:pic xmlns:pic="http://schemas.openxmlformats.org/drawingml/2006/picture">
+                  <pic:nvPicPr>
+                    <pic:cNvPr id="0" name="Picture 20"/>
+                    <pic:cNvPicPr>
+                      <a:picLocks noChangeAspect="1" noChangeArrowheads="1"/>
+                    </pic:cNvPicPr>
+                  </pic:nvPicPr>
+                  <pic:blipFill>
+                    <a:blip r:embed="rId18">
+                      <a:extLst>
+                        <a:ext uri="{28A0092B-C50C-407E-A947-70E740481C1C}">
+                          <a14:useLocalDpi xmlns:a14="http://schemas.microsoft.com/office/drawing/2010/main" val="0"/>
+                        </a:ext>
+                      </a:extLst>
+                    </a:blip>
+                    <a:srcRect/>
+                    <a:stretch>
+                      <a:fillRect/>
+                    </a:stretch>
+                  </pic:blipFill>
+                  <pic:spPr bwMode="auto">
+                    <a:xfrm>
+                      <a:off x="0" y="0"/>
+                      <a:ext cx="2055495" cy="4106545"/>
+                    </a:xfrm>
+                    <a:prstGeom prst="rect">
+                      <a:avLst/>
+                    </a:prstGeom>
+                    <a:noFill/>
+                    <a:ln>
+                      <a:noFill/>
+                    </a:ln>
+                  </pic:spPr>
+                </pic:pic>
+              </a:graphicData>
+            </a:graphic>
+          </wp:anchor>
+        </w:drawing>
+      </w:r>
+      <w:r>
+        <w:rPr>
+          <w:noProof/>
+        </w:rPr>
+        <w:drawing>
+          <wp:anchor distT="0" distB="0" distL="114300" distR="114300" simplePos="0" relativeHeight="251670528" behindDoc="1" locked="0" layoutInCell="1" allowOverlap="1" wp14:anchorId="3FA49D03" wp14:editId="4161AD8C">
+            <wp:simplePos x="0" y="0"/>
+            <wp:positionH relativeFrom="column">
+              <wp:posOffset>574040</wp:posOffset>
+            </wp:positionH>
+            <wp:positionV relativeFrom="paragraph">
+              <wp:posOffset>2085562</wp:posOffset>
+            </wp:positionV>
+            <wp:extent cx="2055495" cy="4106545"/>
+            <wp:effectExtent l="0" t="0" r="1905" b="8255"/>
+            <wp:wrapTight wrapText="bothSides">
+              <wp:wrapPolygon edited="0">
+                <wp:start x="0" y="0"/>
+                <wp:lineTo x="0" y="21543"/>
+                <wp:lineTo x="21420" y="21543"/>
+                <wp:lineTo x="21420" y="0"/>
+                <wp:lineTo x="0" y="0"/>
+              </wp:wrapPolygon>
+            </wp:wrapTight>
+            <wp:docPr id="18" name="Picture 18"/>
+            <wp:cNvGraphicFramePr>
+              <a:graphicFrameLocks xmlns:a="http://schemas.openxmlformats.org/drawingml/2006/main" noChangeAspect="1"/>
+            </wp:cNvGraphicFramePr>
+            <a:graphic xmlns:a="http://schemas.openxmlformats.org/drawingml/2006/main">
+              <a:graphicData uri="http://schemas.openxmlformats.org/drawingml/2006/picture">
+                <pic:pic xmlns:pic="http://schemas.openxmlformats.org/drawingml/2006/picture">
+                  <pic:nvPicPr>
+                    <pic:cNvPr id="0" name="Picture 18"/>
+                    <pic:cNvPicPr>
+                      <a:picLocks noChangeAspect="1" noChangeArrowheads="1"/>
+                    </pic:cNvPicPr>
+                  </pic:nvPicPr>
+                  <pic:blipFill>
+                    <a:blip r:embed="rId19">
+                      <a:extLst>
+                        <a:ext uri="{28A0092B-C50C-407E-A947-70E740481C1C}">
+                          <a14:useLocalDpi xmlns:a14="http://schemas.microsoft.com/office/drawing/2010/main" val="0"/>
+                        </a:ext>
+                      </a:extLst>
+                    </a:blip>
+                    <a:srcRect/>
+                    <a:stretch>
+                      <a:fillRect/>
+                    </a:stretch>
+                  </pic:blipFill>
+                  <pic:spPr bwMode="auto">
+                    <a:xfrm>
+                      <a:off x="0" y="0"/>
+                      <a:ext cx="2055495" cy="4106545"/>
+                    </a:xfrm>
+                    <a:prstGeom prst="rect">
+                      <a:avLst/>
+                    </a:prstGeom>
+                    <a:noFill/>
+                    <a:ln>
+                      <a:noFill/>
+                    </a:ln>
+                  </pic:spPr>
+                </pic:pic>
+              </a:graphicData>
+            </a:graphic>
+          </wp:anchor>
+        </w:drawing>
+      </w:r>
+      <w:r>
+        <w:t xml:space="preserve">chcela spomenúť je, že aplikácia </w:t>
+      </w:r>
+      <w:r>
+        <w:t>je</w:t>
+      </w:r>
+      <w:r>
+        <w:t xml:space="preserve"> v anglickom jazyku.</w:t>
+      </w:r>
+    </w:p>
+    <w:p>
+      <w:pPr>
+        <w:ind w:firstLine="357"/>
+        <w:jc w:val="both"/>
+      </w:pPr>
+      <w:r>
+        <w:t xml:space="preserve"> </w:t>
+      </w:r>
+    </w:p>
+    <w:p>
+      <w:pPr>
+        <w:ind w:firstLine="357"/>
+        <w:jc w:val="both"/>
+      </w:pPr>
+      <w:r>
+        <w:t xml:space="preserve"> </w:t>
+      </w:r>
+    </w:p>
+    <w:p>
+      <w:pPr>
+        <w:ind w:firstLine="357"/>
+        <w:jc w:val="both"/>
+      </w:pPr>
+    </w:p>
+    <w:p>
+      <w:pPr>
+        <w:ind w:firstLine="357"/>
+        <w:jc w:val="both"/>
+      </w:pPr>
+    </w:p>
+    <w:p>
+      <w:pPr>
+        <w:ind w:firstLine="357"/>
+        <w:jc w:val="both"/>
+      </w:pPr>
+    </w:p>
+    <w:p>
+      <w:pPr>
+        <w:ind w:firstLine="357"/>
+        <w:jc w:val="both"/>
+      </w:pPr>
+    </w:p>
+    <w:p>
+      <w:pPr>
+        <w:ind w:firstLine="357"/>
+        <w:jc w:val="both"/>
+      </w:pPr>
+    </w:p>
+    <w:p>
+      <w:pPr>
+        <w:ind w:firstLine="357"/>
+        <w:jc w:val="both"/>
+      </w:pPr>
+    </w:p>
+    <w:p>
+      <w:pPr>
+        <w:ind w:firstLine="357"/>
+        <w:jc w:val="both"/>
+      </w:pPr>
+    </w:p>
+    <w:p>
+      <w:pPr>
+        <w:ind w:firstLine="357"/>
+        <w:jc w:val="both"/>
+      </w:pPr>
+    </w:p>
+    <w:p>
+      <w:pPr>
+        <w:ind w:firstLine="357"/>
+        <w:jc w:val="both"/>
+      </w:pPr>
+    </w:p>
+    <w:p>
+      <w:pPr>
+        <w:ind w:firstLine="357"/>
+        <w:jc w:val="both"/>
+      </w:pPr>
+      <w:r>
+        <w:rPr>
+          <w:noProof/>
+        </w:rPr>
+        <mc:AlternateContent>
+          <mc:Choice Requires="wps">
+            <w:drawing>
+              <wp:anchor distT="0" distB="0" distL="114300" distR="114300" simplePos="0" relativeHeight="251675648" behindDoc="1" locked="0" layoutInCell="1" allowOverlap="1" wp14:anchorId="3C871E31" wp14:editId="6697CC27">
+                <wp:simplePos x="0" y="0"/>
+                <wp:positionH relativeFrom="column">
+                  <wp:posOffset>2971359</wp:posOffset>
+                </wp:positionH>
+                <wp:positionV relativeFrom="paragraph">
+                  <wp:posOffset>183697</wp:posOffset>
+                </wp:positionV>
+                <wp:extent cx="2055495" cy="635"/>
+                <wp:effectExtent l="0" t="0" r="1905" b="8255"/>
+                <wp:wrapTight wrapText="bothSides">
+                  <wp:wrapPolygon edited="0">
+                    <wp:start x="0" y="0"/>
+                    <wp:lineTo x="0" y="21102"/>
+                    <wp:lineTo x="21420" y="21102"/>
+                    <wp:lineTo x="21420" y="0"/>
+                    <wp:lineTo x="0" y="0"/>
+                  </wp:wrapPolygon>
+                </wp:wrapTight>
+                <wp:docPr id="21" name="Text Box 21"/>
+                <wp:cNvGraphicFramePr/>
+                <a:graphic xmlns:a="http://schemas.openxmlformats.org/drawingml/2006/main">
+                  <a:graphicData uri="http://schemas.microsoft.com/office/word/2010/wordprocessingShape">
+                    <wps:wsp>
+                      <wps:cNvSpPr txBox="1"/>
+                      <wps:spPr>
+                        <a:xfrm>
+                          <a:off x="0" y="0"/>
+                          <a:ext cx="2055495" cy="635"/>
+                        </a:xfrm>
+                        <a:prstGeom prst="rect">
+                          <a:avLst/>
+                        </a:prstGeom>
+                        <a:solidFill>
+                          <a:prstClr val="white"/>
+                        </a:solidFill>
+                        <a:ln>
+                          <a:noFill/>
+                        </a:ln>
+                      </wps:spPr>
+                      <wps:txbx>
+                        <w:txbxContent>
+                          <w:p>
+                            <w:pPr>
+                              <w:pStyle w:val="Caption"/>
+                            </w:pPr>
+                            <w:bookmarkStart w:id="33" w:name="_Toc100520731"/>
+                            <w:r>
+                              <w:t xml:space="preserve">Obr. </w:t>
+                            </w:r>
+                            <w:fldSimple w:instr=" SEQ Obr. \* ARABIC ">
+                              <w:r>
+                                <w:rPr>
+                                  <w:noProof/>
+                                </w:rPr>
+                                <w:t>6</w:t>
+                              </w:r>
+                            </w:fldSimple>
+                            <w:r>
+                              <w:t xml:space="preserve"> Aktivita zobrazujúca históriu meraní</w:t>
+                            </w:r>
+                            <w:r>
+                              <w:t xml:space="preserve"> </w:t>
+                            </w:r>
+                            <w:r>
+                              <w:rPr>
+                                <w:lang w:val="en-AS"/>
+                              </w:rPr>
+                              <w:t>[</w:t>
+                            </w:r>
+                            <w:r>
+                              <w:t>6</w:t>
+                            </w:r>
+                            <w:r>
+                              <w:rPr>
+                                <w:lang w:val="en-AS"/>
+                              </w:rPr>
+                              <w:t>]</w:t>
+                            </w:r>
+                            <w:bookmarkEnd w:id="33"/>
+                          </w:p>
+                        </w:txbxContent>
+                      </wps:txbx>
+                      <wps:bodyPr rot="0" spcFirstLastPara="0" vertOverflow="overflow" horzOverflow="overflow" vert="horz" wrap="square" lIns="0" tIns="0" rIns="0" bIns="0" numCol="1" spcCol="0" rtlCol="0" fromWordArt="0" anchor="t" anchorCtr="0" forceAA="0" compatLnSpc="1">
+                        <a:prstTxWarp prst="textNoShape">
+                          <a:avLst/>
+                        </a:prstTxWarp>
+                        <a:spAutoFit/>
+                      </wps:bodyPr>
+                    </wps:wsp>
+                  </a:graphicData>
+                </a:graphic>
+              </wp:anchor>
+            </w:drawing>
+          </mc:Choice>
+          <mc:Fallback>
+            <w:pict>
+              <v:shape w14:anchorId="3C871E31" id="Text Box 21" o:spid="_x0000_s1030" type="#_x0000_t202" style="position:absolute;left:0;text-align:left;margin-left:233.95pt;margin-top:14.45pt;width:161.85pt;height:.05pt;z-index:-251640832;visibility:visible;mso-wrap-style:square;mso-wrap-distance-left:9pt;mso-wrap-distance-top:0;mso-wrap-distance-right:9pt;mso-wrap-distance-bottom:0;mso-position-horizontal:absolute;mso-position-horizontal-relative:text;mso-position-vertical:absolute;mso-position-vertical-relative:text;v-text-anchor:top" o:gfxdata="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" stroked="f">
+                <v:textbox style="mso-fit-shape-to-text:t" inset="0,0,0,0">
+                  <w:txbxContent>
+                    <w:p>
+                      <w:pPr>
+                        <w:pStyle w:val="Caption"/>
+                      </w:pPr>
+                      <w:bookmarkStart w:id="34" w:name="_Toc100520731"/>
+                      <w:r>
+                        <w:t xml:space="preserve">Obr. </w:t>
+                      </w:r>
+                      <w:fldSimple w:instr=" SEQ Obr. \* ARABIC ">
+                        <w:r>
+                          <w:rPr>
+                            <w:noProof/>
+                          </w:rPr>
+                          <w:t>6</w:t>
+                        </w:r>
+                      </w:fldSimple>
+                      <w:r>
+                        <w:t xml:space="preserve"> Aktivita zobrazujúca históriu meraní</w:t>
+                      </w:r>
+                      <w:r>
+                        <w:t xml:space="preserve"> </w:t>
+                      </w:r>
+                      <w:r>
+                        <w:rPr>
+                          <w:lang w:val="en-AS"/>
+                        </w:rPr>
+                        <w:t>[</w:t>
+                      </w:r>
+                      <w:r>
+                        <w:t>6</w:t>
+                      </w:r>
+                      <w:r>
+                        <w:rPr>
+                          <w:lang w:val="en-AS"/>
+                        </w:rPr>
+                        <w:t>]</w:t>
+                      </w:r>
+                      <w:bookmarkEnd w:id="34"/>
+                    </w:p>
+                  </w:txbxContent>
+                </v:textbox>
+                <w10:wrap type="tight"/>
+              </v:shape>
+            </w:pict>
+          </mc:Fallback>
+        </mc:AlternateContent>
+      </w:r>
+      <w:r>
+        <w:rPr>
+          <w:noProof/>
+        </w:rPr>
+        <mc:AlternateContent>
+          <mc:Choice Requires="wps">
+            <w:drawing>
+              <wp:anchor distT="0" distB="0" distL="114300" distR="114300" simplePos="0" relativeHeight="251673600" behindDoc="1" locked="0" layoutInCell="1" allowOverlap="1" wp14:anchorId="6ACAB145" wp14:editId="5814F027">
+                <wp:simplePos x="0" y="0"/>
+                <wp:positionH relativeFrom="column">
+                  <wp:posOffset>574040</wp:posOffset>
+                </wp:positionH>
+                <wp:positionV relativeFrom="paragraph">
+                  <wp:posOffset>181429</wp:posOffset>
+                </wp:positionV>
+                <wp:extent cx="2055495" cy="635"/>
+                <wp:effectExtent l="0" t="0" r="1905" b="8255"/>
+                <wp:wrapTight wrapText="bothSides">
+                  <wp:wrapPolygon edited="0">
+                    <wp:start x="0" y="0"/>
+                    <wp:lineTo x="0" y="21102"/>
+                    <wp:lineTo x="21420" y="21102"/>
+                    <wp:lineTo x="21420" y="0"/>
+                    <wp:lineTo x="0" y="0"/>
+                  </wp:wrapPolygon>
+                </wp:wrapTight>
+                <wp:docPr id="20" name="Text Box 20"/>
+                <wp:cNvGraphicFramePr/>
+                <a:graphic xmlns:a="http://schemas.openxmlformats.org/drawingml/2006/main">
+                  <a:graphicData uri="http://schemas.microsoft.com/office/word/2010/wordprocessingShape">
+                    <wps:wsp>
+                      <wps:cNvSpPr txBox="1"/>
+                      <wps:spPr>
+                        <a:xfrm>
+                          <a:off x="0" y="0"/>
+                          <a:ext cx="2055495" cy="635"/>
+                        </a:xfrm>
+                        <a:prstGeom prst="rect">
+                          <a:avLst/>
+                        </a:prstGeom>
+                        <a:solidFill>
+                          <a:prstClr val="white"/>
+                        </a:solidFill>
+                        <a:ln>
+                          <a:noFill/>
+                        </a:ln>
+                      </wps:spPr>
+                      <wps:txbx>
+                        <w:txbxContent>
+                          <w:p>
+                            <w:pPr>
+                              <w:pStyle w:val="Caption"/>
+                            </w:pPr>
+                            <w:bookmarkStart w:id="35" w:name="_Toc100520730"/>
+                            <w:r>
+                              <w:t xml:space="preserve">Obr. </w:t>
+                            </w:r>
+                            <w:fldSimple w:instr=" SEQ Obr. \* ARABIC ">
+                              <w:r>
+                                <w:rPr>
+                                  <w:noProof/>
+                                </w:rPr>
+                                <w:t>5</w:t>
+                              </w:r>
+                            </w:fldSimple>
+                            <w:r>
+                              <w:t xml:space="preserve"> Aktivita zobrazujúca výber merania</w:t>
+                            </w:r>
+                            <w:r>
+                              <w:t xml:space="preserve"> </w:t>
+                            </w:r>
+                            <w:r>
+                              <w:rPr>
+                                <w:lang w:val="en-AS"/>
+                              </w:rPr>
+                              <w:t>[</w:t>
+                            </w:r>
+                            <w:r>
+                              <w:t>6</w:t>
+                            </w:r>
+                            <w:r>
+                              <w:rPr>
+                                <w:lang w:val="en-AS"/>
+                              </w:rPr>
+                              <w:t>]</w:t>
+                            </w:r>
+                            <w:bookmarkEnd w:id="35"/>
+                          </w:p>
+                        </w:txbxContent>
+                      </wps:txbx>
+                      <wps:bodyPr rot="0" spcFirstLastPara="0" vertOverflow="overflow" horzOverflow="overflow" vert="horz" wrap="square" lIns="0" tIns="0" rIns="0" bIns="0" numCol="1" spcCol="0" rtlCol="0" fromWordArt="0" anchor="t" anchorCtr="0" forceAA="0" compatLnSpc="1">
+                        <a:prstTxWarp prst="textNoShape">
+                          <a:avLst/>
+                        </a:prstTxWarp>
+                        <a:spAutoFit/>
+                      </wps:bodyPr>
+                    </wps:wsp>
+                  </a:graphicData>
+                </a:graphic>
+              </wp:anchor>
+            </w:drawing>
+          </mc:Choice>
+          <mc:Fallback>
+            <w:pict>
+              <v:shape w14:anchorId="6ACAB145" id="Text Box 20" o:spid="_x0000_s1031" type="#_x0000_t202" style="position:absolute;left:0;text-align:left;margin-left:45.2pt;margin-top:14.3pt;width:161.85pt;height:.05pt;z-index:-251642880;visibility:visible;mso-wrap-style:square;mso-wrap-distance-left:9pt;mso-wrap-distance-top:0;mso-wrap-distance-right:9pt;mso-wrap-distance-bottom:0;mso-position-horizontal:absolute;mso-position-horizontal-relative:text;mso-position-vertical:absolute;mso-position-vertical-relative:text;v-text-anchor:top" o:gfxdata="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" stroked="f">
+                <v:textbox style="mso-fit-shape-to-text:t" inset="0,0,0,0">
+                  <w:txbxContent>
+                    <w:p>
+                      <w:pPr>
+                        <w:pStyle w:val="Caption"/>
+                      </w:pPr>
+                      <w:bookmarkStart w:id="36" w:name="_Toc100520730"/>
+                      <w:r>
+                        <w:t xml:space="preserve">Obr. </w:t>
+                      </w:r>
+                      <w:fldSimple w:instr=" SEQ Obr. \* ARABIC ">
+                        <w:r>
+                          <w:rPr>
+                            <w:noProof/>
+                          </w:rPr>
+                          <w:t>5</w:t>
+                        </w:r>
+                      </w:fldSimple>
+                      <w:r>
+                        <w:t xml:space="preserve"> Aktivita zobrazujúca výber merania</w:t>
+                      </w:r>
+                      <w:r>
+                        <w:t xml:space="preserve"> </w:t>
+                      </w:r>
+                      <w:r>
+                        <w:rPr>
+                          <w:lang w:val="en-AS"/>
+                        </w:rPr>
+                        <w:t>[</w:t>
+                      </w:r>
+                      <w:r>
+                        <w:t>6</w:t>
+                      </w:r>
+                      <w:r>
+                        <w:rPr>
+                          <w:lang w:val="en-AS"/>
+                        </w:rPr>
+                        <w:t>]</w:t>
+                      </w:r>
+                      <w:bookmarkEnd w:id="36"/>
+                    </w:p>
+                  </w:txbxContent>
+                </v:textbox>
+                <w10:wrap type="tight"/>
+              </v:shape>
+            </w:pict>
+          </mc:Fallback>
+        </mc:AlternateContent>
+      </w:r>
+    </w:p>
+    <w:p>
+      <w:pPr>
+        <w:ind w:firstLine="357"/>
+        <w:jc w:val="both"/>
+      </w:pPr>
+    </w:p>
+    <w:p>
+      <w:pPr>
+        <w:pStyle w:val="3Nadpis"/>
+        <w:jc w:val="both"/>
+      </w:pPr>
+      <w:r>
+        <w:t>Zhodnotenie kvalít dostupných aplikácií</w:t>
+      </w:r>
+    </w:p>
+    <w:p>
+      <w:pPr>
+        <w:ind w:firstLine="357"/>
+        <w:jc w:val="both"/>
+      </w:pPr>
+      <w:r>
+        <w:t>Z aplikácií, ktoré</w:t>
+      </w:r>
+      <w:r>
+        <w:t xml:space="preserve"> Google Play ponúka som nenašla žiadnu, ktorá by spĺňala všetky používateľské požiadavky.</w:t>
+      </w:r>
+      <w:r>
+        <w:t xml:space="preserve"> </w:t>
+      </w:r>
+      <w:r>
+        <w:t>Pre mňa najdôležitejšie však bolo nájsť takú, v ktorej by sa dalo zaznamenávať viacero meraní pre viacero ľudí.</w:t>
+      </w:r>
+      <w:r>
+        <w:t xml:space="preserve"> Túto požiadavku najlepšie spĺňala </w:t>
+      </w:r>
+      <w:r>
+        <w:t>Medical Records Clinik app</w:t>
+      </w:r>
+      <w:r>
+        <w:t>, no je potrebné podotknúť, že</w:t>
+      </w:r>
+      <w:r>
+        <w:t xml:space="preserve"> bola v anglickom jazyku a</w:t>
+      </w:r>
+      <w:r>
+        <w:t xml:space="preserve"> mala najhoršiu prehľadnosť a dizajn. V tejto aplikácií</w:t>
+      </w:r>
+      <w:r>
+        <w:t xml:space="preserve"> ale </w:t>
+      </w:r>
+      <w:r>
+        <w:t>vidím</w:t>
+      </w:r>
+      <w:r>
+        <w:t xml:space="preserve"> </w:t>
+      </w:r>
+      <w:r>
+        <w:t xml:space="preserve">najväčší potenciál pre jej využitie v medicínskom zariadení. </w:t>
+      </w:r>
+    </w:p>
+    <w:p>
+      <w:pPr>
+        <w:jc w:val="both"/>
+      </w:pPr>
+    </w:p>
     <w:p>
       <w:pPr>
         <w:pStyle w:val="1Nadpis"/>
@@ -3007,12 +6576,12 @@
         </w:numPr>
         <w:ind w:left="357" w:hanging="357"/>
       </w:pPr>
-      <w:bookmarkStart w:id="13" w:name="_Toc99888439"/>
+      <w:bookmarkStart w:id="37" w:name="_Toc100518991"/>
       <w:r>
         <w:lastRenderedPageBreak/>
         <w:t>Záver</w:t>
       </w:r>
-      <w:bookmarkEnd w:id="13"/>
+      <w:bookmarkEnd w:id="37"/>
     </w:p>
     <w:p>
       <w:pPr>
@@ -3023,12 +6592,12 @@
         </w:numPr>
         <w:ind w:left="357" w:hanging="357"/>
       </w:pPr>
-      <w:bookmarkStart w:id="14" w:name="_Toc99888440"/>
+      <w:bookmarkStart w:id="38" w:name="_Toc100518992"/>
       <w:r>
         <w:lastRenderedPageBreak/>
         <w:t>Zoznam použitej literatúry</w:t>
       </w:r>
-      <w:bookmarkEnd w:id="14"/>
+      <w:bookmarkEnd w:id="38"/>
     </w:p>
     <w:p>
       <w:pPr>
@@ -3039,14 +6608,14 @@
         </w:numPr>
         <w:jc w:val="both"/>
       </w:pPr>
-      <w:bookmarkStart w:id="15" w:name="_Ref99919284"/>
+      <w:bookmarkStart w:id="39" w:name="_Ref99919284"/>
       <w:r>
         <w:t xml:space="preserve">TIRPÁKOVÁ, Libuša - SOVÁRIOVÁ SOÓSOVÁ, Mária: Ošetrovateľské techniky. </w:t>
       </w:r>
       <w:r>
         <w:t>Košice: Univerzita Pavla Jozefa Šafárika v Košiciach, 2016. ISBN 978-8152-441-7.</w:t>
       </w:r>
-      <w:bookmarkEnd w:id="15"/>
+      <w:bookmarkEnd w:id="39"/>
     </w:p>
     <w:p>
       <w:pPr>
@@ -3057,21 +6626,11 @@
         </w:numPr>
         <w:jc w:val="both"/>
       </w:pPr>
-      <w:bookmarkStart w:id="16" w:name="_Ref99919330"/>
+      <w:bookmarkStart w:id="40" w:name="_Ref99919330"/>
       <w:r>
         <w:t>Zákon č. 576/2004 Z.z. o zdravotnej starostlivosti, službách súvisiacich s poskytovaním zdravotnej starostlivosti a o zmene a doplnení niektorých zákonov</w:t>
       </w:r>
-      <w:bookmarkEnd w:id="16"/>
-      <w:r>
-        <w:rPr>
-          <w:rFonts w:ascii="Arial" w:hAnsi="Arial" w:cs="Arial"/>
-          <w:b/>
-          <w:bCs/>
-          <w:color w:val="070707"/>
-          <w:shd w:val="clear" w:color="auto" w:fill="FFFFFF"/>
-        </w:rPr>
-        <w:t xml:space="preserve"> </w:t>
-      </w:r>
+      <w:bookmarkEnd w:id="40"/>
     </w:p>
     <w:p>
       <w:pPr>
@@ -3081,63 +6640,41 @@
           <w:numId w:val="16"/>
         </w:numPr>
         <w:jc w:val="both"/>
-      </w:pPr>
-      <w:bookmarkStart w:id="17" w:name="_Ref99919341"/>
-      <w:r>
-        <w:t>MASARYK</w:t>
-      </w:r>
-      <w:r>
-        <w:t xml:space="preserve">, </w:t>
-      </w:r>
-      <w:r>
-        <w:t>Vladimír</w:t>
-      </w:r>
-      <w:r>
-        <w:t xml:space="preserve"> - </w:t>
-      </w:r>
-      <w:r>
-        <w:t>LESŇÁKOVÁ</w:t>
-      </w:r>
-      <w:r>
-        <w:t xml:space="preserve">, </w:t>
-      </w:r>
-      <w:r>
-        <w:t>Anna</w:t>
-      </w:r>
-      <w:r>
-        <w:t xml:space="preserve">: </w:t>
-      </w:r>
-      <w:r>
-        <w:t>Vedenie zdravotnej dokumentácie v súlade s legislatívou</w:t>
+        <w:rPr>
+          <w:rStyle w:val="Hyperlink"/>
+          <w:color w:val="auto"/>
+          <w:u w:val="none"/>
+        </w:rPr>
+      </w:pPr>
+      <w:bookmarkStart w:id="41" w:name="_Ref99919341"/>
+      <w:r>
+        <w:t>MASARYK, Vladimír - LESŇÁKOVÁ, Anna: Vedenie zdravotnej dokumentácie v súlade s legislatívou.</w:t>
+      </w:r>
+      <w:r>
+        <w:t xml:space="preserve"> </w:t>
+      </w:r>
+      <w:r>
+        <w:t>[online]. 201</w:t>
+      </w:r>
+      <w:r>
+        <w:t>8</w:t>
+      </w:r>
+      <w:r>
+        <w:t xml:space="preserve"> [cit. </w:t>
+      </w:r>
+      <w:r>
+        <w:t>3</w:t>
       </w:r>
       <w:r>
         <w:t>.</w:t>
       </w:r>
       <w:r>
-        <w:t xml:space="preserve"> </w:t>
-      </w:r>
-      <w:r>
-        <w:t>[online]. 201</w:t>
-      </w:r>
-      <w:r>
-        <w:t>8</w:t>
-      </w:r>
-      <w:r>
-        <w:t xml:space="preserve"> [cit. </w:t>
-      </w:r>
-      <w:r>
-        <w:t>3</w:t>
-      </w:r>
-      <w:r>
-        <w:t>.</w:t>
-      </w:r>
-      <w:r>
         <w:t>4</w:t>
       </w:r>
       <w:r>
         <w:t xml:space="preserve">.2022]. Dostupné na internete: </w:t>
       </w:r>
-      <w:hyperlink r:id="rId8" w:history="1">
+      <w:hyperlink r:id="rId20" w:history="1">
         <w:r>
           <w:rPr>
             <w:rStyle w:val="Hyperlink"/>
@@ -3145,7 +6682,258 @@
           <w:t>MASARIK, V. - LESŇÁKOVÁ, A. - VEDENIE ZDRAVOTNEJ DOKUMENTÁCIE V SÚLADE S LEGISLATÍVOU.pdf (vsdanubius.sk)</w:t>
         </w:r>
       </w:hyperlink>
-      <w:bookmarkEnd w:id="17"/>
+      <w:bookmarkEnd w:id="41"/>
+    </w:p>
+    <w:p>
+      <w:pPr>
+        <w:pStyle w:val="ListParagraph"/>
+        <w:numPr>
+          <w:ilvl w:val="0"/>
+          <w:numId w:val="16"/>
+        </w:numPr>
+        <w:jc w:val="both"/>
+        <w:rPr>
+          <w:rStyle w:val="Hyperlink"/>
+          <w:color w:val="auto"/>
+          <w:u w:val="none"/>
+        </w:rPr>
+      </w:pPr>
+      <w:r>
+        <w:rPr>
+          <w:rStyle w:val="Hyperlink"/>
+          <w:color w:val="auto"/>
+          <w:u w:val="none"/>
+        </w:rPr>
+        <w:t>Health &amp;</w:t>
+      </w:r>
+      <w:r>
+        <w:rPr>
+          <w:rStyle w:val="Hyperlink"/>
+          <w:color w:val="auto"/>
+          <w:u w:val="none"/>
+        </w:rPr>
+        <w:t xml:space="preserve"> Fitness AI Lab: Denník krvného tlaku. </w:t>
+      </w:r>
+      <w:r>
+        <w:rPr>
+          <w:rStyle w:val="Hyperlink"/>
+          <w:color w:val="auto"/>
+          <w:u w:val="none"/>
+        </w:rPr>
+        <w:t xml:space="preserve"> </w:t>
+      </w:r>
+      <w:r>
+        <w:rPr>
+          <w:rStyle w:val="Hyperlink"/>
+          <w:color w:val="auto"/>
+          <w:u w:val="none"/>
+          <w:lang w:val="en-AS"/>
+        </w:rPr>
+        <w:t>[online] in Google Play [</w:t>
+      </w:r>
+      <w:r>
+        <w:rPr>
+          <w:rStyle w:val="Hyperlink"/>
+          <w:color w:val="auto"/>
+          <w:u w:val="none"/>
+        </w:rPr>
+        <w:t>citované 10.4.2022</w:t>
+      </w:r>
+      <w:r>
+        <w:rPr>
+          <w:rStyle w:val="Hyperlink"/>
+          <w:color w:val="auto"/>
+          <w:u w:val="none"/>
+          <w:lang w:val="en-AS"/>
+        </w:rPr>
+        <w:t>]</w:t>
+      </w:r>
+      <w:r>
+        <w:rPr>
+          <w:rStyle w:val="Hyperlink"/>
+          <w:color w:val="auto"/>
+          <w:u w:val="none"/>
+        </w:rPr>
+        <w:t xml:space="preserve"> dostupné</w:t>
+      </w:r>
+      <w:r>
+        <w:rPr>
+          <w:rStyle w:val="Hyperlink"/>
+          <w:color w:val="auto"/>
+          <w:u w:val="none"/>
+        </w:rPr>
+        <w:t xml:space="preserve"> na internete: </w:t>
+      </w:r>
+      <w:hyperlink r:id="rId21" w:history="1">
+        <w:r>
+          <w:rPr>
+            <w:rStyle w:val="Hyperlink"/>
+          </w:rPr>
+          <w:t>https://play.google.com/store/apps/details?id=com.bluefish.bloodpressure&amp;gl=SK</w:t>
+        </w:r>
+      </w:hyperlink>
+      <w:r>
+        <w:rPr>
+          <w:rStyle w:val="Hyperlink"/>
+          <w:color w:val="auto"/>
+          <w:u w:val="none"/>
+        </w:rPr>
+        <w:t xml:space="preserve"> </w:t>
+      </w:r>
+    </w:p>
+    <w:p>
+      <w:pPr>
+        <w:pStyle w:val="ListParagraph"/>
+        <w:numPr>
+          <w:ilvl w:val="0"/>
+          <w:numId w:val="16"/>
+        </w:numPr>
+        <w:jc w:val="both"/>
+        <w:rPr>
+          <w:rStyle w:val="Hyperlink"/>
+          <w:color w:val="auto"/>
+          <w:u w:val="none"/>
+        </w:rPr>
+      </w:pPr>
+      <w:r>
+        <w:rPr>
+          <w:rStyle w:val="Hyperlink"/>
+          <w:color w:val="auto"/>
+          <w:u w:val="none"/>
+        </w:rPr>
+        <w:t xml:space="preserve">Yerokhin Vladimir: Medical records. </w:t>
+      </w:r>
+      <w:r>
+        <w:rPr>
+          <w:rStyle w:val="Hyperlink"/>
+          <w:color w:val="auto"/>
+          <w:u w:val="none"/>
+          <w:lang w:val="en-AS"/>
+        </w:rPr>
+        <w:t>[online] in Google Play [</w:t>
+      </w:r>
+      <w:r>
+        <w:rPr>
+          <w:rStyle w:val="Hyperlink"/>
+          <w:color w:val="auto"/>
+          <w:u w:val="none"/>
+        </w:rPr>
+        <w:t>citované 10.4.2022</w:t>
+      </w:r>
+      <w:r>
+        <w:rPr>
+          <w:rStyle w:val="Hyperlink"/>
+          <w:color w:val="auto"/>
+          <w:u w:val="none"/>
+          <w:lang w:val="en-AS"/>
+        </w:rPr>
+        <w:t>]</w:t>
+      </w:r>
+      <w:r>
+        <w:rPr>
+          <w:rStyle w:val="Hyperlink"/>
+          <w:color w:val="auto"/>
+          <w:u w:val="none"/>
+        </w:rPr>
+        <w:t xml:space="preserve"> dostupné na internete:</w:t>
+      </w:r>
+      <w:r>
+        <w:rPr>
+          <w:rStyle w:val="Hyperlink"/>
+          <w:color w:val="auto"/>
+          <w:u w:val="none"/>
+        </w:rPr>
+        <w:t xml:space="preserve"> </w:t>
+      </w:r>
+      <w:hyperlink r:id="rId22" w:history="1">
+        <w:r>
+          <w:rPr>
+            <w:rStyle w:val="Hyperlink"/>
+          </w:rPr>
+          <w:t>https://play.google.com/store/apps/details?id=vladimir.yerokhin.medicalrecord</w:t>
+        </w:r>
+      </w:hyperlink>
+      <w:r>
+        <w:rPr>
+          <w:rStyle w:val="Hyperlink"/>
+          <w:color w:val="auto"/>
+          <w:u w:val="none"/>
+        </w:rPr>
+        <w:t xml:space="preserve"> </w:t>
+      </w:r>
+    </w:p>
+    <w:p>
+      <w:pPr>
+        <w:pStyle w:val="ListParagraph"/>
+        <w:numPr>
+          <w:ilvl w:val="0"/>
+          <w:numId w:val="16"/>
+        </w:numPr>
+        <w:jc w:val="both"/>
+        <w:rPr>
+          <w:rStyle w:val="Hyperlink"/>
+          <w:color w:val="auto"/>
+          <w:u w:val="none"/>
+        </w:rPr>
+      </w:pPr>
+      <w:r>
+        <w:rPr>
+          <w:rStyle w:val="Hyperlink"/>
+          <w:color w:val="auto"/>
+          <w:u w:val="none"/>
+        </w:rPr>
+        <w:t>MedClin</w:t>
+      </w:r>
+      <w:r>
+        <w:rPr>
+          <w:rStyle w:val="Hyperlink"/>
+          <w:color w:val="auto"/>
+          <w:u w:val="none"/>
+        </w:rPr>
+        <w:t>: Medical Records Clinic app.</w:t>
+      </w:r>
+      <w:r>
+        <w:rPr>
+          <w:rStyle w:val="Hyperlink"/>
+          <w:color w:val="auto"/>
+          <w:u w:val="none"/>
+          <w:lang w:val="en-AS"/>
+        </w:rPr>
+        <w:t xml:space="preserve"> [online] in Google Play [</w:t>
+      </w:r>
+      <w:r>
+        <w:rPr>
+          <w:rStyle w:val="Hyperlink"/>
+          <w:color w:val="auto"/>
+          <w:u w:val="none"/>
+        </w:rPr>
+        <w:t>citované 10.4.2022</w:t>
+      </w:r>
+      <w:r>
+        <w:rPr>
+          <w:rStyle w:val="Hyperlink"/>
+          <w:color w:val="auto"/>
+          <w:u w:val="none"/>
+          <w:lang w:val="en-AS"/>
+        </w:rPr>
+        <w:t>]</w:t>
+      </w:r>
+      <w:r>
+        <w:rPr>
+          <w:rStyle w:val="Hyperlink"/>
+          <w:color w:val="auto"/>
+          <w:u w:val="none"/>
+        </w:rPr>
+        <w:t xml:space="preserve"> dostupné na internete: </w:t>
+      </w:r>
+      <w:hyperlink r:id="rId23" w:history="1">
+        <w:r>
+          <w:rPr>
+            <w:rStyle w:val="Hyperlink"/>
+          </w:rPr>
+          <w:t>https://play.google.com/store/apps/details?id=com.cliniconline</w:t>
+        </w:r>
+      </w:hyperlink>
     </w:p>
     <w:p>
       <w:pPr>
@@ -3156,12 +6944,12 @@
         </w:numPr>
         <w:ind w:left="360" w:hanging="360"/>
       </w:pPr>
-      <w:bookmarkStart w:id="18" w:name="_Toc99888441"/>
+      <w:bookmarkStart w:id="42" w:name="_Toc100518993"/>
       <w:r>
         <w:lastRenderedPageBreak/>
         <w:t>Prílohy</w:t>
       </w:r>
-      <w:bookmarkEnd w:id="18"/>
+      <w:bookmarkEnd w:id="42"/>
     </w:p>
     <w:p>
       <w:pPr>
@@ -3251,7 +7039,7 @@
                     <pic:cNvPicPr/>
                   </pic:nvPicPr>
                   <pic:blipFill>
-                    <a:blip r:embed="rId9">
+                    <a:blip r:embed="rId24">
                       <a:extLst>
                         <a:ext uri="{28A0092B-C50C-407E-A947-70E740481C1C}">
                           <a14:useLocalDpi xmlns:a14="http://schemas.microsoft.com/office/drawing/2010/main" val="0"/>
@@ -3282,39 +7070,26 @@
       <w:pPr>
         <w:pStyle w:val="Caption"/>
       </w:pPr>
-      <w:bookmarkStart w:id="19" w:name="_Toc99888197"/>
+      <w:bookmarkStart w:id="43" w:name="_Toc100520732"/>
       <w:r>
         <w:t xml:space="preserve">Obr. </w:t>
       </w:r>
-      <w:r>
-        <w:fldChar w:fldCharType="begin"/>
-      </w:r>
-      <w:r>
-        <w:instrText xml:space="preserve"> SEQ Obr. \* ARABIC </w:instrText>
-      </w:r>
-      <w:r>
-        <w:fldChar w:fldCharType="separate"/>
-      </w:r>
-      <w:r>
-        <w:rPr>
-          <w:noProof/>
-        </w:rPr>
-        <w:t>6</w:t>
-      </w:r>
-      <w:r>
-        <w:rPr>
-          <w:noProof/>
-        </w:rPr>
-        <w:fldChar w:fldCharType="end"/>
-      </w:r>
+      <w:fldSimple w:instr=" SEQ Obr. \* ARABIC ">
+        <w:r>
+          <w:rPr>
+            <w:noProof/>
+          </w:rPr>
+          <w:t>7</w:t>
+        </w:r>
+      </w:fldSimple>
       <w:r>
         <w:t xml:space="preserve"> Obrázok grafického CD média</w:t>
       </w:r>
-      <w:bookmarkEnd w:id="19"/>
+      <w:bookmarkEnd w:id="43"/>
     </w:p>
     <w:sectPr>
-      <w:headerReference w:type="default" r:id="rId10"/>
-      <w:footerReference w:type="default" r:id="rId11"/>
+      <w:headerReference w:type="default" r:id="rId25"/>
+      <w:footerReference w:type="default" r:id="rId26"/>
       <w:pgSz w:w="11906" w:h="16838"/>
       <w:pgMar w:top="1418" w:right="1418" w:bottom="1418" w:left="1701" w:header="709" w:footer="709" w:gutter="0"/>
       <w:cols w:space="708"/>
@@ -4548,6 +8323,96 @@
     </w:lvl>
   </w:abstractNum>
   <w:abstractNum w:abstractNumId="9" w15:restartNumberingAfterBreak="0">
+    <w:nsid w:val="366F75F6"/>
+    <w:multiLevelType w:val="multilevel"/>
+    <w:tmpl w:val="4C548338"/>
+    <w:styleLink w:val="CurrentList1"/>
+    <w:lvl w:ilvl="0">
+      <w:start w:val="1"/>
+      <w:numFmt w:val="decimal"/>
+      <w:lvlText w:val="[%1]."/>
+      <w:lvlJc w:val="left"/>
+      <w:pPr>
+        <w:ind w:left="720" w:hanging="360"/>
+      </w:pPr>
+      <w:rPr>
+        <w:rFonts w:hint="default"/>
+      </w:rPr>
+    </w:lvl>
+    <w:lvl w:ilvl="1">
+      <w:start w:val="1"/>
+      <w:numFmt w:val="lowerLetter"/>
+      <w:lvlText w:val="%2."/>
+      <w:lvlJc w:val="left"/>
+      <w:pPr>
+        <w:ind w:left="1440" w:hanging="360"/>
+      </w:pPr>
+    </w:lvl>
+    <w:lvl w:ilvl="2">
+      <w:start w:val="1"/>
+      <w:numFmt w:val="lowerRoman"/>
+      <w:lvlText w:val="%3."/>
+      <w:lvlJc w:val="right"/>
+      <w:pPr>
+        <w:ind w:left="2160" w:hanging="180"/>
+      </w:pPr>
+    </w:lvl>
+    <w:lvl w:ilvl="3">
+      <w:start w:val="1"/>
+      <w:numFmt w:val="decimal"/>
+      <w:lvlText w:val="%4."/>
+      <w:lvlJc w:val="left"/>
+      <w:pPr>
+        <w:ind w:left="2880" w:hanging="360"/>
+      </w:pPr>
+    </w:lvl>
+    <w:lvl w:ilvl="4">
+      <w:start w:val="1"/>
+      <w:numFmt w:val="lowerLetter"/>
+      <w:lvlText w:val="%5."/>
+      <w:lvlJc w:val="left"/>
+      <w:pPr>
+        <w:ind w:left="3600" w:hanging="360"/>
+      </w:pPr>
+    </w:lvl>
+    <w:lvl w:ilvl="5">
+      <w:start w:val="1"/>
+      <w:numFmt w:val="lowerRoman"/>
+      <w:lvlText w:val="%6."/>
+      <w:lvlJc w:val="right"/>
+      <w:pPr>
+        <w:ind w:left="4320" w:hanging="180"/>
+      </w:pPr>
+    </w:lvl>
+    <w:lvl w:ilvl="6">
+      <w:start w:val="1"/>
+      <w:numFmt w:val="decimal"/>
+      <w:lvlText w:val="%7."/>
+      <w:lvlJc w:val="left"/>
+      <w:pPr>
+        <w:ind w:left="5040" w:hanging="360"/>
+      </w:pPr>
+    </w:lvl>
+    <w:lvl w:ilvl="7">
+      <w:start w:val="1"/>
+      <w:numFmt w:val="lowerLetter"/>
+      <w:lvlText w:val="%8."/>
+      <w:lvlJc w:val="left"/>
+      <w:pPr>
+        <w:ind w:left="5760" w:hanging="360"/>
+      </w:pPr>
+    </w:lvl>
+    <w:lvl w:ilvl="8">
+      <w:start w:val="1"/>
+      <w:numFmt w:val="lowerRoman"/>
+      <w:lvlText w:val="%9."/>
+      <w:lvlJc w:val="right"/>
+      <w:pPr>
+        <w:ind w:left="6480" w:hanging="180"/>
+      </w:pPr>
+    </w:lvl>
+  </w:abstractNum>
+  <w:abstractNum w:abstractNumId="10" w15:restartNumberingAfterBreak="0">
     <w:nsid w:val="37B974B2"/>
     <w:multiLevelType w:val="hybridMultilevel"/>
     <w:tmpl w:val="2BF48438"/>
@@ -4660,7 +8525,7 @@
       </w:rPr>
     </w:lvl>
   </w:abstractNum>
-  <w:abstractNum w:abstractNumId="10" w15:restartNumberingAfterBreak="0">
+  <w:abstractNum w:abstractNumId="11" w15:restartNumberingAfterBreak="0">
     <w:nsid w:val="381409B9"/>
     <w:multiLevelType w:val="hybridMultilevel"/>
     <w:tmpl w:val="52DC1298"/>
@@ -4773,7 +8638,7 @@
       </w:rPr>
     </w:lvl>
   </w:abstractNum>
-  <w:abstractNum w:abstractNumId="11" w15:restartNumberingAfterBreak="0">
+  <w:abstractNum w:abstractNumId="12" w15:restartNumberingAfterBreak="0">
     <w:nsid w:val="39577332"/>
     <w:multiLevelType w:val="multilevel"/>
     <w:tmpl w:val="041B001F"/>
@@ -4859,7 +8724,7 @@
       </w:pPr>
     </w:lvl>
   </w:abstractNum>
-  <w:abstractNum w:abstractNumId="12" w15:restartNumberingAfterBreak="0">
+  <w:abstractNum w:abstractNumId="13" w15:restartNumberingAfterBreak="0">
     <w:nsid w:val="40110015"/>
     <w:multiLevelType w:val="multilevel"/>
     <w:tmpl w:val="779AE7EE"/>
@@ -4949,7 +8814,7 @@
       </w:pPr>
     </w:lvl>
   </w:abstractNum>
-  <w:abstractNum w:abstractNumId="13" w15:restartNumberingAfterBreak="0">
+  <w:abstractNum w:abstractNumId="14" w15:restartNumberingAfterBreak="0">
     <w:nsid w:val="4934030B"/>
     <w:multiLevelType w:val="hybridMultilevel"/>
     <w:tmpl w:val="4468D5DA"/>
@@ -5061,7 +8926,7 @@
       </w:rPr>
     </w:lvl>
   </w:abstractNum>
-  <w:abstractNum w:abstractNumId="14" w15:restartNumberingAfterBreak="0">
+  <w:abstractNum w:abstractNumId="15" w15:restartNumberingAfterBreak="0">
     <w:nsid w:val="5CE808BF"/>
     <w:multiLevelType w:val="hybridMultilevel"/>
     <w:tmpl w:val="4C548338"/>
@@ -5150,7 +9015,7 @@
       </w:pPr>
     </w:lvl>
   </w:abstractNum>
-  <w:abstractNum w:abstractNumId="15" w15:restartNumberingAfterBreak="0">
+  <w:abstractNum w:abstractNumId="16" w15:restartNumberingAfterBreak="0">
     <w:nsid w:val="5EDB2F68"/>
     <w:multiLevelType w:val="hybridMultilevel"/>
     <w:tmpl w:val="E968DA7C"/>
@@ -5239,7 +9104,7 @@
       </w:pPr>
     </w:lvl>
   </w:abstractNum>
-  <w:abstractNum w:abstractNumId="16" w15:restartNumberingAfterBreak="0">
+  <w:abstractNum w:abstractNumId="17" w15:restartNumberingAfterBreak="0">
     <w:nsid w:val="615843A3"/>
     <w:multiLevelType w:val="hybridMultilevel"/>
     <w:tmpl w:val="FE082572"/>
@@ -5352,7 +9217,7 @@
       </w:rPr>
     </w:lvl>
   </w:abstractNum>
-  <w:abstractNum w:abstractNumId="17" w15:restartNumberingAfterBreak="0">
+  <w:abstractNum w:abstractNumId="18" w15:restartNumberingAfterBreak="0">
     <w:nsid w:val="6E1B49E8"/>
     <w:multiLevelType w:val="hybridMultilevel"/>
     <w:tmpl w:val="27C64A10"/>
@@ -5465,7 +9330,7 @@
       </w:rPr>
     </w:lvl>
   </w:abstractNum>
-  <w:abstractNum w:abstractNumId="18" w15:restartNumberingAfterBreak="0">
+  <w:abstractNum w:abstractNumId="19" w15:restartNumberingAfterBreak="0">
     <w:nsid w:val="793700AC"/>
     <w:multiLevelType w:val="hybridMultilevel"/>
     <w:tmpl w:val="D1289428"/>
@@ -5578,62 +9443,65 @@
       </w:rPr>
     </w:lvl>
   </w:abstractNum>
-  <w:num w:numId="1">
+  <w:num w:numId="1" w16cid:durableId="1538544035">
+    <w:abstractNumId w:val="13"/>
+  </w:num>
+  <w:num w:numId="2" w16cid:durableId="646475031">
     <w:abstractNumId w:val="12"/>
   </w:num>
-  <w:num w:numId="2">
+  <w:num w:numId="3" w16cid:durableId="293101369">
     <w:abstractNumId w:val="11"/>
   </w:num>
-  <w:num w:numId="3">
+  <w:num w:numId="4" w16cid:durableId="889148542">
+    <w:abstractNumId w:val="14"/>
+  </w:num>
+  <w:num w:numId="5" w16cid:durableId="401871051">
+    <w:abstractNumId w:val="8"/>
+  </w:num>
+  <w:num w:numId="6" w16cid:durableId="374892417">
+    <w:abstractNumId w:val="5"/>
+  </w:num>
+  <w:num w:numId="7" w16cid:durableId="1093815135">
+    <w:abstractNumId w:val="1"/>
+  </w:num>
+  <w:num w:numId="8" w16cid:durableId="1717507690">
+    <w:abstractNumId w:val="6"/>
+  </w:num>
+  <w:num w:numId="9" w16cid:durableId="870730868">
+    <w:abstractNumId w:val="2"/>
+  </w:num>
+  <w:num w:numId="10" w16cid:durableId="1429080856">
+    <w:abstractNumId w:val="3"/>
+  </w:num>
+  <w:num w:numId="11" w16cid:durableId="62727492">
+    <w:abstractNumId w:val="17"/>
+  </w:num>
+  <w:num w:numId="12" w16cid:durableId="1116605323">
+    <w:abstractNumId w:val="16"/>
+  </w:num>
+  <w:num w:numId="13" w16cid:durableId="311059368">
     <w:abstractNumId w:val="10"/>
   </w:num>
-  <w:num w:numId="4">
-    <w:abstractNumId w:val="13"/>
+  <w:num w:numId="14" w16cid:durableId="859395033">
+    <w:abstractNumId w:val="19"/>
   </w:num>
-  <w:num w:numId="5">
-    <w:abstractNumId w:val="8"/>
+  <w:num w:numId="15" w16cid:durableId="1862898">
+    <w:abstractNumId w:val="4"/>
   </w:num>
-  <w:num w:numId="6">
-    <w:abstractNumId w:val="5"/>
-  </w:num>
-  <w:num w:numId="7">
-    <w:abstractNumId w:val="1"/>
-  </w:num>
-  <w:num w:numId="8">
-    <w:abstractNumId w:val="6"/>
-  </w:num>
-  <w:num w:numId="9">
-    <w:abstractNumId w:val="2"/>
-  </w:num>
-  <w:num w:numId="10">
-    <w:abstractNumId w:val="3"/>
-  </w:num>
-  <w:num w:numId="11">
-    <w:abstractNumId w:val="16"/>
-  </w:num>
-  <w:num w:numId="12">
+  <w:num w:numId="16" w16cid:durableId="1083334038">
     <w:abstractNumId w:val="15"/>
   </w:num>
-  <w:num w:numId="13">
-    <w:abstractNumId w:val="9"/>
+  <w:num w:numId="17" w16cid:durableId="1473522578">
+    <w:abstractNumId w:val="0"/>
   </w:num>
-  <w:num w:numId="14">
+  <w:num w:numId="18" w16cid:durableId="1435712180">
     <w:abstractNumId w:val="18"/>
   </w:num>
-  <w:num w:numId="15">
-    <w:abstractNumId w:val="4"/>
+  <w:num w:numId="19" w16cid:durableId="1810707006">
+    <w:abstractNumId w:val="7"/>
   </w:num>
-  <w:num w:numId="16">
-    <w:abstractNumId w:val="14"/>
-  </w:num>
-  <w:num w:numId="17">
-    <w:abstractNumId w:val="0"/>
-  </w:num>
-  <w:num w:numId="18">
-    <w:abstractNumId w:val="17"/>
-  </w:num>
-  <w:num w:numId="19">
-    <w:abstractNumId w:val="7"/>
+  <w:num w:numId="20" w16cid:durableId="513737332">
+    <w:abstractNumId w:val="9"/>
   </w:num>
 </w:numbering>
 </file>
@@ -6129,6 +9997,7 @@
   <w:style w:type="character" w:default="1" w:styleId="DefaultParagraphFont">
     <w:name w:val="Default Paragraph Font"/>
     <w:uiPriority w:val="1"/>
+    <w:semiHidden/>
     <w:unhideWhenUsed/>
   </w:style>
   <w:style w:type="table" w:default="1" w:styleId="TableNormal">
@@ -6630,6 +10499,16 @@
       <w:vertAlign w:val="superscript"/>
     </w:rPr>
   </w:style>
+  <w:style w:type="numbering" w:customStyle="1" w:styleId="CurrentList1">
+    <w:name w:val="Current List1"/>
+    <w:uiPriority w:val="99"/>
+    <w:rsid w:val="008E6196"/>
+    <w:pPr>
+      <w:numPr>
+        <w:numId w:val="20"/>
+      </w:numPr>
+    </w:pPr>
+  </w:style>
 </w:styles>
 </file>
 

</xml_diff>

<commit_message>
Zmena na autorsky plurál
</commit_message>
<xml_diff>
--- a/Návrh a vytvorenie aplikácie pre pomoc zdravotníkom pri pravidelnej lekárskej vizite.docx
+++ b/Návrh a vytvorenie aplikácie pre pomoc zdravotníkom pri pravidelnej lekárskej vizite.docx
@@ -2595,21 +2595,7 @@
                 <w:rStyle w:val="Hyperlink"/>
                 <w:noProof/>
               </w:rPr>
-              <w:t>React</w:t>
-            </w:r>
-            <w:r>
-              <w:rPr>
-                <w:rStyle w:val="Hyperlink"/>
-                <w:noProof/>
-              </w:rPr>
-              <w:t xml:space="preserve"> </w:t>
-            </w:r>
-            <w:r>
-              <w:rPr>
-                <w:rStyle w:val="Hyperlink"/>
-                <w:noProof/>
-              </w:rPr>
-              <w:t>Native</w:t>
+              <w:t>React Native</w:t>
             </w:r>
             <w:r>
               <w:rPr>
@@ -6267,6 +6253,15 @@
     </w:p>
     <w:p>
       <w:r>
+        <w:t>UI</w:t>
+      </w:r>
+      <w:r>
+        <w:tab/>
+        <w:t>User Interface</w:t>
+      </w:r>
+    </w:p>
+    <w:p>
+      <w:r>
         <w:t>NoSQL</w:t>
       </w:r>
       <w:r>
@@ -6529,14 +6524,27 @@
       <w:r>
         <w:t xml:space="preserve">Obr. </w:t>
       </w:r>
-      <w:fldSimple w:instr=" SEQ Obr. \* ARABIC ">
-        <w:r>
-          <w:rPr>
-            <w:noProof/>
-          </w:rPr>
-          <w:t>1</w:t>
-        </w:r>
-      </w:fldSimple>
+      <w:r>
+        <w:fldChar w:fldCharType="begin"/>
+      </w:r>
+      <w:r>
+        <w:instrText xml:space="preserve"> SEQ Obr. \* ARABIC </w:instrText>
+      </w:r>
+      <w:r>
+        <w:fldChar w:fldCharType="separate"/>
+      </w:r>
+      <w:r>
+        <w:rPr>
+          <w:noProof/>
+        </w:rPr>
+        <w:t>1</w:t>
+      </w:r>
+      <w:r>
+        <w:rPr>
+          <w:noProof/>
+        </w:rPr>
+        <w:fldChar w:fldCharType="end"/>
+      </w:r>
       <w:r>
         <w:t xml:space="preserve"> Podiel mobilných OS na celosvetovom trhu 2018-2022</w:t>
       </w:r>
@@ -8438,7 +8446,19 @@
         <w:t>ero</w:t>
       </w:r>
       <w:r>
-        <w:t xml:space="preserve"> rôznych meraní, pre väčšie množstvo ľudí som našla len jednu. Zväčša aplikácie podporovali zápis meraní jednej osobe, nanajvyš dvom</w:t>
+        <w:t xml:space="preserve"> rôznych meraní, pre väčšie množstvo ľudí </w:t>
+      </w:r>
+      <w:r>
+        <w:t>sme</w:t>
+      </w:r>
+      <w:r>
+        <w:t xml:space="preserve"> našl</w:t>
+      </w:r>
+      <w:r>
+        <w:t>i</w:t>
+      </w:r>
+      <w:r>
+        <w:t xml:space="preserve"> len jednu. Zväčša aplikácie podporovali zápis meraní jednej osobe, nanajvyš dvom</w:t>
       </w:r>
       <w:r>
         <w:t>, preto by takéto aplikácie nemohli byť použité na pomoc pri vizite</w:t>
@@ -8447,7 +8467,19 @@
         <w:t>.</w:t>
       </w:r>
       <w:r>
-        <w:t xml:space="preserve"> Posledné negatívum, ktoré som pri prieskume spozorovala bolo, že len málo z nich bolo v slovenskom jazyku</w:t>
+        <w:t xml:space="preserve"> Posledné negatívum, ktoré </w:t>
+      </w:r>
+      <w:r>
+        <w:t>sme</w:t>
+      </w:r>
+      <w:r>
+        <w:t xml:space="preserve"> pri prieskume spozoroval</w:t>
+      </w:r>
+      <w:r>
+        <w:t>i</w:t>
+      </w:r>
+      <w:r>
+        <w:t xml:space="preserve"> bolo, že len málo z nich bolo v slovenskom jazyku</w:t>
       </w:r>
       <w:r>
         <w:t>. Nemôžem očakávať, že všetci ovadajú anglický jazyk, alebo že by ho chceli využívať na dennej báze.</w:t>
@@ -8463,19 +8495,40 @@
       </w:pPr>
       <w:r>
         <w:lastRenderedPageBreak/>
-        <w:t>M</w:t>
-      </w:r>
-      <w:r>
-        <w:t>ôj prieskum existujúcich aplikácii som vykonala</w:t>
+        <w:t>Náš</w:t>
+      </w:r>
+      <w:r>
+        <w:t xml:space="preserve"> prieskum existujúcich aplikácii </w:t>
+      </w:r>
+      <w:r>
+        <w:t>sme</w:t>
+      </w:r>
+      <w:r>
+        <w:t xml:space="preserve"> vykon</w:t>
+      </w:r>
+      <w:r>
+        <w:t>ávali</w:t>
       </w:r>
       <w:r>
         <w:t xml:space="preserve"> v internetovom obchode Google Play, ktorý slúži ako oficiálna aplikačná databáza pre operačný systém Android. </w:t>
       </w:r>
       <w:r>
-        <w:t xml:space="preserve">Ako ukážku uvediem </w:t>
-      </w:r>
-      <w:r>
-        <w:t>aplikácie, ktoré ma pri vyhľadávaní najviac zaujali.</w:t>
+        <w:t xml:space="preserve">Ako ukážku </w:t>
+      </w:r>
+      <w:r>
+        <w:t>uvádzame</w:t>
+      </w:r>
+      <w:r>
+        <w:t xml:space="preserve"> </w:t>
+      </w:r>
+      <w:r>
+        <w:t xml:space="preserve">aplikácie, ktoré </w:t>
+      </w:r>
+      <w:r>
+        <w:t>nás</w:t>
+      </w:r>
+      <w:r>
+        <w:t xml:space="preserve"> pri vyhľadávaní najviac zaujali.</w:t>
       </w:r>
     </w:p>
     <w:p>
@@ -8560,7 +8613,25 @@
         <w:t xml:space="preserve"> aplikáciu pre zaznamenávanie </w:t>
       </w:r>
       <w:r>
-        <w:t xml:space="preserve">jedného typu merania pre jednu osobu. V tomto prípade ide o krvný tlak. Ako som už spomenula, takýchto aplikácií bolo mnoho, či už v slovenskom alebo anglickom jazyku. Túto som na ukážku vybrala práve preto, že bola </w:t>
+        <w:t xml:space="preserve">jedného typu merania pre jednu osobu. V tomto prípade ide o krvný tlak. Ako </w:t>
+      </w:r>
+      <w:r>
+        <w:t>už bolo spomenuté</w:t>
+      </w:r>
+      <w:r>
+        <w:t xml:space="preserve">, takýchto aplikácií bolo mnoho, či už v slovenskom alebo anglickom jazyku. Túto </w:t>
+      </w:r>
+      <w:r>
+        <w:t>sme</w:t>
+      </w:r>
+      <w:r>
+        <w:t xml:space="preserve"> na ukážku vybral</w:t>
+      </w:r>
+      <w:r>
+        <w:t>i</w:t>
+      </w:r>
+      <w:r>
+        <w:t xml:space="preserve"> práve preto, že bola </w:t>
       </w:r>
       <w:r>
         <w:t>preložená do</w:t>
@@ -8828,7 +8899,13 @@
         <w:t xml:space="preserve">preto </w:t>
       </w:r>
       <w:r>
-        <w:t>nespĺňa moje zadanie</w:t>
+        <w:t xml:space="preserve">nespĺňa </w:t>
+      </w:r>
+      <w:r>
+        <w:t>naše</w:t>
+      </w:r>
+      <w:r>
+        <w:t xml:space="preserve"> zadanie</w:t>
       </w:r>
       <w:r>
         <w:t>. J</w:t>
@@ -8840,7 +8917,10 @@
         <w:t xml:space="preserve"> </w:t>
       </w:r>
       <w:r>
-        <w:t>Za nevýhodu považujem</w:t>
+        <w:t xml:space="preserve">Za nevýhodu </w:t>
+      </w:r>
+      <w:r>
+        <w:t>môžeme považovať</w:t>
       </w:r>
       <w:r>
         <w:t xml:space="preserve"> aj to, že nepodporuje slovenský</w:t>
@@ -9068,7 +9148,13 @@
         <w:t xml:space="preserve"> záznamov a vidieť ich aj vo forme grafu</w:t>
       </w:r>
       <w:r>
-        <w:t xml:space="preserve"> beriem už ako samozrejmosť</w:t>
+        <w:t xml:space="preserve"> beriem</w:t>
+      </w:r>
+      <w:r>
+        <w:t>e</w:t>
+      </w:r>
+      <w:r>
+        <w:t xml:space="preserve"> už ako samozrejmosť</w:t>
       </w:r>
       <w:r>
         <w:t xml:space="preserve">. </w:t>
@@ -9077,20 +9163,50 @@
         <w:t xml:space="preserve">V aplikácii je možné </w:t>
       </w:r>
       <w:r>
-        <w:t>aj</w:t>
-      </w:r>
-      <w:r>
-        <w:t> </w:t>
-      </w:r>
-      <w:r>
-        <w:t>zapísať o akú nemocnicu ide</w:t>
-      </w:r>
-      <w:r>
-        <w:t xml:space="preserve">, no z môjho pohľadu to nemalo veľký význam, pretože nebolo možné tejto nemocnici detailne priradiť oddelenia či </w:t>
+        <w:t>zapísať</w:t>
+      </w:r>
+      <w:r>
+        <w:t xml:space="preserve"> aj</w:t>
+      </w:r>
+      <w:r>
+        <w:t xml:space="preserve"> o akú nemocnicu ide</w:t>
+      </w:r>
+      <w:r>
+        <w:t>, no z </w:t>
+      </w:r>
+      <w:r>
+        <w:t>nášho</w:t>
+      </w:r>
+      <w:r>
+        <w:t xml:space="preserve"> pohľadu to nemalo veľký význam, pretože nebolo možné tejto nemocnici detailne priradiť oddelenia či </w:t>
       </w:r>
       <w:r>
         <w:lastRenderedPageBreak/>
-        <w:t xml:space="preserve">pacientov. Ak som napríklad vytvorila aj dve nemocnice, pri tvorbe pacienta nebolo možné zapísať, ktorej nemocnici by som ho chcela priradiť. </w:t>
+        <w:t xml:space="preserve">pacientov. Ak </w:t>
+      </w:r>
+      <w:r>
+        <w:t>sme</w:t>
+      </w:r>
+      <w:r>
+        <w:t xml:space="preserve"> napríklad vytvoril</w:t>
+      </w:r>
+      <w:r>
+        <w:t>i</w:t>
+      </w:r>
+      <w:r>
+        <w:t xml:space="preserve"> aj dve nemocnice, pri tvorbe pacienta nebolo možné zapísať, ktorej nemocnici by </w:t>
+      </w:r>
+      <w:r>
+        <w:t>sme</w:t>
+      </w:r>
+      <w:r>
+        <w:t xml:space="preserve"> ho chcel</w:t>
+      </w:r>
+      <w:r>
+        <w:t>i</w:t>
+      </w:r>
+      <w:r>
+        <w:t xml:space="preserve"> priradiť. </w:t>
       </w:r>
       <w:r>
         <w:t xml:space="preserve">Taktiež nebolo možné delenie účtu kvôli právomociam, a teda z tohto pohľadu pôsobila </w:t>
@@ -9102,16 +9218,52 @@
         <w:t>trochu chaoticky.</w:t>
       </w:r>
       <w:r>
-        <w:t xml:space="preserve"> Podľa môjho názoru by nemala mať zdravotná sestra možnosť prepísať informácie o nemocnici.</w:t>
-      </w:r>
-      <w:r>
-        <w:t xml:space="preserve"> Taktiež som nenašla spôsob, ako by bolo možné vidieť pacientov na oddelení na dvoch zariadeniach pri viacerých účtoch.</w:t>
-      </w:r>
-      <w:r>
-        <w:t xml:space="preserve"> Za jej slabú stránku, i keď nejde o jej funkčnosť, považujem taktiež dizajn.</w:t>
-      </w:r>
-      <w:r>
-        <w:t xml:space="preserve"> Posledná prekážka, ktorú by som chcela spomenúť je, že aplikácia </w:t>
+        <w:t xml:space="preserve"> Podľa </w:t>
+      </w:r>
+      <w:r>
+        <w:t>nášho</w:t>
+      </w:r>
+      <w:r>
+        <w:t xml:space="preserve"> názoru by nemala mať zdravotná sestra možnosť prepísať informácie o nemocnici.</w:t>
+      </w:r>
+      <w:r>
+        <w:t xml:space="preserve"> Taktiež </w:t>
+      </w:r>
+      <w:r>
+        <w:t>sme</w:t>
+      </w:r>
+      <w:r>
+        <w:t xml:space="preserve"> nenašl</w:t>
+      </w:r>
+      <w:r>
+        <w:t>i</w:t>
+      </w:r>
+      <w:r>
+        <w:t xml:space="preserve"> spôsob, ako by bolo možné vidieť pacientov na oddelení na dvoch zariadeniach pri viacerých účtoch.</w:t>
+      </w:r>
+      <w:r>
+        <w:t xml:space="preserve"> Za jej slabú stránku, i keď nejde o jej funkčnosť, považujem</w:t>
+      </w:r>
+      <w:r>
+        <w:t>e</w:t>
+      </w:r>
+      <w:r>
+        <w:t xml:space="preserve"> taktiež dizajn.</w:t>
+      </w:r>
+      <w:r>
+        <w:t xml:space="preserve"> Posledná prekážka, ktorú by </w:t>
+      </w:r>
+      <w:r>
+        <w:t>sme</w:t>
+      </w:r>
+      <w:r>
+        <w:t xml:space="preserve"> chcel</w:t>
+      </w:r>
+      <w:r>
+        <w:t>i</w:t>
+      </w:r>
+      <w:r>
+        <w:t xml:space="preserve"> spomenúť je, že aplikácia </w:t>
       </w:r>
       <w:r>
         <w:t>je</w:t>
@@ -9266,13 +9418,31 @@
         <w:t>Z aplikácií, ktoré</w:t>
       </w:r>
       <w:r>
-        <w:t xml:space="preserve"> Google Play ponúka som nenašla žiadnu, ktorá by spĺňala všetky používateľské požiadavky.</w:t>
+        <w:t xml:space="preserve"> Google Play ponúka </w:t>
+      </w:r>
+      <w:r>
+        <w:t>sme</w:t>
+      </w:r>
+      <w:r>
+        <w:t xml:space="preserve"> nenašl</w:t>
+      </w:r>
+      <w:r>
+        <w:t>i</w:t>
+      </w:r>
+      <w:r>
+        <w:t xml:space="preserve"> žiadnu, ktorá by spĺňala všetky používateľské požiadavky.</w:t>
       </w:r>
       <w:r>
         <w:t xml:space="preserve"> </w:t>
       </w:r>
       <w:r>
-        <w:t>Pre mňa najdôležitejšie však bolo nájsť takú, v ktorej by sa dalo zaznamenávať viacero meraní pre viacero ľudí.</w:t>
+        <w:t xml:space="preserve">Pre </w:t>
+      </w:r>
+      <w:r>
+        <w:t>nás</w:t>
+      </w:r>
+      <w:r>
+        <w:t xml:space="preserve"> najdôležitejšie však bolo nájsť takú, v ktorej by sa dalo zaznamenávať viacero meraní pre viacero ľudí.</w:t>
       </w:r>
       <w:r>
         <w:t xml:space="preserve"> Túto požiadavku najlepšie spĺňala Medical Records Clinik app, no je potrebné podotknúť, že</w:t>
@@ -9288,6 +9458,9 @@
       </w:r>
       <w:r>
         <w:t>vidím</w:t>
+      </w:r>
+      <w:r>
+        <w:t>e</w:t>
       </w:r>
       <w:r>
         <w:t xml:space="preserve"> </w:t>
@@ -9323,7 +9496,73 @@
         <w:jc w:val="both"/>
       </w:pPr>
       <w:r>
-        <w:t>Pred samotnou tvorbou aplikácie je potrebné identifikovať používateľske požiadavky pre aplikáciu. Snažila som sa určiť, čo má aplikácia presne spĺňať, pre koho bude určená a aké by mala mať funkcie. Pre zistenie týchto požiadaviek som využila dotazník, ktorý som primárne zamerala na zdravotné sestry, ktoré by mi mohli bližšie objasniť priebeh a fungovanie vizity. Pýtala som sa na základné informácie a to aké údaje by mali byť zaznamenané v profile pacienta alebo ako pravidelne sa uskutočňuje vizita a aké merania sa vykonávajú. Z odpovedí som identifikovala tieto požiadavky:</w:t>
+        <w:t>Pred samotnou tvorbou aplikácie je potrebné identifikovať používateľske požiadavky pre aplikáciu. Snažil</w:t>
+      </w:r>
+      <w:r>
+        <w:t>i</w:t>
+      </w:r>
+      <w:r>
+        <w:t xml:space="preserve"> s</w:t>
+      </w:r>
+      <w:r>
+        <w:t>me</w:t>
+      </w:r>
+      <w:r>
+        <w:t xml:space="preserve"> sa určiť, čo má aplikácia presne spĺňať, pre koho bude určená a aké by mala mať funkcie. Pre zistenie týchto požiadaviek s</w:t>
+      </w:r>
+      <w:r>
+        <w:t>me</w:t>
+      </w:r>
+      <w:r>
+        <w:t xml:space="preserve"> využil</w:t>
+      </w:r>
+      <w:r>
+        <w:t>i</w:t>
+      </w:r>
+      <w:r>
+        <w:t xml:space="preserve"> dotazník, ktorý s</w:t>
+      </w:r>
+      <w:r>
+        <w:t>me</w:t>
+      </w:r>
+      <w:r>
+        <w:t xml:space="preserve"> primárne zameral</w:t>
+      </w:r>
+      <w:r>
+        <w:t>i</w:t>
+      </w:r>
+      <w:r>
+        <w:t xml:space="preserve"> na zdravotné sestry, ktoré by </w:t>
+      </w:r>
+      <w:r>
+        <w:t>nám</w:t>
+      </w:r>
+      <w:r>
+        <w:t xml:space="preserve"> mohli bližšie objasniť priebeh a fungovanie vizity. Pýtal</w:t>
+      </w:r>
+      <w:r>
+        <w:t>i</w:t>
+      </w:r>
+      <w:r>
+        <w:t xml:space="preserve"> s</w:t>
+      </w:r>
+      <w:r>
+        <w:t>me</w:t>
+      </w:r>
+      <w:r>
+        <w:t xml:space="preserve"> sa na základné informácie a to aké údaje by mali byť zaznamenané v profile pacienta alebo ako pravidelne sa uskutočňuje vizita a aké merania sa vykonávajú. Z odpovedí s</w:t>
+      </w:r>
+      <w:r>
+        <w:t>me</w:t>
+      </w:r>
+      <w:r>
+        <w:t xml:space="preserve"> identifikoval</w:t>
+      </w:r>
+      <w:r>
+        <w:t>i</w:t>
+      </w:r>
+      <w:r>
+        <w:t xml:space="preserve"> tieto požiadavky:</w:t>
       </w:r>
     </w:p>
     <w:p>
@@ -9753,14 +9992,27 @@
       <w:r>
         <w:t xml:space="preserve">Tab. </w:t>
       </w:r>
-      <w:fldSimple w:instr=" SEQ Tab. \* ARABIC ">
-        <w:r>
-          <w:rPr>
-            <w:noProof/>
-          </w:rPr>
-          <w:t>1</w:t>
-        </w:r>
-      </w:fldSimple>
+      <w:r>
+        <w:fldChar w:fldCharType="begin"/>
+      </w:r>
+      <w:r>
+        <w:instrText xml:space="preserve"> SEQ Tab. \* ARABIC </w:instrText>
+      </w:r>
+      <w:r>
+        <w:fldChar w:fldCharType="separate"/>
+      </w:r>
+      <w:r>
+        <w:rPr>
+          <w:noProof/>
+        </w:rPr>
+        <w:t>1</w:t>
+      </w:r>
+      <w:r>
+        <w:rPr>
+          <w:noProof/>
+        </w:rPr>
+        <w:fldChar w:fldCharType="end"/>
+      </w:r>
       <w:r>
         <w:t xml:space="preserve"> Používateľské požiadavky lekárov</w:t>
       </w:r>
@@ -10154,14 +10406,27 @@
       <w:r>
         <w:t xml:space="preserve">Tab. </w:t>
       </w:r>
-      <w:fldSimple w:instr=" SEQ Tab. \* ARABIC ">
-        <w:r>
-          <w:rPr>
-            <w:noProof/>
-          </w:rPr>
-          <w:t>2</w:t>
-        </w:r>
-      </w:fldSimple>
+      <w:r>
+        <w:fldChar w:fldCharType="begin"/>
+      </w:r>
+      <w:r>
+        <w:instrText xml:space="preserve"> SEQ Tab. \* ARABIC </w:instrText>
+      </w:r>
+      <w:r>
+        <w:fldChar w:fldCharType="separate"/>
+      </w:r>
+      <w:r>
+        <w:rPr>
+          <w:noProof/>
+        </w:rPr>
+        <w:t>2</w:t>
+      </w:r>
+      <w:r>
+        <w:rPr>
+          <w:noProof/>
+        </w:rPr>
+        <w:fldChar w:fldCharType="end"/>
+      </w:r>
       <w:r>
         <w:t xml:space="preserve"> Používateľské požiadavky zdravotných sestier</w:t>
       </w:r>
@@ -10398,14 +10663,27 @@
       <w:r>
         <w:t xml:space="preserve">Tab. </w:t>
       </w:r>
-      <w:fldSimple w:instr=" SEQ Tab. \* ARABIC ">
-        <w:r>
-          <w:rPr>
-            <w:noProof/>
-          </w:rPr>
-          <w:t>3</w:t>
-        </w:r>
-      </w:fldSimple>
+      <w:r>
+        <w:fldChar w:fldCharType="begin"/>
+      </w:r>
+      <w:r>
+        <w:instrText xml:space="preserve"> SEQ Tab. \* ARABIC </w:instrText>
+      </w:r>
+      <w:r>
+        <w:fldChar w:fldCharType="separate"/>
+      </w:r>
+      <w:r>
+        <w:rPr>
+          <w:noProof/>
+        </w:rPr>
+        <w:t>3</w:t>
+      </w:r>
+      <w:r>
+        <w:rPr>
+          <w:noProof/>
+        </w:rPr>
+        <w:fldChar w:fldCharType="end"/>
+      </w:r>
       <w:r>
         <w:t xml:space="preserve"> Používateľské požiadavky vedenia nemocnice</w:t>
       </w:r>
@@ -10586,14 +10864,27 @@
       <w:r>
         <w:t xml:space="preserve">Obr. </w:t>
       </w:r>
-      <w:fldSimple w:instr=" SEQ Obr. \* ARABIC ">
-        <w:r>
-          <w:rPr>
-            <w:noProof/>
-          </w:rPr>
-          <w:t>2</w:t>
-        </w:r>
-      </w:fldSimple>
+      <w:r>
+        <w:fldChar w:fldCharType="begin"/>
+      </w:r>
+      <w:r>
+        <w:instrText xml:space="preserve"> SEQ Obr. \* ARABIC </w:instrText>
+      </w:r>
+      <w:r>
+        <w:fldChar w:fldCharType="separate"/>
+      </w:r>
+      <w:r>
+        <w:rPr>
+          <w:noProof/>
+        </w:rPr>
+        <w:t>2</w:t>
+      </w:r>
+      <w:r>
+        <w:rPr>
+          <w:noProof/>
+        </w:rPr>
+        <w:fldChar w:fldCharType="end"/>
+      </w:r>
       <w:r>
         <w:t xml:space="preserve"> Persóna Lekár</w:t>
       </w:r>
@@ -10652,14 +10943,27 @@
       <w:r>
         <w:t xml:space="preserve">Obr. </w:t>
       </w:r>
-      <w:fldSimple w:instr=" SEQ Obr. \* ARABIC ">
-        <w:r>
-          <w:rPr>
-            <w:noProof/>
-          </w:rPr>
-          <w:t>3</w:t>
-        </w:r>
-      </w:fldSimple>
+      <w:r>
+        <w:fldChar w:fldCharType="begin"/>
+      </w:r>
+      <w:r>
+        <w:instrText xml:space="preserve"> SEQ Obr. \* ARABIC </w:instrText>
+      </w:r>
+      <w:r>
+        <w:fldChar w:fldCharType="separate"/>
+      </w:r>
+      <w:r>
+        <w:rPr>
+          <w:noProof/>
+        </w:rPr>
+        <w:t>3</w:t>
+      </w:r>
+      <w:r>
+        <w:rPr>
+          <w:noProof/>
+        </w:rPr>
+        <w:fldChar w:fldCharType="end"/>
+      </w:r>
       <w:r>
         <w:t xml:space="preserve"> Persóna Zdravotná sestra</w:t>
       </w:r>
@@ -10719,14 +11023,27 @@
       <w:r>
         <w:t xml:space="preserve">Obr. </w:t>
       </w:r>
-      <w:fldSimple w:instr=" SEQ Obr. \* ARABIC ">
-        <w:r>
-          <w:rPr>
-            <w:noProof/>
-          </w:rPr>
-          <w:t>4</w:t>
-        </w:r>
-      </w:fldSimple>
+      <w:r>
+        <w:fldChar w:fldCharType="begin"/>
+      </w:r>
+      <w:r>
+        <w:instrText xml:space="preserve"> SEQ Obr. \* ARABIC </w:instrText>
+      </w:r>
+      <w:r>
+        <w:fldChar w:fldCharType="separate"/>
+      </w:r>
+      <w:r>
+        <w:rPr>
+          <w:noProof/>
+        </w:rPr>
+        <w:t>4</w:t>
+      </w:r>
+      <w:r>
+        <w:rPr>
+          <w:noProof/>
+        </w:rPr>
+        <w:fldChar w:fldCharType="end"/>
+      </w:r>
       <w:r>
         <w:t xml:space="preserve"> Persóna Vedenie nemocnice</w:t>
       </w:r>
@@ -11829,14 +12146,27 @@
       <w:r>
         <w:t xml:space="preserve">Tab. </w:t>
       </w:r>
-      <w:fldSimple w:instr=" SEQ Tab. \* ARABIC ">
-        <w:r>
-          <w:rPr>
-            <w:noProof/>
-          </w:rPr>
-          <w:t>4</w:t>
-        </w:r>
-      </w:fldSimple>
+      <w:r>
+        <w:fldChar w:fldCharType="begin"/>
+      </w:r>
+      <w:r>
+        <w:instrText xml:space="preserve"> SEQ Tab. \* ARABIC </w:instrText>
+      </w:r>
+      <w:r>
+        <w:fldChar w:fldCharType="separate"/>
+      </w:r>
+      <w:r>
+        <w:rPr>
+          <w:noProof/>
+        </w:rPr>
+        <w:t>4</w:t>
+      </w:r>
+      <w:r>
+        <w:rPr>
+          <w:noProof/>
+        </w:rPr>
+        <w:fldChar w:fldCharType="end"/>
+      </w:r>
       <w:bookmarkEnd w:id="45"/>
       <w:r>
         <w:t xml:space="preserve"> Scenár použitia - Pridať meranie pacientovi</w:t>
@@ -12325,14 +12655,27 @@
       <w:r>
         <w:t xml:space="preserve">Tab. </w:t>
       </w:r>
-      <w:fldSimple w:instr=" SEQ Tab. \* ARABIC ">
-        <w:r>
-          <w:rPr>
-            <w:noProof/>
-          </w:rPr>
-          <w:t>5</w:t>
-        </w:r>
-      </w:fldSimple>
+      <w:r>
+        <w:fldChar w:fldCharType="begin"/>
+      </w:r>
+      <w:r>
+        <w:instrText xml:space="preserve"> SEQ Tab. \* ARABIC </w:instrText>
+      </w:r>
+      <w:r>
+        <w:fldChar w:fldCharType="separate"/>
+      </w:r>
+      <w:r>
+        <w:rPr>
+          <w:noProof/>
+        </w:rPr>
+        <w:t>5</w:t>
+      </w:r>
+      <w:r>
+        <w:rPr>
+          <w:noProof/>
+        </w:rPr>
+        <w:fldChar w:fldCharType="end"/>
+      </w:r>
       <w:bookmarkEnd w:id="48"/>
       <w:r>
         <w:t xml:space="preserve"> Scenár použitia - Zaznamenať vizitu</w:t>
@@ -12988,14 +13331,27 @@
       <w:r>
         <w:t xml:space="preserve">Tab. </w:t>
       </w:r>
-      <w:fldSimple w:instr=" SEQ Tab. \* ARABIC ">
-        <w:r>
-          <w:rPr>
-            <w:noProof/>
-          </w:rPr>
-          <w:t>6</w:t>
-        </w:r>
-      </w:fldSimple>
+      <w:r>
+        <w:fldChar w:fldCharType="begin"/>
+      </w:r>
+      <w:r>
+        <w:instrText xml:space="preserve"> SEQ Tab. \* ARABIC </w:instrText>
+      </w:r>
+      <w:r>
+        <w:fldChar w:fldCharType="separate"/>
+      </w:r>
+      <w:r>
+        <w:rPr>
+          <w:noProof/>
+        </w:rPr>
+        <w:t>6</w:t>
+      </w:r>
+      <w:r>
+        <w:rPr>
+          <w:noProof/>
+        </w:rPr>
+        <w:fldChar w:fldCharType="end"/>
+      </w:r>
       <w:bookmarkEnd w:id="50"/>
       <w:r>
         <w:t xml:space="preserve"> Scenár použitia - Vyhľadať a pridať lekára na oddelenie</w:t>
@@ -13135,14 +13491,27 @@
       <w:r>
         <w:t xml:space="preserve">Obr. </w:t>
       </w:r>
-      <w:fldSimple w:instr=" SEQ Obr. \* ARABIC ">
-        <w:r>
-          <w:rPr>
-            <w:noProof/>
-          </w:rPr>
-          <w:t>5</w:t>
-        </w:r>
-      </w:fldSimple>
+      <w:r>
+        <w:fldChar w:fldCharType="begin"/>
+      </w:r>
+      <w:r>
+        <w:instrText xml:space="preserve"> SEQ Obr. \* ARABIC </w:instrText>
+      </w:r>
+      <w:r>
+        <w:fldChar w:fldCharType="separate"/>
+      </w:r>
+      <w:r>
+        <w:rPr>
+          <w:noProof/>
+        </w:rPr>
+        <w:t>5</w:t>
+      </w:r>
+      <w:r>
+        <w:rPr>
+          <w:noProof/>
+        </w:rPr>
+        <w:fldChar w:fldCharType="end"/>
+      </w:r>
       <w:bookmarkEnd w:id="53"/>
       <w:r>
         <w:t xml:space="preserve"> UML diagram prípadov použitia</w:t>
@@ -13200,28 +13569,115 @@
         <w:t xml:space="preserve">Spravidla si to vyžaduje ovládanie viacerých robustných programovacích jazykov. </w:t>
       </w:r>
       <w:r>
-        <w:t>V mojom prípade, keďže som mala na tvorbu len obmedzený čas</w:t>
+        <w:t>V </w:t>
+      </w:r>
+      <w:r>
+        <w:t>našom</w:t>
+      </w:r>
+      <w:r>
+        <w:t xml:space="preserve"> prípade, keďže </w:t>
+      </w:r>
+      <w:r>
+        <w:t>sme</w:t>
+      </w:r>
+      <w:r>
+        <w:t xml:space="preserve"> mal</w:t>
+      </w:r>
+      <w:r>
+        <w:t>i</w:t>
+      </w:r>
+      <w:r>
+        <w:t xml:space="preserve"> na tvorbu len obmedzený čas</w:t>
       </w:r>
       <w:r>
         <w:t>,</w:t>
       </w:r>
       <w:r>
-        <w:t xml:space="preserve"> a technológie som sa musela ešte len učiť, </w:t>
-      </w:r>
-      <w:r>
-        <w:t xml:space="preserve">tak som </w:t>
-      </w:r>
-      <w:r>
-        <w:t>hľadala jednoduchšie riešenia, na ktorých by som mohla aplikáciu postaviť.</w:t>
+        <w:t xml:space="preserve"> a technológie </w:t>
+      </w:r>
+      <w:r>
+        <w:t>nám neboli až tak známe</w:t>
+      </w:r>
+      <w:r>
+        <w:t xml:space="preserve">, </w:t>
+      </w:r>
+      <w:r>
+        <w:t>tak s</w:t>
+      </w:r>
+      <w:r>
+        <w:t>me</w:t>
       </w:r>
       <w:r>
         <w:t xml:space="preserve"> </w:t>
       </w:r>
       <w:r>
-        <w:t xml:space="preserve">Hľadala som riešenie, pri ktorom bude použité čo najmenšie množstvo programovacích jazykov. Keďže som už nejaké skúsenosti s JavaScriptom mala, rozhodla som sa ho využiť. </w:t>
-      </w:r>
-      <w:r>
-        <w:t>Pre frontedovú aplikáciu riešenia som použila</w:t>
+        <w:t>hľadal</w:t>
+      </w:r>
+      <w:r>
+        <w:t>i</w:t>
+      </w:r>
+      <w:r>
+        <w:t xml:space="preserve"> jednoduchšie riešenia, na ktorých by </w:t>
+      </w:r>
+      <w:r>
+        <w:t>sme</w:t>
+      </w:r>
+      <w:r>
+        <w:t xml:space="preserve"> </w:t>
+      </w:r>
+      <w:r>
+        <w:t>mohli</w:t>
+      </w:r>
+      <w:r>
+        <w:t xml:space="preserve"> aplikáciu postaviť.</w:t>
+      </w:r>
+      <w:r>
+        <w:t xml:space="preserve"> </w:t>
+      </w:r>
+      <w:r>
+        <w:t>Hľadal</w:t>
+      </w:r>
+      <w:r>
+        <w:t>i sme</w:t>
+      </w:r>
+      <w:r>
+        <w:t xml:space="preserve"> riešenie, pri ktorom bude použité čo najmenšie množstvo programovacích jazykov. Keďže </w:t>
+      </w:r>
+      <w:r>
+        <w:t>sme</w:t>
+      </w:r>
+      <w:r>
+        <w:t xml:space="preserve"> už nejaké skúsenosti s JavaScriptom mal</w:t>
+      </w:r>
+      <w:r>
+        <w:t>i</w:t>
+      </w:r>
+      <w:r>
+        <w:t>, rozhodl</w:t>
+      </w:r>
+      <w:r>
+        <w:t>i</w:t>
+      </w:r>
+      <w:r>
+        <w:t xml:space="preserve"> </w:t>
+      </w:r>
+      <w:r>
+        <w:t>sme</w:t>
+      </w:r>
+      <w:r>
+        <w:t xml:space="preserve"> sa ho využiť. </w:t>
+      </w:r>
+      <w:r>
+        <w:t xml:space="preserve">Pre frontedovú aplikáciu riešenia </w:t>
+      </w:r>
+      <w:r>
+        <w:t>sme</w:t>
+      </w:r>
+      <w:r>
+        <w:t xml:space="preserve"> </w:t>
+      </w:r>
+      <w:r>
+        <w:t>použili</w:t>
       </w:r>
       <w:r>
         <w:t xml:space="preserve"> knižnicu</w:t>
@@ -13233,7 +13689,19 @@
         <w:t>,</w:t>
       </w:r>
       <w:r>
-        <w:t xml:space="preserve"> a ako server som použila Firebase. Firebase ponúka jednoduché riešenia využitia databáz, autentifikáciu a autorizáciu. Toto cloudové riešenie je jednoduchšou formou b</w:t>
+        <w:t xml:space="preserve"> a ako server </w:t>
+      </w:r>
+      <w:r>
+        <w:t>sme</w:t>
+      </w:r>
+      <w:r>
+        <w:t xml:space="preserve"> použil</w:t>
+      </w:r>
+      <w:r>
+        <w:t>i</w:t>
+      </w:r>
+      <w:r>
+        <w:t xml:space="preserve"> Firebase. Firebase ponúka jednoduché riešenia využitia databáz, autentifikáciu a autorizáciu. Toto cloudové riešenie je jednoduchšou formou b</w:t>
       </w:r>
       <w:r>
         <w:t>a</w:t>
@@ -13337,14 +13805,27 @@
       <w:r>
         <w:t xml:space="preserve">Obr. </w:t>
       </w:r>
-      <w:fldSimple w:instr=" SEQ Obr. \* ARABIC ">
-        <w:r>
-          <w:rPr>
-            <w:noProof/>
-          </w:rPr>
-          <w:t>6</w:t>
-        </w:r>
-      </w:fldSimple>
+      <w:r>
+        <w:fldChar w:fldCharType="begin"/>
+      </w:r>
+      <w:r>
+        <w:instrText xml:space="preserve"> SEQ Obr. \* ARABIC </w:instrText>
+      </w:r>
+      <w:r>
+        <w:fldChar w:fldCharType="separate"/>
+      </w:r>
+      <w:r>
+        <w:rPr>
+          <w:noProof/>
+        </w:rPr>
+        <w:t>6</w:t>
+      </w:r>
+      <w:r>
+        <w:rPr>
+          <w:noProof/>
+        </w:rPr>
+        <w:fldChar w:fldCharType="end"/>
+      </w:r>
       <w:r>
         <w:t xml:space="preserve"> UML diagram nasadenia</w:t>
       </w:r>
@@ -13365,11 +13846,11 @@
         <w:jc w:val="both"/>
       </w:pPr>
       <w:r>
-        <w:t xml:space="preserve">Nástroj Firebase bol kúpený v roku 2014 spoločnosťou Google a stal bežnou náhradou backendových aplikácií. Vývojárom poskytuje množstvo nástrojov a služieb, ktoré im pomáhajú </w:t>
+        <w:t xml:space="preserve">Nástroj Firebase bol kúpený v roku 2014 spoločnosťou Google a stal bežnou náhradou backendových aplikácií. Vývojárom poskytuje množstvo nástrojov a služieb, ktoré im pomáhajú vyvíjať kvalitné aplikácie, rozširovať používateľskú základňu a zarábať. Vyvíjať backendové riešenia </w:t>
       </w:r>
       <w:r>
         <w:lastRenderedPageBreak/>
-        <w:t>vyvíjať kvalitné aplikácie, rozširovať používateľskú základňu a zarábať. Vyvíjať backendové riešenia priamo pre platformy Android a iOS môže byť náročné, najmä ak ide o spravovanie viacerých samostatných kódových báz. Zložité úlohy ako je správa databáz, overovanie identity a iné, výrazne zvyšujú čas a úsilie, ktoré je potrebné investovať do tvorby aplikácie. Firebase je platforma na vývoj aplikácie, ktorá je postavená na infraštruktúre Google. Jej cieľom je poskytnúť nástroje a infraštruktúru, ktoré sú potrebné na vytváranie aplikácií, rast úspešného podnikania a zárobky zo svojej práce. Nie je to náhrada za už existujúce rozhrania API, ide len o vylepšenie, ktoré poskytuje bežné služby, ktoré by inak mohli byť potrebné. Sú to služby ako napríklad backend databázy, bezpečné overovanie, posielanie správ a ďalšie. To umožňuje zamerať sa na dôležitejšie aspekty aplikácie. Je dôležité taktiež poznamenať, že každý si môže vybrať, ktorú z ponúkaných služieb chce vo svojej aplikácií použiť. Nie je nutné používať všetky z nich. Mnohé ponúkané služby sú dostupné zadarmo. Pre tie ostatné existuje bezplatná verzia, ktorá funguje na testovanie s primeranými limitmi pre menšie aplikácie [19].</w:t>
+        <w:t>priamo pre platformy Android a iOS môže byť náročné, najmä ak ide o spravovanie viacerých samostatných kódových báz. Zložité úlohy ako je správa databáz, overovanie identity a iné, výrazne zvyšujú čas a úsilie, ktoré je potrebné investovať do tvorby aplikácie. Firebase je platforma na vývoj aplikácie, ktorá je postavená na infraštruktúre Google. Jej cieľom je poskytnúť nástroje a infraštruktúru, ktoré sú potrebné na vytváranie aplikácií, rast úspešného podnikania a zárobky zo svojej práce. Nie je to náhrada za už existujúce rozhrania API, ide len o vylepšenie, ktoré poskytuje bežné služby, ktoré by inak mohli byť potrebné. Sú to služby ako napríklad backend databázy, bezpečné overovanie, posielanie správ a ďalšie. To umožňuje zamerať sa na dôležitejšie aspekty aplikácie. Je dôležité taktiež poznamenať, že každý si môže vybrať, ktorú z ponúkaných služieb chce vo svojej aplikácií použiť. Nie je nutné používať všetky z nich. Mnohé ponúkané služby sú dostupné zadarmo. Pre tie ostatné existuje bezplatná verzia, ktorá funguje na testovanie s primeranými limitmi pre menšie aplikácie [19].</w:t>
       </w:r>
       <w:r>
         <w:t xml:space="preserve"> </w:t>
@@ -13381,7 +13862,25 @@
         <w:jc w:val="both"/>
       </w:pPr>
       <w:r>
-        <w:t xml:space="preserve">Firebase má 8 služieb, ktoré sú navrhnuté tak, aby pomohli zlepšiť vývoj aplikácií. V mojej aplikácií som využila dve z nich. </w:t>
+        <w:t xml:space="preserve">Firebase má 8 služieb, ktoré sú navrhnuté tak, aby pomohli zlepšiť vývoj aplikácií. V </w:t>
+      </w:r>
+      <w:r>
+        <w:t>našej</w:t>
+      </w:r>
+      <w:r>
+        <w:t xml:space="preserve"> aplikácií </w:t>
+      </w:r>
+      <w:r>
+        <w:t>sme</w:t>
+      </w:r>
+      <w:r>
+        <w:t xml:space="preserve"> </w:t>
+      </w:r>
+      <w:r>
+        <w:t>využili</w:t>
+      </w:r>
+      <w:r>
+        <w:t xml:space="preserve"> dve z nich. </w:t>
       </w:r>
     </w:p>
     <w:p>
@@ -13532,7 +14031,19 @@
         <w:t xml:space="preserve"> návrhu</w:t>
       </w:r>
       <w:r>
-        <w:t xml:space="preserve"> používateľského rozhrania som vychádzala z už predtým </w:t>
+        <w:t xml:space="preserve"> používateľského rozhrania </w:t>
+      </w:r>
+      <w:r>
+        <w:t>sme</w:t>
+      </w:r>
+      <w:r>
+        <w:t xml:space="preserve"> vychádzal</w:t>
+      </w:r>
+      <w:r>
+        <w:t>i</w:t>
+      </w:r>
+      <w:r>
+        <w:t xml:space="preserve"> z už predtým </w:t>
       </w:r>
       <w:r>
         <w:t>spísaných</w:t>
@@ -13547,10 +14058,40 @@
         <w:t xml:space="preserve">oužívateľských požiadaviek. </w:t>
       </w:r>
       <w:r>
-        <w:t xml:space="preserve">Vďaka nim som vedela pre koho je systém určený, čo od neho očakávam a aké má mať vlastnosti a funkcie. </w:t>
-      </w:r>
-      <w:r>
-        <w:t>Snažila som sa docieliť to, aby všetky požiadavky boli zahrnuté</w:t>
+        <w:t xml:space="preserve">Vďaka nim </w:t>
+      </w:r>
+      <w:r>
+        <w:t>sme</w:t>
+      </w:r>
+      <w:r>
+        <w:t xml:space="preserve"> vedel</w:t>
+      </w:r>
+      <w:r>
+        <w:t>i</w:t>
+      </w:r>
+      <w:r>
+        <w:t xml:space="preserve"> pre koho je systém určený, čo od neho očakávam</w:t>
+      </w:r>
+      <w:r>
+        <w:t>e</w:t>
+      </w:r>
+      <w:r>
+        <w:t xml:space="preserve"> a aké má mať vlastnosti a funkcie. </w:t>
+      </w:r>
+      <w:r>
+        <w:t>Snažil</w:t>
+      </w:r>
+      <w:r>
+        <w:t>i</w:t>
+      </w:r>
+      <w:r>
+        <w:t xml:space="preserve"> </w:t>
+      </w:r>
+      <w:r>
+        <w:t>sme</w:t>
+      </w:r>
+      <w:r>
+        <w:t xml:space="preserve"> sa docieliť to, aby všetky požiadavky boli zahrnuté</w:t>
       </w:r>
       <w:r>
         <w:t xml:space="preserve"> a zobrazené</w:t>
@@ -13559,7 +14100,19 @@
         <w:t xml:space="preserve"> už pri tvorbe dizajnu.</w:t>
       </w:r>
       <w:r>
-        <w:t xml:space="preserve"> Pri procese navrhovania grafického rozhrania som pracovala </w:t>
+        <w:t xml:space="preserve"> Pri procese navrhovania grafického rozhrania </w:t>
+      </w:r>
+      <w:r>
+        <w:t>sme</w:t>
+      </w:r>
+      <w:r>
+        <w:t xml:space="preserve"> pracoval</w:t>
+      </w:r>
+      <w:r>
+        <w:t>i</w:t>
+      </w:r>
+      <w:r>
+        <w:t xml:space="preserve"> </w:t>
       </w:r>
       <w:r>
         <w:t xml:space="preserve">s </w:t>
@@ -13592,7 +14145,31 @@
         <w:t xml:space="preserve"> </w:t>
       </w:r>
       <w:r>
-        <w:t xml:space="preserve">Tento pristor mi poskytol inšpiráciu pred tvorbou môjho mockupu, pretože som si mohla pozrieť nápady </w:t>
+        <w:t xml:space="preserve">Tento pristor </w:t>
+      </w:r>
+      <w:r>
+        <w:t>nám</w:t>
+      </w:r>
+      <w:r>
+        <w:t xml:space="preserve"> poskytol inšpiráciu pred tvorbou </w:t>
+      </w:r>
+      <w:r>
+        <w:t>nášho</w:t>
+      </w:r>
+      <w:r>
+        <w:t xml:space="preserve"> mockupu, pretože </w:t>
+      </w:r>
+      <w:r>
+        <w:t>sme</w:t>
+      </w:r>
+      <w:r>
+        <w:t xml:space="preserve"> si mohl</w:t>
+      </w:r>
+      <w:r>
+        <w:t>i</w:t>
+      </w:r>
+      <w:r>
+        <w:t xml:space="preserve"> pozrieť nápady </w:t>
       </w:r>
       <w:r>
         <w:t>a</w:t>
@@ -13616,10 +14193,28 @@
         <w:t>é</w:t>
       </w:r>
       <w:r>
-        <w:t xml:space="preserve"> tej mojej. </w:t>
-      </w:r>
-      <w:r>
-        <w:t>Celkovo som sa snažila, aby používateľské rozhranie bolo jednoduché a</w:t>
+        <w:t xml:space="preserve"> tej </w:t>
+      </w:r>
+      <w:r>
+        <w:t>našej</w:t>
+      </w:r>
+      <w:r>
+        <w:t xml:space="preserve">. </w:t>
+      </w:r>
+      <w:r>
+        <w:t xml:space="preserve">Celkovo </w:t>
+      </w:r>
+      <w:r>
+        <w:t>sme</w:t>
+      </w:r>
+      <w:r>
+        <w:t xml:space="preserve"> sa snažil</w:t>
+      </w:r>
+      <w:r>
+        <w:t>i</w:t>
+      </w:r>
+      <w:r>
+        <w:t>, aby používateľské rozhranie bolo jednoduché a</w:t>
       </w:r>
       <w:r>
         <w:t> </w:t>
@@ -13637,19 +14232,67 @@
         <w:t>Keďže</w:t>
       </w:r>
       <w:r>
-        <w:t xml:space="preserve"> som si pri</w:t>
+        <w:t xml:space="preserve"> </w:t>
+      </w:r>
+      <w:r>
+        <w:t>sme</w:t>
+      </w:r>
+      <w:r>
+        <w:t xml:space="preserve"> si pri</w:t>
       </w:r>
       <w:r>
         <w:t>p</w:t>
       </w:r>
       <w:r>
-        <w:t>ravila návrh dizajnu</w:t>
-      </w:r>
-      <w:r>
-        <w:t xml:space="preserve">, zvýšila som tým efektivitu pri samotnom programovaní a štýlovaní aplikácie. </w:t>
-      </w:r>
-      <w:r>
-        <w:t>Vytvorila som si návrh rozloženia aplikácie, základné komponenty a paletu farieb, aby som docielila konzistentnosť celej aplikácie.</w:t>
+        <w:t>ravil</w:t>
+      </w:r>
+      <w:r>
+        <w:t>i</w:t>
+      </w:r>
+      <w:r>
+        <w:t xml:space="preserve"> návrh dizajnu</w:t>
+      </w:r>
+      <w:r>
+        <w:t>, zvýšil</w:t>
+      </w:r>
+      <w:r>
+        <w:t>i</w:t>
+      </w:r>
+      <w:r>
+        <w:t xml:space="preserve"> </w:t>
+      </w:r>
+      <w:r>
+        <w:t>sme</w:t>
+      </w:r>
+      <w:r>
+        <w:t xml:space="preserve"> tým efektivitu pri samotnom programovaní a štýlovaní aplikácie. </w:t>
+      </w:r>
+      <w:r>
+        <w:t>Vytvoril</w:t>
+      </w:r>
+      <w:r>
+        <w:t>i</w:t>
+      </w:r>
+      <w:r>
+        <w:t xml:space="preserve"> </w:t>
+      </w:r>
+      <w:r>
+        <w:t>sme</w:t>
+      </w:r>
+      <w:r>
+        <w:t xml:space="preserve"> si návrh rozloženia aplikácie, základné komponenty a paletu farieb, aby </w:t>
+      </w:r>
+      <w:r>
+        <w:t>sme</w:t>
+      </w:r>
+      <w:r>
+        <w:t xml:space="preserve"> docielil</w:t>
+      </w:r>
+      <w:r>
+        <w:t>i</w:t>
+      </w:r>
+      <w:r>
+        <w:t xml:space="preserve"> konzistentnosť celej aplikácie.</w:t>
       </w:r>
     </w:p>
     <w:p>
@@ -15364,14 +16007,27 @@
       <w:r>
         <w:t xml:space="preserve">Obr. </w:t>
       </w:r>
-      <w:fldSimple w:instr=" SEQ Obr. \* ARABIC ">
-        <w:r>
-          <w:rPr>
-            <w:noProof/>
-          </w:rPr>
-          <w:t>7</w:t>
-        </w:r>
-      </w:fldSimple>
+      <w:r>
+        <w:fldChar w:fldCharType="begin"/>
+      </w:r>
+      <w:r>
+        <w:instrText xml:space="preserve"> SEQ Obr. \* ARABIC </w:instrText>
+      </w:r>
+      <w:r>
+        <w:fldChar w:fldCharType="separate"/>
+      </w:r>
+      <w:r>
+        <w:rPr>
+          <w:noProof/>
+        </w:rPr>
+        <w:t>7</w:t>
+      </w:r>
+      <w:r>
+        <w:rPr>
+          <w:noProof/>
+        </w:rPr>
+        <w:fldChar w:fldCharType="end"/>
+      </w:r>
       <w:r>
         <w:t xml:space="preserve"> Obrázok grafického CD média</w:t>
       </w:r>
@@ -15515,13 +16171,7 @@
           <w:rPr>
             <w:noProof/>
           </w:rPr>
-          <w:t>2</w:t>
-        </w:r>
-        <w:r>
-          <w:rPr>
-            <w:noProof/>
-          </w:rPr>
-          <w:t>2</w:t>
+          <w:t>22</w:t>
         </w:r>
         <w:r>
           <w:fldChar w:fldCharType="end"/>
@@ -18036,7 +18686,7 @@
       <w:lvlText w:val="%1.%2."/>
       <w:lvlJc w:val="left"/>
       <w:pPr>
-        <w:ind w:left="792" w:hanging="432"/>
+        <w:ind w:left="716" w:hanging="432"/>
       </w:pPr>
     </w:lvl>
     <w:lvl w:ilvl="2">
@@ -20215,6 +20865,7 @@
         <w:ilvl w:val="1"/>
         <w:numId w:val="1"/>
       </w:numPr>
+      <w:ind w:left="792"/>
     </w:pPr>
   </w:style>
   <w:style w:type="paragraph" w:customStyle="1" w:styleId="1Nadpis">

</xml_diff>

<commit_message>
Doplnený webový prístup tvorby aplikácií
</commit_message>
<xml_diff>
--- a/Návrh a vytvorenie aplikácie pre pomoc zdravotníkom pri pravidelnej lekárskej vizite.docx
+++ b/Návrh a vytvorenie aplikácie pre pomoc zdravotníkom pri pravidelnej lekárskej vizite.docx
@@ -1519,7 +1519,7 @@
           <w:r>
             <w:fldChar w:fldCharType="separate"/>
           </w:r>
-          <w:hyperlink w:anchor="_Toc103083473" w:history="1">
+          <w:hyperlink w:anchor="_Toc103376679" w:history="1">
             <w:r>
               <w:rPr>
                 <w:rStyle w:val="Hyperlink"/>
@@ -1546,7 +1546,7 @@
                 <w:noProof/>
                 <w:webHidden/>
               </w:rPr>
-              <w:instrText xml:space="preserve"> PAGEREF _Toc103083473 \h </w:instrText>
+              <w:instrText xml:space="preserve"> PAGEREF _Toc103376679 \h </w:instrText>
             </w:r>
             <w:r>
               <w:rPr>
@@ -1589,7 +1589,7 @@
               <w:lang w:eastAsia="sk-SK"/>
             </w:rPr>
           </w:pPr>
-          <w:hyperlink w:anchor="_Toc103083474" w:history="1">
+          <w:hyperlink w:anchor="_Toc103376680" w:history="1">
             <w:r>
               <w:rPr>
                 <w:rStyle w:val="Hyperlink"/>
@@ -1616,7 +1616,7 @@
                 <w:noProof/>
                 <w:webHidden/>
               </w:rPr>
-              <w:instrText xml:space="preserve"> PAGEREF _Toc103083474 \h </w:instrText>
+              <w:instrText xml:space="preserve"> PAGEREF _Toc103376680 \h </w:instrText>
             </w:r>
             <w:r>
               <w:rPr>
@@ -1659,7 +1659,7 @@
               <w:lang w:eastAsia="sk-SK"/>
             </w:rPr>
           </w:pPr>
-          <w:hyperlink w:anchor="_Toc103083475" w:history="1">
+          <w:hyperlink w:anchor="_Toc103376681" w:history="1">
             <w:r>
               <w:rPr>
                 <w:rStyle w:val="Hyperlink"/>
@@ -1686,7 +1686,7 @@
                 <w:noProof/>
                 <w:webHidden/>
               </w:rPr>
-              <w:instrText xml:space="preserve"> PAGEREF _Toc103083475 \h </w:instrText>
+              <w:instrText xml:space="preserve"> PAGEREF _Toc103376681 \h </w:instrText>
             </w:r>
             <w:r>
               <w:rPr>
@@ -1729,7 +1729,7 @@
               <w:lang w:eastAsia="sk-SK"/>
             </w:rPr>
           </w:pPr>
-          <w:hyperlink w:anchor="_Toc103083476" w:history="1">
+          <w:hyperlink w:anchor="_Toc103376682" w:history="1">
             <w:r>
               <w:rPr>
                 <w:rStyle w:val="Hyperlink"/>
@@ -1756,7 +1756,7 @@
                 <w:noProof/>
                 <w:webHidden/>
               </w:rPr>
-              <w:instrText xml:space="preserve"> PAGEREF _Toc103083476 \h </w:instrText>
+              <w:instrText xml:space="preserve"> PAGEREF _Toc103376682 \h </w:instrText>
             </w:r>
             <w:r>
               <w:rPr>
@@ -1800,7 +1800,7 @@
               <w:lang w:eastAsia="sk-SK"/>
             </w:rPr>
           </w:pPr>
-          <w:hyperlink w:anchor="_Toc103083477" w:history="1">
+          <w:hyperlink w:anchor="_Toc103376683" w:history="1">
             <w:r>
               <w:rPr>
                 <w:rStyle w:val="Hyperlink"/>
@@ -1842,7 +1842,7 @@
                 <w:noProof/>
                 <w:webHidden/>
               </w:rPr>
-              <w:instrText xml:space="preserve"> PAGEREF _Toc103083477 \h </w:instrText>
+              <w:instrText xml:space="preserve"> PAGEREF _Toc103376683 \h </w:instrText>
             </w:r>
             <w:r>
               <w:rPr>
@@ -1886,7 +1886,7 @@
               <w:lang w:eastAsia="sk-SK"/>
             </w:rPr>
           </w:pPr>
-          <w:hyperlink w:anchor="_Toc103083478" w:history="1">
+          <w:hyperlink w:anchor="_Toc103376684" w:history="1">
             <w:r>
               <w:rPr>
                 <w:rStyle w:val="Hyperlink"/>
@@ -1928,7 +1928,7 @@
                 <w:noProof/>
                 <w:webHidden/>
               </w:rPr>
-              <w:instrText xml:space="preserve"> PAGEREF _Toc103083478 \h </w:instrText>
+              <w:instrText xml:space="preserve"> PAGEREF _Toc103376684 \h </w:instrText>
             </w:r>
             <w:r>
               <w:rPr>
@@ -1972,7 +1972,7 @@
               <w:lang w:eastAsia="sk-SK"/>
             </w:rPr>
           </w:pPr>
-          <w:hyperlink w:anchor="_Toc103083479" w:history="1">
+          <w:hyperlink w:anchor="_Toc103376685" w:history="1">
             <w:r>
               <w:rPr>
                 <w:rStyle w:val="Hyperlink"/>
@@ -2014,7 +2014,7 @@
                 <w:noProof/>
                 <w:webHidden/>
               </w:rPr>
-              <w:instrText xml:space="preserve"> PAGEREF _Toc103083479 \h </w:instrText>
+              <w:instrText xml:space="preserve"> PAGEREF _Toc103376685 \h </w:instrText>
             </w:r>
             <w:r>
               <w:rPr>
@@ -2058,7 +2058,7 @@
               <w:lang w:eastAsia="sk-SK"/>
             </w:rPr>
           </w:pPr>
-          <w:hyperlink w:anchor="_Toc103083480" w:history="1">
+          <w:hyperlink w:anchor="_Toc103376686" w:history="1">
             <w:r>
               <w:rPr>
                 <w:rStyle w:val="Hyperlink"/>
@@ -2100,7 +2100,7 @@
                 <w:noProof/>
                 <w:webHidden/>
               </w:rPr>
-              <w:instrText xml:space="preserve"> PAGEREF _Toc103083480 \h </w:instrText>
+              <w:instrText xml:space="preserve"> PAGEREF _Toc103376686 \h </w:instrText>
             </w:r>
             <w:r>
               <w:rPr>
@@ -2144,7 +2144,7 @@
               <w:lang w:eastAsia="sk-SK"/>
             </w:rPr>
           </w:pPr>
-          <w:hyperlink w:anchor="_Toc103083481" w:history="1">
+          <w:hyperlink w:anchor="_Toc103376687" w:history="1">
             <w:r>
               <w:rPr>
                 <w:rStyle w:val="Hyperlink"/>
@@ -2186,7 +2186,7 @@
                 <w:noProof/>
                 <w:webHidden/>
               </w:rPr>
-              <w:instrText xml:space="preserve"> PAGEREF _Toc103083481 \h </w:instrText>
+              <w:instrText xml:space="preserve"> PAGEREF _Toc103376687 \h </w:instrText>
             </w:r>
             <w:r>
               <w:rPr>
@@ -2230,7 +2230,7 @@
               <w:lang w:eastAsia="sk-SK"/>
             </w:rPr>
           </w:pPr>
-          <w:hyperlink w:anchor="_Toc103083482" w:history="1">
+          <w:hyperlink w:anchor="_Toc103376688" w:history="1">
             <w:r>
               <w:rPr>
                 <w:rStyle w:val="Hyperlink"/>
@@ -2272,7 +2272,7 @@
                 <w:noProof/>
                 <w:webHidden/>
               </w:rPr>
-              <w:instrText xml:space="preserve"> PAGEREF _Toc103083482 \h </w:instrText>
+              <w:instrText xml:space="preserve"> PAGEREF _Toc103376688 \h </w:instrText>
             </w:r>
             <w:r>
               <w:rPr>
@@ -2316,7 +2316,7 @@
               <w:lang w:eastAsia="sk-SK"/>
             </w:rPr>
           </w:pPr>
-          <w:hyperlink w:anchor="_Toc103083483" w:history="1">
+          <w:hyperlink w:anchor="_Toc103376689" w:history="1">
             <w:r>
               <w:rPr>
                 <w:rStyle w:val="Hyperlink"/>
@@ -2358,7 +2358,7 @@
                 <w:noProof/>
                 <w:webHidden/>
               </w:rPr>
-              <w:instrText xml:space="preserve"> PAGEREF _Toc103083483 \h </w:instrText>
+              <w:instrText xml:space="preserve"> PAGEREF _Toc103376689 \h </w:instrText>
             </w:r>
             <w:r>
               <w:rPr>
@@ -2402,7 +2402,7 @@
               <w:lang w:eastAsia="sk-SK"/>
             </w:rPr>
           </w:pPr>
-          <w:hyperlink w:anchor="_Toc103083484" w:history="1">
+          <w:hyperlink w:anchor="_Toc103376690" w:history="1">
             <w:r>
               <w:rPr>
                 <w:rStyle w:val="Hyperlink"/>
@@ -2423,7 +2423,7 @@
                 <w:rStyle w:val="Hyperlink"/>
                 <w:noProof/>
               </w:rPr>
-              <w:t>Hybridný prístup</w:t>
+              <w:t>Webový prístup</w:t>
             </w:r>
             <w:r>
               <w:rPr>
@@ -2444,7 +2444,7 @@
                 <w:noProof/>
                 <w:webHidden/>
               </w:rPr>
-              <w:instrText xml:space="preserve"> PAGEREF _Toc103083484 \h </w:instrText>
+              <w:instrText xml:space="preserve"> PAGEREF _Toc103376690 \h </w:instrText>
             </w:r>
             <w:r>
               <w:rPr>
@@ -2488,7 +2488,7 @@
               <w:lang w:eastAsia="sk-SK"/>
             </w:rPr>
           </w:pPr>
-          <w:hyperlink w:anchor="_Toc103083485" w:history="1">
+          <w:hyperlink w:anchor="_Toc103376691" w:history="1">
             <w:r>
               <w:rPr>
                 <w:rStyle w:val="Hyperlink"/>
@@ -2509,6 +2509,92 @@
                 <w:rStyle w:val="Hyperlink"/>
                 <w:noProof/>
               </w:rPr>
+              <w:t>Hybridný prístup</w:t>
+            </w:r>
+            <w:r>
+              <w:rPr>
+                <w:noProof/>
+                <w:webHidden/>
+              </w:rPr>
+              <w:tab/>
+            </w:r>
+            <w:r>
+              <w:rPr>
+                <w:noProof/>
+                <w:webHidden/>
+              </w:rPr>
+              <w:fldChar w:fldCharType="begin"/>
+            </w:r>
+            <w:r>
+              <w:rPr>
+                <w:noProof/>
+                <w:webHidden/>
+              </w:rPr>
+              <w:instrText xml:space="preserve"> PAGEREF _Toc103376691 \h </w:instrText>
+            </w:r>
+            <w:r>
+              <w:rPr>
+                <w:noProof/>
+                <w:webHidden/>
+              </w:rPr>
+            </w:r>
+            <w:r>
+              <w:rPr>
+                <w:noProof/>
+                <w:webHidden/>
+              </w:rPr>
+              <w:fldChar w:fldCharType="separate"/>
+            </w:r>
+            <w:r>
+              <w:rPr>
+                <w:noProof/>
+                <w:webHidden/>
+              </w:rPr>
+              <w:t>17</w:t>
+            </w:r>
+            <w:r>
+              <w:rPr>
+                <w:noProof/>
+                <w:webHidden/>
+              </w:rPr>
+              <w:fldChar w:fldCharType="end"/>
+            </w:r>
+          </w:hyperlink>
+        </w:p>
+        <w:p>
+          <w:pPr>
+            <w:pStyle w:val="TOC3"/>
+            <w:tabs>
+              <w:tab w:val="left" w:pos="1320"/>
+              <w:tab w:val="right" w:leader="dot" w:pos="8777"/>
+            </w:tabs>
+            <w:rPr>
+              <w:rFonts w:eastAsiaTheme="minorEastAsia"/>
+              <w:noProof/>
+              <w:lang w:eastAsia="sk-SK"/>
+            </w:rPr>
+          </w:pPr>
+          <w:hyperlink w:anchor="_Toc103376692" w:history="1">
+            <w:r>
+              <w:rPr>
+                <w:rStyle w:val="Hyperlink"/>
+                <w:noProof/>
+              </w:rPr>
+              <w:t>2.2.4.</w:t>
+            </w:r>
+            <w:r>
+              <w:rPr>
+                <w:rFonts w:eastAsiaTheme="minorEastAsia"/>
+                <w:noProof/>
+                <w:lang w:eastAsia="sk-SK"/>
+              </w:rPr>
+              <w:tab/>
+            </w:r>
+            <w:r>
+              <w:rPr>
+                <w:rStyle w:val="Hyperlink"/>
+                <w:noProof/>
+              </w:rPr>
               <w:t>Multiplatformový prístup</w:t>
             </w:r>
             <w:r>
@@ -2530,7 +2616,7 @@
                 <w:noProof/>
                 <w:webHidden/>
               </w:rPr>
-              <w:instrText xml:space="preserve"> PAGEREF _Toc103083485 \h </w:instrText>
+              <w:instrText xml:space="preserve"> PAGEREF _Toc103376692 \h </w:instrText>
             </w:r>
             <w:r>
               <w:rPr>
@@ -2574,7 +2660,7 @@
               <w:lang w:eastAsia="sk-SK"/>
             </w:rPr>
           </w:pPr>
-          <w:hyperlink w:anchor="_Toc103083486" w:history="1">
+          <w:hyperlink w:anchor="_Toc103376693" w:history="1">
             <w:r>
               <w:rPr>
                 <w:rStyle w:val="Hyperlink"/>
@@ -2616,7 +2702,7 @@
                 <w:noProof/>
                 <w:webHidden/>
               </w:rPr>
-              <w:instrText xml:space="preserve"> PAGEREF _Toc103083486 \h </w:instrText>
+              <w:instrText xml:space="preserve"> PAGEREF _Toc103376693 \h </w:instrText>
             </w:r>
             <w:r>
               <w:rPr>
@@ -2636,7 +2722,7 @@
                 <w:noProof/>
                 <w:webHidden/>
               </w:rPr>
-              <w:t>17</w:t>
+              <w:t>18</w:t>
             </w:r>
             <w:r>
               <w:rPr>
@@ -2660,7 +2746,7 @@
               <w:lang w:eastAsia="sk-SK"/>
             </w:rPr>
           </w:pPr>
-          <w:hyperlink w:anchor="_Toc103083487" w:history="1">
+          <w:hyperlink w:anchor="_Toc103376694" w:history="1">
             <w:r>
               <w:rPr>
                 <w:rStyle w:val="Hyperlink"/>
@@ -2702,7 +2788,7 @@
                 <w:noProof/>
                 <w:webHidden/>
               </w:rPr>
-              <w:instrText xml:space="preserve"> PAGEREF _Toc103083487 \h </w:instrText>
+              <w:instrText xml:space="preserve"> PAGEREF _Toc103376694 \h </w:instrText>
             </w:r>
             <w:r>
               <w:rPr>
@@ -2746,7 +2832,7 @@
               <w:lang w:eastAsia="sk-SK"/>
             </w:rPr>
           </w:pPr>
-          <w:hyperlink w:anchor="_Toc103083488" w:history="1">
+          <w:hyperlink w:anchor="_Toc103376695" w:history="1">
             <w:r>
               <w:rPr>
                 <w:rStyle w:val="Hyperlink"/>
@@ -2788,7 +2874,7 @@
                 <w:noProof/>
                 <w:webHidden/>
               </w:rPr>
-              <w:instrText xml:space="preserve"> PAGEREF _Toc103083488 \h </w:instrText>
+              <w:instrText xml:space="preserve"> PAGEREF _Toc103376695 \h </w:instrText>
             </w:r>
             <w:r>
               <w:rPr>
@@ -2832,7 +2918,7 @@
               <w:lang w:eastAsia="sk-SK"/>
             </w:rPr>
           </w:pPr>
-          <w:hyperlink w:anchor="_Toc103083489" w:history="1">
+          <w:hyperlink w:anchor="_Toc103376696" w:history="1">
             <w:r>
               <w:rPr>
                 <w:rStyle w:val="Hyperlink"/>
@@ -2874,7 +2960,7 @@
                 <w:noProof/>
                 <w:webHidden/>
               </w:rPr>
-              <w:instrText xml:space="preserve"> PAGEREF _Toc103083489 \h </w:instrText>
+              <w:instrText xml:space="preserve"> PAGEREF _Toc103376696 \h </w:instrText>
             </w:r>
             <w:r>
               <w:rPr>
@@ -2918,7 +3004,7 @@
               <w:lang w:eastAsia="sk-SK"/>
             </w:rPr>
           </w:pPr>
-          <w:hyperlink w:anchor="_Toc103083490" w:history="1">
+          <w:hyperlink w:anchor="_Toc103376697" w:history="1">
             <w:r>
               <w:rPr>
                 <w:rStyle w:val="Hyperlink"/>
@@ -2960,7 +3046,7 @@
                 <w:noProof/>
                 <w:webHidden/>
               </w:rPr>
-              <w:instrText xml:space="preserve"> PAGEREF _Toc103083490 \h </w:instrText>
+              <w:instrText xml:space="preserve"> PAGEREF _Toc103376697 \h </w:instrText>
             </w:r>
             <w:r>
               <w:rPr>
@@ -2980,7 +3066,7 @@
                 <w:noProof/>
                 <w:webHidden/>
               </w:rPr>
-              <w:t>19</w:t>
+              <w:t>20</w:t>
             </w:r>
             <w:r>
               <w:rPr>
@@ -3004,7 +3090,7 @@
               <w:lang w:eastAsia="sk-SK"/>
             </w:rPr>
           </w:pPr>
-          <w:hyperlink w:anchor="_Toc103083491" w:history="1">
+          <w:hyperlink w:anchor="_Toc103376698" w:history="1">
             <w:r>
               <w:rPr>
                 <w:rStyle w:val="Hyperlink"/>
@@ -3046,7 +3132,7 @@
                 <w:noProof/>
                 <w:webHidden/>
               </w:rPr>
-              <w:instrText xml:space="preserve"> PAGEREF _Toc103083491 \h </w:instrText>
+              <w:instrText xml:space="preserve"> PAGEREF _Toc103376698 \h </w:instrText>
             </w:r>
             <w:r>
               <w:rPr>
@@ -3090,7 +3176,7 @@
               <w:lang w:eastAsia="sk-SK"/>
             </w:rPr>
           </w:pPr>
-          <w:hyperlink w:anchor="_Toc103083492" w:history="1">
+          <w:hyperlink w:anchor="_Toc103376699" w:history="1">
             <w:r>
               <w:rPr>
                 <w:rStyle w:val="Hyperlink"/>
@@ -3132,7 +3218,7 @@
                 <w:noProof/>
                 <w:webHidden/>
               </w:rPr>
-              <w:instrText xml:space="preserve"> PAGEREF _Toc103083492 \h </w:instrText>
+              <w:instrText xml:space="preserve"> PAGEREF _Toc103376699 \h </w:instrText>
             </w:r>
             <w:r>
               <w:rPr>
@@ -3152,7 +3238,7 @@
                 <w:noProof/>
                 <w:webHidden/>
               </w:rPr>
-              <w:t>20</w:t>
+              <w:t>21</w:t>
             </w:r>
             <w:r>
               <w:rPr>
@@ -3176,7 +3262,7 @@
               <w:lang w:eastAsia="sk-SK"/>
             </w:rPr>
           </w:pPr>
-          <w:hyperlink w:anchor="_Toc103083493" w:history="1">
+          <w:hyperlink w:anchor="_Toc103376700" w:history="1">
             <w:r>
               <w:rPr>
                 <w:rStyle w:val="Hyperlink"/>
@@ -3218,7 +3304,7 @@
                 <w:noProof/>
                 <w:webHidden/>
               </w:rPr>
-              <w:instrText xml:space="preserve"> PAGEREF _Toc103083493 \h </w:instrText>
+              <w:instrText xml:space="preserve"> PAGEREF _Toc103376700 \h </w:instrText>
             </w:r>
             <w:r>
               <w:rPr>
@@ -3262,7 +3348,7 @@
               <w:lang w:eastAsia="sk-SK"/>
             </w:rPr>
           </w:pPr>
-          <w:hyperlink w:anchor="_Toc103083494" w:history="1">
+          <w:hyperlink w:anchor="_Toc103376701" w:history="1">
             <w:r>
               <w:rPr>
                 <w:rStyle w:val="Hyperlink"/>
@@ -3304,7 +3390,7 @@
                 <w:noProof/>
                 <w:webHidden/>
               </w:rPr>
-              <w:instrText xml:space="preserve"> PAGEREF _Toc103083494 \h </w:instrText>
+              <w:instrText xml:space="preserve"> PAGEREF _Toc103376701 \h </w:instrText>
             </w:r>
             <w:r>
               <w:rPr>
@@ -3348,7 +3434,7 @@
               <w:lang w:eastAsia="sk-SK"/>
             </w:rPr>
           </w:pPr>
-          <w:hyperlink w:anchor="_Toc103083495" w:history="1">
+          <w:hyperlink w:anchor="_Toc103376702" w:history="1">
             <w:r>
               <w:rPr>
                 <w:rStyle w:val="Hyperlink"/>
@@ -3390,7 +3476,7 @@
                 <w:noProof/>
                 <w:webHidden/>
               </w:rPr>
-              <w:instrText xml:space="preserve"> PAGEREF _Toc103083495 \h </w:instrText>
+              <w:instrText xml:space="preserve"> PAGEREF _Toc103376702 \h </w:instrText>
             </w:r>
             <w:r>
               <w:rPr>
@@ -3410,7 +3496,7 @@
                 <w:noProof/>
                 <w:webHidden/>
               </w:rPr>
-              <w:t>22</w:t>
+              <w:t>23</w:t>
             </w:r>
             <w:r>
               <w:rPr>
@@ -3434,7 +3520,7 @@
               <w:lang w:eastAsia="sk-SK"/>
             </w:rPr>
           </w:pPr>
-          <w:hyperlink w:anchor="_Toc103083496" w:history="1">
+          <w:hyperlink w:anchor="_Toc103376703" w:history="1">
             <w:r>
               <w:rPr>
                 <w:rStyle w:val="Hyperlink"/>
@@ -3476,7 +3562,7 @@
                 <w:noProof/>
                 <w:webHidden/>
               </w:rPr>
-              <w:instrText xml:space="preserve"> PAGEREF _Toc103083496 \h </w:instrText>
+              <w:instrText xml:space="preserve"> PAGEREF _Toc103376703 \h </w:instrText>
             </w:r>
             <w:r>
               <w:rPr>
@@ -3496,7 +3582,7 @@
                 <w:noProof/>
                 <w:webHidden/>
               </w:rPr>
-              <w:t>23</w:t>
+              <w:t>24</w:t>
             </w:r>
             <w:r>
               <w:rPr>
@@ -3520,7 +3606,7 @@
               <w:lang w:eastAsia="sk-SK"/>
             </w:rPr>
           </w:pPr>
-          <w:hyperlink w:anchor="_Toc103083497" w:history="1">
+          <w:hyperlink w:anchor="_Toc103376704" w:history="1">
             <w:r>
               <w:rPr>
                 <w:rStyle w:val="Hyperlink"/>
@@ -3562,7 +3648,7 @@
                 <w:noProof/>
                 <w:webHidden/>
               </w:rPr>
-              <w:instrText xml:space="preserve"> PAGEREF _Toc103083497 \h </w:instrText>
+              <w:instrText xml:space="preserve"> PAGEREF _Toc103376704 \h </w:instrText>
             </w:r>
             <w:r>
               <w:rPr>
@@ -3582,7 +3668,7 @@
                 <w:noProof/>
                 <w:webHidden/>
               </w:rPr>
-              <w:t>24</w:t>
+              <w:t>25</w:t>
             </w:r>
             <w:r>
               <w:rPr>
@@ -3606,7 +3692,7 @@
               <w:lang w:eastAsia="sk-SK"/>
             </w:rPr>
           </w:pPr>
-          <w:hyperlink w:anchor="_Toc103083498" w:history="1">
+          <w:hyperlink w:anchor="_Toc103376705" w:history="1">
             <w:r>
               <w:rPr>
                 <w:rStyle w:val="Hyperlink"/>
@@ -3648,7 +3734,7 @@
                 <w:noProof/>
                 <w:webHidden/>
               </w:rPr>
-              <w:instrText xml:space="preserve"> PAGEREF _Toc103083498 \h </w:instrText>
+              <w:instrText xml:space="preserve"> PAGEREF _Toc103376705 \h </w:instrText>
             </w:r>
             <w:r>
               <w:rPr>
@@ -3668,7 +3754,7 @@
                 <w:noProof/>
                 <w:webHidden/>
               </w:rPr>
-              <w:t>24</w:t>
+              <w:t>25</w:t>
             </w:r>
             <w:r>
               <w:rPr>
@@ -3692,7 +3778,7 @@
               <w:lang w:eastAsia="sk-SK"/>
             </w:rPr>
           </w:pPr>
-          <w:hyperlink w:anchor="_Toc103083499" w:history="1">
+          <w:hyperlink w:anchor="_Toc103376706" w:history="1">
             <w:r>
               <w:rPr>
                 <w:rStyle w:val="Hyperlink"/>
@@ -3734,7 +3820,7 @@
                 <w:noProof/>
                 <w:webHidden/>
               </w:rPr>
-              <w:instrText xml:space="preserve"> PAGEREF _Toc103083499 \h </w:instrText>
+              <w:instrText xml:space="preserve"> PAGEREF _Toc103376706 \h </w:instrText>
             </w:r>
             <w:r>
               <w:rPr>
@@ -3754,7 +3840,7 @@
                 <w:noProof/>
                 <w:webHidden/>
               </w:rPr>
-              <w:t>26</w:t>
+              <w:t>27</w:t>
             </w:r>
             <w:r>
               <w:rPr>
@@ -3778,7 +3864,7 @@
               <w:lang w:eastAsia="sk-SK"/>
             </w:rPr>
           </w:pPr>
-          <w:hyperlink w:anchor="_Toc103083500" w:history="1">
+          <w:hyperlink w:anchor="_Toc103376707" w:history="1">
             <w:r>
               <w:rPr>
                 <w:rStyle w:val="Hyperlink"/>
@@ -3820,7 +3906,7 @@
                 <w:noProof/>
                 <w:webHidden/>
               </w:rPr>
-              <w:instrText xml:space="preserve"> PAGEREF _Toc103083500 \h </w:instrText>
+              <w:instrText xml:space="preserve"> PAGEREF _Toc103376707 \h </w:instrText>
             </w:r>
             <w:r>
               <w:rPr>
@@ -3840,7 +3926,7 @@
                 <w:noProof/>
                 <w:webHidden/>
               </w:rPr>
-              <w:t>27</w:t>
+              <w:t>28</w:t>
             </w:r>
             <w:r>
               <w:rPr>
@@ -3864,7 +3950,7 @@
               <w:lang w:eastAsia="sk-SK"/>
             </w:rPr>
           </w:pPr>
-          <w:hyperlink w:anchor="_Toc103083501" w:history="1">
+          <w:hyperlink w:anchor="_Toc103376708" w:history="1">
             <w:r>
               <w:rPr>
                 <w:rStyle w:val="Hyperlink"/>
@@ -3906,7 +3992,7 @@
                 <w:noProof/>
                 <w:webHidden/>
               </w:rPr>
-              <w:instrText xml:space="preserve"> PAGEREF _Toc103083501 \h </w:instrText>
+              <w:instrText xml:space="preserve"> PAGEREF _Toc103376708 \h </w:instrText>
             </w:r>
             <w:r>
               <w:rPr>
@@ -3926,7 +4012,7 @@
                 <w:noProof/>
                 <w:webHidden/>
               </w:rPr>
-              <w:t>27</w:t>
+              <w:t>28</w:t>
             </w:r>
             <w:r>
               <w:rPr>
@@ -3950,7 +4036,7 @@
               <w:lang w:eastAsia="sk-SK"/>
             </w:rPr>
           </w:pPr>
-          <w:hyperlink w:anchor="_Toc103083502" w:history="1">
+          <w:hyperlink w:anchor="_Toc103376709" w:history="1">
             <w:r>
               <w:rPr>
                 <w:rStyle w:val="Hyperlink"/>
@@ -3992,7 +4078,7 @@
                 <w:noProof/>
                 <w:webHidden/>
               </w:rPr>
-              <w:instrText xml:space="preserve"> PAGEREF _Toc103083502 \h </w:instrText>
+              <w:instrText xml:space="preserve"> PAGEREF _Toc103376709 \h </w:instrText>
             </w:r>
             <w:r>
               <w:rPr>
@@ -4012,7 +4098,7 @@
                 <w:noProof/>
                 <w:webHidden/>
               </w:rPr>
-              <w:t>27</w:t>
+              <w:t>28</w:t>
             </w:r>
             <w:r>
               <w:rPr>
@@ -4036,7 +4122,7 @@
               <w:lang w:eastAsia="sk-SK"/>
             </w:rPr>
           </w:pPr>
-          <w:hyperlink w:anchor="_Toc103083503" w:history="1">
+          <w:hyperlink w:anchor="_Toc103376710" w:history="1">
             <w:r>
               <w:rPr>
                 <w:rStyle w:val="Hyperlink"/>
@@ -4078,7 +4164,7 @@
                 <w:noProof/>
                 <w:webHidden/>
               </w:rPr>
-              <w:instrText xml:space="preserve"> PAGEREF _Toc103083503 \h </w:instrText>
+              <w:instrText xml:space="preserve"> PAGEREF _Toc103376710 \h </w:instrText>
             </w:r>
             <w:r>
               <w:rPr>
@@ -4098,7 +4184,7 @@
                 <w:noProof/>
                 <w:webHidden/>
               </w:rPr>
-              <w:t>28</w:t>
+              <w:t>29</w:t>
             </w:r>
             <w:r>
               <w:rPr>
@@ -4122,7 +4208,7 @@
               <w:lang w:eastAsia="sk-SK"/>
             </w:rPr>
           </w:pPr>
-          <w:hyperlink w:anchor="_Toc103083504" w:history="1">
+          <w:hyperlink w:anchor="_Toc103376711" w:history="1">
             <w:r>
               <w:rPr>
                 <w:rStyle w:val="Hyperlink"/>
@@ -4164,7 +4250,7 @@
                 <w:noProof/>
                 <w:webHidden/>
               </w:rPr>
-              <w:instrText xml:space="preserve"> PAGEREF _Toc103083504 \h </w:instrText>
+              <w:instrText xml:space="preserve"> PAGEREF _Toc103376711 \h </w:instrText>
             </w:r>
             <w:r>
               <w:rPr>
@@ -4184,7 +4270,7 @@
                 <w:noProof/>
                 <w:webHidden/>
               </w:rPr>
-              <w:t>28</w:t>
+              <w:t>29</w:t>
             </w:r>
             <w:r>
               <w:rPr>
@@ -4208,7 +4294,7 @@
               <w:lang w:eastAsia="sk-SK"/>
             </w:rPr>
           </w:pPr>
-          <w:hyperlink w:anchor="_Toc103083505" w:history="1">
+          <w:hyperlink w:anchor="_Toc103376712" w:history="1">
             <w:r>
               <w:rPr>
                 <w:rStyle w:val="Hyperlink"/>
@@ -4250,7 +4336,7 @@
                 <w:noProof/>
                 <w:webHidden/>
               </w:rPr>
-              <w:instrText xml:space="preserve"> PAGEREF _Toc103083505 \h </w:instrText>
+              <w:instrText xml:space="preserve"> PAGEREF _Toc103376712 \h </w:instrText>
             </w:r>
             <w:r>
               <w:rPr>
@@ -4270,7 +4356,7 @@
                 <w:noProof/>
                 <w:webHidden/>
               </w:rPr>
-              <w:t>31</w:t>
+              <w:t>32</w:t>
             </w:r>
             <w:r>
               <w:rPr>
@@ -4294,7 +4380,7 @@
               <w:lang w:eastAsia="sk-SK"/>
             </w:rPr>
           </w:pPr>
-          <w:hyperlink w:anchor="_Toc103083506" w:history="1">
+          <w:hyperlink w:anchor="_Toc103376713" w:history="1">
             <w:r>
               <w:rPr>
                 <w:rStyle w:val="Hyperlink"/>
@@ -4336,7 +4422,7 @@
                 <w:noProof/>
                 <w:webHidden/>
               </w:rPr>
-              <w:instrText xml:space="preserve"> PAGEREF _Toc103083506 \h </w:instrText>
+              <w:instrText xml:space="preserve"> PAGEREF _Toc103376713 \h </w:instrText>
             </w:r>
             <w:r>
               <w:rPr>
@@ -4356,7 +4442,93 @@
                 <w:noProof/>
                 <w:webHidden/>
               </w:rPr>
-              <w:t>32</w:t>
+              <w:t>33</w:t>
+            </w:r>
+            <w:r>
+              <w:rPr>
+                <w:noProof/>
+                <w:webHidden/>
+              </w:rPr>
+              <w:fldChar w:fldCharType="end"/>
+            </w:r>
+          </w:hyperlink>
+        </w:p>
+        <w:p>
+          <w:pPr>
+            <w:pStyle w:val="TOC3"/>
+            <w:tabs>
+              <w:tab w:val="left" w:pos="1320"/>
+              <w:tab w:val="right" w:leader="dot" w:pos="8777"/>
+            </w:tabs>
+            <w:rPr>
+              <w:rFonts w:eastAsiaTheme="minorEastAsia"/>
+              <w:noProof/>
+              <w:lang w:eastAsia="sk-SK"/>
+            </w:rPr>
+          </w:pPr>
+          <w:hyperlink w:anchor="_Toc103376714" w:history="1">
+            <w:r>
+              <w:rPr>
+                <w:rStyle w:val="Hyperlink"/>
+                <w:noProof/>
+              </w:rPr>
+              <w:t>3.6.1.</w:t>
+            </w:r>
+            <w:r>
+              <w:rPr>
+                <w:rFonts w:eastAsiaTheme="minorEastAsia"/>
+                <w:noProof/>
+                <w:lang w:eastAsia="sk-SK"/>
+              </w:rPr>
+              <w:tab/>
+            </w:r>
+            <w:r>
+              <w:rPr>
+                <w:rStyle w:val="Hyperlink"/>
+                <w:noProof/>
+              </w:rPr>
+              <w:t>Firebase</w:t>
+            </w:r>
+            <w:r>
+              <w:rPr>
+                <w:noProof/>
+                <w:webHidden/>
+              </w:rPr>
+              <w:tab/>
+            </w:r>
+            <w:r>
+              <w:rPr>
+                <w:noProof/>
+                <w:webHidden/>
+              </w:rPr>
+              <w:fldChar w:fldCharType="begin"/>
+            </w:r>
+            <w:r>
+              <w:rPr>
+                <w:noProof/>
+                <w:webHidden/>
+              </w:rPr>
+              <w:instrText xml:space="preserve"> PAGEREF _Toc103376714 \h </w:instrText>
+            </w:r>
+            <w:r>
+              <w:rPr>
+                <w:noProof/>
+                <w:webHidden/>
+              </w:rPr>
+            </w:r>
+            <w:r>
+              <w:rPr>
+                <w:noProof/>
+                <w:webHidden/>
+              </w:rPr>
+              <w:fldChar w:fldCharType="separate"/>
+            </w:r>
+            <w:r>
+              <w:rPr>
+                <w:noProof/>
+                <w:webHidden/>
+              </w:rPr>
+              <w:t>33</w:t>
             </w:r>
             <w:r>
               <w:rPr>
@@ -4380,7 +4552,7 @@
               <w:lang w:eastAsia="sk-SK"/>
             </w:rPr>
           </w:pPr>
-          <w:hyperlink w:anchor="_Toc103083507" w:history="1">
+          <w:hyperlink w:anchor="_Toc103376715" w:history="1">
             <w:r>
               <w:rPr>
                 <w:rStyle w:val="Hyperlink"/>
@@ -4422,7 +4594,7 @@
                 <w:noProof/>
                 <w:webHidden/>
               </w:rPr>
-              <w:instrText xml:space="preserve"> PAGEREF _Toc103083507 \h </w:instrText>
+              <w:instrText xml:space="preserve"> PAGEREF _Toc103376715 \h </w:instrText>
             </w:r>
             <w:r>
               <w:rPr>
@@ -4442,7 +4614,7 @@
                 <w:noProof/>
                 <w:webHidden/>
               </w:rPr>
-              <w:t>33</w:t>
+              <w:t>35</w:t>
             </w:r>
             <w:r>
               <w:rPr>
@@ -4466,7 +4638,7 @@
               <w:lang w:eastAsia="sk-SK"/>
             </w:rPr>
           </w:pPr>
-          <w:hyperlink w:anchor="_Toc103083508" w:history="1">
+          <w:hyperlink w:anchor="_Toc103376716" w:history="1">
             <w:r>
               <w:rPr>
                 <w:rStyle w:val="Hyperlink"/>
@@ -4508,7 +4680,7 @@
                 <w:noProof/>
                 <w:webHidden/>
               </w:rPr>
-              <w:instrText xml:space="preserve"> PAGEREF _Toc103083508 \h </w:instrText>
+              <w:instrText xml:space="preserve"> PAGEREF _Toc103376716 \h </w:instrText>
             </w:r>
             <w:r>
               <w:rPr>
@@ -4528,7 +4700,7 @@
                 <w:noProof/>
                 <w:webHidden/>
               </w:rPr>
-              <w:t>35</w:t>
+              <w:t>37</w:t>
             </w:r>
             <w:r>
               <w:rPr>
@@ -4552,7 +4724,7 @@
               <w:lang w:eastAsia="sk-SK"/>
             </w:rPr>
           </w:pPr>
-          <w:hyperlink w:anchor="_Toc103083509" w:history="1">
+          <w:hyperlink w:anchor="_Toc103376717" w:history="1">
             <w:r>
               <w:rPr>
                 <w:rStyle w:val="Hyperlink"/>
@@ -4594,7 +4766,7 @@
                 <w:noProof/>
                 <w:webHidden/>
               </w:rPr>
-              <w:instrText xml:space="preserve"> PAGEREF _Toc103083509 \h </w:instrText>
+              <w:instrText xml:space="preserve"> PAGEREF _Toc103376717 \h </w:instrText>
             </w:r>
             <w:r>
               <w:rPr>
@@ -4614,7 +4786,7 @@
                 <w:noProof/>
                 <w:webHidden/>
               </w:rPr>
-              <w:t>35</w:t>
+              <w:t>37</w:t>
             </w:r>
             <w:r>
               <w:rPr>
@@ -4638,7 +4810,7 @@
               <w:lang w:eastAsia="sk-SK"/>
             </w:rPr>
           </w:pPr>
-          <w:hyperlink w:anchor="_Toc103083510" w:history="1">
+          <w:hyperlink w:anchor="_Toc103376718" w:history="1">
             <w:r>
               <w:rPr>
                 <w:rStyle w:val="Hyperlink"/>
@@ -4680,7 +4852,7 @@
                 <w:noProof/>
                 <w:webHidden/>
               </w:rPr>
-              <w:instrText xml:space="preserve"> PAGEREF _Toc103083510 \h </w:instrText>
+              <w:instrText xml:space="preserve"> PAGEREF _Toc103376718 \h </w:instrText>
             </w:r>
             <w:r>
               <w:rPr>
@@ -4700,7 +4872,7 @@
                 <w:noProof/>
                 <w:webHidden/>
               </w:rPr>
-              <w:t>35</w:t>
+              <w:t>37</w:t>
             </w:r>
             <w:r>
               <w:rPr>
@@ -4724,7 +4896,7 @@
               <w:lang w:eastAsia="sk-SK"/>
             </w:rPr>
           </w:pPr>
-          <w:hyperlink w:anchor="_Toc103083511" w:history="1">
+          <w:hyperlink w:anchor="_Toc103376719" w:history="1">
             <w:r>
               <w:rPr>
                 <w:rStyle w:val="Hyperlink"/>
@@ -4766,7 +4938,7 @@
                 <w:noProof/>
                 <w:webHidden/>
               </w:rPr>
-              <w:instrText xml:space="preserve"> PAGEREF _Toc103083511 \h </w:instrText>
+              <w:instrText xml:space="preserve"> PAGEREF _Toc103376719 \h </w:instrText>
             </w:r>
             <w:r>
               <w:rPr>
@@ -4786,7 +4958,7 @@
                 <w:noProof/>
                 <w:webHidden/>
               </w:rPr>
-              <w:t>36</w:t>
+              <w:t>38</w:t>
             </w:r>
             <w:r>
               <w:rPr>
@@ -4810,7 +4982,7 @@
               <w:lang w:eastAsia="sk-SK"/>
             </w:rPr>
           </w:pPr>
-          <w:hyperlink w:anchor="_Toc103083512" w:history="1">
+          <w:hyperlink w:anchor="_Toc103376720" w:history="1">
             <w:r>
               <w:rPr>
                 <w:rStyle w:val="Hyperlink"/>
@@ -4852,7 +5024,7 @@
                 <w:noProof/>
                 <w:webHidden/>
               </w:rPr>
-              <w:instrText xml:space="preserve"> PAGEREF _Toc103083512 \h </w:instrText>
+              <w:instrText xml:space="preserve"> PAGEREF _Toc103376720 \h </w:instrText>
             </w:r>
             <w:r>
               <w:rPr>
@@ -4872,7 +5044,7 @@
                 <w:noProof/>
                 <w:webHidden/>
               </w:rPr>
-              <w:t>36</w:t>
+              <w:t>38</w:t>
             </w:r>
             <w:r>
               <w:rPr>
@@ -4896,7 +5068,7 @@
               <w:lang w:eastAsia="sk-SK"/>
             </w:rPr>
           </w:pPr>
-          <w:hyperlink w:anchor="_Toc103083513" w:history="1">
+          <w:hyperlink w:anchor="_Toc103376721" w:history="1">
             <w:r>
               <w:rPr>
                 <w:rStyle w:val="Hyperlink"/>
@@ -4938,7 +5110,7 @@
                 <w:noProof/>
                 <w:webHidden/>
               </w:rPr>
-              <w:instrText xml:space="preserve"> PAGEREF _Toc103083513 \h </w:instrText>
+              <w:instrText xml:space="preserve"> PAGEREF _Toc103376721 \h </w:instrText>
             </w:r>
             <w:r>
               <w:rPr>
@@ -4958,7 +5130,7 @@
                 <w:noProof/>
                 <w:webHidden/>
               </w:rPr>
-              <w:t>36</w:t>
+              <w:t>38</w:t>
             </w:r>
             <w:r>
               <w:rPr>
@@ -4981,7 +5153,7 @@
               <w:lang w:eastAsia="sk-SK"/>
             </w:rPr>
           </w:pPr>
-          <w:hyperlink w:anchor="_Toc103083514" w:history="1">
+          <w:hyperlink w:anchor="_Toc103376722" w:history="1">
             <w:r>
               <w:rPr>
                 <w:rStyle w:val="Hyperlink"/>
@@ -5008,7 +5180,7 @@
                 <w:noProof/>
                 <w:webHidden/>
               </w:rPr>
-              <w:instrText xml:space="preserve"> PAGEREF _Toc103083514 \h </w:instrText>
+              <w:instrText xml:space="preserve"> PAGEREF _Toc103376722 \h </w:instrText>
             </w:r>
             <w:r>
               <w:rPr>
@@ -5028,7 +5200,7 @@
                 <w:noProof/>
                 <w:webHidden/>
               </w:rPr>
-              <w:t>37</w:t>
+              <w:t>39</w:t>
             </w:r>
             <w:r>
               <w:rPr>
@@ -5051,7 +5223,7 @@
               <w:lang w:eastAsia="sk-SK"/>
             </w:rPr>
           </w:pPr>
-          <w:hyperlink w:anchor="_Toc103083515" w:history="1">
+          <w:hyperlink w:anchor="_Toc103376723" w:history="1">
             <w:r>
               <w:rPr>
                 <w:rStyle w:val="Hyperlink"/>
@@ -5078,7 +5250,7 @@
                 <w:noProof/>
                 <w:webHidden/>
               </w:rPr>
-              <w:instrText xml:space="preserve"> PAGEREF _Toc103083515 \h </w:instrText>
+              <w:instrText xml:space="preserve"> PAGEREF _Toc103376723 \h </w:instrText>
             </w:r>
             <w:r>
               <w:rPr>
@@ -5098,7 +5270,7 @@
                 <w:noProof/>
                 <w:webHidden/>
               </w:rPr>
-              <w:t>38</w:t>
+              <w:t>40</w:t>
             </w:r>
             <w:r>
               <w:rPr>
@@ -5121,7 +5293,7 @@
               <w:lang w:eastAsia="sk-SK"/>
             </w:rPr>
           </w:pPr>
-          <w:hyperlink w:anchor="_Toc103083516" w:history="1">
+          <w:hyperlink w:anchor="_Toc103376724" w:history="1">
             <w:r>
               <w:rPr>
                 <w:rStyle w:val="Hyperlink"/>
@@ -5148,7 +5320,7 @@
                 <w:noProof/>
                 <w:webHidden/>
               </w:rPr>
-              <w:instrText xml:space="preserve"> PAGEREF _Toc103083516 \h </w:instrText>
+              <w:instrText xml:space="preserve"> PAGEREF _Toc103376724 \h </w:instrText>
             </w:r>
             <w:r>
               <w:rPr>
@@ -5168,7 +5340,7 @@
                 <w:noProof/>
                 <w:webHidden/>
               </w:rPr>
-              <w:t>40</w:t>
+              <w:t>42</w:t>
             </w:r>
             <w:r>
               <w:rPr>
@@ -5210,7 +5382,7 @@
         </w:numPr>
         <w:ind w:left="360" w:hanging="360"/>
       </w:pPr>
-      <w:bookmarkStart w:id="5" w:name="_Toc103083473"/>
+      <w:bookmarkStart w:id="5" w:name="_Toc103376679"/>
       <w:r>
         <w:lastRenderedPageBreak/>
         <w:t>Zoznam obrázkov</w:t>
@@ -5730,7 +5902,7 @@
         </w:numPr>
         <w:ind w:left="360" w:hanging="360"/>
       </w:pPr>
-      <w:bookmarkStart w:id="6" w:name="_Toc103083474"/>
+      <w:bookmarkStart w:id="6" w:name="_Toc103376680"/>
       <w:r>
         <w:lastRenderedPageBreak/>
         <w:t>Zoznam tabuliek</w:t>
@@ -6187,7 +6359,7 @@
         <w:ind w:left="360" w:hanging="360"/>
       </w:pPr>
       <w:bookmarkStart w:id="7" w:name="_Toc382476910"/>
-      <w:bookmarkStart w:id="8" w:name="_Toc103083475"/>
+      <w:bookmarkStart w:id="8" w:name="_Toc103376681"/>
       <w:r>
         <w:lastRenderedPageBreak/>
         <w:t xml:space="preserve">Zoznam </w:t>
@@ -6285,6 +6457,15 @@
       <w:r>
         <w:tab/>
         <w:t>Cascading Style Sheets</w:t>
+      </w:r>
+    </w:p>
+    <w:p>
+      <w:r>
+        <w:t>PHP</w:t>
+      </w:r>
+      <w:r>
+        <w:tab/>
+        <w:t>Hypertext Preprocessor</w:t>
       </w:r>
     </w:p>
     <w:p>
@@ -6314,7 +6495,7 @@
         </w:numPr>
         <w:ind w:left="360" w:hanging="360"/>
       </w:pPr>
-      <w:bookmarkStart w:id="9" w:name="_Toc103083476"/>
+      <w:bookmarkStart w:id="9" w:name="_Toc103376682"/>
       <w:r>
         <w:lastRenderedPageBreak/>
         <w:t>Úvod</w:t>
@@ -6330,7 +6511,7 @@
       <w:pPr>
         <w:pStyle w:val="1Nadpis"/>
       </w:pPr>
-      <w:bookmarkStart w:id="10" w:name="_Toc103083477"/>
+      <w:bookmarkStart w:id="10" w:name="_Toc103376683"/>
       <w:r>
         <w:lastRenderedPageBreak/>
         <w:t>Formulácia úlohy a</w:t>
@@ -6354,7 +6535,7 @@
       <w:pPr>
         <w:pStyle w:val="1Nadpis"/>
       </w:pPr>
-      <w:bookmarkStart w:id="11" w:name="_Toc103083478"/>
+      <w:bookmarkStart w:id="11" w:name="_Toc103376684"/>
       <w:r>
         <w:lastRenderedPageBreak/>
         <w:t>Analýza s</w:t>
@@ -6368,7 +6549,7 @@
       <w:pPr>
         <w:pStyle w:val="2Nadpis"/>
       </w:pPr>
-      <w:bookmarkStart w:id="12" w:name="_Toc103083479"/>
+      <w:bookmarkStart w:id="12" w:name="_Toc103376685"/>
       <w:r>
         <w:t>Mobilné operačné systémy</w:t>
       </w:r>
@@ -6575,7 +6756,7 @@
       <w:pPr>
         <w:pStyle w:val="3Nadpis"/>
       </w:pPr>
-      <w:bookmarkStart w:id="14" w:name="_Toc103083480"/>
+      <w:bookmarkStart w:id="14" w:name="_Toc103376686"/>
       <w:r>
         <w:t>Android</w:t>
       </w:r>
@@ -6684,7 +6865,7 @@
       <w:pPr>
         <w:pStyle w:val="3Nadpis"/>
       </w:pPr>
-      <w:bookmarkStart w:id="15" w:name="_Toc103083481"/>
+      <w:bookmarkStart w:id="15" w:name="_Toc103376687"/>
       <w:r>
         <w:lastRenderedPageBreak/>
         <w:t>iOS</w:t>
@@ -6809,7 +6990,7 @@
       <w:pPr>
         <w:pStyle w:val="2Nadpis"/>
       </w:pPr>
-      <w:bookmarkStart w:id="16" w:name="_Toc103083482"/>
+      <w:bookmarkStart w:id="16" w:name="_Toc103376688"/>
       <w:r>
         <w:t>Mobilné aplikácie a technológie</w:t>
       </w:r>
@@ -6857,14 +7038,20 @@
         <w:t xml:space="preserve">: </w:t>
       </w:r>
       <w:r>
-        <w:t>natívny, hybridný a multiplatformový prístup.</w:t>
+        <w:t>natívny, hybridný</w:t>
+      </w:r>
+      <w:r>
+        <w:t>, webový</w:t>
+      </w:r>
+      <w:r>
+        <w:t xml:space="preserve"> a multiplatformový prístup.</w:t>
       </w:r>
     </w:p>
     <w:p>
       <w:pPr>
         <w:pStyle w:val="3Nadpis"/>
       </w:pPr>
-      <w:bookmarkStart w:id="17" w:name="_Toc103083483"/>
+      <w:bookmarkStart w:id="17" w:name="_Toc103376689"/>
       <w:r>
         <w:t>Natívny prístup</w:t>
       </w:r>
@@ -7021,11 +7208,10 @@
     <w:p>
       <w:pPr>
         <w:pStyle w:val="3Nadpis"/>
-        <w:jc w:val="both"/>
-      </w:pPr>
-      <w:bookmarkStart w:id="18" w:name="_Toc103083484"/>
-      <w:r>
-        <w:t>Hybridný prístup</w:t>
+      </w:pPr>
+      <w:bookmarkStart w:id="18" w:name="_Toc103376690"/>
+      <w:r>
+        <w:t>Webový prístup</w:t>
       </w:r>
       <w:bookmarkEnd w:id="18"/>
     </w:p>
@@ -7035,104 +7221,220 @@
         <w:jc w:val="both"/>
       </w:pPr>
       <w:r>
-        <w:t xml:space="preserve">Vývoj hybridných aplikácií je kombináciou natívnych a webových riešení, kde vývojári vkladajú kód napísaný v jazykoch pre vývoj webu ako HTML, CSS a JavaScript do natívnej aplikácie pomocou doplnkov ako Apache Cordova </w:t>
-      </w:r>
-      <w:r>
-        <w:t>či Ionic</w:t>
-      </w:r>
-      <w:r>
-        <w:t>'</w:t>
-      </w:r>
-      <w:r>
-        <w:t xml:space="preserve">s Capacitor. </w:t>
-      </w:r>
-      <w:r>
-        <w:t>Po stiahnutí aplikácie a lokálnej inštalácií sa dokáže pripojiť k všetkým funkciám, ktoré mobilná platforma poskytuje.</w:t>
+        <w:t>Vývoj webových aplikácií je vytváranie aplikačných programov</w:t>
+      </w:r>
+      <w:r>
+        <w:t>, ktor</w:t>
+      </w:r>
+      <w:r>
+        <w:t>é</w:t>
+      </w:r>
+      <w:r>
+        <w:t xml:space="preserve"> bež</w:t>
+      </w:r>
+      <w:r>
+        <w:t>ia</w:t>
+      </w:r>
+      <w:r>
+        <w:t xml:space="preserve"> na webovom serveri a interaguj</w:t>
+      </w:r>
+      <w:r>
+        <w:t>ú</w:t>
+      </w:r>
+      <w:r>
+        <w:t xml:space="preserve"> s prehliadačom. </w:t>
+      </w:r>
+      <w:r>
+        <w:t xml:space="preserve">Webové aplikácie sú responzívne verzie webových stránok, </w:t>
+      </w:r>
+      <w:r>
+        <w:t xml:space="preserve">ktoré prispôsobujú svoje používateľské rozhranie </w:t>
+      </w:r>
+      <w:r>
+        <w:t xml:space="preserve">akémukoľvek </w:t>
+      </w:r>
+      <w:r>
+        <w:t>zariadeniu</w:t>
+      </w:r>
+      <w:r>
+        <w:t xml:space="preserve">. </w:t>
+      </w:r>
+      <w:r>
+        <w:t xml:space="preserve">Taktiež </w:t>
+      </w:r>
+      <w:r>
+        <w:t>môžu</w:t>
+      </w:r>
+      <w:r>
+        <w:t xml:space="preserve"> fungovať na </w:t>
+      </w:r>
+      <w:r>
+        <w:t>každom</w:t>
+      </w:r>
+      <w:r>
+        <w:t xml:space="preserve"> mobilnom zariadení alebo operačnom systéme, pretože sa dodávajú pomocou mobilného prehliadača</w:t>
+      </w:r>
+      <w:r>
+        <w:t>,</w:t>
       </w:r>
       <w:r>
         <w:t xml:space="preserve"> </w:t>
       </w:r>
       <w:r>
-        <w:t>Pri vývoji hybridných aplikácií sa kód píše iba raz. Takýto kód je možné použiť na viacerých platformách, čo zabezpečuje rýchly vývoj a uvedenie aplikácie na trh v pomerne krátkom čase</w:t>
-      </w:r>
-      <w:r>
-        <w:t xml:space="preserve"> a s</w:t>
-      </w:r>
-      <w:r>
-        <w:t> </w:t>
-      </w:r>
-      <w:r>
-        <w:t>minimálnymi</w:t>
+        <w:t xml:space="preserve">vďaka čomu sú náklady na vývoj podstatne nižšie. </w:t>
+      </w:r>
+      <w:r>
+        <w:t>Prevažne</w:t>
+      </w:r>
+      <w:r>
+        <w:t xml:space="preserve"> sú navrh</w:t>
+      </w:r>
+      <w:r>
+        <w:t>nut</w:t>
+      </w:r>
+      <w:r>
+        <w:t>é prostredníctvom</w:t>
+      </w:r>
+      <w:r>
+        <w:t xml:space="preserve"> jazykov</w:t>
       </w:r>
       <w:r>
         <w:t xml:space="preserve"> </w:t>
       </w:r>
       <w:r>
-        <w:t>nákladmi</w:t>
-      </w:r>
-      <w:r>
-        <w:t xml:space="preserve">. </w:t>
-      </w:r>
-      <w:r>
-        <w:t>Keďže sú tieto aplikácie založené na webov</w:t>
-      </w:r>
-      <w:r>
-        <w:t>ých</w:t>
-      </w:r>
-      <w:r>
-        <w:t xml:space="preserve"> technológi</w:t>
-      </w:r>
-      <w:r>
-        <w:t>ách</w:t>
-      </w:r>
-      <w:r>
-        <w:t xml:space="preserve">, sú jednoduchšie na udržiavanie a údržbu. </w:t>
-      </w:r>
-      <w:r>
-        <w:t>Keďže hybridné aplikácie majú nasadený jeden kód a existujú funkcie, ktoré sú použiteľné len pre konkrétny operačný systém alebo nefungujú dokonale na iných systémoch, môže dôjsť k nezrovnalostiam, kedy je potrebné hľadať vhodnejšiu alternatívu. S tým je úzko spojená</w:t>
-      </w:r>
-      <w:r>
-        <w:t xml:space="preserve"> potreb</w:t>
-      </w:r>
-      <w:r>
-        <w:t>a</w:t>
-      </w:r>
-      <w:r>
-        <w:t xml:space="preserve"> testovať aplikáciu na rôznych zariadeniach kvôli kompatibilite na platformách Android a iOS, a teda niečo, čo sme považovali za výhodu, je aj nevýhodou. Medzi nevýhodu oproti natívnym aplikáciám môžeme považovať aj nutnosť internetového pripojenia. Len zriedka hybridné aplikácie podporujú offline verziu. </w:t>
-      </w:r>
-      <w:r>
-        <w:t xml:space="preserve">Hybridné aplikácie integrujú výhody webových a natívnych aplikácií, a tak prinášajú to najlepšie pre používateľa na platformách Android a iOS. </w:t>
-      </w:r>
-      <w:r>
-        <w:t xml:space="preserve">Vývoj hybridnej aplikácie je na zváženie, ak je na tvorbu nedostatok času a finančných prostriedkov a chceme </w:t>
-      </w:r>
-      <w:r>
-        <w:lastRenderedPageBreak/>
-        <w:t>využívať natívne funkcie zariadenia.</w:t>
-      </w:r>
-      <w:r>
-        <w:t xml:space="preserve"> Určite ide o jasnú voľbu pri tvorbe webovej a mobilnej aplikácie súčasne</w:t>
+        <w:t>HTML, CSS, JavaScrip</w:t>
+      </w:r>
+      <w:r>
+        <w:t>t pre frontend a</w:t>
+      </w:r>
+      <w:r>
+        <w:t xml:space="preserve"> pre backend je to napríklad PHP </w:t>
+      </w:r>
+      <w:r>
+        <w:t>alebo</w:t>
+      </w:r>
+      <w:r>
+        <w:t xml:space="preserve"> Ruby</w:t>
+      </w:r>
+      <w:r>
+        <w:t>.</w:t>
+      </w:r>
+      <w:r>
+        <w:t xml:space="preserve"> Správaním pripomínajú natívne aplikácie, no nejde o</w:t>
+      </w:r>
+      <w:r>
+        <w:t> samostatné aplikácie, ktoré by bolo nutné stiahnúť a nainštalovať do zariadenia.</w:t>
       </w:r>
       <w:r>
         <w:t xml:space="preserve"> </w:t>
       </w:r>
       <w:r>
-        <w:fldChar w:fldCharType="begin"/>
-      </w:r>
-      <w:r>
-        <w:instrText xml:space="preserve"> REF _Ref102472249 \r \h </w:instrText>
-      </w:r>
-      <w:r>
-        <w:instrText xml:space="preserve"> \* MERGEFORMAT </w:instrText>
-      </w:r>
-      <w:r>
-        <w:fldChar w:fldCharType="separate"/>
-      </w:r>
-      <w:r>
-        <w:t>[7]</w:t>
-      </w:r>
-      <w:r>
-        <w:fldChar w:fldCharType="end"/>
+        <w:t xml:space="preserve">Pri možnosti inštalovať webovú aplikáciu </w:t>
+      </w:r>
+      <w:r>
+        <w:t xml:space="preserve">do zariadenia </w:t>
+      </w:r>
+      <w:r>
+        <w:t>s</w:t>
+      </w:r>
+      <w:r>
+        <w:t>i najčastejšie</w:t>
+      </w:r>
+      <w:r>
+        <w:t xml:space="preserve"> </w:t>
+      </w:r>
+      <w:r>
+        <w:t>aplikácia len</w:t>
+      </w:r>
+      <w:r>
+        <w:t xml:space="preserve"> uloží </w:t>
+      </w:r>
+      <w:r>
+        <w:t xml:space="preserve">URL adresu </w:t>
+      </w:r>
+      <w:r>
+        <w:t>do záložiek webovej stránky</w:t>
+      </w:r>
+      <w:r>
+        <w:t>. Avšak</w:t>
+      </w:r>
+      <w:r>
+        <w:t xml:space="preserve"> môže ísť o</w:t>
+      </w:r>
+      <w:r>
+        <w:t> progresívnu webovú aplikáciu</w:t>
+      </w:r>
+      <w:r>
+        <w:t>, ktorú je možné pridať ako ikonu do zariadenia</w:t>
+      </w:r>
+      <w:r>
+        <w:t>.</w:t>
+      </w:r>
+      <w:r>
+        <w:t xml:space="preserve"> </w:t>
+      </w:r>
+      <w:r>
+        <w:t>N</w:t>
+      </w:r>
+      <w:r>
+        <w:t xml:space="preserve">evýhodou všetkých webových aplikácií je určite nutnosť internetového pripojenia. Aj keď majú režim offline, </w:t>
+      </w:r>
+      <w:r>
+        <w:t xml:space="preserve">tak na </w:t>
+      </w:r>
+      <w:r>
+        <w:t xml:space="preserve">zálohovnie údajov v zariadení, </w:t>
+      </w:r>
+      <w:r>
+        <w:t>zobrazenie</w:t>
+      </w:r>
+      <w:r>
+        <w:t xml:space="preserve"> nových údajov alebo </w:t>
+      </w:r>
+      <w:r>
+        <w:t xml:space="preserve">na </w:t>
+      </w:r>
+      <w:r>
+        <w:t>obnovenie obrazovky bude</w:t>
+      </w:r>
+      <w:r>
+        <w:t xml:space="preserve"> zariadenie</w:t>
+      </w:r>
+      <w:r>
+        <w:t xml:space="preserve"> stále potreb</w:t>
+      </w:r>
+      <w:r>
+        <w:t xml:space="preserve">ovať </w:t>
+      </w:r>
+      <w:r>
+        <w:t>internetové pripojenie</w:t>
+      </w:r>
+      <w:r>
+        <w:t>.</w:t>
+      </w:r>
+      <w:r>
+        <w:t xml:space="preserve"> Takisto </w:t>
+      </w:r>
+      <w:r>
+        <w:t>sú úplne závislé od prehliadača používaného v zariadení.</w:t>
+      </w:r>
+      <w:r>
+        <w:t xml:space="preserve"> V porovnaní s mobilnými aplikáciami, w</w:t>
+      </w:r>
+      <w:r>
+        <w:t>ebové aplikácie ponúkajú najrýchlejší čas uvedenia na trh</w:t>
+      </w:r>
+      <w:r>
+        <w:t xml:space="preserve">, keďže vývoj trvá oveľa kratšie a môže </w:t>
+      </w:r>
+      <w:r>
+        <w:t xml:space="preserve">osloviť používateľov </w:t>
+      </w:r>
+      <w:r>
+        <w:t>iOS</w:t>
+      </w:r>
+      <w:r>
+        <w:t xml:space="preserve"> aj Androidu súčasne</w:t>
       </w:r>
       <w:r>
         <w:t>.</w:t>
@@ -7143,11 +7445,128 @@
         <w:pStyle w:val="3Nadpis"/>
         <w:jc w:val="both"/>
       </w:pPr>
-      <w:bookmarkStart w:id="19" w:name="_Toc103083485"/>
+      <w:bookmarkStart w:id="19" w:name="_Toc103376691"/>
+      <w:r>
+        <w:lastRenderedPageBreak/>
+        <w:t>Hybridný prístup</w:t>
+      </w:r>
+      <w:bookmarkEnd w:id="19"/>
+    </w:p>
+    <w:p>
+      <w:pPr>
+        <w:ind w:firstLine="708"/>
+        <w:jc w:val="both"/>
+      </w:pPr>
+      <w:r>
+        <w:t xml:space="preserve">Vývoj hybridných aplikácií je kombináciou natívnych a webových riešení, kde vývojári vkladajú kód napísaný v jazykoch pre vývoj webu ako HTML, CSS a JavaScript do natívnej aplikácie pomocou doplnkov ako Apache Cordova </w:t>
+      </w:r>
+      <w:r>
+        <w:t>či Ionic</w:t>
+      </w:r>
+      <w:r>
+        <w:t>'</w:t>
+      </w:r>
+      <w:r>
+        <w:t xml:space="preserve">s Capacitor. </w:t>
+      </w:r>
+      <w:r>
+        <w:t>Po stiahnutí aplikácie a lokálnej inštalácií sa dokáže pripojiť k všetkým funkciám, ktoré mobilná platforma poskytuje.</w:t>
+      </w:r>
+      <w:r>
+        <w:t xml:space="preserve"> </w:t>
+      </w:r>
+      <w:r>
+        <w:t>Pri vývoji hybridných aplikácií sa kód píše iba raz. Takýto kód je možné použiť na viacerých platformách, čo zabezpečuje rýchly vývoj a uvedenie aplikácie na trh v pomerne krátkom čase</w:t>
+      </w:r>
+      <w:r>
+        <w:t xml:space="preserve"> a s</w:t>
+      </w:r>
+      <w:r>
+        <w:t> </w:t>
+      </w:r>
+      <w:r>
+        <w:t>minimálnymi</w:t>
+      </w:r>
+      <w:r>
+        <w:t xml:space="preserve"> </w:t>
+      </w:r>
+      <w:r>
+        <w:t>nákladmi</w:t>
+      </w:r>
+      <w:r>
+        <w:t xml:space="preserve">. </w:t>
+      </w:r>
+      <w:r>
+        <w:t>Keďže sú tieto aplikácie založené na webov</w:t>
+      </w:r>
+      <w:r>
+        <w:t>ých</w:t>
+      </w:r>
+      <w:r>
+        <w:t xml:space="preserve"> technológi</w:t>
+      </w:r>
+      <w:r>
+        <w:t>ách</w:t>
+      </w:r>
+      <w:r>
+        <w:t xml:space="preserve">, sú jednoduchšie na udržiavanie a údržbu. </w:t>
+      </w:r>
+      <w:r>
+        <w:t>Keďže hybridné aplikácie majú nasadený jeden kód a existujú funkcie, ktoré sú použiteľné len pre konkrétny operačný systém alebo nefungujú dokonale na iných systémoch, môže dôjsť k nezrovnalostiam, kedy je potrebné hľadať vhodnejšiu alternatívu. S tým je úzko spojená</w:t>
+      </w:r>
+      <w:r>
+        <w:t xml:space="preserve"> potreb</w:t>
+      </w:r>
+      <w:r>
+        <w:t>a</w:t>
+      </w:r>
+      <w:r>
+        <w:t xml:space="preserve"> testovať aplikáciu na rôznych zariadeniach kvôli kompatibilite na platformách Android a iOS, a teda niečo, čo sme považovali za výhodu, je aj nevýhodou. Medzi nevýhodu oproti natívnym aplikáciám môžeme považovať aj nutnosť internetového pripojenia. Len zriedka hybridné aplikácie podporujú offline verziu. </w:t>
+      </w:r>
+      <w:r>
+        <w:t xml:space="preserve">Hybridné aplikácie integrujú výhody webových a natívnych aplikácií, a tak prinášajú to najlepšie pre používateľa na platformách Android a iOS. </w:t>
+      </w:r>
+      <w:r>
+        <w:t>Vývoj hybridnej aplikácie je na zváženie, ak je na tvorbu nedostatok času a finančných prostriedkov a chceme využívať natívne funkcie zariadenia.</w:t>
+      </w:r>
+      <w:r>
+        <w:t xml:space="preserve"> Určite ide o jasnú voľbu pri tvorbe webovej a mobilnej aplikácie súčasne</w:t>
+      </w:r>
+      <w:r>
+        <w:t xml:space="preserve"> </w:t>
+      </w:r>
+      <w:r>
+        <w:fldChar w:fldCharType="begin"/>
+      </w:r>
+      <w:r>
+        <w:instrText xml:space="preserve"> REF _Ref102472249 \r \h </w:instrText>
+      </w:r>
+      <w:r>
+        <w:instrText xml:space="preserve"> \* MERGEFORMAT </w:instrText>
+      </w:r>
+      <w:r>
+        <w:fldChar w:fldCharType="separate"/>
+      </w:r>
+      <w:r>
+        <w:t>[7]</w:t>
+      </w:r>
+      <w:r>
+        <w:fldChar w:fldCharType="end"/>
+      </w:r>
+      <w:r>
+        <w:t>.</w:t>
+      </w:r>
+    </w:p>
+    <w:p>
+      <w:pPr>
+        <w:pStyle w:val="3Nadpis"/>
+        <w:jc w:val="both"/>
+      </w:pPr>
+      <w:bookmarkStart w:id="20" w:name="_Toc103376692"/>
       <w:r>
         <w:t>Multiplatformový prístup</w:t>
       </w:r>
-      <w:bookmarkEnd w:id="19"/>
+      <w:bookmarkEnd w:id="20"/>
     </w:p>
     <w:p>
       <w:pPr>
@@ -7199,7 +7618,11 @@
         <w:t xml:space="preserve"> </w:t>
       </w:r>
       <w:r>
-        <w:t xml:space="preserve">Multiplatformové aplikácie taktiež nie sú schopné naplno využiť natívne funkcie. Je to zapríčinené najmä rôznymi rozloženiami obrazovky a rôznymi platformami. Tento spôsob vývoja sa najviac oplatí ak </w:t>
+        <w:t xml:space="preserve">Multiplatformové aplikácie taktiež nie sú schopné naplno využiť natívne funkcie. Je to zapríčinené najmä rôznymi </w:t>
+      </w:r>
+      <w:r>
+        <w:lastRenderedPageBreak/>
+        <w:t xml:space="preserve">rozloženiami obrazovky a rôznymi platformami. Tento spôsob vývoja sa najviac oplatí ak </w:t>
       </w:r>
       <w:r>
         <w:t>potrebujeme zacieliť na používateľov aplikácií pre Android aj iOS a máme obmedzené zdroje, čas aj rozpočet. Aplikácia, ktorú chceme vytvárať by nemala byť príliš zložitá a nepotrebuje funkcie, ktoré sa medzi rozdielnymi platfo</w:t>
@@ -7239,11 +7662,11 @@
       <w:pPr>
         <w:pStyle w:val="2Nadpis"/>
       </w:pPr>
-      <w:bookmarkStart w:id="20" w:name="_Toc103083486"/>
+      <w:bookmarkStart w:id="21" w:name="_Toc103376693"/>
       <w:r>
         <w:t>React Native</w:t>
       </w:r>
-      <w:bookmarkEnd w:id="20"/>
+      <w:bookmarkEnd w:id="21"/>
     </w:p>
     <w:p>
       <w:pPr>
@@ -7413,7 +7836,6 @@
         <w:jc w:val="both"/>
       </w:pPr>
       <w:r>
-        <w:lastRenderedPageBreak/>
         <w:t>React Native sa snaží uľahčiť a skrátiť vývojárovi prácu, v čom spočíva aj jeho popularita</w:t>
       </w:r>
       <w:r>
@@ -7570,7 +7992,11 @@
         <w:t>,</w:t>
       </w:r>
       <w:r>
-        <w:t xml:space="preserve"> a tým znižuje počet priamych zmien v reálnej DOM štruktúre v prehliadači.</w:t>
+        <w:t xml:space="preserve"> </w:t>
+      </w:r>
+      <w:r>
+        <w:lastRenderedPageBreak/>
+        <w:t>a tým znižuje počet priamych zmien v reálnej DOM štruktúre v prehliadači.</w:t>
       </w:r>
       <w:r>
         <w:t xml:space="preserve"> Virtu</w:t>
@@ -7713,23 +8139,22 @@
         <w:pStyle w:val="2Nadpis"/>
         <w:jc w:val="both"/>
       </w:pPr>
-      <w:bookmarkStart w:id="21" w:name="_Toc103083487"/>
-      <w:r>
-        <w:lastRenderedPageBreak/>
+      <w:bookmarkStart w:id="22" w:name="_Toc103376694"/>
+      <w:r>
         <w:t>Vizita</w:t>
       </w:r>
-      <w:bookmarkEnd w:id="21"/>
+      <w:bookmarkEnd w:id="22"/>
     </w:p>
     <w:p>
       <w:pPr>
         <w:pStyle w:val="3Nadpis"/>
         <w:jc w:val="both"/>
       </w:pPr>
-      <w:bookmarkStart w:id="22" w:name="_Toc103083488"/>
+      <w:bookmarkStart w:id="23" w:name="_Toc103376695"/>
       <w:r>
         <w:t>Charakteristika vizity.</w:t>
       </w:r>
-      <w:bookmarkEnd w:id="22"/>
+      <w:bookmarkEnd w:id="23"/>
     </w:p>
     <w:p>
       <w:pPr>
@@ -7885,11 +8310,11 @@
       <w:pPr>
         <w:pStyle w:val="3Nadpis"/>
       </w:pPr>
-      <w:bookmarkStart w:id="23" w:name="_Toc103083489"/>
+      <w:bookmarkStart w:id="24" w:name="_Toc103376696"/>
       <w:r>
         <w:t>Formy vizít</w:t>
       </w:r>
-      <w:bookmarkEnd w:id="23"/>
+      <w:bookmarkEnd w:id="24"/>
     </w:p>
     <w:p>
       <w:pPr>
@@ -7906,7 +8331,11 @@
         <w:t xml:space="preserve"> </w:t>
       </w:r>
       <w:r>
-        <w:t xml:space="preserve">Lekársku vizitu poznáme individuálnu, skupinovú, malú a veľkú. Pri sesterskej môžeme hovoriť o individuálnej, malej a veľkej. </w:t>
+        <w:t xml:space="preserve">Lekársku vizitu poznáme individuálnu, </w:t>
+      </w:r>
+      <w:r>
+        <w:lastRenderedPageBreak/>
+        <w:t xml:space="preserve">skupinovú, malú a veľkú. Pri sesterskej môžeme hovoriť o individuálnej, malej a veľkej. </w:t>
       </w:r>
       <w:r>
         <w:t>Mal</w:t>
@@ -8015,11 +8444,11 @@
       <w:pPr>
         <w:pStyle w:val="3Nadpis"/>
       </w:pPr>
-      <w:bookmarkStart w:id="24" w:name="_Toc103083490"/>
+      <w:bookmarkStart w:id="25" w:name="_Toc103376697"/>
       <w:r>
         <w:t>Príprava vizity</w:t>
       </w:r>
-      <w:bookmarkEnd w:id="24"/>
+      <w:bookmarkEnd w:id="25"/>
     </w:p>
     <w:p>
       <w:pPr>
@@ -8045,11 +8474,7 @@
         <w:t xml:space="preserve">Povinnosťou sestier, ktoré sprevádzajú lekára pri vizite, je vedieť o pacientovi čo najviac informácií. Tieto informácie zisťujú ešte pred vizitou a taktiež ešte pred ňou ich čo najpodrobnejšie a najpresnejšie podávajú lekárovi. </w:t>
       </w:r>
       <w:r>
-        <w:t xml:space="preserve">Ide napríklad o aktuálny stav pacienta, tlak krvi, pulz, príjem a výdaj tekutín. Podľa anamnézy sa zisťujú aj iné informácie ako napríklad saturácia </w:t>
-      </w:r>
-      <w:r>
-        <w:lastRenderedPageBreak/>
-        <w:t>krvi, teplota či glykémia krvi</w:t>
+        <w:t>Ide napríklad o aktuálny stav pacienta, tlak krvi, pulz, príjem a výdaj tekutín. Podľa anamnézy sa zisťujú aj iné informácie ako napríklad saturácia krvi, teplota či glykémia krvi</w:t>
       </w:r>
       <w:r>
         <w:t xml:space="preserve">. </w:t>
@@ -8089,11 +8514,11 @@
       <w:pPr>
         <w:pStyle w:val="3Nadpis"/>
       </w:pPr>
-      <w:bookmarkStart w:id="25" w:name="_Toc103083491"/>
+      <w:bookmarkStart w:id="26" w:name="_Toc103376698"/>
       <w:r>
         <w:t>Vedenie zdravotnej dokumentácie</w:t>
       </w:r>
-      <w:bookmarkEnd w:id="25"/>
+      <w:bookmarkEnd w:id="26"/>
     </w:p>
     <w:p>
       <w:pPr>
@@ -8243,11 +8668,12 @@
       <w:pPr>
         <w:pStyle w:val="2Nadpis"/>
       </w:pPr>
-      <w:bookmarkStart w:id="26" w:name="_Toc103083492"/>
-      <w:r>
+      <w:bookmarkStart w:id="27" w:name="_Toc103376699"/>
+      <w:r>
+        <w:lastRenderedPageBreak/>
         <w:t>Existujúce aplikácie pre vizitu</w:t>
       </w:r>
-      <w:bookmarkEnd w:id="26"/>
+      <w:bookmarkEnd w:id="27"/>
     </w:p>
     <w:p>
       <w:pPr>
@@ -8494,7 +8920,6 @@
         <w:jc w:val="both"/>
       </w:pPr>
       <w:r>
-        <w:lastRenderedPageBreak/>
         <w:t>Náš</w:t>
       </w:r>
       <w:r>
@@ -8535,14 +8960,14 @@
       <w:pPr>
         <w:pStyle w:val="3Nadpis"/>
       </w:pPr>
-      <w:bookmarkStart w:id="27" w:name="_Toc103083493"/>
+      <w:bookmarkStart w:id="28" w:name="_Toc103376700"/>
       <w:r>
         <w:t>Mobilná aplikácia</w:t>
       </w:r>
       <w:r>
         <w:t xml:space="preserve"> Denník krvného tlaku</w:t>
       </w:r>
-      <w:bookmarkEnd w:id="27"/>
+      <w:bookmarkEnd w:id="28"/>
     </w:p>
     <w:p>
       <w:pPr>
@@ -8679,6 +9104,7 @@
         </w:rPr>
       </w:pPr>
       <w:r>
+        <w:lastRenderedPageBreak/>
         <w:t xml:space="preserve"> </w:t>
       </w:r>
       <w:r>
@@ -8808,12 +9234,11 @@
         <w:pStyle w:val="3Nadpis"/>
         <w:jc w:val="both"/>
       </w:pPr>
-      <w:bookmarkStart w:id="28" w:name="_Toc103083494"/>
-      <w:r>
-        <w:lastRenderedPageBreak/>
+      <w:bookmarkStart w:id="29" w:name="_Toc103376701"/>
+      <w:r>
         <w:t>Mobilná aplikácia Medical records</w:t>
       </w:r>
-      <w:bookmarkEnd w:id="28"/>
+      <w:bookmarkEnd w:id="29"/>
     </w:p>
     <w:p>
       <w:pPr>
@@ -8944,6 +9369,7 @@
         <w:rPr>
           <w:noProof/>
         </w:rPr>
+        <w:lastRenderedPageBreak/>
         <w:drawing>
           <wp:inline distT="0" distB="0" distL="0" distR="0" wp14:anchorId="093C5CB7" wp14:editId="096FD088">
             <wp:extent cx="2055600" cy="3658174"/>
@@ -9061,14 +9487,14 @@
         <w:pStyle w:val="3Nadpis"/>
         <w:jc w:val="both"/>
       </w:pPr>
-      <w:bookmarkStart w:id="29" w:name="_Toc103083495"/>
+      <w:bookmarkStart w:id="30" w:name="_Toc103376702"/>
       <w:r>
         <w:t>Mobilná aplikácia Medical Records Clinic</w:t>
       </w:r>
       <w:r>
         <w:t xml:space="preserve"> app</w:t>
       </w:r>
-      <w:bookmarkEnd w:id="29"/>
+      <w:bookmarkEnd w:id="30"/>
     </w:p>
     <w:p>
       <w:pPr>
@@ -9178,11 +9604,7 @@
         <w:t>nášho</w:t>
       </w:r>
       <w:r>
-        <w:t xml:space="preserve"> pohľadu to nemalo veľký význam, pretože nebolo možné tejto nemocnici detailne priradiť oddelenia či </w:t>
-      </w:r>
-      <w:r>
-        <w:lastRenderedPageBreak/>
-        <w:t xml:space="preserve">pacientov. Ak </w:t>
+        <w:t xml:space="preserve"> pohľadu to nemalo veľký význam, pretože nebolo možné tejto nemocnici detailne priradiť oddelenia či pacientov. Ak </w:t>
       </w:r>
       <w:r>
         <w:t>sme</w:t>
@@ -9289,6 +9711,7 @@
         <w:rPr>
           <w:noProof/>
         </w:rPr>
+        <w:lastRenderedPageBreak/>
         <w:drawing>
           <wp:inline distT="0" distB="0" distL="0" distR="0" wp14:anchorId="09191A44" wp14:editId="5718C49A">
             <wp:extent cx="2055600" cy="4111200"/>
@@ -9403,11 +9826,11 @@
         <w:pStyle w:val="3Nadpis"/>
         <w:jc w:val="both"/>
       </w:pPr>
-      <w:bookmarkStart w:id="30" w:name="_Toc103083496"/>
+      <w:bookmarkStart w:id="31" w:name="_Toc103376703"/>
       <w:r>
         <w:t>Zhodnotenie kvalít dostupných aplikácií</w:t>
       </w:r>
-      <w:bookmarkEnd w:id="30"/>
+      <w:bookmarkEnd w:id="31"/>
     </w:p>
     <w:p>
       <w:pPr>
@@ -9473,22 +9896,22 @@
       <w:pPr>
         <w:pStyle w:val="1Nadpis"/>
       </w:pPr>
-      <w:bookmarkStart w:id="31" w:name="_Toc103083497"/>
+      <w:bookmarkStart w:id="32" w:name="_Toc103376704"/>
       <w:r>
         <w:lastRenderedPageBreak/>
         <w:t>Návrh aplikácie eVizita</w:t>
       </w:r>
-      <w:bookmarkEnd w:id="31"/>
+      <w:bookmarkEnd w:id="32"/>
     </w:p>
     <w:p>
       <w:pPr>
         <w:pStyle w:val="2Nadpis"/>
       </w:pPr>
-      <w:bookmarkStart w:id="32" w:name="_Toc103083498"/>
+      <w:bookmarkStart w:id="33" w:name="_Toc103376705"/>
       <w:r>
         <w:t>Analýza používateľských požiadaviek</w:t>
       </w:r>
-      <w:bookmarkEnd w:id="32"/>
+      <w:bookmarkEnd w:id="33"/>
     </w:p>
     <w:p>
       <w:pPr>
@@ -9988,7 +10411,7 @@
           <w:color w:val="FF0000"/>
         </w:rPr>
       </w:pPr>
-      <w:bookmarkStart w:id="33" w:name="_Toc103083524"/>
+      <w:bookmarkStart w:id="34" w:name="_Toc103083524"/>
       <w:r>
         <w:t xml:space="preserve">Tab. </w:t>
       </w:r>
@@ -10016,7 +10439,7 @@
       <w:r>
         <w:t xml:space="preserve"> Používateľské požiadavky lekárov</w:t>
       </w:r>
-      <w:bookmarkEnd w:id="33"/>
+      <w:bookmarkEnd w:id="34"/>
     </w:p>
     <w:tbl>
       <w:tblPr>
@@ -10402,7 +10825,7 @@
           <w:color w:val="FF0000"/>
         </w:rPr>
       </w:pPr>
-      <w:bookmarkStart w:id="34" w:name="_Toc103083525"/>
+      <w:bookmarkStart w:id="35" w:name="_Toc103083525"/>
       <w:r>
         <w:t xml:space="preserve">Tab. </w:t>
       </w:r>
@@ -10430,7 +10853,7 @@
       <w:r>
         <w:t xml:space="preserve"> Používateľské požiadavky zdravotných sestier</w:t>
       </w:r>
-      <w:bookmarkEnd w:id="34"/>
+      <w:bookmarkEnd w:id="35"/>
     </w:p>
     <w:tbl>
       <w:tblPr>
@@ -10659,7 +11082,7 @@
       <w:pPr>
         <w:pStyle w:val="Caption"/>
       </w:pPr>
-      <w:bookmarkStart w:id="35" w:name="_Toc103083526"/>
+      <w:bookmarkStart w:id="36" w:name="_Toc103083526"/>
       <w:r>
         <w:t xml:space="preserve">Tab. </w:t>
       </w:r>
@@ -10687,7 +11110,7 @@
       <w:r>
         <w:t xml:space="preserve"> Používateľské požiadavky vedenia nemocnice</w:t>
       </w:r>
-      <w:bookmarkEnd w:id="35"/>
+      <w:bookmarkEnd w:id="36"/>
     </w:p>
     <w:p>
       <w:pPr>
@@ -10753,12 +11176,12 @@
       <w:pPr>
         <w:pStyle w:val="2Nadpis"/>
       </w:pPr>
-      <w:bookmarkStart w:id="36" w:name="_Toc103083499"/>
+      <w:bookmarkStart w:id="37" w:name="_Toc103376706"/>
       <w:r>
         <w:lastRenderedPageBreak/>
         <w:t>Persóny</w:t>
       </w:r>
-      <w:bookmarkEnd w:id="36"/>
+      <w:bookmarkEnd w:id="37"/>
     </w:p>
     <w:p>
       <w:pPr>
@@ -10860,7 +11283,7 @@
       <w:pPr>
         <w:pStyle w:val="Caption"/>
       </w:pPr>
-      <w:bookmarkStart w:id="37" w:name="_Toc103083518"/>
+      <w:bookmarkStart w:id="38" w:name="_Toc103083518"/>
       <w:r>
         <w:t xml:space="preserve">Obr. </w:t>
       </w:r>
@@ -10888,7 +11311,7 @@
       <w:r>
         <w:t xml:space="preserve"> Persóna Lekár</w:t>
       </w:r>
-      <w:bookmarkEnd w:id="37"/>
+      <w:bookmarkEnd w:id="38"/>
     </w:p>
     <w:p>
       <w:pPr>
@@ -10939,7 +11362,7 @@
       <w:pPr>
         <w:pStyle w:val="Caption"/>
       </w:pPr>
-      <w:bookmarkStart w:id="38" w:name="_Toc103083519"/>
+      <w:bookmarkStart w:id="39" w:name="_Toc103083519"/>
       <w:r>
         <w:t xml:space="preserve">Obr. </w:t>
       </w:r>
@@ -10967,7 +11390,7 @@
       <w:r>
         <w:t xml:space="preserve"> Persóna Zdravotná sestra</w:t>
       </w:r>
-      <w:bookmarkEnd w:id="38"/>
+      <w:bookmarkEnd w:id="39"/>
     </w:p>
     <w:p>
       <w:pPr>
@@ -11019,7 +11442,7 @@
       <w:pPr>
         <w:pStyle w:val="Caption"/>
       </w:pPr>
-      <w:bookmarkStart w:id="39" w:name="_Toc103083520"/>
+      <w:bookmarkStart w:id="40" w:name="_Toc103083520"/>
       <w:r>
         <w:t xml:space="preserve">Obr. </w:t>
       </w:r>
@@ -11047,31 +11470,31 @@
       <w:r>
         <w:t xml:space="preserve"> Persóna Vedenie nemocnice</w:t>
       </w:r>
-      <w:bookmarkEnd w:id="39"/>
+      <w:bookmarkEnd w:id="40"/>
     </w:p>
     <w:p/>
     <w:p>
       <w:pPr>
         <w:pStyle w:val="2Nadpis"/>
       </w:pPr>
-      <w:bookmarkStart w:id="40" w:name="_Toc103083500"/>
+      <w:bookmarkStart w:id="41" w:name="_Toc103376707"/>
       <w:r>
         <w:t xml:space="preserve">Plánované </w:t>
       </w:r>
       <w:r>
         <w:t>funkcie</w:t>
       </w:r>
-      <w:bookmarkEnd w:id="40"/>
+      <w:bookmarkEnd w:id="41"/>
     </w:p>
     <w:p>
       <w:pPr>
         <w:pStyle w:val="3Nadpis"/>
       </w:pPr>
-      <w:bookmarkStart w:id="41" w:name="_Toc103083501"/>
+      <w:bookmarkStart w:id="42" w:name="_Toc103376708"/>
       <w:r>
         <w:t>Zdravotná sestra</w:t>
       </w:r>
-      <w:bookmarkEnd w:id="41"/>
+      <w:bookmarkEnd w:id="42"/>
     </w:p>
     <w:p>
       <w:pPr>
@@ -11213,11 +11636,11 @@
       <w:pPr>
         <w:pStyle w:val="3Nadpis"/>
       </w:pPr>
-      <w:bookmarkStart w:id="42" w:name="_Toc103083502"/>
+      <w:bookmarkStart w:id="43" w:name="_Toc103376709"/>
       <w:r>
         <w:t>Lekár</w:t>
       </w:r>
-      <w:bookmarkEnd w:id="42"/>
+      <w:bookmarkEnd w:id="43"/>
     </w:p>
     <w:p>
       <w:pPr>
@@ -11331,11 +11754,11 @@
       <w:pPr>
         <w:pStyle w:val="3Nadpis"/>
       </w:pPr>
-      <w:bookmarkStart w:id="43" w:name="_Toc103083503"/>
+      <w:bookmarkStart w:id="44" w:name="_Toc103376710"/>
       <w:r>
         <w:t>Vedenie nemocnice</w:t>
       </w:r>
-      <w:bookmarkEnd w:id="43"/>
+      <w:bookmarkEnd w:id="44"/>
     </w:p>
     <w:p>
       <w:pPr>
@@ -11490,11 +11913,11 @@
       <w:pPr>
         <w:pStyle w:val="2Nadpis"/>
       </w:pPr>
-      <w:bookmarkStart w:id="44" w:name="_Toc103083504"/>
+      <w:bookmarkStart w:id="45" w:name="_Toc103376711"/>
       <w:r>
         <w:t>Scenáre použitia</w:t>
       </w:r>
-      <w:bookmarkEnd w:id="44"/>
+      <w:bookmarkEnd w:id="45"/>
     </w:p>
     <w:p>
       <w:pPr>
@@ -12140,9 +12563,9 @@
       <w:pPr>
         <w:pStyle w:val="Caption"/>
       </w:pPr>
-      <w:bookmarkStart w:id="45" w:name="_Ref103001066"/>
-      <w:bookmarkStart w:id="46" w:name="_Ref103001052"/>
-      <w:bookmarkStart w:id="47" w:name="_Toc103083527"/>
+      <w:bookmarkStart w:id="46" w:name="_Ref103001066"/>
+      <w:bookmarkStart w:id="47" w:name="_Ref103001052"/>
+      <w:bookmarkStart w:id="48" w:name="_Toc103083527"/>
       <w:r>
         <w:t xml:space="preserve">Tab. </w:t>
       </w:r>
@@ -12167,12 +12590,12 @@
         </w:rPr>
         <w:fldChar w:fldCharType="end"/>
       </w:r>
-      <w:bookmarkEnd w:id="45"/>
+      <w:bookmarkEnd w:id="46"/>
       <w:r>
         <w:t xml:space="preserve"> Scenár použitia - Pridať meranie pacientovi</w:t>
       </w:r>
-      <w:bookmarkEnd w:id="46"/>
       <w:bookmarkEnd w:id="47"/>
+      <w:bookmarkEnd w:id="48"/>
     </w:p>
     <w:tbl>
       <w:tblPr>
@@ -12650,8 +13073,8 @@
       <w:pPr>
         <w:pStyle w:val="Caption"/>
       </w:pPr>
-      <w:bookmarkStart w:id="48" w:name="_Ref103001075"/>
-      <w:bookmarkStart w:id="49" w:name="_Toc103083528"/>
+      <w:bookmarkStart w:id="49" w:name="_Ref103001075"/>
+      <w:bookmarkStart w:id="50" w:name="_Toc103083528"/>
       <w:r>
         <w:t xml:space="preserve">Tab. </w:t>
       </w:r>
@@ -12676,11 +13099,11 @@
         </w:rPr>
         <w:fldChar w:fldCharType="end"/>
       </w:r>
-      <w:bookmarkEnd w:id="48"/>
+      <w:bookmarkEnd w:id="49"/>
       <w:r>
         <w:t xml:space="preserve"> Scenár použitia - Zaznamenať vizitu</w:t>
       </w:r>
-      <w:bookmarkEnd w:id="49"/>
+      <w:bookmarkEnd w:id="50"/>
     </w:p>
     <w:p/>
     <w:tbl>
@@ -13326,8 +13749,8 @@
       <w:pPr>
         <w:pStyle w:val="Caption"/>
       </w:pPr>
-      <w:bookmarkStart w:id="50" w:name="_Ref103001082"/>
-      <w:bookmarkStart w:id="51" w:name="_Toc103083529"/>
+      <w:bookmarkStart w:id="51" w:name="_Ref103001082"/>
+      <w:bookmarkStart w:id="52" w:name="_Toc103083529"/>
       <w:r>
         <w:t xml:space="preserve">Tab. </w:t>
       </w:r>
@@ -13352,22 +13775,22 @@
         </w:rPr>
         <w:fldChar w:fldCharType="end"/>
       </w:r>
-      <w:bookmarkEnd w:id="50"/>
+      <w:bookmarkEnd w:id="51"/>
       <w:r>
         <w:t xml:space="preserve"> Scenár použitia - Vyhľadať a pridať lekára na oddelenie</w:t>
       </w:r>
-      <w:bookmarkEnd w:id="51"/>
+      <w:bookmarkEnd w:id="52"/>
     </w:p>
     <w:p>
       <w:pPr>
         <w:pStyle w:val="2Nadpis"/>
       </w:pPr>
-      <w:bookmarkStart w:id="52" w:name="_Toc103083505"/>
+      <w:bookmarkStart w:id="53" w:name="_Toc103376712"/>
       <w:r>
         <w:lastRenderedPageBreak/>
         <w:t>UML diagram prípadov použitia</w:t>
       </w:r>
-      <w:bookmarkEnd w:id="52"/>
+      <w:bookmarkEnd w:id="53"/>
     </w:p>
     <w:p>
       <w:pPr>
@@ -13486,8 +13909,8 @@
       <w:pPr>
         <w:pStyle w:val="Caption"/>
       </w:pPr>
-      <w:bookmarkStart w:id="53" w:name="_Ref102998351"/>
-      <w:bookmarkStart w:id="54" w:name="_Toc103083521"/>
+      <w:bookmarkStart w:id="54" w:name="_Ref102998351"/>
+      <w:bookmarkStart w:id="55" w:name="_Toc103083521"/>
       <w:r>
         <w:t xml:space="preserve">Obr. </w:t>
       </w:r>
@@ -13512,29 +13935,29 @@
         </w:rPr>
         <w:fldChar w:fldCharType="end"/>
       </w:r>
-      <w:bookmarkEnd w:id="53"/>
+      <w:bookmarkEnd w:id="54"/>
       <w:r>
         <w:t xml:space="preserve"> UML diagram prípadov použitia</w:t>
       </w:r>
-      <w:bookmarkEnd w:id="54"/>
+      <w:bookmarkEnd w:id="55"/>
     </w:p>
     <w:p>
       <w:pPr>
         <w:pStyle w:val="2Nadpis"/>
       </w:pPr>
-      <w:bookmarkStart w:id="55" w:name="_Toc103083506"/>
+      <w:bookmarkStart w:id="56" w:name="_Toc103376713"/>
       <w:r>
         <w:lastRenderedPageBreak/>
         <w:t>Architektúra systému</w:t>
       </w:r>
-      <w:bookmarkEnd w:id="55"/>
+      <w:bookmarkEnd w:id="56"/>
     </w:p>
     <w:p>
       <w:pPr>
         <w:ind w:firstLine="708"/>
         <w:jc w:val="both"/>
       </w:pPr>
-      <w:bookmarkStart w:id="56" w:name="_Hlk103284259"/>
+      <w:bookmarkStart w:id="57" w:name="_Hlk103284259"/>
       <w:r>
         <w:t>Pri tvorbe</w:t>
       </w:r>
@@ -13731,7 +14154,7 @@
         <w:t>.</w:t>
       </w:r>
     </w:p>
-    <w:bookmarkEnd w:id="56"/>
+    <w:bookmarkEnd w:id="57"/>
     <w:p>
       <w:pPr>
         <w:keepNext/>
@@ -13801,7 +14224,7 @@
       <w:pPr>
         <w:pStyle w:val="Caption"/>
       </w:pPr>
-      <w:bookmarkStart w:id="57" w:name="_Toc103083522"/>
+      <w:bookmarkStart w:id="58" w:name="_Toc103083522"/>
       <w:r>
         <w:t xml:space="preserve">Obr. </w:t>
       </w:r>
@@ -13829,16 +14252,18 @@
       <w:r>
         <w:t xml:space="preserve"> UML diagram nasadenia</w:t>
       </w:r>
-      <w:bookmarkEnd w:id="57"/>
+      <w:bookmarkEnd w:id="58"/>
     </w:p>
     <w:p>
       <w:pPr>
         <w:pStyle w:val="3Nadpis"/>
       </w:pPr>
-      <w:bookmarkStart w:id="58" w:name="_Hlk103284292"/>
+      <w:bookmarkStart w:id="59" w:name="_Hlk103284292"/>
+      <w:bookmarkStart w:id="60" w:name="_Toc103376714"/>
       <w:r>
         <w:t>Firebase</w:t>
       </w:r>
+      <w:bookmarkEnd w:id="60"/>
     </w:p>
     <w:p>
       <w:pPr>
@@ -14012,12 +14437,12 @@
       <w:pPr>
         <w:pStyle w:val="2Nadpis"/>
       </w:pPr>
-      <w:bookmarkStart w:id="59" w:name="_Toc103083507"/>
-      <w:bookmarkEnd w:id="58"/>
+      <w:bookmarkStart w:id="61" w:name="_Toc103376715"/>
+      <w:bookmarkEnd w:id="59"/>
       <w:r>
         <w:t>Návrh používateľského rozhrania</w:t>
       </w:r>
-      <w:bookmarkEnd w:id="59"/>
+      <w:bookmarkEnd w:id="61"/>
     </w:p>
     <w:p>
       <w:pPr>
@@ -14300,7 +14725,7 @@
         <w:ind w:firstLine="360"/>
         <w:jc w:val="center"/>
       </w:pPr>
-      <w:bookmarkStart w:id="60" w:name="_Hlk103284321"/>
+      <w:bookmarkStart w:id="62" w:name="_Hlk103284321"/>
       <w:r>
         <w:rPr>
           <w:noProof/>
@@ -14528,66 +14953,66 @@
       <w:pPr>
         <w:pStyle w:val="1Nadpis"/>
       </w:pPr>
-      <w:bookmarkStart w:id="61" w:name="_Toc103083508"/>
-      <w:bookmarkEnd w:id="60"/>
+      <w:bookmarkStart w:id="63" w:name="_Toc103376716"/>
+      <w:bookmarkEnd w:id="62"/>
       <w:r>
         <w:lastRenderedPageBreak/>
         <w:t>Implementácia aplikácie eVizita</w:t>
       </w:r>
-      <w:bookmarkEnd w:id="61"/>
+      <w:bookmarkEnd w:id="63"/>
     </w:p>
     <w:p>
       <w:pPr>
         <w:pStyle w:val="2Nadpis"/>
       </w:pPr>
-      <w:bookmarkStart w:id="62" w:name="_Toc103083509"/>
+      <w:bookmarkStart w:id="64" w:name="_Toc103376717"/>
       <w:r>
         <w:t>Prototyp</w:t>
       </w:r>
-      <w:bookmarkEnd w:id="62"/>
+      <w:bookmarkEnd w:id="64"/>
     </w:p>
     <w:p/>
     <w:p>
       <w:pPr>
         <w:pStyle w:val="2Nadpis"/>
       </w:pPr>
-      <w:bookmarkStart w:id="63" w:name="_Toc103083510"/>
+      <w:bookmarkStart w:id="65" w:name="_Toc103376718"/>
       <w:r>
         <w:t>Finálna verzia</w:t>
       </w:r>
-      <w:bookmarkEnd w:id="63"/>
+      <w:bookmarkEnd w:id="65"/>
     </w:p>
     <w:p>
       <w:pPr>
         <w:pStyle w:val="1Nadpis"/>
       </w:pPr>
-      <w:bookmarkStart w:id="64" w:name="_Toc103083511"/>
+      <w:bookmarkStart w:id="66" w:name="_Toc103376719"/>
       <w:r>
         <w:lastRenderedPageBreak/>
         <w:t>Testovanie</w:t>
       </w:r>
-      <w:bookmarkEnd w:id="64"/>
+      <w:bookmarkEnd w:id="66"/>
     </w:p>
     <w:p>
       <w:pPr>
         <w:pStyle w:val="2Nadpis"/>
       </w:pPr>
-      <w:bookmarkStart w:id="65" w:name="_Toc103083512"/>
+      <w:bookmarkStart w:id="67" w:name="_Toc103376720"/>
       <w:r>
         <w:t>Priebeh testovania</w:t>
       </w:r>
-      <w:bookmarkEnd w:id="65"/>
+      <w:bookmarkEnd w:id="67"/>
     </w:p>
     <w:p/>
     <w:p>
       <w:pPr>
         <w:pStyle w:val="2Nadpis"/>
       </w:pPr>
-      <w:bookmarkStart w:id="66" w:name="_Toc103083513"/>
+      <w:bookmarkStart w:id="68" w:name="_Toc103376721"/>
       <w:r>
         <w:t>Výsledky testovania</w:t>
       </w:r>
-      <w:bookmarkEnd w:id="66"/>
+      <w:bookmarkEnd w:id="68"/>
     </w:p>
     <w:p>
       <w:pPr>
@@ -14598,12 +15023,12 @@
         </w:numPr>
         <w:ind w:left="357" w:hanging="357"/>
       </w:pPr>
-      <w:bookmarkStart w:id="67" w:name="_Toc103083514"/>
+      <w:bookmarkStart w:id="69" w:name="_Toc103376722"/>
       <w:r>
         <w:lastRenderedPageBreak/>
         <w:t>Záver</w:t>
       </w:r>
-      <w:bookmarkEnd w:id="67"/>
+      <w:bookmarkEnd w:id="69"/>
     </w:p>
     <w:p>
       <w:pPr>
@@ -14614,12 +15039,12 @@
         </w:numPr>
         <w:ind w:left="357" w:hanging="357"/>
       </w:pPr>
-      <w:bookmarkStart w:id="68" w:name="_Toc103083515"/>
+      <w:bookmarkStart w:id="70" w:name="_Toc103376723"/>
       <w:r>
         <w:lastRenderedPageBreak/>
         <w:t>Zoznam použitej literatúry</w:t>
       </w:r>
-      <w:bookmarkEnd w:id="68"/>
+      <w:bookmarkEnd w:id="70"/>
     </w:p>
     <w:p>
       <w:pPr>
@@ -14631,14 +15056,14 @@
         <w:ind w:left="709" w:hanging="633"/>
         <w:jc w:val="both"/>
       </w:pPr>
-      <w:bookmarkStart w:id="69" w:name="_Ref99919284"/>
+      <w:bookmarkStart w:id="71" w:name="_Ref99919284"/>
       <w:r>
         <w:t xml:space="preserve">TIRPÁKOVÁ, Libuša - SOVÁRIOVÁ SOÓSOVÁ, Mária: Ošetrovateľské techniky. </w:t>
       </w:r>
       <w:r>
         <w:t>Košice: Univerzita Pavla Jozefa Šafárika v Košiciach, 2016. ISBN 978-8152-441-7.</w:t>
       </w:r>
-      <w:bookmarkEnd w:id="69"/>
+      <w:bookmarkEnd w:id="71"/>
     </w:p>
     <w:p>
       <w:pPr>
@@ -14650,11 +15075,11 @@
         <w:ind w:left="709" w:hanging="633"/>
         <w:jc w:val="both"/>
       </w:pPr>
-      <w:bookmarkStart w:id="70" w:name="_Ref99919330"/>
+      <w:bookmarkStart w:id="72" w:name="_Ref99919330"/>
       <w:r>
         <w:t>Zákon č. 576/2004 Z.z. o zdravotnej starostlivosti, službách súvisiacich s poskytovaním zdravotnej starostlivosti a o zmene a doplnení niektorých zákonov</w:t>
       </w:r>
-      <w:bookmarkEnd w:id="70"/>
+      <w:bookmarkEnd w:id="72"/>
     </w:p>
     <w:p>
       <w:pPr>
@@ -14671,7 +15096,7 @@
           <w:u w:val="none"/>
         </w:rPr>
       </w:pPr>
-      <w:bookmarkStart w:id="71" w:name="_Ref99919341"/>
+      <w:bookmarkStart w:id="73" w:name="_Ref99919341"/>
       <w:r>
         <w:t>MASARYK, Vladimír - LESŇÁKOVÁ, Anna: Vedenie zdravotnej dokumentácie v súlade s legislatívou.</w:t>
       </w:r>
@@ -14707,7 +15132,7 @@
           <w:t>MASARIK, V. - LESŇÁKOVÁ, A. - VEDENIE ZDRAVOTNEJ DOKUMENTÁCIE V SÚLADE S LEGISLATÍVOU.pdf (vsdanubius.sk)</w:t>
         </w:r>
       </w:hyperlink>
-      <w:bookmarkEnd w:id="71"/>
+      <w:bookmarkEnd w:id="73"/>
     </w:p>
     <w:p>
       <w:pPr>
@@ -14724,7 +15149,7 @@
           <w:u w:val="none"/>
         </w:rPr>
       </w:pPr>
-      <w:bookmarkStart w:id="72" w:name="_Ref100585500"/>
+      <w:bookmarkStart w:id="74" w:name="_Ref100585500"/>
       <w:r>
         <w:rPr>
           <w:rStyle w:val="Hyperlink"/>
@@ -14765,7 +15190,7 @@
           <w:t>https://play.google.com/store/apps/details?id=com.bluefish.bloodpressure&amp;gl=SK</w:t>
         </w:r>
       </w:hyperlink>
-      <w:bookmarkEnd w:id="72"/>
+      <w:bookmarkEnd w:id="74"/>
       <w:r>
         <w:rPr>
           <w:rStyle w:val="Hyperlink"/>
@@ -14790,14 +15215,30 @@
           <w:u w:val="none"/>
         </w:rPr>
       </w:pPr>
-      <w:bookmarkStart w:id="73" w:name="_Ref100585538"/>
+      <w:bookmarkStart w:id="75" w:name="_Ref100585538"/>
       <w:r>
         <w:rPr>
           <w:rStyle w:val="Hyperlink"/>
           <w:color w:val="auto"/>
           <w:u w:val="none"/>
         </w:rPr>
-        <w:t xml:space="preserve">Yerokhin Vladimir: Medical records. [online] in Google Play [citované 10.4.2022] dostupné na internete: </w:t>
+        <w:t>Y</w:t>
+      </w:r>
+      <w:r>
+        <w:rPr>
+          <w:rStyle w:val="Hyperlink"/>
+          <w:color w:val="auto"/>
+          <w:u w:val="none"/>
+        </w:rPr>
+        <w:t>EROKHIN</w:t>
+      </w:r>
+      <w:r>
+        <w:rPr>
+          <w:rStyle w:val="Hyperlink"/>
+          <w:color w:val="auto"/>
+          <w:u w:val="none"/>
+        </w:rPr>
+        <w:t xml:space="preserve"> Vladimir: Medical records. [online] in Google Play [citované 10.4.2022] dostupné na internete: </w:t>
       </w:r>
       <w:hyperlink r:id="rId26" w:history="1">
         <w:r>
@@ -14807,7 +15248,7 @@
           <w:t>https://play.google.com/store/apps/details?id=vladimir.yerokhin.medicalrecord</w:t>
         </w:r>
       </w:hyperlink>
-      <w:bookmarkEnd w:id="73"/>
+      <w:bookmarkEnd w:id="75"/>
       <w:r>
         <w:rPr>
           <w:rStyle w:val="Hyperlink"/>
@@ -14832,7 +15273,7 @@
           <w:u w:val="none"/>
         </w:rPr>
       </w:pPr>
-      <w:bookmarkStart w:id="74" w:name="_Ref100585568"/>
+      <w:bookmarkStart w:id="76" w:name="_Ref100585568"/>
       <w:r>
         <w:rPr>
           <w:rStyle w:val="Hyperlink"/>
@@ -14857,7 +15298,7 @@
           <w:t>https://play.google.com/store/apps/details?id=com.cliniconline</w:t>
         </w:r>
       </w:hyperlink>
-      <w:bookmarkEnd w:id="74"/>
+      <w:bookmarkEnd w:id="76"/>
     </w:p>
     <w:p>
       <w:pPr>
@@ -14874,7 +15315,7 @@
           <w:u w:val="none"/>
         </w:rPr>
       </w:pPr>
-      <w:bookmarkStart w:id="75" w:name="_Ref102472249"/>
+      <w:bookmarkStart w:id="77" w:name="_Ref102472249"/>
       <w:r>
         <w:rPr>
           <w:rStyle w:val="Hyperlink"/>
@@ -14931,7 +15372,7 @@
           <w:t>https://www.netsolutions.com/insights/native-vs-hybrid-vs-cross-platform/#what-is-a-native-app</w:t>
         </w:r>
       </w:hyperlink>
-      <w:bookmarkEnd w:id="75"/>
+      <w:bookmarkEnd w:id="77"/>
       <w:r>
         <w:rPr>
           <w:rStyle w:val="Hyperlink"/>
@@ -14956,7 +15397,7 @@
           <w:u w:val="none"/>
         </w:rPr>
       </w:pPr>
-      <w:bookmarkStart w:id="76" w:name="_Ref102507398"/>
+      <w:bookmarkStart w:id="78" w:name="_Ref102507398"/>
       <w:r>
         <w:rPr>
           <w:rStyle w:val="Hyperlink"/>
@@ -14989,7 +15430,7 @@
         </w:rPr>
         <w:t>Guelph: University of Guelph, 2017. ISBN 978-012-803-929-8.</w:t>
       </w:r>
-      <w:bookmarkEnd w:id="76"/>
+      <w:bookmarkEnd w:id="78"/>
     </w:p>
     <w:p>
       <w:pPr>
@@ -15006,7 +15447,7 @@
           <w:u w:val="none"/>
         </w:rPr>
       </w:pPr>
-      <w:bookmarkStart w:id="77" w:name="_Ref102509829"/>
+      <w:bookmarkStart w:id="79" w:name="_Ref102509829"/>
       <w:r>
         <w:rPr>
           <w:rStyle w:val="Hyperlink"/>
@@ -15143,7 +15584,7 @@
           <w:t>https://gs.statcounter.com/os-market-share/mobile-tablet/worldwide/#monthly-201801-202201</w:t>
         </w:r>
       </w:hyperlink>
-      <w:bookmarkEnd w:id="77"/>
+      <w:bookmarkEnd w:id="79"/>
     </w:p>
     <w:p>
       <w:pPr>
@@ -15160,7 +15601,7 @@
           <w:u w:val="none"/>
         </w:rPr>
       </w:pPr>
-      <w:bookmarkStart w:id="78" w:name="_Ref102636354"/>
+      <w:bookmarkStart w:id="80" w:name="_Ref102636354"/>
       <w:r>
         <w:rPr>
           <w:rStyle w:val="Hyperlink"/>
@@ -15209,7 +15650,7 @@
         </w:rPr>
         <w:t xml:space="preserve"> ISSN 2320-2882.</w:t>
       </w:r>
-      <w:bookmarkEnd w:id="78"/>
+      <w:bookmarkEnd w:id="80"/>
       <w:r>
         <w:rPr>
           <w:rStyle w:val="Hyperlink"/>
@@ -15234,7 +15675,7 @@
           <w:u w:val="none"/>
         </w:rPr>
       </w:pPr>
-      <w:bookmarkStart w:id="79" w:name="_Ref102650136"/>
+      <w:bookmarkStart w:id="81" w:name="_Ref102650136"/>
       <w:r>
         <w:rPr>
           <w:rStyle w:val="Hyperlink"/>
@@ -15275,7 +15716,7 @@
           <w:t>https://www.macblog.sk/2019/okienko-do-minulosti-historia-ios/</w:t>
         </w:r>
       </w:hyperlink>
-      <w:bookmarkEnd w:id="79"/>
+      <w:bookmarkEnd w:id="81"/>
       <w:r>
         <w:rPr>
           <w:rStyle w:val="Hyperlink"/>
@@ -15313,7 +15754,7 @@
         <w:ind w:left="709" w:hanging="633"/>
         <w:jc w:val="both"/>
       </w:pPr>
-      <w:bookmarkStart w:id="80" w:name="_Ref102651726"/>
+      <w:bookmarkStart w:id="82" w:name="_Ref102651726"/>
       <w:r>
         <w:rPr>
           <w:rStyle w:val="Hyperlink"/>
@@ -15355,7 +15796,7 @@
           <w:t>https://easternpeak.com/blog/android-vs-ios-development-which-platform-first/#so-which-platform-to-choose-first</w:t>
         </w:r>
       </w:hyperlink>
-      <w:bookmarkEnd w:id="80"/>
+      <w:bookmarkEnd w:id="82"/>
       <w:r>
         <w:t xml:space="preserve"> </w:t>
       </w:r>
@@ -15370,7 +15811,7 @@
         <w:ind w:left="709" w:hanging="633"/>
         <w:jc w:val="both"/>
       </w:pPr>
-      <w:bookmarkStart w:id="81" w:name="_Ref102746994"/>
+      <w:bookmarkStart w:id="83" w:name="_Ref102746994"/>
       <w:r>
         <w:rPr>
           <w:rStyle w:val="Hyperlink"/>
@@ -15411,7 +15852,7 @@
           <w:t>https://www.simplilearn.com/tutorials/reactjs-tutorial/what-is-reactjs</w:t>
         </w:r>
       </w:hyperlink>
-      <w:bookmarkEnd w:id="81"/>
+      <w:bookmarkEnd w:id="83"/>
       <w:r>
         <w:t xml:space="preserve"> </w:t>
       </w:r>
@@ -15426,7 +15867,7 @@
         <w:ind w:left="709" w:hanging="633"/>
         <w:jc w:val="both"/>
       </w:pPr>
-      <w:bookmarkStart w:id="82" w:name="_Ref102759622"/>
+      <w:bookmarkStart w:id="84" w:name="_Ref102759622"/>
       <w:r>
         <w:rPr>
           <w:rStyle w:val="Hyperlink"/>
@@ -15467,7 +15908,7 @@
           <w:t>https://www.simplilearn.com/react-native-tutorial-article?referrer=search&amp;tag=React%20native</w:t>
         </w:r>
       </w:hyperlink>
-      <w:bookmarkEnd w:id="82"/>
+      <w:bookmarkEnd w:id="84"/>
       <w:r>
         <w:t xml:space="preserve"> </w:t>
       </w:r>
@@ -15487,7 +15928,7 @@
           <w:u w:val="none"/>
         </w:rPr>
       </w:pPr>
-      <w:bookmarkStart w:id="83" w:name="_Ref102847523"/>
+      <w:bookmarkStart w:id="85" w:name="_Ref102847523"/>
       <w:r>
         <w:rPr>
           <w:rStyle w:val="Hyperlink"/>
@@ -15560,7 +16001,7 @@
         </w:rPr>
         <w:t>.</w:t>
       </w:r>
-      <w:bookmarkEnd w:id="83"/>
+      <w:bookmarkEnd w:id="85"/>
     </w:p>
     <w:p>
       <w:pPr>
@@ -15577,7 +16018,7 @@
           <w:u w:val="none"/>
         </w:rPr>
       </w:pPr>
-      <w:bookmarkStart w:id="84" w:name="_Ref102911547"/>
+      <w:bookmarkStart w:id="86" w:name="_Ref102911547"/>
       <w:r>
         <w:rPr>
           <w:rStyle w:val="Hyperlink"/>
@@ -15650,7 +16091,7 @@
         </w:rPr>
         <w:t>.</w:t>
       </w:r>
-      <w:bookmarkEnd w:id="84"/>
+      <w:bookmarkEnd w:id="86"/>
     </w:p>
     <w:p>
       <w:pPr>
@@ -15662,7 +16103,7 @@
         <w:ind w:left="709" w:hanging="633"/>
         <w:jc w:val="both"/>
       </w:pPr>
-      <w:bookmarkStart w:id="85" w:name="_Ref102983047"/>
+      <w:bookmarkStart w:id="87" w:name="_Ref102983047"/>
       <w:r>
         <w:rPr>
           <w:rStyle w:val="Hyperlink"/>
@@ -15703,7 +16144,7 @@
           <w:t>https://medium.com/agileinsider/how-to-create-effective-user-personas-9e383d166cf</w:t>
         </w:r>
       </w:hyperlink>
-      <w:bookmarkEnd w:id="85"/>
+      <w:bookmarkEnd w:id="87"/>
       <w:r>
         <w:t xml:space="preserve"> </w:t>
       </w:r>
@@ -15724,8 +16165,8 @@
           <w:u w:val="none"/>
         </w:rPr>
       </w:pPr>
-      <w:bookmarkStart w:id="86" w:name="_Ref103167472"/>
-      <w:bookmarkStart w:id="87" w:name="_Hlk103284348"/>
+      <w:bookmarkStart w:id="88" w:name="_Ref103167472"/>
+      <w:bookmarkStart w:id="89" w:name="_Hlk103284348"/>
       <w:r>
         <w:rPr>
           <w:rStyle w:val="Hyperlink"/>
@@ -15798,7 +16239,7 @@
         </w:rPr>
         <w:t>.</w:t>
       </w:r>
-      <w:bookmarkEnd w:id="86"/>
+      <w:bookmarkEnd w:id="88"/>
     </w:p>
     <w:p>
       <w:pPr>
@@ -15816,7 +16257,7 @@
           <w:u w:val="none"/>
         </w:rPr>
       </w:pPr>
-      <w:bookmarkStart w:id="88" w:name="_Ref103167486"/>
+      <w:bookmarkStart w:id="90" w:name="_Ref103167486"/>
       <w:r>
         <w:rPr>
           <w:rStyle w:val="Hyperlink"/>
@@ -15865,7 +16306,67 @@
         </w:rPr>
         <w:t>.</w:t>
       </w:r>
-      <w:bookmarkEnd w:id="88"/>
+      <w:bookmarkEnd w:id="90"/>
+    </w:p>
+    <w:p>
+      <w:pPr>
+        <w:pStyle w:val="ListParagraph"/>
+        <w:numPr>
+          <w:ilvl w:val="0"/>
+          <w:numId w:val="16"/>
+        </w:numPr>
+        <w:spacing w:before="240"/>
+        <w:ind w:left="709" w:hanging="633"/>
+        <w:jc w:val="both"/>
+        <w:rPr>
+          <w:rStyle w:val="Hyperlink"/>
+          <w:color w:val="auto"/>
+          <w:u w:val="none"/>
+        </w:rPr>
+      </w:pPr>
+      <w:r>
+        <w:rPr>
+          <w:rStyle w:val="Hyperlink"/>
+          <w:color w:val="auto"/>
+          <w:u w:val="none"/>
+        </w:rPr>
+        <w:t xml:space="preserve">VALDELLON, Lionel: What Are the Different Types of Mobile Apps? And How Do You Choose? </w:t>
+      </w:r>
+      <w:r>
+        <w:t>[online]. 20</w:t>
+      </w:r>
+      <w:r>
+        <w:t>20</w:t>
+      </w:r>
+      <w:r>
+        <w:t xml:space="preserve"> [cit. </w:t>
+      </w:r>
+      <w:r>
+        <w:t>13</w:t>
+      </w:r>
+      <w:r>
+        <w:t>.</w:t>
+      </w:r>
+      <w:r>
+        <w:t>5</w:t>
+      </w:r>
+      <w:r>
+        <w:t>.2022]. Dostupné na internete:</w:t>
+      </w:r>
+      <w:r>
+        <w:t xml:space="preserve"> </w:t>
+      </w:r>
+      <w:hyperlink r:id="rId35" w:history="1">
+        <w:r>
+          <w:rPr>
+            <w:rStyle w:val="Hyperlink"/>
+          </w:rPr>
+          <w:t>https://clevertap.com/blog/types-of-mobile-apps/</w:t>
+        </w:r>
+      </w:hyperlink>
+      <w:r>
+        <w:t xml:space="preserve"> </w:t>
+      </w:r>
     </w:p>
     <w:p>
       <w:pPr>
@@ -15876,13 +16377,13 @@
         </w:numPr>
         <w:ind w:left="360" w:hanging="360"/>
       </w:pPr>
-      <w:bookmarkStart w:id="89" w:name="_Toc103083516"/>
-      <w:bookmarkEnd w:id="87"/>
+      <w:bookmarkStart w:id="91" w:name="_Toc103376724"/>
+      <w:bookmarkEnd w:id="89"/>
       <w:r>
         <w:lastRenderedPageBreak/>
         <w:t>Prílohy</w:t>
       </w:r>
-      <w:bookmarkEnd w:id="89"/>
+      <w:bookmarkEnd w:id="91"/>
     </w:p>
     <w:p>
       <w:pPr>
@@ -15972,7 +16473,7 @@
                     <pic:cNvPicPr/>
                   </pic:nvPicPr>
                   <pic:blipFill>
-                    <a:blip r:embed="rId35">
+                    <a:blip r:embed="rId36">
                       <a:extLst>
                         <a:ext uri="{28A0092B-C50C-407E-A947-70E740481C1C}">
                           <a14:useLocalDpi xmlns:a14="http://schemas.microsoft.com/office/drawing/2010/main" val="0"/>
@@ -16003,7 +16504,7 @@
       <w:pPr>
         <w:pStyle w:val="Caption"/>
       </w:pPr>
-      <w:bookmarkStart w:id="90" w:name="_Toc103083523"/>
+      <w:bookmarkStart w:id="92" w:name="_Toc103083523"/>
       <w:r>
         <w:t xml:space="preserve">Obr. </w:t>
       </w:r>
@@ -16031,11 +16532,11 @@
       <w:r>
         <w:t xml:space="preserve"> Obrázok grafického CD média</w:t>
       </w:r>
-      <w:bookmarkEnd w:id="90"/>
+      <w:bookmarkEnd w:id="92"/>
     </w:p>
     <w:sectPr>
-      <w:headerReference w:type="default" r:id="rId36"/>
-      <w:footerReference w:type="default" r:id="rId37"/>
+      <w:headerReference w:type="default" r:id="rId37"/>
+      <w:footerReference w:type="default" r:id="rId38"/>
       <w:pgSz w:w="11906" w:h="16838"/>
       <w:pgMar w:top="1418" w:right="1418" w:bottom="1418" w:left="1701" w:header="709" w:footer="709" w:gutter="0"/>
       <w:cols w:space="708"/>
@@ -16171,7 +16672,13 @@
           <w:rPr>
             <w:noProof/>
           </w:rPr>
-          <w:t>22</w:t>
+          <w:t>2</w:t>
+        </w:r>
+        <w:r>
+          <w:rPr>
+            <w:noProof/>
+          </w:rPr>
+          <w:t>2</w:t>
         </w:r>
         <w:r>
           <w:fldChar w:fldCharType="end"/>

</xml_diff>

<commit_message>
Zoznam použitej literatúry usporiadaný
</commit_message>
<xml_diff>
--- a/Návrh a vytvorenie aplikácie pre pomoc zdravotníkom pri pravidelnej lekárskej vizite.docx
+++ b/Návrh a vytvorenie aplikácie pre pomoc zdravotníkom pri pravidelnej lekárskej vizite.docx
@@ -6858,13 +6858,13 @@
         <w:fldChar w:fldCharType="begin"/>
       </w:r>
       <w:r>
-        <w:instrText xml:space="preserve"> REF _Ref102507398 \r \h </w:instrText>
+        <w:instrText xml:space="preserve"> REF _Ref103539318 \r \h </w:instrText>
       </w:r>
       <w:r>
         <w:fldChar w:fldCharType="separate"/>
       </w:r>
       <w:r>
-        <w:t>[8]</w:t>
+        <w:t>[1]</w:t>
       </w:r>
       <w:r>
         <w:fldChar w:fldCharType="end"/>
@@ -6961,51 +6961,35 @@
       <w:r>
         <w:t xml:space="preserve">Obr. </w:t>
       </w:r>
+      <w:fldSimple w:instr=" SEQ Obr. \* ARABIC ">
+        <w:r>
+          <w:rPr>
+            <w:noProof/>
+          </w:rPr>
+          <w:t>1</w:t>
+        </w:r>
+      </w:fldSimple>
+      <w:r>
+        <w:t xml:space="preserve"> Podiel mobilných OS na celosvetovom trhu 2018-2022</w:t>
+      </w:r>
+      <w:r>
+        <w:t xml:space="preserve"> </w:t>
+      </w:r>
+      <w:bookmarkEnd w:id="14"/>
       <w:r>
         <w:fldChar w:fldCharType="begin"/>
       </w:r>
       <w:r>
-        <w:instrText xml:space="preserve"> SEQ Obr. \* ARABIC </w:instrText>
+        <w:instrText xml:space="preserve"> REF _Ref103539329 \r \h </w:instrText>
       </w:r>
       <w:r>
         <w:fldChar w:fldCharType="separate"/>
       </w:r>
       <w:r>
-        <w:rPr>
-          <w:noProof/>
-        </w:rPr>
-        <w:t>1</w:t>
-      </w:r>
-      <w:r>
-        <w:rPr>
-          <w:noProof/>
-        </w:rPr>
+        <w:t>[2]</w:t>
+      </w:r>
+      <w:r>
         <w:fldChar w:fldCharType="end"/>
-      </w:r>
-      <w:r>
-        <w:t xml:space="preserve"> Podiel mobilných OS na celosvetovom trhu 2018-2022</w:t>
-      </w:r>
-      <w:r>
-        <w:t xml:space="preserve"> </w:t>
-      </w:r>
-      <w:r>
-        <w:fldChar w:fldCharType="begin"/>
-      </w:r>
-      <w:r>
-        <w:instrText xml:space="preserve"> REF _Ref102509829 \r \h </w:instrText>
-      </w:r>
-      <w:r>
-        <w:fldChar w:fldCharType="separate"/>
-      </w:r>
-      <w:r>
-        <w:t>[9]</w:t>
-      </w:r>
-      <w:bookmarkEnd w:id="14"/>
-      <w:r>
-        <w:fldChar w:fldCharType="end"/>
-      </w:r>
-      <w:r>
-        <w:t xml:space="preserve"> </w:t>
       </w:r>
     </w:p>
     <w:p>
@@ -7048,7 +7032,13 @@
         <w:t xml:space="preserve"> </w:t>
       </w:r>
       <w:r>
-        <w:t>Android možno najlepšie opísať ako kompletný balík riešení, ktorý zahŕňa operačný systém, komponenty a aplikácie</w:t>
+        <w:t>Android možno najlepšie opísať ako kompletný balík riešení, ktorý zahŕňa operačný systém, komponenty a</w:t>
+      </w:r>
+      <w:r>
+        <w:t> </w:t>
+      </w:r>
+      <w:r>
+        <w:t>aplikácie</w:t>
       </w:r>
       <w:r>
         <w:t xml:space="preserve"> </w:t>
@@ -7057,16 +7047,13 @@
         <w:fldChar w:fldCharType="begin"/>
       </w:r>
       <w:r>
-        <w:instrText xml:space="preserve"> REF _Ref102636354 \r \h </w:instrText>
-      </w:r>
-      <w:r>
-        <w:instrText xml:space="preserve"> \* MERGEFORMAT </w:instrText>
+        <w:instrText xml:space="preserve"> REF _Ref103539339 \r \h </w:instrText>
       </w:r>
       <w:r>
         <w:fldChar w:fldCharType="separate"/>
       </w:r>
       <w:r>
-        <w:t>[10]</w:t>
+        <w:t>[3]</w:t>
       </w:r>
       <w:r>
         <w:fldChar w:fldCharType="end"/>
@@ -7102,13 +7089,13 @@
         <w:fldChar w:fldCharType="begin"/>
       </w:r>
       <w:r>
-        <w:instrText xml:space="preserve"> REF _Ref102651726 \r \h </w:instrText>
+        <w:instrText xml:space="preserve"> REF _Ref103539351 \r \h </w:instrText>
       </w:r>
       <w:r>
         <w:fldChar w:fldCharType="separate"/>
       </w:r>
       <w:r>
-        <w:t>[12]</w:t>
+        <w:t>[4]</w:t>
       </w:r>
       <w:r>
         <w:fldChar w:fldCharType="end"/>
@@ -7179,6 +7166,21 @@
         <w:fldChar w:fldCharType="begin"/>
       </w:r>
       <w:r>
+        <w:instrText xml:space="preserve"> REF _Ref103539368 \r \h </w:instrText>
+      </w:r>
+      <w:r>
+        <w:fldChar w:fldCharType="separate"/>
+      </w:r>
+      <w:r>
+        <w:t>[5]</w:t>
+      </w:r>
+      <w:r>
+        <w:fldChar w:fldCharType="end"/>
+      </w:r>
+      <w:r>
+        <w:fldChar w:fldCharType="begin"/>
+      </w:r>
+      <w:r>
         <w:instrText xml:space="preserve"> REF _Ref102650136 \r \h </w:instrText>
       </w:r>
       <w:r>
@@ -7186,9 +7188,6 @@
       </w:r>
       <w:r>
         <w:fldChar w:fldCharType="separate"/>
-      </w:r>
-      <w:r>
-        <w:t>[11]</w:t>
       </w:r>
       <w:r>
         <w:fldChar w:fldCharType="end"/>
@@ -7218,19 +7217,22 @@
         <w:t xml:space="preserve"> Veľkou nevýhodou pre vývojárov natívnych aplikácií určite sú prísne požiadavky na vývojové prostredie. Pre vývoj je potrebné použiť softvér, ako napríklad Xcode, ktorý beží iba na Macu. Problém môže nastať aj pri vydávaní aplikácie. Aplikácia môže byť odmietnutá aj keď neporušuje žiadne pravidlá</w:t>
       </w:r>
       <w:r>
-        <w:t xml:space="preserve">, stačí ak nie je dostatočne relevantná alebo užitočná </w:t>
+        <w:t>, stačí ak nie je dostatočne relevantná alebo užitočná</w:t>
+      </w:r>
+      <w:r>
+        <w:t xml:space="preserve"> </w:t>
       </w:r>
       <w:r>
         <w:fldChar w:fldCharType="begin"/>
       </w:r>
       <w:r>
-        <w:instrText xml:space="preserve"> REF _Ref102651726 \r \h </w:instrText>
+        <w:instrText xml:space="preserve"> REF _Ref103539351 \r \h </w:instrText>
       </w:r>
       <w:r>
         <w:fldChar w:fldCharType="separate"/>
       </w:r>
       <w:r>
-        <w:t>[12]</w:t>
+        <w:t>[4]</w:t>
       </w:r>
       <w:r>
         <w:fldChar w:fldCharType="end"/>
@@ -7452,7 +7454,7 @@
         <w:fldChar w:fldCharType="separate"/>
       </w:r>
       <w:r>
-        <w:t>[7]</w:t>
+        <w:t>[6]</w:t>
       </w:r>
       <w:r>
         <w:fldChar w:fldCharType="end"/>
@@ -7705,7 +7707,7 @@
         <w:fldChar w:fldCharType="separate"/>
       </w:r>
       <w:r>
-        <w:t>[20]</w:t>
+        <w:t>[7]</w:t>
       </w:r>
       <w:r>
         <w:fldChar w:fldCharType="end"/>
@@ -7816,13 +7818,10 @@
         <w:instrText xml:space="preserve"> REF _Ref102472249 \r \h </w:instrText>
       </w:r>
       <w:r>
-        <w:instrText xml:space="preserve"> \* MERGEFORMAT </w:instrText>
-      </w:r>
-      <w:r>
         <w:fldChar w:fldCharType="separate"/>
       </w:r>
       <w:r>
-        <w:t>[7]</w:t>
+        <w:t>[6]</w:t>
       </w:r>
       <w:r>
         <w:fldChar w:fldCharType="end"/>
@@ -7917,13 +7916,10 @@
         <w:instrText xml:space="preserve"> REF _Ref102472249 \r \h </w:instrText>
       </w:r>
       <w:r>
-        <w:instrText xml:space="preserve"> \* MERGEFORMAT </w:instrText>
-      </w:r>
-      <w:r>
         <w:fldChar w:fldCharType="separate"/>
       </w:r>
       <w:r>
-        <w:t>[7]</w:t>
+        <w:t>[6]</w:t>
       </w:r>
       <w:r>
         <w:fldChar w:fldCharType="end"/>
@@ -8080,7 +8076,7 @@
         <w:fldChar w:fldCharType="separate"/>
       </w:r>
       <w:r>
-        <w:t>[13]</w:t>
+        <w:t>[8]</w:t>
       </w:r>
       <w:r>
         <w:fldChar w:fldCharType="end"/>
@@ -8095,7 +8091,7 @@
         <w:fldChar w:fldCharType="separate"/>
       </w:r>
       <w:r>
-        <w:t>[14]</w:t>
+        <w:t>[9]</w:t>
       </w:r>
       <w:r>
         <w:fldChar w:fldCharType="end"/>
@@ -8372,7 +8368,10 @@
         <w:t>môže</w:t>
       </w:r>
       <w:r>
-        <w:t xml:space="preserve"> táto knižnica obsahovať svoj podiel chýb a neoptimalizovaných implementácií. Toto riziko do istej miery kompenzuje jej komunita </w:t>
+        <w:t xml:space="preserve"> táto knižnica obsahovať svoj podiel chýb a neoptimalizovaných implementácií. Toto riziko do istej miery kompenzuje jej komunita</w:t>
+      </w:r>
+      <w:r>
+        <w:t xml:space="preserve"> </w:t>
       </w:r>
       <w:r>
         <w:fldChar w:fldCharType="begin"/>
@@ -8384,7 +8383,7 @@
         <w:fldChar w:fldCharType="separate"/>
       </w:r>
       <w:r>
-        <w:t>[15]</w:t>
+        <w:t>[10]</w:t>
       </w:r>
       <w:r>
         <w:fldChar w:fldCharType="end"/>
@@ -8399,7 +8398,7 @@
         <w:fldChar w:fldCharType="separate"/>
       </w:r>
       <w:r>
-        <w:t>[16]</w:t>
+        <w:t>[11]</w:t>
       </w:r>
       <w:r>
         <w:fldChar w:fldCharType="end"/>
@@ -8583,7 +8582,7 @@
         <w:fldChar w:fldCharType="separate"/>
       </w:r>
       <w:r>
-        <w:t>[23]</w:t>
+        <w:t>[12]</w:t>
       </w:r>
       <w:r>
         <w:fldChar w:fldCharType="end"/>
@@ -8644,54 +8643,51 @@
         <w:t>Jednou z najväčších výhod Xamarin.Forms je, že dáva možnosť vyvíjať natívne mobilné aplikácie pre niekoľko platforiem súčasne.</w:t>
       </w:r>
       <w:r>
+        <w:t xml:space="preserve"> Tento nástroj tiež zlepšuje rýchlosť vývoja aplikácií, čo ocenia najmä biznisovo orientované projekty. </w:t>
+      </w:r>
+      <w:r>
+        <w:t>Medzi plusy môžeme zaradiť aj</w:t>
+      </w:r>
+      <w:r>
+        <w:t xml:space="preserve"> opätovné využitie kódu až na 98% tým, že abstrahuje </w:t>
+      </w:r>
+      <w:r>
+        <w:t>funkcie</w:t>
+      </w:r>
+      <w:r>
+        <w:t xml:space="preserve"> špecifické pre zariadenie</w:t>
+      </w:r>
+      <w:r>
+        <w:t xml:space="preserve">, </w:t>
+      </w:r>
+      <w:r>
+        <w:t>ako sú mapy alebo fotoaparát</w:t>
+      </w:r>
+      <w:r>
+        <w:t>.</w:t>
+      </w:r>
+      <w:r>
         <w:t xml:space="preserve"> </w:t>
       </w:r>
       <w:r>
-        <w:t xml:space="preserve">Tento nástroj tiež zlepšuje rýchlosť vývoja aplikácií, čo ocenia najmä biznisovo orientované projekty. </w:t>
-      </w:r>
-      <w:r>
-        <w:t>Medzi plusy môžeme zaradiť aj</w:t>
-      </w:r>
-      <w:r>
-        <w:t xml:space="preserve"> opätovné využitie kódu až na 98% tým, že abstrahuje </w:t>
-      </w:r>
-      <w:r>
-        <w:t>funkcie</w:t>
-      </w:r>
-      <w:r>
-        <w:t xml:space="preserve"> špecifické pre zariadenie</w:t>
-      </w:r>
-      <w:r>
-        <w:t xml:space="preserve">, </w:t>
-      </w:r>
-      <w:r>
-        <w:t>ako sú mapy alebo fotoaparát</w:t>
-      </w:r>
-      <w:r>
-        <w:t>.</w:t>
+        <w:t>Takáto extra abstrakcia však môže znížiť výkon. Ak teda chceme dosiahnúť čo najvyšší výkon pre vlastné používateľské rozhranie, je možné využívať Xamarin.iOS a Xamarin.Android samostatne.</w:t>
       </w:r>
       <w:r>
         <w:t xml:space="preserve"> </w:t>
       </w:r>
       <w:r>
-        <w:t>Takáto extra abstrakcia však môže znížiť výkon. Ak teda chceme dosiahnúť čo najvyšší výkon pre vlastné používateľské rozhranie, je možné využívať Xamarin.iOS a Xamarin.Android samostatne.</w:t>
+        <w:t>Vytváranie mobilných aplikácií s ich využitím síce ponúka natívny vzhľad a prostredie, no stále je nutné napísať vrstvu kódu špecifickú pre platformu pomocou natívnych rozhraní API každej platformy. V takomto prípade je pri tvorbe užitočné mať aspoň základné znalosti natívnych technológií ako napríklad Java a Kotlin pre Android a Objective-C alebo Swift pre iOS</w:t>
+      </w:r>
+      <w:r>
+        <w:t xml:space="preserve">. Alternatívou môže byť knižnica Xamarin.Essentials, ktorá poskytuje viacero multiplatformových API, pretože je možné ju použiť na prístup k natívnym funkciám. To </w:t>
+      </w:r>
+      <w:r>
+        <w:t>sa však nevzťahuje na Xamarin.Forms</w:t>
       </w:r>
       <w:r>
         <w:t xml:space="preserve"> </w:t>
       </w:r>
       <w:r>
-        <w:t>Vytváranie mobilných aplikácií s ich využitím síce ponúka natívny vzhľad a prostredie, no stále je nutné napísať vrstvu kódu špecifickú pre platformu pomocou natívnych rozhraní API každej platformy. V takomto prípade je pri tvorbe užitočné mať aspoň základné znalosti natívnych technológií ako napríklad Java a Kotlin pre Android a Objective-C alebo Swift pre iOS</w:t>
-      </w:r>
-      <w:r>
-        <w:t xml:space="preserve">. Alternatívou môže byť knižnica Xamarin.Essentials, ktorá poskytuje viacero multiplatformových API, pretože je možné ju použiť na prístup k natívnym funkciám. To </w:t>
-      </w:r>
-      <w:r>
-        <w:t>sa však nevzťahuje na Xamarin.Forms</w:t>
-      </w:r>
-      <w:r>
-        <w:t xml:space="preserve"> </w:t>
-      </w:r>
-      <w:r>
         <w:fldChar w:fldCharType="begin"/>
       </w:r>
       <w:r>
@@ -8701,7 +8697,7 @@
         <w:fldChar w:fldCharType="separate"/>
       </w:r>
       <w:r>
-        <w:t>[24]</w:t>
+        <w:t>[13]</w:t>
       </w:r>
       <w:r>
         <w:fldChar w:fldCharType="end"/>
@@ -8776,7 +8772,7 @@
         <w:fldChar w:fldCharType="separate"/>
       </w:r>
       <w:r>
-        <w:t>[25]</w:t>
+        <w:t>[14]</w:t>
       </w:r>
       <w:r>
         <w:fldChar w:fldCharType="end"/>
@@ -8964,7 +8960,7 @@
         <w:fldChar w:fldCharType="separate"/>
       </w:r>
       <w:r>
-        <w:t>[21]</w:t>
+        <w:t>[15]</w:t>
       </w:r>
       <w:r>
         <w:fldChar w:fldCharType="end"/>
@@ -9091,7 +9087,7 @@
         <w:fldChar w:fldCharType="separate"/>
       </w:r>
       <w:r>
-        <w:t>[21]</w:t>
+        <w:t>[15]</w:t>
       </w:r>
       <w:r>
         <w:fldChar w:fldCharType="end"/>
@@ -9106,7 +9102,7 @@
         <w:fldChar w:fldCharType="separate"/>
       </w:r>
       <w:r>
-        <w:t>[22]</w:t>
+        <w:t>[16]</w:t>
       </w:r>
       <w:r>
         <w:fldChar w:fldCharType="end"/>
@@ -9283,13 +9279,13 @@
         <w:fldChar w:fldCharType="begin"/>
       </w:r>
       <w:r>
-        <w:instrText xml:space="preserve"> REF _Ref99919284 \r \h </w:instrText>
+        <w:instrText xml:space="preserve"> REF _Ref103540142 \r \h </w:instrText>
       </w:r>
       <w:r>
         <w:fldChar w:fldCharType="separate"/>
       </w:r>
       <w:r>
-        <w:t>[1]</w:t>
+        <w:t>[17]</w:t>
       </w:r>
       <w:r>
         <w:fldChar w:fldCharType="end"/>
@@ -9410,16 +9406,13 @@
         <w:fldChar w:fldCharType="begin"/>
       </w:r>
       <w:r>
-        <w:instrText xml:space="preserve"> REF _Ref99919284 \r \h </w:instrText>
-      </w:r>
-      <w:r>
-        <w:instrText xml:space="preserve"> \* MERGEFORMAT </w:instrText>
+        <w:instrText xml:space="preserve"> REF _Ref103540142 \r \h </w:instrText>
       </w:r>
       <w:r>
         <w:fldChar w:fldCharType="separate"/>
       </w:r>
       <w:r>
-        <w:t>[1]</w:t>
+        <w:t>[17]</w:t>
       </w:r>
       <w:r>
         <w:fldChar w:fldCharType="end"/>
@@ -9481,16 +9474,13 @@
         <w:fldChar w:fldCharType="begin"/>
       </w:r>
       <w:r>
-        <w:instrText xml:space="preserve"> REF _Ref99919284 \r \h </w:instrText>
-      </w:r>
-      <w:r>
-        <w:instrText xml:space="preserve"> \* MERGEFORMAT </w:instrText>
+        <w:instrText xml:space="preserve"> REF _Ref103540142 \r \h </w:instrText>
       </w:r>
       <w:r>
         <w:fldChar w:fldCharType="separate"/>
       </w:r>
       <w:r>
-        <w:t>[1]</w:t>
+        <w:t>[17]</w:t>
       </w:r>
       <w:r>
         <w:fldChar w:fldCharType="end"/>
@@ -9587,13 +9577,10 @@
         <w:instrText xml:space="preserve"> REF _Ref99919330 \r \h </w:instrText>
       </w:r>
       <w:r>
-        <w:instrText xml:space="preserve"> \* MERGEFORMAT </w:instrText>
-      </w:r>
-      <w:r>
         <w:fldChar w:fldCharType="separate"/>
       </w:r>
       <w:r>
-        <w:t>[2]</w:t>
+        <w:t>[18]</w:t>
       </w:r>
       <w:r>
         <w:fldChar w:fldCharType="end"/>
@@ -9638,13 +9625,10 @@
         <w:instrText xml:space="preserve"> REF _Ref99919341 \r \h </w:instrText>
       </w:r>
       <w:r>
-        <w:instrText xml:space="preserve"> \* MERGEFORMAT </w:instrText>
-      </w:r>
-      <w:r>
         <w:fldChar w:fldCharType="separate"/>
       </w:r>
       <w:r>
-        <w:t>[3]</w:t>
+        <w:t>[19]</w:t>
       </w:r>
       <w:r>
         <w:fldChar w:fldCharType="end"/>
@@ -9979,7 +9963,7 @@
         <w:fldChar w:fldCharType="separate"/>
       </w:r>
       <w:r>
-        <w:t>[4]</w:t>
+        <w:t>[20]</w:t>
       </w:r>
       <w:r>
         <w:fldChar w:fldCharType="end"/>
@@ -10250,7 +10234,7 @@
         <w:fldChar w:fldCharType="separate"/>
       </w:r>
       <w:r>
-        <w:t>[5]</w:t>
+        <w:t>[21]</w:t>
       </w:r>
       <w:r>
         <w:fldChar w:fldCharType="end"/>
@@ -10511,7 +10495,7 @@
         <w:fldChar w:fldCharType="separate"/>
       </w:r>
       <w:r>
-        <w:t>[6]</w:t>
+        <w:t>[22]</w:t>
       </w:r>
       <w:r>
         <w:fldChar w:fldCharType="end"/>
@@ -11409,27 +11393,14 @@
       <w:r>
         <w:t xml:space="preserve">Tab. </w:t>
       </w:r>
-      <w:r>
-        <w:fldChar w:fldCharType="begin"/>
-      </w:r>
-      <w:r>
-        <w:instrText xml:space="preserve"> SEQ Tab. \* ARABIC </w:instrText>
-      </w:r>
-      <w:r>
-        <w:fldChar w:fldCharType="separate"/>
-      </w:r>
-      <w:r>
-        <w:rPr>
-          <w:noProof/>
-        </w:rPr>
-        <w:t>1</w:t>
-      </w:r>
-      <w:r>
-        <w:rPr>
-          <w:noProof/>
-        </w:rPr>
-        <w:fldChar w:fldCharType="end"/>
-      </w:r>
+      <w:fldSimple w:instr=" SEQ Tab. \* ARABIC ">
+        <w:r>
+          <w:rPr>
+            <w:noProof/>
+          </w:rPr>
+          <w:t>1</w:t>
+        </w:r>
+      </w:fldSimple>
       <w:r>
         <w:t xml:space="preserve"> Používateľské požiadavky lekárov</w:t>
       </w:r>
@@ -11823,27 +11794,14 @@
       <w:r>
         <w:t xml:space="preserve">Tab. </w:t>
       </w:r>
-      <w:r>
-        <w:fldChar w:fldCharType="begin"/>
-      </w:r>
-      <w:r>
-        <w:instrText xml:space="preserve"> SEQ Tab. \* ARABIC </w:instrText>
-      </w:r>
-      <w:r>
-        <w:fldChar w:fldCharType="separate"/>
-      </w:r>
-      <w:r>
-        <w:rPr>
-          <w:noProof/>
-        </w:rPr>
-        <w:t>2</w:t>
-      </w:r>
-      <w:r>
-        <w:rPr>
-          <w:noProof/>
-        </w:rPr>
-        <w:fldChar w:fldCharType="end"/>
-      </w:r>
+      <w:fldSimple w:instr=" SEQ Tab. \* ARABIC ">
+        <w:r>
+          <w:rPr>
+            <w:noProof/>
+          </w:rPr>
+          <w:t>2</w:t>
+        </w:r>
+      </w:fldSimple>
       <w:r>
         <w:t xml:space="preserve"> Používateľské požiadavky zdravotných sestier</w:t>
       </w:r>
@@ -12080,27 +12038,14 @@
       <w:r>
         <w:t xml:space="preserve">Tab. </w:t>
       </w:r>
-      <w:r>
-        <w:fldChar w:fldCharType="begin"/>
-      </w:r>
-      <w:r>
-        <w:instrText xml:space="preserve"> SEQ Tab. \* ARABIC </w:instrText>
-      </w:r>
-      <w:r>
-        <w:fldChar w:fldCharType="separate"/>
-      </w:r>
-      <w:r>
-        <w:rPr>
-          <w:noProof/>
-        </w:rPr>
-        <w:t>3</w:t>
-      </w:r>
-      <w:r>
-        <w:rPr>
-          <w:noProof/>
-        </w:rPr>
-        <w:fldChar w:fldCharType="end"/>
-      </w:r>
+      <w:fldSimple w:instr=" SEQ Tab. \* ARABIC ">
+        <w:r>
+          <w:rPr>
+            <w:noProof/>
+          </w:rPr>
+          <w:t>3</w:t>
+        </w:r>
+      </w:fldSimple>
       <w:r>
         <w:t xml:space="preserve"> Používateľské požiadavky vedenia nemocnice</w:t>
       </w:r>
@@ -12213,7 +12158,7 @@
         <w:fldChar w:fldCharType="separate"/>
       </w:r>
       <w:r>
-        <w:t>[17]</w:t>
+        <w:t>[23]</w:t>
       </w:r>
       <w:r>
         <w:fldChar w:fldCharType="end"/>
@@ -12281,27 +12226,14 @@
       <w:r>
         <w:t xml:space="preserve">Obr. </w:t>
       </w:r>
-      <w:r>
-        <w:fldChar w:fldCharType="begin"/>
-      </w:r>
-      <w:r>
-        <w:instrText xml:space="preserve"> SEQ Obr. \* ARABIC </w:instrText>
-      </w:r>
-      <w:r>
-        <w:fldChar w:fldCharType="separate"/>
-      </w:r>
-      <w:r>
-        <w:rPr>
-          <w:noProof/>
-        </w:rPr>
-        <w:t>2</w:t>
-      </w:r>
-      <w:r>
-        <w:rPr>
-          <w:noProof/>
-        </w:rPr>
-        <w:fldChar w:fldCharType="end"/>
-      </w:r>
+      <w:fldSimple w:instr=" SEQ Obr. \* ARABIC ">
+        <w:r>
+          <w:rPr>
+            <w:noProof/>
+          </w:rPr>
+          <w:t>2</w:t>
+        </w:r>
+      </w:fldSimple>
       <w:r>
         <w:t xml:space="preserve"> Persóna Lekár</w:t>
       </w:r>
@@ -12360,27 +12292,14 @@
       <w:r>
         <w:t xml:space="preserve">Obr. </w:t>
       </w:r>
-      <w:r>
-        <w:fldChar w:fldCharType="begin"/>
-      </w:r>
-      <w:r>
-        <w:instrText xml:space="preserve"> SEQ Obr. \* ARABIC </w:instrText>
-      </w:r>
-      <w:r>
-        <w:fldChar w:fldCharType="separate"/>
-      </w:r>
-      <w:r>
-        <w:rPr>
-          <w:noProof/>
-        </w:rPr>
-        <w:t>3</w:t>
-      </w:r>
-      <w:r>
-        <w:rPr>
-          <w:noProof/>
-        </w:rPr>
-        <w:fldChar w:fldCharType="end"/>
-      </w:r>
+      <w:fldSimple w:instr=" SEQ Obr. \* ARABIC ">
+        <w:r>
+          <w:rPr>
+            <w:noProof/>
+          </w:rPr>
+          <w:t>3</w:t>
+        </w:r>
+      </w:fldSimple>
       <w:r>
         <w:t xml:space="preserve"> Persóna Zdravotná sestra</w:t>
       </w:r>
@@ -12440,27 +12359,14 @@
       <w:r>
         <w:t xml:space="preserve">Obr. </w:t>
       </w:r>
-      <w:r>
-        <w:fldChar w:fldCharType="begin"/>
-      </w:r>
-      <w:r>
-        <w:instrText xml:space="preserve"> SEQ Obr. \* ARABIC </w:instrText>
-      </w:r>
-      <w:r>
-        <w:fldChar w:fldCharType="separate"/>
-      </w:r>
-      <w:r>
-        <w:rPr>
-          <w:noProof/>
-        </w:rPr>
-        <w:t>4</w:t>
-      </w:r>
-      <w:r>
-        <w:rPr>
-          <w:noProof/>
-        </w:rPr>
-        <w:fldChar w:fldCharType="end"/>
-      </w:r>
+      <w:fldSimple w:instr=" SEQ Obr. \* ARABIC ">
+        <w:r>
+          <w:rPr>
+            <w:noProof/>
+          </w:rPr>
+          <w:t>4</w:t>
+        </w:r>
+      </w:fldSimple>
       <w:r>
         <w:t xml:space="preserve"> Persóna Vedenie nemocnice</w:t>
       </w:r>
@@ -13563,27 +13469,14 @@
       <w:r>
         <w:t xml:space="preserve">Tab. </w:t>
       </w:r>
-      <w:r>
-        <w:fldChar w:fldCharType="begin"/>
-      </w:r>
-      <w:r>
-        <w:instrText xml:space="preserve"> SEQ Tab. \* ARABIC </w:instrText>
-      </w:r>
-      <w:r>
-        <w:fldChar w:fldCharType="separate"/>
-      </w:r>
-      <w:r>
-        <w:rPr>
-          <w:noProof/>
-        </w:rPr>
-        <w:t>4</w:t>
-      </w:r>
-      <w:r>
-        <w:rPr>
-          <w:noProof/>
-        </w:rPr>
-        <w:fldChar w:fldCharType="end"/>
-      </w:r>
+      <w:fldSimple w:instr=" SEQ Tab. \* ARABIC ">
+        <w:r>
+          <w:rPr>
+            <w:noProof/>
+          </w:rPr>
+          <w:t>4</w:t>
+        </w:r>
+      </w:fldSimple>
       <w:bookmarkEnd w:id="50"/>
       <w:r>
         <w:t xml:space="preserve"> Scenár použitia - Pridať meranie pacientovi</w:t>
@@ -14072,27 +13965,14 @@
       <w:r>
         <w:t xml:space="preserve">Tab. </w:t>
       </w:r>
-      <w:r>
-        <w:fldChar w:fldCharType="begin"/>
-      </w:r>
-      <w:r>
-        <w:instrText xml:space="preserve"> SEQ Tab. \* ARABIC </w:instrText>
-      </w:r>
-      <w:r>
-        <w:fldChar w:fldCharType="separate"/>
-      </w:r>
-      <w:r>
-        <w:rPr>
-          <w:noProof/>
-        </w:rPr>
-        <w:t>5</w:t>
-      </w:r>
-      <w:r>
-        <w:rPr>
-          <w:noProof/>
-        </w:rPr>
-        <w:fldChar w:fldCharType="end"/>
-      </w:r>
+      <w:fldSimple w:instr=" SEQ Tab. \* ARABIC ">
+        <w:r>
+          <w:rPr>
+            <w:noProof/>
+          </w:rPr>
+          <w:t>5</w:t>
+        </w:r>
+      </w:fldSimple>
       <w:bookmarkEnd w:id="53"/>
       <w:r>
         <w:t xml:space="preserve"> Scenár použitia - Zaznamenať vizitu</w:t>
@@ -14748,27 +14628,14 @@
       <w:r>
         <w:t xml:space="preserve">Tab. </w:t>
       </w:r>
-      <w:r>
-        <w:fldChar w:fldCharType="begin"/>
-      </w:r>
-      <w:r>
-        <w:instrText xml:space="preserve"> SEQ Tab. \* ARABIC </w:instrText>
-      </w:r>
-      <w:r>
-        <w:fldChar w:fldCharType="separate"/>
-      </w:r>
-      <w:r>
-        <w:rPr>
-          <w:noProof/>
-        </w:rPr>
-        <w:t>6</w:t>
-      </w:r>
-      <w:r>
-        <w:rPr>
-          <w:noProof/>
-        </w:rPr>
-        <w:fldChar w:fldCharType="end"/>
-      </w:r>
+      <w:fldSimple w:instr=" SEQ Tab. \* ARABIC ">
+        <w:r>
+          <w:rPr>
+            <w:noProof/>
+          </w:rPr>
+          <w:t>6</w:t>
+        </w:r>
+      </w:fldSimple>
       <w:bookmarkEnd w:id="55"/>
       <w:r>
         <w:t xml:space="preserve"> Scenár použitia - Vyhľadať a pridať lekára na oddelenie</w:t>
@@ -14908,27 +14775,14 @@
       <w:r>
         <w:t xml:space="preserve">Obr. </w:t>
       </w:r>
-      <w:r>
-        <w:fldChar w:fldCharType="begin"/>
-      </w:r>
-      <w:r>
-        <w:instrText xml:space="preserve"> SEQ Obr. \* ARABIC </w:instrText>
-      </w:r>
-      <w:r>
-        <w:fldChar w:fldCharType="separate"/>
-      </w:r>
-      <w:r>
-        <w:rPr>
-          <w:noProof/>
-        </w:rPr>
-        <w:t>5</w:t>
-      </w:r>
-      <w:r>
-        <w:rPr>
-          <w:noProof/>
-        </w:rPr>
-        <w:fldChar w:fldCharType="end"/>
-      </w:r>
+      <w:fldSimple w:instr=" SEQ Obr. \* ARABIC ">
+        <w:r>
+          <w:rPr>
+            <w:noProof/>
+          </w:rPr>
+          <w:t>5</w:t>
+        </w:r>
+      </w:fldSimple>
       <w:bookmarkEnd w:id="58"/>
       <w:r>
         <w:t xml:space="preserve"> UML diagram prípadov použitia</w:t>
@@ -15139,7 +14993,7 @@
         <w:fldChar w:fldCharType="separate"/>
       </w:r>
       <w:r>
-        <w:t>[18]</w:t>
+        <w:t>[24]</w:t>
       </w:r>
       <w:r>
         <w:fldChar w:fldCharType="end"/>
@@ -15222,27 +15076,14 @@
       <w:r>
         <w:t xml:space="preserve">Obr. </w:t>
       </w:r>
-      <w:r>
-        <w:fldChar w:fldCharType="begin"/>
-      </w:r>
-      <w:r>
-        <w:instrText xml:space="preserve"> SEQ Obr. \* ARABIC </w:instrText>
-      </w:r>
-      <w:r>
-        <w:fldChar w:fldCharType="separate"/>
-      </w:r>
-      <w:r>
-        <w:rPr>
-          <w:noProof/>
-        </w:rPr>
-        <w:t>6</w:t>
-      </w:r>
-      <w:r>
-        <w:rPr>
-          <w:noProof/>
-        </w:rPr>
-        <w:fldChar w:fldCharType="end"/>
-      </w:r>
+      <w:fldSimple w:instr=" SEQ Obr. \* ARABIC ">
+        <w:r>
+          <w:rPr>
+            <w:noProof/>
+          </w:rPr>
+          <w:t>6</w:t>
+        </w:r>
+      </w:fldSimple>
       <w:r>
         <w:t xml:space="preserve"> UML diagram nasadenia</w:t>
       </w:r>
@@ -15269,7 +15110,25 @@
       </w:r>
       <w:r>
         <w:lastRenderedPageBreak/>
-        <w:t>priamo pre platformy Android a iOS môže byť náročné, najmä ak ide o spravovanie viacerých samostatných kódových báz. Zložité úlohy ako je správa databáz, overovanie identity a iné, výrazne zvyšujú čas a úsilie, ktoré je potrebné investovať do tvorby aplikácie. Firebase je platforma na vývoj aplikácie, ktorá je postavená na infraštruktúre Google. Jej cieľom je poskytnúť nástroje a infraštruktúru, ktoré sú potrebné na vytváranie aplikácií, rast úspešného podnikania a zárobky zo svojej práce. Nie je to náhrada za už existujúce rozhrania API, ide len o vylepšenie, ktoré poskytuje bežné služby, ktoré by inak mohli byť potrebné. Sú to služby ako napríklad backend databázy, bezpečné overovanie, posielanie správ a ďalšie. To umožňuje zamerať sa na dôležitejšie aspekty aplikácie. Je dôležité taktiež poznamenať, že každý si môže vybrať, ktorú z ponúkaných služieb chce vo svojej aplikácií použiť. Nie je nutné používať všetky z nich. Mnohé ponúkané služby sú dostupné zadarmo. Pre tie ostatné existuje bezplatná verzia, ktorá funguje na testovanie s primeranými limitmi pre menšie aplikácie [19].</w:t>
+        <w:t xml:space="preserve">priamo pre platformy Android a iOS môže byť náročné, najmä ak ide o spravovanie viacerých samostatných kódových báz. Zložité úlohy ako je správa databáz, overovanie identity a iné, výrazne zvyšujú čas a úsilie, ktoré je potrebné investovať do tvorby aplikácie. Firebase je platforma na vývoj aplikácie, ktorá je postavená na infraštruktúre Google. Jej cieľom je poskytnúť nástroje a infraštruktúru, ktoré sú potrebné na vytváranie aplikácií, rast úspešného podnikania a zárobky zo svojej práce. Nie je to náhrada za už existujúce rozhrania API, ide len o vylepšenie, ktoré poskytuje bežné služby, ktoré by inak mohli byť potrebné. Sú to služby ako napríklad backend databázy, bezpečné overovanie, posielanie správ a ďalšie. To umožňuje zamerať sa na dôležitejšie aspekty aplikácie. Je dôležité taktiež poznamenať, že každý si môže vybrať, ktorú z ponúkaných služieb chce vo svojej aplikácií použiť. Nie je nutné používať všetky z nich. Mnohé ponúkané služby sú dostupné zadarmo. Pre tie ostatné existuje bezplatná verzia, ktorá funguje na testovanie s primeranými limitmi pre menšie aplikácie </w:t>
+      </w:r>
+      <w:r>
+        <w:fldChar w:fldCharType="begin"/>
+      </w:r>
+      <w:r>
+        <w:instrText xml:space="preserve"> REF _Ref103167486 \r \h </w:instrText>
+      </w:r>
+      <w:r>
+        <w:fldChar w:fldCharType="separate"/>
+      </w:r>
+      <w:r>
+        <w:t>[25]</w:t>
+      </w:r>
+      <w:r>
+        <w:fldChar w:fldCharType="end"/>
+      </w:r>
+      <w:r>
+        <w:t>.</w:t>
       </w:r>
       <w:r>
         <w:t xml:space="preserve"> </w:t>
@@ -15337,7 +15196,7 @@
         <w:fldChar w:fldCharType="separate"/>
       </w:r>
       <w:r>
-        <w:t>[19]</w:t>
+        <w:t>[25]</w:t>
       </w:r>
       <w:r>
         <w:fldChar w:fldCharType="end"/>
@@ -15415,7 +15274,7 @@
         <w:fldChar w:fldCharType="separate"/>
       </w:r>
       <w:r>
-        <w:t>[19]</w:t>
+        <w:t>[25]</w:t>
       </w:r>
       <w:r>
         <w:fldChar w:fldCharType="end"/>
@@ -16049,29 +15908,21 @@
         </w:numPr>
         <w:ind w:left="709" w:hanging="633"/>
         <w:jc w:val="both"/>
+        <w:rPr>
+          <w:rStyle w:val="Hyperlink"/>
+          <w:color w:val="auto"/>
+          <w:u w:val="none"/>
+        </w:rPr>
       </w:pPr>
       <w:bookmarkStart w:id="75" w:name="_Ref99919284"/>
-      <w:r>
-        <w:t xml:space="preserve">TIRPÁKOVÁ, Libuša - SOVÁRIOVÁ SOÓSOVÁ, Mária: Ošetrovateľské techniky. </w:t>
-      </w:r>
-      <w:r>
-        <w:t>Košice: Univerzita Pavla Jozefa Šafárika v Košiciach, 2016. ISBN 978-8152-441-7.</w:t>
-      </w:r>
-      <w:bookmarkEnd w:id="75"/>
-    </w:p>
-    <w:p>
-      <w:pPr>
-        <w:pStyle w:val="ListParagraph"/>
-        <w:numPr>
-          <w:ilvl w:val="0"/>
-          <w:numId w:val="16"/>
-        </w:numPr>
-        <w:ind w:left="709" w:hanging="633"/>
-        <w:jc w:val="both"/>
-      </w:pPr>
-      <w:bookmarkStart w:id="76" w:name="_Ref99919330"/>
-      <w:r>
-        <w:t>Zákon č. 576/2004 Z.z. o zdravotnej starostlivosti, službách súvisiacich s poskytovaním zdravotnej starostlivosti a o zmene a doplnení niektorých zákonov</w:t>
+      <w:bookmarkStart w:id="76" w:name="_Ref103539318"/>
+      <w:r>
+        <w:rPr>
+          <w:rStyle w:val="Hyperlink"/>
+          <w:color w:val="auto"/>
+          <w:u w:val="none"/>
+        </w:rPr>
+        <w:t>HAMED, Trafa - DARA, Rozita: Intrusion Detection in Contemporary Environments. Guelph: University of Guelph, 2017. ISBN 978-012-803-929-8.</w:t>
       </w:r>
       <w:bookmarkEnd w:id="76"/>
     </w:p>
@@ -16090,40 +15941,133 @@
           <w:u w:val="none"/>
         </w:rPr>
       </w:pPr>
-      <w:bookmarkStart w:id="77" w:name="_Ref99919341"/>
-      <w:r>
-        <w:t>MASARYK, Vladimír - LESŇÁKOVÁ, Anna: Vedenie zdravotnej dokumentácie v súlade s legislatívou.</w:t>
-      </w:r>
-      <w:r>
+      <w:bookmarkStart w:id="77" w:name="_Ref103539329"/>
+      <w:r>
+        <w:rPr>
+          <w:rStyle w:val="Hyperlink"/>
+          <w:color w:val="auto"/>
+          <w:u w:val="none"/>
+        </w:rPr>
+        <w:t>StatCounter Global Stats</w:t>
+      </w:r>
+      <w:r>
+        <w:rPr>
+          <w:rStyle w:val="Hyperlink"/>
+          <w:color w:val="auto"/>
+          <w:u w:val="none"/>
+        </w:rPr>
+        <w:t>:</w:t>
+      </w:r>
+      <w:r>
+        <w:rPr>
+          <w:rStyle w:val="Hyperlink"/>
+          <w:color w:val="auto"/>
+          <w:u w:val="none"/>
+        </w:rPr>
+        <w:t xml:space="preserve"> Mobile &amp; Tablet Operating System Market Share Worldwide | Statcounter Global Stats. [online]</w:t>
+      </w:r>
+      <w:r>
+        <w:rPr>
+          <w:rStyle w:val="Hyperlink"/>
+          <w:color w:val="auto"/>
+          <w:u w:val="none"/>
+        </w:rPr>
+        <w:t xml:space="preserve">. </w:t>
+      </w:r>
+      <w:r>
+        <w:rPr>
+          <w:rStyle w:val="Hyperlink"/>
+          <w:color w:val="auto"/>
+          <w:u w:val="none"/>
+        </w:rPr>
+        <w:t>2022</w:t>
+      </w:r>
+      <w:r>
+        <w:rPr>
+          <w:rStyle w:val="Hyperlink"/>
+          <w:color w:val="auto"/>
+          <w:u w:val="none"/>
+        </w:rPr>
         <w:t xml:space="preserve"> </w:t>
       </w:r>
       <w:r>
-        <w:t>[online]. 201</w:t>
-      </w:r>
-      <w:r>
-        <w:t>8</w:t>
-      </w:r>
-      <w:r>
-        <w:t xml:space="preserve"> [cit. </w:t>
-      </w:r>
-      <w:r>
-        <w:t>3</w:t>
-      </w:r>
-      <w:r>
-        <w:t>.</w:t>
-      </w:r>
-      <w:r>
-        <w:t>4</w:t>
-      </w:r>
-      <w:r>
-        <w:t xml:space="preserve">.2022]. Dostupné na internete: </w:t>
-      </w:r>
-      <w:hyperlink r:id="rId24" w:history="1">
+        <w:rPr>
+          <w:rStyle w:val="Hyperlink"/>
+          <w:color w:val="auto"/>
+          <w:u w:val="none"/>
+        </w:rPr>
+        <w:t>[</w:t>
+      </w:r>
+      <w:r>
+        <w:rPr>
+          <w:rStyle w:val="Hyperlink"/>
+          <w:color w:val="auto"/>
+          <w:u w:val="none"/>
+        </w:rPr>
+        <w:t>cit.</w:t>
+      </w:r>
+      <w:r>
+        <w:rPr>
+          <w:rStyle w:val="Hyperlink"/>
+          <w:color w:val="auto"/>
+          <w:u w:val="none"/>
+        </w:rPr>
+        <w:t xml:space="preserve"> </w:t>
+      </w:r>
+      <w:r>
+        <w:rPr>
+          <w:rStyle w:val="Hyperlink"/>
+          <w:color w:val="auto"/>
+          <w:u w:val="none"/>
+        </w:rPr>
+        <w:t>3.5.</w:t>
+      </w:r>
+      <w:r>
+        <w:rPr>
+          <w:rStyle w:val="Hyperlink"/>
+          <w:color w:val="auto"/>
+          <w:u w:val="none"/>
+        </w:rPr>
+        <w:t>2022].</w:t>
+      </w:r>
+      <w:r>
+        <w:rPr>
+          <w:rStyle w:val="Hyperlink"/>
+          <w:color w:val="auto"/>
+          <w:u w:val="none"/>
+        </w:rPr>
+        <w:t xml:space="preserve"> </w:t>
+      </w:r>
+      <w:r>
+        <w:rPr>
+          <w:rStyle w:val="Hyperlink"/>
+          <w:color w:val="auto"/>
+          <w:u w:val="none"/>
+        </w:rPr>
+        <w:t xml:space="preserve"> </w:t>
+      </w:r>
+      <w:r>
+        <w:rPr>
+          <w:rStyle w:val="Hyperlink"/>
+          <w:color w:val="auto"/>
+          <w:u w:val="none"/>
+        </w:rPr>
+        <w:t>Dostupné na internete</w:t>
+      </w:r>
+      <w:r>
+        <w:rPr>
+          <w:rStyle w:val="Hyperlink"/>
+          <w:color w:val="auto"/>
+          <w:u w:val="none"/>
+        </w:rPr>
+        <w:t xml:space="preserve">: </w:t>
+      </w:r>
+      <w:hyperlink r:id="rId24" w:anchor="monthly-201801-202201" w:history="1">
         <w:r>
           <w:rPr>
             <w:rStyle w:val="Hyperlink"/>
           </w:rPr>
-          <w:t>MASARIK, V. - LESŇÁKOVÁ, A. - VEDENIE ZDRAVOTNEJ DOKUMENTÁCIE V SÚLADE S LEGISLATÍVOU.pdf (vsdanubius.sk)</w:t>
+          <w:t>https://gs.statcounter.com/os-market-share/mobile-tablet/worldwide/#monthly-201801-202201</w:t>
         </w:r>
       </w:hyperlink>
       <w:bookmarkEnd w:id="77"/>
@@ -16143,47 +16087,15 @@
           <w:u w:val="none"/>
         </w:rPr>
       </w:pPr>
-      <w:bookmarkStart w:id="78" w:name="_Ref100585500"/>
+      <w:bookmarkStart w:id="78" w:name="_Ref103539339"/>
       <w:r>
         <w:rPr>
           <w:rStyle w:val="Hyperlink"/>
           <w:color w:val="auto"/>
           <w:u w:val="none"/>
         </w:rPr>
-        <w:t>Health &amp;</w:t>
-      </w:r>
-      <w:r>
-        <w:rPr>
-          <w:rStyle w:val="Hyperlink"/>
-          <w:color w:val="auto"/>
-          <w:u w:val="none"/>
-        </w:rPr>
-        <w:t xml:space="preserve"> Fitness AI Lab: Denník krvného tlaku. </w:t>
-      </w:r>
-      <w:r>
-        <w:rPr>
-          <w:rStyle w:val="Hyperlink"/>
-          <w:color w:val="auto"/>
-          <w:u w:val="none"/>
-        </w:rPr>
-        <w:t xml:space="preserve"> </w:t>
-      </w:r>
-      <w:r>
-        <w:rPr>
-          <w:rStyle w:val="Hyperlink"/>
-          <w:color w:val="auto"/>
-          <w:u w:val="none"/>
-        </w:rPr>
-        <w:t xml:space="preserve">[online] in Google Play [citované 10.4.2022] dostupné na internete: </w:t>
-      </w:r>
-      <w:hyperlink r:id="rId25" w:history="1">
-        <w:r>
-          <w:rPr>
-            <w:rStyle w:val="Hyperlink"/>
-          </w:rPr>
-          <w:t>https://play.google.com/store/apps/details?id=com.bluefish.bloodpressure&amp;gl=SK</w:t>
-        </w:r>
-      </w:hyperlink>
+        <w:t>JAISWAL, Manishaben: Android the mobile operating system and architecture. In: International Journal of Creative Research Thoughts. Roč. 6, č. 1 (2018), s. 514-515 ISSN 2320-2882.</w:t>
+      </w:r>
       <w:bookmarkEnd w:id="78"/>
       <w:r>
         <w:rPr>
@@ -16209,46 +16121,49 @@
           <w:u w:val="none"/>
         </w:rPr>
       </w:pPr>
-      <w:bookmarkStart w:id="79" w:name="_Ref100585538"/>
+      <w:bookmarkStart w:id="79" w:name="_Ref103539351"/>
       <w:r>
         <w:rPr>
           <w:rStyle w:val="Hyperlink"/>
           <w:color w:val="auto"/>
           <w:u w:val="none"/>
         </w:rPr>
-        <w:t>Y</w:t>
-      </w:r>
-      <w:r>
-        <w:rPr>
-          <w:rStyle w:val="Hyperlink"/>
-          <w:color w:val="auto"/>
-          <w:u w:val="none"/>
-        </w:rPr>
-        <w:t>EROKHIN</w:t>
-      </w:r>
-      <w:r>
-        <w:rPr>
-          <w:rStyle w:val="Hyperlink"/>
-          <w:color w:val="auto"/>
-          <w:u w:val="none"/>
-        </w:rPr>
-        <w:t xml:space="preserve"> Vladimir: Medical records. [online] in Google Play [citované 10.4.2022] dostupné na internete: </w:t>
-      </w:r>
-      <w:hyperlink r:id="rId26" w:history="1">
+        <w:t xml:space="preserve">ANWAR, Rami: Android vs iOS development: Whitch platform should I develop for first? </w:t>
+      </w:r>
+      <w:r>
+        <w:t>[online]. 20</w:t>
+      </w:r>
+      <w:r>
+        <w:t>20</w:t>
+      </w:r>
+      <w:r>
+        <w:t xml:space="preserve"> [cit. </w:t>
+      </w:r>
+      <w:r>
+        <w:t>5</w:t>
+      </w:r>
+      <w:r>
+        <w:t>.</w:t>
+      </w:r>
+      <w:r>
+        <w:t>5</w:t>
+      </w:r>
+      <w:r>
+        <w:t>.2022]. Dostupné na internete:</w:t>
+      </w:r>
+      <w:r>
+        <w:t xml:space="preserve"> </w:t>
+      </w:r>
+      <w:hyperlink r:id="rId25" w:anchor="so-which-platform-to-choose-first" w:history="1">
         <w:r>
           <w:rPr>
             <w:rStyle w:val="Hyperlink"/>
           </w:rPr>
-          <w:t>https://play.google.com/store/apps/details?id=vladimir.yerokhin.medicalrecord</w:t>
+          <w:t>https://easternpeak.com/blog/android-vs-ios-development-which-platform-first/#so-which-platform-to-choose-first</w:t>
         </w:r>
       </w:hyperlink>
       <w:bookmarkEnd w:id="79"/>
       <w:r>
-        <w:rPr>
-          <w:rStyle w:val="Hyperlink"/>
-          <w:color w:val="auto"/>
-          <w:u w:val="none"/>
-        </w:rPr>
         <w:t xml:space="preserve"> </w:t>
       </w:r>
     </w:p>
@@ -16267,32 +16182,56 @@
           <w:u w:val="none"/>
         </w:rPr>
       </w:pPr>
-      <w:bookmarkStart w:id="80" w:name="_Ref100585568"/>
+      <w:bookmarkStart w:id="80" w:name="_Ref103539368"/>
       <w:r>
         <w:rPr>
           <w:rStyle w:val="Hyperlink"/>
           <w:color w:val="auto"/>
           <w:u w:val="none"/>
         </w:rPr>
-        <w:t>MedClin</w:t>
-      </w:r>
+        <w:t xml:space="preserve">KNEZOVIĆ, Martin: Okienko do minulosti: História iOS. </w:t>
+      </w:r>
+      <w:r>
+        <w:t xml:space="preserve">[online]. </w:t>
+      </w:r>
+      <w:r>
+        <w:t>2019</w:t>
+      </w:r>
+      <w:r>
+        <w:t xml:space="preserve"> [cit. </w:t>
+      </w:r>
+      <w:r>
+        <w:t>5</w:t>
+      </w:r>
+      <w:r>
+        <w:t>.</w:t>
+      </w:r>
+      <w:r>
+        <w:t>5</w:t>
+      </w:r>
+      <w:r>
+        <w:t>.2022]. Dostupné na internete:</w:t>
+      </w:r>
+      <w:r>
+        <w:t xml:space="preserve"> </w:t>
+      </w:r>
+      <w:hyperlink r:id="rId26" w:history="1">
+        <w:r>
+          <w:rPr>
+            <w:rStyle w:val="Hyperlink"/>
+          </w:rPr>
+          <w:t>https://www.macblog.sk/2019/okienko-do-minulosti-historia-ios/</w:t>
+        </w:r>
+      </w:hyperlink>
+      <w:bookmarkEnd w:id="80"/>
       <w:r>
         <w:rPr>
           <w:rStyle w:val="Hyperlink"/>
           <w:color w:val="auto"/>
           <w:u w:val="none"/>
         </w:rPr>
-        <w:t xml:space="preserve">: Medical Records Clinic app. [online] in Google Play [citované 10.4.2022] dostupné na internete: </w:t>
-      </w:r>
-      <w:hyperlink r:id="rId27" w:history="1">
-        <w:r>
-          <w:rPr>
-            <w:rStyle w:val="Hyperlink"/>
-          </w:rPr>
-          <w:t>https://play.google.com/store/apps/details?id=com.cliniconline</w:t>
-        </w:r>
-      </w:hyperlink>
-      <w:bookmarkEnd w:id="80"/>
+        <w:t xml:space="preserve"> </w:t>
+      </w:r>
     </w:p>
     <w:p>
       <w:pPr>
@@ -16316,49 +16255,33 @@
           <w:color w:val="auto"/>
           <w:u w:val="none"/>
         </w:rPr>
-        <w:t xml:space="preserve">SINGH, Satinder: </w:t>
-      </w:r>
-      <w:r>
-        <w:rPr>
-          <w:rStyle w:val="Hyperlink"/>
-          <w:color w:val="auto"/>
-          <w:u w:val="none"/>
-        </w:rPr>
-        <w:t>Native vs Hybrid vs Cross Platform – What to Choose in 2022?</w:t>
-      </w:r>
-      <w:r>
-        <w:rPr>
-          <w:rStyle w:val="Hyperlink"/>
-          <w:color w:val="auto"/>
-          <w:u w:val="none"/>
-        </w:rPr>
+        <w:t xml:space="preserve">SINGH, Satinder: Native vs Hybrid vs Cross Platform – What to Choose in 2022? </w:t>
+      </w:r>
+      <w:r>
+        <w:t>[online]. 20</w:t>
+      </w:r>
+      <w:r>
+        <w:t>21</w:t>
+      </w:r>
+      <w:r>
+        <w:t xml:space="preserve"> [cit. </w:t>
+      </w:r>
+      <w:r>
+        <w:t>2</w:t>
+      </w:r>
+      <w:r>
+        <w:t>.</w:t>
+      </w:r>
+      <w:r>
+        <w:t>5</w:t>
+      </w:r>
+      <w:r>
+        <w:t>.2022]. Dostupné na internete:</w:t>
+      </w:r>
+      <w:r>
         <w:t xml:space="preserve"> </w:t>
       </w:r>
-      <w:r>
-        <w:t>[online]. 20</w:t>
-      </w:r>
-      <w:r>
-        <w:t>21</w:t>
-      </w:r>
-      <w:r>
-        <w:t xml:space="preserve"> [cit. </w:t>
-      </w:r>
-      <w:r>
-        <w:t>2</w:t>
-      </w:r>
-      <w:r>
-        <w:t>.</w:t>
-      </w:r>
-      <w:r>
-        <w:t>5</w:t>
-      </w:r>
-      <w:r>
-        <w:t>.2022]. Dostupné na internete:</w:t>
-      </w:r>
-      <w:r>
-        <w:t xml:space="preserve"> </w:t>
-      </w:r>
-      <w:hyperlink r:id="rId28" w:anchor="what-is-a-native-app" w:history="1">
+      <w:hyperlink r:id="rId27" w:anchor="what-is-a-native-app" w:history="1">
         <w:r>
           <w:rPr>
             <w:rStyle w:val="Hyperlink"/>
@@ -16373,6 +16296,175 @@
           <w:color w:val="auto"/>
           <w:u w:val="none"/>
         </w:rPr>
+        <w:t xml:space="preserve"> </w:t>
+      </w:r>
+    </w:p>
+    <w:p>
+      <w:pPr>
+        <w:pStyle w:val="ListParagraph"/>
+        <w:numPr>
+          <w:ilvl w:val="0"/>
+          <w:numId w:val="16"/>
+        </w:numPr>
+        <w:spacing w:before="240"/>
+        <w:ind w:left="709" w:hanging="633"/>
+        <w:jc w:val="both"/>
+      </w:pPr>
+      <w:bookmarkStart w:id="82" w:name="_Ref103417825"/>
+      <w:r>
+        <w:rPr>
+          <w:rStyle w:val="Hyperlink"/>
+          <w:color w:val="auto"/>
+          <w:u w:val="none"/>
+        </w:rPr>
+        <w:t xml:space="preserve">VALDELLON, Lionel: What Are the Different Types of Mobile Apps? And How Do You Choose? </w:t>
+      </w:r>
+      <w:r>
+        <w:t>[online]. 20</w:t>
+      </w:r>
+      <w:r>
+        <w:t>20</w:t>
+      </w:r>
+      <w:r>
+        <w:t xml:space="preserve"> [cit. </w:t>
+      </w:r>
+      <w:r>
+        <w:t>13</w:t>
+      </w:r>
+      <w:r>
+        <w:t>.</w:t>
+      </w:r>
+      <w:r>
+        <w:t>5</w:t>
+      </w:r>
+      <w:r>
+        <w:t>.2022]. Dostupné na internete:</w:t>
+      </w:r>
+      <w:r>
+        <w:t xml:space="preserve"> </w:t>
+      </w:r>
+      <w:hyperlink r:id="rId28" w:history="1">
+        <w:r>
+          <w:rPr>
+            <w:rStyle w:val="Hyperlink"/>
+          </w:rPr>
+          <w:t>https://clevertap.com/blog/types-of-mobile-apps/</w:t>
+        </w:r>
+      </w:hyperlink>
+      <w:bookmarkEnd w:id="82"/>
+      <w:r>
+        <w:t xml:space="preserve"> </w:t>
+      </w:r>
+    </w:p>
+    <w:p>
+      <w:pPr>
+        <w:pStyle w:val="ListParagraph"/>
+        <w:numPr>
+          <w:ilvl w:val="0"/>
+          <w:numId w:val="16"/>
+        </w:numPr>
+        <w:ind w:left="709" w:hanging="633"/>
+        <w:jc w:val="both"/>
+      </w:pPr>
+      <w:bookmarkStart w:id="83" w:name="_Ref102746994"/>
+      <w:r>
+        <w:rPr>
+          <w:rStyle w:val="Hyperlink"/>
+          <w:color w:val="auto"/>
+          <w:u w:val="none"/>
+        </w:rPr>
+        <w:t xml:space="preserve">DESHPANDE, Chinmayee: The Best Guide to Know What Is React. </w:t>
+      </w:r>
+      <w:r>
+        <w:t>[online]. 20</w:t>
+      </w:r>
+      <w:r>
+        <w:t>21</w:t>
+      </w:r>
+      <w:r>
+        <w:t xml:space="preserve"> [cit. </w:t>
+      </w:r>
+      <w:r>
+        <w:t>6</w:t>
+      </w:r>
+      <w:r>
+        <w:t>.</w:t>
+      </w:r>
+      <w:r>
+        <w:t>5</w:t>
+      </w:r>
+      <w:r>
+        <w:t>.2022]. Dostupné na internete:</w:t>
+      </w:r>
+      <w:r>
+        <w:t xml:space="preserve"> </w:t>
+      </w:r>
+      <w:hyperlink r:id="rId29" w:history="1">
+        <w:r>
+          <w:rPr>
+            <w:rStyle w:val="Hyperlink"/>
+          </w:rPr>
+          <w:t>https://www.simplilearn.com/tutorials/reactjs-tutorial/what-is-reactjs</w:t>
+        </w:r>
+      </w:hyperlink>
+      <w:bookmarkEnd w:id="83"/>
+      <w:r>
+        <w:t xml:space="preserve"> </w:t>
+      </w:r>
+    </w:p>
+    <w:p>
+      <w:pPr>
+        <w:pStyle w:val="ListParagraph"/>
+        <w:numPr>
+          <w:ilvl w:val="0"/>
+          <w:numId w:val="16"/>
+        </w:numPr>
+        <w:ind w:left="709" w:hanging="633"/>
+        <w:jc w:val="both"/>
+      </w:pPr>
+      <w:bookmarkStart w:id="84" w:name="_Ref102759622"/>
+      <w:r>
+        <w:rPr>
+          <w:rStyle w:val="Hyperlink"/>
+          <w:color w:val="auto"/>
+          <w:u w:val="none"/>
+        </w:rPr>
+        <w:t xml:space="preserve">DESHPANDE, Chinmayee: The Ultimate React Native Tutorial. </w:t>
+      </w:r>
+      <w:r>
+        <w:t>[online]. 20</w:t>
+      </w:r>
+      <w:r>
+        <w:t>22</w:t>
+      </w:r>
+      <w:r>
+        <w:t xml:space="preserve"> [cit. </w:t>
+      </w:r>
+      <w:r>
+        <w:t>6</w:t>
+      </w:r>
+      <w:r>
+        <w:t>.</w:t>
+      </w:r>
+      <w:r>
+        <w:t>5</w:t>
+      </w:r>
+      <w:r>
+        <w:t>.2022]. Dostupné na internete:</w:t>
+      </w:r>
+      <w:r>
+        <w:t xml:space="preserve"> </w:t>
+      </w:r>
+      <w:hyperlink r:id="rId30" w:history="1">
+        <w:r>
+          <w:rPr>
+            <w:rStyle w:val="Hyperlink"/>
+          </w:rPr>
+          <w:t>https://www.simplilearn.com/react-native-tutorial-article?referrer=search&amp;tag=React%20native</w:t>
+        </w:r>
+      </w:hyperlink>
+      <w:bookmarkEnd w:id="84"/>
+      <w:r>
         <w:t xml:space="preserve"> </w:t>
       </w:r>
     </w:p>
@@ -16391,14 +16483,14 @@
           <w:u w:val="none"/>
         </w:rPr>
       </w:pPr>
-      <w:bookmarkStart w:id="82" w:name="_Ref102507398"/>
+      <w:bookmarkStart w:id="85" w:name="_Ref102847523"/>
       <w:r>
         <w:rPr>
           <w:rStyle w:val="Hyperlink"/>
           <w:color w:val="auto"/>
           <w:u w:val="none"/>
         </w:rPr>
-        <w:t xml:space="preserve">HAMED, Trafa </w:t>
+        <w:t xml:space="preserve">PAUL, Akshat - NALWAYA, Abhishek: React Native for Mobile Development. </w:t>
       </w:r>
       <w:r>
         <w:rPr>
@@ -16406,7 +16498,7 @@
           <w:color w:val="auto"/>
           <w:u w:val="none"/>
         </w:rPr>
-        <w:t>-</w:t>
+        <w:t>Haryana</w:t>
       </w:r>
       <w:r>
         <w:rPr>
@@ -16414,7 +16506,7 @@
           <w:color w:val="auto"/>
           <w:u w:val="none"/>
         </w:rPr>
-        <w:t xml:space="preserve"> DARA, Rozita: Intrusion Detection in Contemporary Environments. </w:t>
+        <w:t xml:space="preserve">: </w:t>
       </w:r>
       <w:r>
         <w:rPr>
@@ -16422,9 +16514,33 @@
           <w:color w:val="auto"/>
           <w:u w:val="none"/>
         </w:rPr>
-        <w:t>Guelph: University of Guelph, 2017. ISBN 978-012-803-929-8.</w:t>
-      </w:r>
-      <w:bookmarkEnd w:id="82"/>
+        <w:t>Apress</w:t>
+      </w:r>
+      <w:r>
+        <w:rPr>
+          <w:rStyle w:val="Hyperlink"/>
+          <w:color w:val="auto"/>
+          <w:u w:val="none"/>
+        </w:rPr>
+        <w:t xml:space="preserve">, 2019. ISBN </w:t>
+      </w:r>
+      <w:r>
+        <w:rPr>
+          <w:rStyle w:val="Hyperlink"/>
+          <w:color w:val="auto"/>
+          <w:u w:val="none"/>
+        </w:rPr>
+        <w:t>978-1-4842-4454-8</w:t>
+      </w:r>
+      <w:r>
+        <w:rPr>
+          <w:rStyle w:val="Hyperlink"/>
+          <w:color w:val="auto"/>
+          <w:u w:val="none"/>
+        </w:rPr>
+        <w:t>.</w:t>
+      </w:r>
+      <w:bookmarkEnd w:id="85"/>
     </w:p>
     <w:p>
       <w:pPr>
@@ -16441,14 +16557,14 @@
           <w:u w:val="none"/>
         </w:rPr>
       </w:pPr>
-      <w:bookmarkStart w:id="83" w:name="_Ref102509829"/>
+      <w:bookmarkStart w:id="86" w:name="_Ref102911547"/>
       <w:r>
         <w:rPr>
           <w:rStyle w:val="Hyperlink"/>
           <w:color w:val="auto"/>
           <w:u w:val="none"/>
         </w:rPr>
-        <w:t>StatCounter Global Stats</w:t>
+        <w:t xml:space="preserve">EISENMAN, Bonnie: Learning React Native: </w:t>
       </w:r>
       <w:r>
         <w:rPr>
@@ -16456,7 +16572,7 @@
           <w:color w:val="auto"/>
           <w:u w:val="none"/>
         </w:rPr>
-        <w:t>:</w:t>
+        <w:t>Building Native Mobile Apps with JavaScript</w:t>
       </w:r>
       <w:r>
         <w:rPr>
@@ -16464,7 +16580,31 @@
           <w:color w:val="auto"/>
           <w:u w:val="none"/>
         </w:rPr>
-        <w:t xml:space="preserve"> Mobile &amp; Tablet Operating System Market Share Worldwide | Statcounter Global Stats. [online]</w:t>
+        <w:t xml:space="preserve">. </w:t>
+      </w:r>
+      <w:r>
+        <w:rPr>
+          <w:rStyle w:val="Hyperlink"/>
+          <w:color w:val="auto"/>
+          <w:u w:val="none"/>
+        </w:rPr>
+        <w:t>O'Reilly Media Inc., 201</w:t>
+      </w:r>
+      <w:r>
+        <w:rPr>
+          <w:rStyle w:val="Hyperlink"/>
+          <w:color w:val="auto"/>
+          <w:u w:val="none"/>
+        </w:rPr>
+        <w:t xml:space="preserve">6. ISBN </w:t>
+      </w:r>
+      <w:r>
+        <w:rPr>
+          <w:rStyle w:val="Hyperlink"/>
+          <w:color w:val="auto"/>
+          <w:u w:val="none"/>
+        </w:rPr>
+        <w:t>978-1-491-92900-1</w:t>
       </w:r>
       <w:r>
         <w:rPr>
@@ -16474,674 +16614,7 @@
         </w:rPr>
         <w:t>.</w:t>
       </w:r>
-      <w:r>
-        <w:rPr>
-          <w:rStyle w:val="Hyperlink"/>
-          <w:color w:val="auto"/>
-          <w:u w:val="none"/>
-        </w:rPr>
-        <w:t xml:space="preserve"> </w:t>
-      </w:r>
-      <w:r>
-        <w:rPr>
-          <w:rStyle w:val="Hyperlink"/>
-          <w:color w:val="auto"/>
-          <w:u w:val="none"/>
-        </w:rPr>
-        <w:t>2022</w:t>
-      </w:r>
-      <w:r>
-        <w:rPr>
-          <w:rStyle w:val="Hyperlink"/>
-          <w:color w:val="auto"/>
-          <w:u w:val="none"/>
-        </w:rPr>
-        <w:t xml:space="preserve"> </w:t>
-      </w:r>
-      <w:r>
-        <w:rPr>
-          <w:rStyle w:val="Hyperlink"/>
-          <w:color w:val="auto"/>
-          <w:u w:val="none"/>
-        </w:rPr>
-        <w:t>[</w:t>
-      </w:r>
-      <w:r>
-        <w:rPr>
-          <w:rStyle w:val="Hyperlink"/>
-          <w:color w:val="auto"/>
-          <w:u w:val="none"/>
-        </w:rPr>
-        <w:t>cit.</w:t>
-      </w:r>
-      <w:r>
-        <w:rPr>
-          <w:rStyle w:val="Hyperlink"/>
-          <w:color w:val="auto"/>
-          <w:u w:val="none"/>
-        </w:rPr>
-        <w:t xml:space="preserve"> </w:t>
-      </w:r>
-      <w:r>
-        <w:rPr>
-          <w:rStyle w:val="Hyperlink"/>
-          <w:color w:val="auto"/>
-          <w:u w:val="none"/>
-        </w:rPr>
-        <w:t>3.5.</w:t>
-      </w:r>
-      <w:r>
-        <w:rPr>
-          <w:rStyle w:val="Hyperlink"/>
-          <w:color w:val="auto"/>
-          <w:u w:val="none"/>
-        </w:rPr>
-        <w:t>2022].</w:t>
-      </w:r>
-      <w:r>
-        <w:rPr>
-          <w:rStyle w:val="Hyperlink"/>
-          <w:color w:val="auto"/>
-          <w:u w:val="none"/>
-        </w:rPr>
-        <w:t xml:space="preserve"> </w:t>
-      </w:r>
-      <w:r>
-        <w:rPr>
-          <w:rStyle w:val="Hyperlink"/>
-          <w:color w:val="auto"/>
-          <w:u w:val="none"/>
-        </w:rPr>
-        <w:t xml:space="preserve"> </w:t>
-      </w:r>
-      <w:r>
-        <w:rPr>
-          <w:rStyle w:val="Hyperlink"/>
-          <w:color w:val="auto"/>
-          <w:u w:val="none"/>
-        </w:rPr>
-        <w:t>Dostupné na internete</w:t>
-      </w:r>
-      <w:r>
-        <w:rPr>
-          <w:rStyle w:val="Hyperlink"/>
-          <w:color w:val="auto"/>
-          <w:u w:val="none"/>
-        </w:rPr>
-        <w:t xml:space="preserve">: </w:t>
-      </w:r>
-      <w:hyperlink r:id="rId29" w:anchor="monthly-201801-202201" w:history="1">
-        <w:r>
-          <w:rPr>
-            <w:rStyle w:val="Hyperlink"/>
-          </w:rPr>
-          <w:t>https://gs.statcounter.com/os-market-share/mobile-tablet/worldwide/#monthly-201801-202201</w:t>
-        </w:r>
-      </w:hyperlink>
-      <w:bookmarkEnd w:id="83"/>
-    </w:p>
-    <w:p>
-      <w:pPr>
-        <w:pStyle w:val="ListParagraph"/>
-        <w:numPr>
-          <w:ilvl w:val="0"/>
-          <w:numId w:val="16"/>
-        </w:numPr>
-        <w:ind w:left="709" w:hanging="633"/>
-        <w:jc w:val="both"/>
-        <w:rPr>
-          <w:rStyle w:val="Hyperlink"/>
-          <w:color w:val="auto"/>
-          <w:u w:val="none"/>
-        </w:rPr>
-      </w:pPr>
-      <w:bookmarkStart w:id="84" w:name="_Ref102636354"/>
-      <w:r>
-        <w:rPr>
-          <w:rStyle w:val="Hyperlink"/>
-          <w:color w:val="auto"/>
-          <w:u w:val="none"/>
-        </w:rPr>
-        <w:t>JAISWAL, Manishaben: Android the mobile operating system and architecture. In: International Journal of Creative Research Thou</w:t>
-      </w:r>
-      <w:r>
-        <w:rPr>
-          <w:rStyle w:val="Hyperlink"/>
-          <w:color w:val="auto"/>
-          <w:u w:val="none"/>
-        </w:rPr>
-        <w:t>ghts. Roč. 6, č.</w:t>
-      </w:r>
-      <w:r>
-        <w:rPr>
-          <w:rStyle w:val="Hyperlink"/>
-          <w:color w:val="auto"/>
-          <w:u w:val="none"/>
-        </w:rPr>
-        <w:t xml:space="preserve"> </w:t>
-      </w:r>
-      <w:r>
-        <w:rPr>
-          <w:rStyle w:val="Hyperlink"/>
-          <w:color w:val="auto"/>
-          <w:u w:val="none"/>
-        </w:rPr>
-        <w:t>1 (2018), s.</w:t>
-      </w:r>
-      <w:r>
-        <w:rPr>
-          <w:rStyle w:val="Hyperlink"/>
-          <w:color w:val="auto"/>
-          <w:u w:val="none"/>
-        </w:rPr>
-        <w:t xml:space="preserve"> 514-515</w:t>
-      </w:r>
-      <w:r>
-        <w:rPr>
-          <w:rStyle w:val="Hyperlink"/>
-          <w:color w:val="auto"/>
-          <w:u w:val="none"/>
-        </w:rPr>
-        <w:t xml:space="preserve"> ISSN 2320-2882.</w:t>
-      </w:r>
-      <w:bookmarkEnd w:id="84"/>
-      <w:r>
-        <w:rPr>
-          <w:rStyle w:val="Hyperlink"/>
-          <w:color w:val="auto"/>
-          <w:u w:val="none"/>
-        </w:rPr>
-        <w:t xml:space="preserve"> </w:t>
-      </w:r>
-    </w:p>
-    <w:p>
-      <w:pPr>
-        <w:pStyle w:val="ListParagraph"/>
-        <w:numPr>
-          <w:ilvl w:val="0"/>
-          <w:numId w:val="16"/>
-        </w:numPr>
-        <w:ind w:left="709" w:hanging="633"/>
-        <w:jc w:val="both"/>
-        <w:rPr>
-          <w:rStyle w:val="Hyperlink"/>
-          <w:color w:val="auto"/>
-          <w:u w:val="none"/>
-        </w:rPr>
-      </w:pPr>
-      <w:bookmarkStart w:id="85" w:name="_Ref102650136"/>
-      <w:r>
-        <w:rPr>
-          <w:rStyle w:val="Hyperlink"/>
-          <w:color w:val="auto"/>
-          <w:u w:val="none"/>
-        </w:rPr>
-        <w:t xml:space="preserve">KNEZOVIĆ, Martin: Okienko do minulosti: História iOS. </w:t>
-      </w:r>
-      <w:r>
-        <w:t xml:space="preserve">[online]. </w:t>
-      </w:r>
-      <w:r>
-        <w:t>2019</w:t>
-      </w:r>
-      <w:r>
-        <w:t xml:space="preserve"> [cit. </w:t>
-      </w:r>
-      <w:r>
-        <w:t>5</w:t>
-      </w:r>
-      <w:r>
-        <w:t>.</w:t>
-      </w:r>
-      <w:r>
-        <w:t>5</w:t>
-      </w:r>
-      <w:r>
-        <w:t>.2022]. Dostupné na internete:</w:t>
-      </w:r>
-      <w:r>
-        <w:t xml:space="preserve"> </w:t>
-      </w:r>
-      <w:hyperlink r:id="rId30" w:history="1">
-        <w:r>
-          <w:rPr>
-            <w:rStyle w:val="Hyperlink"/>
-          </w:rPr>
-          <w:t>https://www.macblog.sk/2019/okienko-do-minulosti-historia-ios/</w:t>
-        </w:r>
-      </w:hyperlink>
-      <w:bookmarkEnd w:id="85"/>
-      <w:r>
-        <w:rPr>
-          <w:rStyle w:val="Hyperlink"/>
-          <w:color w:val="auto"/>
-          <w:u w:val="none"/>
-        </w:rPr>
-        <w:t xml:space="preserve"> </w:t>
-      </w:r>
-    </w:p>
-    <w:p>
-      <w:pPr>
-        <w:spacing w:line="259" w:lineRule="auto"/>
-        <w:rPr>
-          <w:rStyle w:val="Hyperlink"/>
-          <w:color w:val="auto"/>
-          <w:u w:val="none"/>
-        </w:rPr>
-      </w:pPr>
-      <w:r>
-        <w:rPr>
-          <w:rStyle w:val="Hyperlink"/>
-          <w:color w:val="auto"/>
-          <w:u w:val="none"/>
-        </w:rPr>
-        <w:br w:type="page"/>
-      </w:r>
-    </w:p>
-    <w:p>
-      <w:pPr>
-        <w:pStyle w:val="ListParagraph"/>
-        <w:numPr>
-          <w:ilvl w:val="0"/>
-          <w:numId w:val="16"/>
-        </w:numPr>
-        <w:ind w:left="709" w:hanging="633"/>
-        <w:jc w:val="both"/>
-      </w:pPr>
-      <w:bookmarkStart w:id="86" w:name="_Ref102651726"/>
-      <w:r>
-        <w:rPr>
-          <w:rStyle w:val="Hyperlink"/>
-          <w:color w:val="auto"/>
-          <w:u w:val="none"/>
-        </w:rPr>
-        <w:lastRenderedPageBreak/>
-        <w:t xml:space="preserve">ANWAR, Rami: Android vs iOS development: Whitch platform should I develop for first? </w:t>
-      </w:r>
-      <w:r>
-        <w:t>[online]. 20</w:t>
-      </w:r>
-      <w:r>
-        <w:t>20</w:t>
-      </w:r>
-      <w:r>
-        <w:t xml:space="preserve"> [cit. </w:t>
-      </w:r>
-      <w:r>
-        <w:t>5</w:t>
-      </w:r>
-      <w:r>
-        <w:t>.</w:t>
-      </w:r>
-      <w:r>
-        <w:t>5</w:t>
-      </w:r>
-      <w:r>
-        <w:t>.2022]. Dostupné na internete:</w:t>
-      </w:r>
-      <w:r>
-        <w:t xml:space="preserve"> </w:t>
-      </w:r>
-      <w:hyperlink r:id="rId31" w:anchor="so-which-platform-to-choose-first" w:history="1">
-        <w:r>
-          <w:rPr>
-            <w:rStyle w:val="Hyperlink"/>
-          </w:rPr>
-          <w:t>https://easternpeak.com/blog/android-vs-ios-development-which-platform-first/#so-which-platform-to-choose-first</w:t>
-        </w:r>
-      </w:hyperlink>
       <w:bookmarkEnd w:id="86"/>
-      <w:r>
-        <w:t xml:space="preserve"> </w:t>
-      </w:r>
-    </w:p>
-    <w:p>
-      <w:pPr>
-        <w:pStyle w:val="ListParagraph"/>
-        <w:numPr>
-          <w:ilvl w:val="0"/>
-          <w:numId w:val="16"/>
-        </w:numPr>
-        <w:ind w:left="709" w:hanging="633"/>
-        <w:jc w:val="both"/>
-      </w:pPr>
-      <w:bookmarkStart w:id="87" w:name="_Ref102746994"/>
-      <w:r>
-        <w:rPr>
-          <w:rStyle w:val="Hyperlink"/>
-          <w:color w:val="auto"/>
-          <w:u w:val="none"/>
-        </w:rPr>
-        <w:t xml:space="preserve">DESHPANDE, Chinmayee: The Best Guide to Know What Is React. </w:t>
-      </w:r>
-      <w:r>
-        <w:t>[online]. 20</w:t>
-      </w:r>
-      <w:r>
-        <w:t>21</w:t>
-      </w:r>
-      <w:r>
-        <w:t xml:space="preserve"> [cit. </w:t>
-      </w:r>
-      <w:r>
-        <w:t>6</w:t>
-      </w:r>
-      <w:r>
-        <w:t>.</w:t>
-      </w:r>
-      <w:r>
-        <w:t>5</w:t>
-      </w:r>
-      <w:r>
-        <w:t>.2022]. Dostupné na internete:</w:t>
-      </w:r>
-      <w:r>
-        <w:t xml:space="preserve"> </w:t>
-      </w:r>
-      <w:hyperlink r:id="rId32" w:history="1">
-        <w:r>
-          <w:rPr>
-            <w:rStyle w:val="Hyperlink"/>
-          </w:rPr>
-          <w:t>https://www.simplilearn.com/tutorials/reactjs-tutorial/what-is-reactjs</w:t>
-        </w:r>
-      </w:hyperlink>
-      <w:bookmarkEnd w:id="87"/>
-      <w:r>
-        <w:t xml:space="preserve"> </w:t>
-      </w:r>
-    </w:p>
-    <w:p>
-      <w:pPr>
-        <w:pStyle w:val="ListParagraph"/>
-        <w:numPr>
-          <w:ilvl w:val="0"/>
-          <w:numId w:val="16"/>
-        </w:numPr>
-        <w:ind w:left="709" w:hanging="633"/>
-        <w:jc w:val="both"/>
-      </w:pPr>
-      <w:bookmarkStart w:id="88" w:name="_Ref102759622"/>
-      <w:r>
-        <w:rPr>
-          <w:rStyle w:val="Hyperlink"/>
-          <w:color w:val="auto"/>
-          <w:u w:val="none"/>
-        </w:rPr>
-        <w:t xml:space="preserve">DESHPANDE, Chinmayee: The Ultimate React Native Tutorial. </w:t>
-      </w:r>
-      <w:r>
-        <w:t>[online]. 20</w:t>
-      </w:r>
-      <w:r>
-        <w:t>22</w:t>
-      </w:r>
-      <w:r>
-        <w:t xml:space="preserve"> [cit. </w:t>
-      </w:r>
-      <w:r>
-        <w:t>6</w:t>
-      </w:r>
-      <w:r>
-        <w:t>.</w:t>
-      </w:r>
-      <w:r>
-        <w:t>5</w:t>
-      </w:r>
-      <w:r>
-        <w:t>.2022]. Dostupné na internete:</w:t>
-      </w:r>
-      <w:r>
-        <w:t xml:space="preserve"> </w:t>
-      </w:r>
-      <w:hyperlink r:id="rId33" w:history="1">
-        <w:r>
-          <w:rPr>
-            <w:rStyle w:val="Hyperlink"/>
-          </w:rPr>
-          <w:t>https://www.simplilearn.com/react-native-tutorial-article?referrer=search&amp;tag=React%20native</w:t>
-        </w:r>
-      </w:hyperlink>
-      <w:bookmarkEnd w:id="88"/>
-      <w:r>
-        <w:t xml:space="preserve"> </w:t>
-      </w:r>
-    </w:p>
-    <w:p>
-      <w:pPr>
-        <w:pStyle w:val="ListParagraph"/>
-        <w:numPr>
-          <w:ilvl w:val="0"/>
-          <w:numId w:val="16"/>
-        </w:numPr>
-        <w:ind w:left="709" w:hanging="633"/>
-        <w:jc w:val="both"/>
-        <w:rPr>
-          <w:rStyle w:val="Hyperlink"/>
-          <w:color w:val="auto"/>
-          <w:u w:val="none"/>
-        </w:rPr>
-      </w:pPr>
-      <w:bookmarkStart w:id="89" w:name="_Ref102847523"/>
-      <w:r>
-        <w:rPr>
-          <w:rStyle w:val="Hyperlink"/>
-          <w:color w:val="auto"/>
-          <w:u w:val="none"/>
-        </w:rPr>
-        <w:t>PAUL, Akshat - NALWAYA, Abhishek: React Native for Mobile Development.</w:t>
-      </w:r>
-      <w:r>
-        <w:rPr>
-          <w:rStyle w:val="Hyperlink"/>
-          <w:color w:val="auto"/>
-          <w:u w:val="none"/>
-        </w:rPr>
-        <w:t xml:space="preserve"> </w:t>
-      </w:r>
-      <w:r>
-        <w:rPr>
-          <w:rStyle w:val="Hyperlink"/>
-          <w:color w:val="auto"/>
-          <w:u w:val="none"/>
-        </w:rPr>
-        <w:t>Haryana</w:t>
-      </w:r>
-      <w:r>
-        <w:rPr>
-          <w:rStyle w:val="Hyperlink"/>
-          <w:color w:val="auto"/>
-          <w:u w:val="none"/>
-        </w:rPr>
-        <w:t xml:space="preserve">: </w:t>
-      </w:r>
-      <w:r>
-        <w:rPr>
-          <w:rStyle w:val="Hyperlink"/>
-          <w:color w:val="auto"/>
-          <w:u w:val="none"/>
-        </w:rPr>
-        <w:t>Apress</w:t>
-      </w:r>
-      <w:r>
-        <w:rPr>
-          <w:rStyle w:val="Hyperlink"/>
-          <w:color w:val="auto"/>
-          <w:u w:val="none"/>
-        </w:rPr>
-        <w:t xml:space="preserve">, </w:t>
-      </w:r>
-      <w:r>
-        <w:rPr>
-          <w:rStyle w:val="Hyperlink"/>
-          <w:color w:val="auto"/>
-          <w:u w:val="none"/>
-        </w:rPr>
-        <w:t xml:space="preserve">2019. ISBN </w:t>
-      </w:r>
-      <w:r>
-        <w:rPr>
-          <w:rStyle w:val="Hyperlink"/>
-          <w:color w:val="auto"/>
-          <w:u w:val="none"/>
-        </w:rPr>
-        <w:t>978-1-4842-4454-8</w:t>
-      </w:r>
-      <w:r>
-        <w:rPr>
-          <w:rStyle w:val="Hyperlink"/>
-          <w:color w:val="auto"/>
-          <w:u w:val="none"/>
-        </w:rPr>
-        <w:t>.</w:t>
-      </w:r>
-      <w:bookmarkEnd w:id="89"/>
-    </w:p>
-    <w:p>
-      <w:pPr>
-        <w:pStyle w:val="ListParagraph"/>
-        <w:numPr>
-          <w:ilvl w:val="0"/>
-          <w:numId w:val="16"/>
-        </w:numPr>
-        <w:ind w:left="709" w:hanging="633"/>
-        <w:jc w:val="both"/>
-        <w:rPr>
-          <w:rStyle w:val="Hyperlink"/>
-          <w:color w:val="auto"/>
-          <w:u w:val="none"/>
-        </w:rPr>
-      </w:pPr>
-      <w:bookmarkStart w:id="90" w:name="_Ref102911547"/>
-      <w:r>
-        <w:rPr>
-          <w:rStyle w:val="Hyperlink"/>
-          <w:color w:val="auto"/>
-          <w:u w:val="none"/>
-        </w:rPr>
-        <w:t>EISENMAN, Bonnie: Learning React Native</w:t>
-      </w:r>
-      <w:r>
-        <w:rPr>
-          <w:rStyle w:val="Hyperlink"/>
-          <w:color w:val="auto"/>
-          <w:u w:val="none"/>
-        </w:rPr>
-        <w:t xml:space="preserve">: </w:t>
-      </w:r>
-      <w:r>
-        <w:rPr>
-          <w:rStyle w:val="Hyperlink"/>
-          <w:color w:val="auto"/>
-          <w:u w:val="none"/>
-        </w:rPr>
-        <w:t>Building Native Mobile Apps with JavaScript</w:t>
-      </w:r>
-      <w:r>
-        <w:rPr>
-          <w:rStyle w:val="Hyperlink"/>
-          <w:color w:val="auto"/>
-          <w:u w:val="none"/>
-        </w:rPr>
-        <w:t xml:space="preserve">. </w:t>
-      </w:r>
-      <w:r>
-        <w:rPr>
-          <w:rStyle w:val="Hyperlink"/>
-          <w:color w:val="auto"/>
-          <w:u w:val="none"/>
-        </w:rPr>
-        <w:t>O'Reilly Media Inc., 201</w:t>
-      </w:r>
-      <w:r>
-        <w:rPr>
-          <w:rStyle w:val="Hyperlink"/>
-          <w:color w:val="auto"/>
-          <w:u w:val="none"/>
-        </w:rPr>
-        <w:t>6</w:t>
-      </w:r>
-      <w:r>
-        <w:rPr>
-          <w:rStyle w:val="Hyperlink"/>
-          <w:color w:val="auto"/>
-          <w:u w:val="none"/>
-        </w:rPr>
-        <w:t xml:space="preserve">. ISBN </w:t>
-      </w:r>
-      <w:r>
-        <w:rPr>
-          <w:rStyle w:val="Hyperlink"/>
-          <w:color w:val="auto"/>
-          <w:u w:val="none"/>
-        </w:rPr>
-        <w:t>978-1-491-92900-1</w:t>
-      </w:r>
-      <w:r>
-        <w:rPr>
-          <w:rStyle w:val="Hyperlink"/>
-          <w:color w:val="auto"/>
-          <w:u w:val="none"/>
-        </w:rPr>
-        <w:t>.</w:t>
-      </w:r>
-      <w:bookmarkEnd w:id="90"/>
-    </w:p>
-    <w:p>
-      <w:pPr>
-        <w:pStyle w:val="ListParagraph"/>
-        <w:numPr>
-          <w:ilvl w:val="0"/>
-          <w:numId w:val="16"/>
-        </w:numPr>
-        <w:ind w:left="709" w:hanging="633"/>
-        <w:jc w:val="both"/>
-      </w:pPr>
-      <w:bookmarkStart w:id="91" w:name="_Ref102983047"/>
-      <w:r>
-        <w:rPr>
-          <w:rStyle w:val="Hyperlink"/>
-          <w:color w:val="auto"/>
-          <w:u w:val="none"/>
-        </w:rPr>
-        <w:t xml:space="preserve">PRADHAN, Sourabh: How to Create Effective User Personas. </w:t>
-      </w:r>
-      <w:r>
-        <w:t>[online]. 20</w:t>
-      </w:r>
-      <w:r>
-        <w:t>20</w:t>
-      </w:r>
-      <w:r>
-        <w:t xml:space="preserve"> [cit. </w:t>
-      </w:r>
-      <w:r>
-        <w:t>9</w:t>
-      </w:r>
-      <w:r>
-        <w:t>.</w:t>
-      </w:r>
-      <w:r>
-        <w:t>5</w:t>
-      </w:r>
-      <w:r>
-        <w:t>.2022]. Dostupné na internete:</w:t>
-      </w:r>
-      <w:r>
-        <w:t xml:space="preserve"> </w:t>
-      </w:r>
-      <w:hyperlink r:id="rId34" w:history="1">
-        <w:r>
-          <w:rPr>
-            <w:rStyle w:val="Hyperlink"/>
-          </w:rPr>
-          <w:t>https://medium.com/agileinsider/how-to-create-effective-user-personas-9e383d166cf</w:t>
-        </w:r>
-      </w:hyperlink>
-      <w:bookmarkEnd w:id="91"/>
-      <w:r>
-        <w:t xml:space="preserve"> </w:t>
-      </w:r>
     </w:p>
     <w:p>
       <w:pPr>
@@ -17159,15 +16632,14 @@
           <w:u w:val="none"/>
         </w:rPr>
       </w:pPr>
-      <w:bookmarkStart w:id="92" w:name="_Ref103167472"/>
-      <w:bookmarkStart w:id="93" w:name="_Hlk103284348"/>
+      <w:bookmarkStart w:id="87" w:name="_Ref103538455"/>
       <w:r>
         <w:rPr>
           <w:rStyle w:val="Hyperlink"/>
           <w:color w:val="auto"/>
           <w:u w:val="none"/>
         </w:rPr>
-        <w:t xml:space="preserve">WIERUCH, Robin: The Road to React with Firebase. </w:t>
+        <w:t xml:space="preserve">BENNETT, Jim: Xamarin in Action. </w:t>
       </w:r>
       <w:r>
         <w:rPr>
@@ -17175,7 +16647,7 @@
           <w:color w:val="auto"/>
           <w:u w:val="none"/>
         </w:rPr>
-        <w:t xml:space="preserve">Self-published, </w:t>
+        <w:t>Manning Publications Co.</w:t>
       </w:r>
       <w:r>
         <w:rPr>
@@ -17183,7 +16655,7 @@
           <w:color w:val="auto"/>
           <w:u w:val="none"/>
         </w:rPr>
-        <w:t>2019.</w:t>
+        <w:t xml:space="preserve">, 2018. ISBN </w:t>
       </w:r>
       <w:r>
         <w:rPr>
@@ -17191,49 +16663,67 @@
           <w:color w:val="auto"/>
           <w:u w:val="none"/>
         </w:rPr>
-        <w:t xml:space="preserve"> </w:t>
-      </w:r>
+        <w:t>978-1617294389</w:t>
+      </w:r>
+      <w:bookmarkEnd w:id="87"/>
+    </w:p>
+    <w:p>
+      <w:pPr>
+        <w:pStyle w:val="ListParagraph"/>
+        <w:numPr>
+          <w:ilvl w:val="0"/>
+          <w:numId w:val="16"/>
+        </w:numPr>
+        <w:spacing w:before="240"/>
+        <w:ind w:left="709" w:hanging="633"/>
+        <w:jc w:val="both"/>
+      </w:pPr>
+      <w:bookmarkStart w:id="88" w:name="_Ref103538469"/>
       <w:r>
         <w:rPr>
           <w:rStyle w:val="Hyperlink"/>
           <w:color w:val="auto"/>
           <w:u w:val="none"/>
         </w:rPr>
-        <w:t xml:space="preserve">ISBN </w:t>
-      </w:r>
-      <w:r>
-        <w:rPr>
-          <w:rStyle w:val="Hyperlink"/>
-          <w:color w:val="auto"/>
-          <w:u w:val="none"/>
-        </w:rPr>
-        <w:t>978</w:t>
-      </w:r>
-      <w:r>
-        <w:rPr>
-          <w:rStyle w:val="Hyperlink"/>
-          <w:color w:val="auto"/>
-          <w:u w:val="none"/>
-        </w:rPr>
-        <w:t>-</w:t>
-      </w:r>
-      <w:r>
-        <w:rPr>
-          <w:rStyle w:val="Hyperlink"/>
-          <w:color w:val="auto"/>
-          <w:u w:val="none"/>
-        </w:rPr>
-        <w:t>1795010894</w:t>
-      </w:r>
-      <w:r>
-        <w:rPr>
-          <w:rStyle w:val="Hyperlink"/>
-          <w:color w:val="auto"/>
-          <w:u w:val="none"/>
-        </w:rPr>
+        <w:lastRenderedPageBreak/>
+        <w:t xml:space="preserve">BRITCH, David: What is Xamarin? </w:t>
+      </w:r>
+      <w:r>
+        <w:t>[online]. 20</w:t>
+      </w:r>
+      <w:r>
+        <w:t>21</w:t>
+      </w:r>
+      <w:r>
+        <w:t xml:space="preserve"> [cit. </w:t>
+      </w:r>
+      <w:r>
+        <w:t>15</w:t>
+      </w:r>
+      <w:r>
         <w:t>.</w:t>
       </w:r>
-      <w:bookmarkEnd w:id="92"/>
+      <w:r>
+        <w:t>5</w:t>
+      </w:r>
+      <w:r>
+        <w:t>.2022]. Dostupné na internete:</w:t>
+      </w:r>
+      <w:r>
+        <w:t xml:space="preserve"> </w:t>
+      </w:r>
+      <w:hyperlink r:id="rId31" w:history="1">
+        <w:r>
+          <w:rPr>
+            <w:rStyle w:val="Hyperlink"/>
+          </w:rPr>
+          <w:t>https://docs.microsoft.com/en-us/xamarin/get-started/what-is-xamarin</w:t>
+        </w:r>
+      </w:hyperlink>
+      <w:bookmarkEnd w:id="88"/>
+      <w:r>
+        <w:t xml:space="preserve"> </w:t>
+      </w:r>
     </w:p>
     <w:p>
       <w:pPr>
@@ -17251,92 +16741,30 @@
           <w:u w:val="none"/>
         </w:rPr>
       </w:pPr>
-      <w:bookmarkStart w:id="94" w:name="_Ref103167486"/>
+      <w:bookmarkStart w:id="89" w:name="_Ref103538475"/>
       <w:r>
         <w:rPr>
           <w:rStyle w:val="Hyperlink"/>
           <w:color w:val="auto"/>
           <w:u w:val="none"/>
         </w:rPr>
-        <w:t xml:space="preserve">MORONEY, Laurence: The Definitive Guide to Firebase. </w:t>
-      </w:r>
-      <w:r>
-        <w:rPr>
-          <w:rStyle w:val="Hyperlink"/>
-          <w:color w:val="auto"/>
-          <w:u w:val="none"/>
-        </w:rPr>
-        <w:t xml:space="preserve">Seattle: </w:t>
-      </w:r>
-      <w:r>
-        <w:rPr>
-          <w:rStyle w:val="Hyperlink"/>
-          <w:color w:val="auto"/>
-          <w:u w:val="none"/>
-        </w:rPr>
-        <w:t xml:space="preserve">Apress </w:t>
-      </w:r>
-      <w:r>
-        <w:rPr>
-          <w:rStyle w:val="Hyperlink"/>
-          <w:color w:val="auto"/>
-          <w:u w:val="none"/>
-        </w:rPr>
-        <w:t xml:space="preserve">2017. ISBN </w:t>
-      </w:r>
-      <w:r>
-        <w:rPr>
-          <w:rStyle w:val="Hyperlink"/>
-          <w:color w:val="auto"/>
-          <w:u w:val="none"/>
-        </w:rPr>
-        <w:t>978-1-4842-2943-9</w:t>
-      </w:r>
-      <w:r>
-        <w:rPr>
-          <w:rStyle w:val="Hyperlink"/>
-          <w:color w:val="auto"/>
-          <w:u w:val="none"/>
-        </w:rPr>
+        <w:t xml:space="preserve">KOPACHOVETS, Oleg: Xamarin vs Flutter: What to Choose for Your Preject? </w:t>
+      </w:r>
+      <w:r>
+        <w:t>[online]. 20</w:t>
+      </w:r>
+      <w:r>
+        <w:t>22</w:t>
+      </w:r>
+      <w:r>
+        <w:t xml:space="preserve"> [cit. </w:t>
+      </w:r>
+      <w:r>
+        <w:t>15</w:t>
+      </w:r>
+      <w:r>
         <w:t>.</w:t>
       </w:r>
-      <w:bookmarkEnd w:id="94"/>
-    </w:p>
-    <w:p>
-      <w:pPr>
-        <w:pStyle w:val="ListParagraph"/>
-        <w:numPr>
-          <w:ilvl w:val="0"/>
-          <w:numId w:val="16"/>
-        </w:numPr>
-        <w:spacing w:before="240"/>
-        <w:ind w:left="709" w:hanging="633"/>
-        <w:jc w:val="both"/>
-      </w:pPr>
-      <w:bookmarkStart w:id="95" w:name="_Ref103417825"/>
-      <w:r>
-        <w:rPr>
-          <w:rStyle w:val="Hyperlink"/>
-          <w:color w:val="auto"/>
-          <w:u w:val="none"/>
-        </w:rPr>
-        <w:t xml:space="preserve">VALDELLON, Lionel: What Are the Different Types of Mobile Apps? And How Do You Choose? </w:t>
-      </w:r>
-      <w:r>
-        <w:t>[online]. 20</w:t>
-      </w:r>
-      <w:r>
-        <w:t>20</w:t>
-      </w:r>
-      <w:r>
-        <w:t xml:space="preserve"> [cit. </w:t>
-      </w:r>
-      <w:r>
-        <w:t>13</w:t>
-      </w:r>
-      <w:r>
-        <w:t>.</w:t>
-      </w:r>
       <w:r>
         <w:t>5</w:t>
       </w:r>
@@ -17346,15 +16774,15 @@
       <w:r>
         <w:t xml:space="preserve"> </w:t>
       </w:r>
-      <w:hyperlink r:id="rId35" w:history="1">
+      <w:hyperlink r:id="rId32" w:history="1">
         <w:r>
           <w:rPr>
             <w:rStyle w:val="Hyperlink"/>
           </w:rPr>
-          <w:t>https://clevertap.com/blog/types-of-mobile-apps/</w:t>
+          <w:t>https://procoders.tech/blog/flutter-vs-xamarin/</w:t>
         </w:r>
       </w:hyperlink>
-      <w:bookmarkEnd w:id="95"/>
+      <w:bookmarkEnd w:id="89"/>
       <w:r>
         <w:t xml:space="preserve"> </w:t>
       </w:r>
@@ -17375,30 +16803,14 @@
           <w:u w:val="none"/>
         </w:rPr>
       </w:pPr>
-      <w:bookmarkStart w:id="96" w:name="_Ref103428440"/>
+      <w:bookmarkStart w:id="90" w:name="_Ref103428440"/>
       <w:r>
         <w:rPr>
           <w:rStyle w:val="Hyperlink"/>
           <w:color w:val="auto"/>
           <w:u w:val="none"/>
         </w:rPr>
-        <w:t xml:space="preserve">NAPOLI, </w:t>
-      </w:r>
-      <w:r>
-        <w:rPr>
-          <w:rStyle w:val="Hyperlink"/>
-          <w:color w:val="auto"/>
-          <w:u w:val="none"/>
-        </w:rPr>
-        <w:t>Marco L.</w:t>
-      </w:r>
-      <w:r>
-        <w:rPr>
-          <w:rStyle w:val="Hyperlink"/>
-          <w:color w:val="auto"/>
-          <w:u w:val="none"/>
-        </w:rPr>
-        <w:t xml:space="preserve">: Beginning Flutter. Indianapolis: John Wiley &amp; Sons, Inc., 2020. ISBN </w:t>
+        <w:t xml:space="preserve">NAPOLI, Marco L.: Beginning Flutter. Indianapolis: John Wiley &amp; Sons, Inc., 2020. ISBN </w:t>
       </w:r>
       <w:r>
         <w:rPr>
@@ -17408,7 +16820,7 @@
         </w:rPr>
         <w:t>978-1-119-55082-2</w:t>
       </w:r>
-      <w:bookmarkEnd w:id="96"/>
+      <w:bookmarkEnd w:id="90"/>
     </w:p>
     <w:p>
       <w:pPr>
@@ -17421,7 +16833,7 @@
         <w:ind w:left="709" w:hanging="633"/>
         <w:jc w:val="both"/>
       </w:pPr>
-      <w:bookmarkStart w:id="97" w:name="_Ref103432934"/>
+      <w:bookmarkStart w:id="91" w:name="_Ref103432934"/>
       <w:r>
         <w:rPr>
           <w:rStyle w:val="Hyperlink"/>
@@ -17454,7 +16866,7 @@
       <w:r>
         <w:t xml:space="preserve"> </w:t>
       </w:r>
-      <w:hyperlink r:id="rId36" w:history="1">
+      <w:hyperlink r:id="rId33" w:history="1">
         <w:r>
           <w:rPr>
             <w:rStyle w:val="Hyperlink"/>
@@ -17462,7 +16874,263 @@
           <w:t>https://blog.logrocket.com/pros-and-cons-of-flutter-app-development/</w:t>
         </w:r>
       </w:hyperlink>
+      <w:bookmarkEnd w:id="91"/>
+      <w:r>
+        <w:t xml:space="preserve"> </w:t>
+      </w:r>
+    </w:p>
+    <w:p>
+      <w:pPr>
+        <w:pStyle w:val="ListParagraph"/>
+        <w:numPr>
+          <w:ilvl w:val="0"/>
+          <w:numId w:val="16"/>
+        </w:numPr>
+        <w:ind w:left="709" w:hanging="633"/>
+        <w:jc w:val="both"/>
+      </w:pPr>
+      <w:bookmarkStart w:id="92" w:name="_Ref103540142"/>
+      <w:r>
+        <w:t>TIRPÁKOVÁ, Libuša - SOVÁRIOVÁ SOÓSOVÁ, Mária: Ošetrovateľské techniky. Košice: Univerzita Pavla Jozefa Šafárika v Košiciach, 2016. ISBN 978-8152-441-7.</w:t>
+      </w:r>
+      <w:bookmarkEnd w:id="92"/>
+    </w:p>
+    <w:p>
+      <w:pPr>
+        <w:pStyle w:val="ListParagraph"/>
+        <w:numPr>
+          <w:ilvl w:val="0"/>
+          <w:numId w:val="16"/>
+        </w:numPr>
+        <w:ind w:left="709" w:hanging="633"/>
+        <w:jc w:val="both"/>
+      </w:pPr>
+      <w:bookmarkStart w:id="93" w:name="_Ref99919330"/>
+      <w:r>
+        <w:t>Zákon č. 576/2004 Z.z. o zdravotnej starostlivosti, službách súvisiacich s poskytovaním zdravotnej starostlivosti a o zmene a doplnení niektorých zákonov</w:t>
+      </w:r>
+      <w:bookmarkEnd w:id="93"/>
+    </w:p>
+    <w:p>
+      <w:pPr>
+        <w:pStyle w:val="ListParagraph"/>
+        <w:numPr>
+          <w:ilvl w:val="0"/>
+          <w:numId w:val="16"/>
+        </w:numPr>
+        <w:ind w:left="709" w:hanging="633"/>
+        <w:jc w:val="both"/>
+        <w:rPr>
+          <w:rStyle w:val="Hyperlink"/>
+          <w:color w:val="auto"/>
+          <w:u w:val="none"/>
+        </w:rPr>
+      </w:pPr>
+      <w:bookmarkStart w:id="94" w:name="_Ref99919341"/>
+      <w:r>
+        <w:t xml:space="preserve">MASARYK, Vladimír - LESŇÁKOVÁ, Anna: Vedenie zdravotnej dokumentácie v súlade s legislatívou. </w:t>
+      </w:r>
+      <w:r>
+        <w:t>[online]. 201</w:t>
+      </w:r>
+      <w:r>
+        <w:t>8</w:t>
+      </w:r>
+      <w:r>
+        <w:t xml:space="preserve"> [cit. </w:t>
+      </w:r>
+      <w:r>
+        <w:t>3</w:t>
+      </w:r>
+      <w:r>
+        <w:t>.</w:t>
+      </w:r>
+      <w:r>
+        <w:t>4</w:t>
+      </w:r>
+      <w:r>
+        <w:t xml:space="preserve">.2022]. Dostupné na internete: </w:t>
+      </w:r>
+      <w:hyperlink r:id="rId34" w:history="1">
+        <w:r>
+          <w:rPr>
+            <w:rStyle w:val="Hyperlink"/>
+          </w:rPr>
+          <w:t>MASARIK, V. - LESŇÁKOVÁ, A. - VEDENIE ZDRAVOTNEJ DOKUMENTÁCIE V SÚLADE S LEGISLATÍVOU.pdf (vsdanubius.sk)</w:t>
+        </w:r>
+      </w:hyperlink>
+      <w:bookmarkEnd w:id="94"/>
+    </w:p>
+    <w:p>
+      <w:pPr>
+        <w:pStyle w:val="ListParagraph"/>
+        <w:numPr>
+          <w:ilvl w:val="0"/>
+          <w:numId w:val="16"/>
+        </w:numPr>
+        <w:ind w:left="709" w:hanging="633"/>
+        <w:jc w:val="both"/>
+        <w:rPr>
+          <w:rStyle w:val="Hyperlink"/>
+          <w:color w:val="auto"/>
+          <w:u w:val="none"/>
+        </w:rPr>
+      </w:pPr>
+      <w:bookmarkStart w:id="95" w:name="_Ref100585500"/>
+      <w:r>
+        <w:rPr>
+          <w:rStyle w:val="Hyperlink"/>
+          <w:color w:val="auto"/>
+          <w:u w:val="none"/>
+        </w:rPr>
+        <w:t xml:space="preserve">Health &amp; Fitness AI Lab: Denník krvného tlaku.  [online] in Google Play [citované 10.4.2022] dostupné na internete: </w:t>
+      </w:r>
+      <w:hyperlink r:id="rId35" w:history="1">
+        <w:r>
+          <w:rPr>
+            <w:rStyle w:val="Hyperlink"/>
+          </w:rPr>
+          <w:t>https://play.google.com/store/apps/details?id=com.bluefish.bloodpressure&amp;gl=SK</w:t>
+        </w:r>
+      </w:hyperlink>
+      <w:bookmarkEnd w:id="95"/>
+      <w:r>
+        <w:rPr>
+          <w:rStyle w:val="Hyperlink"/>
+          <w:color w:val="auto"/>
+          <w:u w:val="none"/>
+        </w:rPr>
+        <w:t xml:space="preserve"> </w:t>
+      </w:r>
+    </w:p>
+    <w:p>
+      <w:pPr>
+        <w:pStyle w:val="ListParagraph"/>
+        <w:numPr>
+          <w:ilvl w:val="0"/>
+          <w:numId w:val="16"/>
+        </w:numPr>
+        <w:ind w:left="709" w:hanging="633"/>
+        <w:jc w:val="both"/>
+        <w:rPr>
+          <w:rStyle w:val="Hyperlink"/>
+          <w:color w:val="auto"/>
+          <w:u w:val="none"/>
+        </w:rPr>
+      </w:pPr>
+      <w:bookmarkStart w:id="96" w:name="_Ref100585538"/>
+      <w:r>
+        <w:rPr>
+          <w:rStyle w:val="Hyperlink"/>
+          <w:color w:val="auto"/>
+          <w:u w:val="none"/>
+        </w:rPr>
+        <w:t xml:space="preserve">YEROKHIN Vladimir: Medical records. [online] in Google Play [citované 10.4.2022] dostupné na internete: </w:t>
+      </w:r>
+      <w:hyperlink r:id="rId36" w:history="1">
+        <w:r>
+          <w:rPr>
+            <w:rStyle w:val="Hyperlink"/>
+          </w:rPr>
+          <w:t>https://play.google.com/store/apps/details?id=vladimir.yerokhin.medicalrecord</w:t>
+        </w:r>
+      </w:hyperlink>
+      <w:bookmarkEnd w:id="96"/>
+      <w:r>
+        <w:rPr>
+          <w:rStyle w:val="Hyperlink"/>
+          <w:color w:val="auto"/>
+          <w:u w:val="none"/>
+        </w:rPr>
+        <w:t xml:space="preserve"> </w:t>
+      </w:r>
+    </w:p>
+    <w:p>
+      <w:pPr>
+        <w:pStyle w:val="ListParagraph"/>
+        <w:numPr>
+          <w:ilvl w:val="0"/>
+          <w:numId w:val="16"/>
+        </w:numPr>
+        <w:ind w:left="709" w:hanging="633"/>
+        <w:jc w:val="both"/>
+        <w:rPr>
+          <w:rStyle w:val="Hyperlink"/>
+          <w:color w:val="auto"/>
+          <w:u w:val="none"/>
+        </w:rPr>
+      </w:pPr>
+      <w:bookmarkStart w:id="97" w:name="_Ref100585568"/>
+      <w:r>
+        <w:rPr>
+          <w:rStyle w:val="Hyperlink"/>
+          <w:color w:val="auto"/>
+          <w:u w:val="none"/>
+        </w:rPr>
+        <w:t xml:space="preserve">MedClin: Medical Records Clinic app. [online] in Google Play [citované 10.4.2022] dostupné na internete: </w:t>
+      </w:r>
+      <w:hyperlink r:id="rId37" w:history="1">
+        <w:r>
+          <w:rPr>
+            <w:rStyle w:val="Hyperlink"/>
+          </w:rPr>
+          <w:t>https://play.google.com/store/apps/details?id=com.cliniconline</w:t>
+        </w:r>
+      </w:hyperlink>
       <w:bookmarkEnd w:id="97"/>
+    </w:p>
+    <w:p>
+      <w:pPr>
+        <w:pStyle w:val="ListParagraph"/>
+        <w:numPr>
+          <w:ilvl w:val="0"/>
+          <w:numId w:val="16"/>
+        </w:numPr>
+        <w:ind w:left="709" w:hanging="633"/>
+        <w:jc w:val="both"/>
+      </w:pPr>
+      <w:bookmarkStart w:id="98" w:name="_Ref102983047"/>
+      <w:r>
+        <w:rPr>
+          <w:rStyle w:val="Hyperlink"/>
+          <w:color w:val="auto"/>
+          <w:u w:val="none"/>
+        </w:rPr>
+        <w:t xml:space="preserve">PRADHAN, Sourabh: How to Create Effective User Personas. </w:t>
+      </w:r>
+      <w:r>
+        <w:t>[online]. 20</w:t>
+      </w:r>
+      <w:r>
+        <w:t>20</w:t>
+      </w:r>
+      <w:r>
+        <w:t xml:space="preserve"> [cit. </w:t>
+      </w:r>
+      <w:r>
+        <w:t>9</w:t>
+      </w:r>
+      <w:r>
+        <w:t>.</w:t>
+      </w:r>
+      <w:r>
+        <w:t>5</w:t>
+      </w:r>
+      <w:r>
+        <w:t>.2022]. Dostupné na internete:</w:t>
+      </w:r>
+      <w:r>
+        <w:t xml:space="preserve"> </w:t>
+      </w:r>
+      <w:hyperlink r:id="rId38" w:history="1">
+        <w:r>
+          <w:rPr>
+            <w:rStyle w:val="Hyperlink"/>
+          </w:rPr>
+          <w:t>https://medium.com/agileinsider/how-to-create-effective-user-personas-9e383d166cf</w:t>
+        </w:r>
+      </w:hyperlink>
+      <w:bookmarkEnd w:id="98"/>
       <w:r>
         <w:t xml:space="preserve"> </w:t>
       </w:r>
@@ -17483,14 +17151,14 @@
           <w:u w:val="none"/>
         </w:rPr>
       </w:pPr>
-      <w:bookmarkStart w:id="98" w:name="_Ref103538455"/>
+      <w:bookmarkStart w:id="99" w:name="_Ref103167472"/>
       <w:r>
         <w:rPr>
           <w:rStyle w:val="Hyperlink"/>
           <w:color w:val="auto"/>
           <w:u w:val="none"/>
         </w:rPr>
-        <w:t xml:space="preserve">BENNETT, Jim: Xamarin in Action. </w:t>
+        <w:t xml:space="preserve">WIERUCH, Robin: The Road to React with Firebase. </w:t>
       </w:r>
       <w:r>
         <w:rPr>
@@ -17498,7 +17166,7 @@
           <w:color w:val="auto"/>
           <w:u w:val="none"/>
         </w:rPr>
-        <w:t>Manning Publications Co.</w:t>
+        <w:t>Self-published, 2019.</w:t>
       </w:r>
       <w:r>
         <w:rPr>
@@ -17506,7 +17174,7 @@
           <w:color w:val="auto"/>
           <w:u w:val="none"/>
         </w:rPr>
-        <w:t xml:space="preserve">, 2018. ISBN </w:t>
+        <w:t xml:space="preserve"> </w:t>
       </w:r>
       <w:r>
         <w:rPr>
@@ -17514,9 +17182,9 @@
           <w:color w:val="auto"/>
           <w:u w:val="none"/>
         </w:rPr>
-        <w:t>978-1617294389</w:t>
-      </w:r>
-      <w:bookmarkEnd w:id="98"/>
+        <w:t>ISBN 978-1795010894.</w:t>
+      </w:r>
+      <w:bookmarkEnd w:id="99"/>
     </w:p>
     <w:p>
       <w:pPr>
@@ -17529,14 +17197,14 @@
         <w:ind w:left="709" w:hanging="633"/>
         <w:jc w:val="both"/>
       </w:pPr>
-      <w:bookmarkStart w:id="99" w:name="_Ref103538469"/>
+      <w:bookmarkStart w:id="100" w:name="_Ref103167486"/>
       <w:r>
         <w:rPr>
           <w:rStyle w:val="Hyperlink"/>
           <w:color w:val="auto"/>
           <w:u w:val="none"/>
         </w:rPr>
-        <w:t xml:space="preserve">BRITCH, David: </w:t>
+        <w:t xml:space="preserve">MORONEY, Laurence: The Definitive Guide to Firebase. Seattle: </w:t>
       </w:r>
       <w:r>
         <w:rPr>
@@ -17544,112 +17212,33 @@
           <w:color w:val="auto"/>
           <w:u w:val="none"/>
         </w:rPr>
-        <w:t xml:space="preserve">What is Xamarin? </w:t>
-      </w:r>
-      <w:r>
-        <w:t>[online]. 20</w:t>
-      </w:r>
-      <w:r>
-        <w:t>21</w:t>
-      </w:r>
-      <w:r>
-        <w:t xml:space="preserve"> [cit. </w:t>
-      </w:r>
-      <w:r>
-        <w:t>1</w:t>
-      </w:r>
-      <w:r>
-        <w:t>5</w:t>
-      </w:r>
-      <w:r>
-        <w:t>.</w:t>
-      </w:r>
-      <w:r>
-        <w:t>5</w:t>
-      </w:r>
-      <w:r>
-        <w:t>.2022]. Dostupné na internete:</w:t>
-      </w:r>
-      <w:r>
-        <w:t xml:space="preserve"> </w:t>
-      </w:r>
-      <w:hyperlink r:id="rId37" w:history="1">
-        <w:r>
-          <w:rPr>
-            <w:rStyle w:val="Hyperlink"/>
-          </w:rPr>
-          <w:t>https://docs.microsoft.com/en-us/xamarin/get-started/what-is-xamarin</w:t>
-        </w:r>
-      </w:hyperlink>
-      <w:bookmarkEnd w:id="99"/>
-      <w:r>
-        <w:t xml:space="preserve"> </w:t>
-      </w:r>
-    </w:p>
-    <w:p>
-      <w:pPr>
-        <w:pStyle w:val="ListParagraph"/>
-        <w:numPr>
-          <w:ilvl w:val="0"/>
-          <w:numId w:val="16"/>
-        </w:numPr>
-        <w:spacing w:before="240"/>
-        <w:ind w:left="709" w:hanging="633"/>
-        <w:jc w:val="both"/>
+        <w:t xml:space="preserve">Apress </w:t>
+      </w:r>
+      <w:r>
         <w:rPr>
           <w:rStyle w:val="Hyperlink"/>
           <w:color w:val="auto"/>
           <w:u w:val="none"/>
         </w:rPr>
-      </w:pPr>
-      <w:bookmarkStart w:id="100" w:name="_Ref103538475"/>
+        <w:t xml:space="preserve">2017. ISBN </w:t>
+      </w:r>
       <w:r>
         <w:rPr>
           <w:rStyle w:val="Hyperlink"/>
           <w:color w:val="auto"/>
           <w:u w:val="none"/>
         </w:rPr>
-        <w:t xml:space="preserve">KOPACHOVETS, Oleg: Xamarin vs Flutter: What to Choose for Your Preject? </w:t>
-      </w:r>
-      <w:r>
-        <w:t>[online]. 20</w:t>
-      </w:r>
-      <w:r>
-        <w:t>2</w:t>
-      </w:r>
-      <w:r>
-        <w:t>2</w:t>
-      </w:r>
-      <w:r>
-        <w:t xml:space="preserve"> [cit. </w:t>
-      </w:r>
-      <w:r>
-        <w:t>15</w:t>
-      </w:r>
-      <w:r>
+        <w:t>978-1-4842-2943-9</w:t>
+      </w:r>
+      <w:r>
+        <w:rPr>
+          <w:rStyle w:val="Hyperlink"/>
+          <w:color w:val="auto"/>
+          <w:u w:val="none"/>
+        </w:rPr>
         <w:t>.</w:t>
       </w:r>
-      <w:r>
-        <w:t>5</w:t>
-      </w:r>
-      <w:r>
-        <w:t>.2022]. Dostupné na internete:</w:t>
-      </w:r>
-      <w:r>
-        <w:t xml:space="preserve"> </w:t>
-      </w:r>
-      <w:hyperlink r:id="rId38" w:history="1">
-        <w:r>
-          <w:rPr>
-            <w:rStyle w:val="Hyperlink"/>
-          </w:rPr>
-          <w:t>https://procoders.tech/blog/flutter-vs-xamarin/</w:t>
-        </w:r>
-      </w:hyperlink>
       <w:bookmarkEnd w:id="100"/>
-      <w:r>
-        <w:t xml:space="preserve"> </w:t>
-      </w:r>
     </w:p>
     <w:p>
       <w:pPr>
@@ -17661,7 +17250,7 @@
         <w:ind w:left="360" w:hanging="360"/>
       </w:pPr>
       <w:bookmarkStart w:id="101" w:name="_Toc103456685"/>
-      <w:bookmarkEnd w:id="93"/>
+      <w:bookmarkEnd w:id="75"/>
       <w:r>
         <w:lastRenderedPageBreak/>
         <w:t>Prílohy</w:t>
@@ -17791,27 +17380,14 @@
       <w:r>
         <w:t xml:space="preserve">Obr. </w:t>
       </w:r>
-      <w:r>
-        <w:fldChar w:fldCharType="begin"/>
-      </w:r>
-      <w:r>
-        <w:instrText xml:space="preserve"> SEQ Obr. \* ARABIC </w:instrText>
-      </w:r>
-      <w:r>
-        <w:fldChar w:fldCharType="separate"/>
-      </w:r>
-      <w:r>
-        <w:rPr>
-          <w:noProof/>
-        </w:rPr>
-        <w:t>7</w:t>
-      </w:r>
-      <w:r>
-        <w:rPr>
-          <w:noProof/>
-        </w:rPr>
-        <w:fldChar w:fldCharType="end"/>
-      </w:r>
+      <w:fldSimple w:instr=" SEQ Obr. \* ARABIC ">
+        <w:r>
+          <w:rPr>
+            <w:noProof/>
+          </w:rPr>
+          <w:t>7</w:t>
+        </w:r>
+      </w:fldSimple>
       <w:r>
         <w:t xml:space="preserve"> Obrázok grafického CD média</w:t>
       </w:r>
@@ -17956,7 +17532,13 @@
           <w:rPr>
             <w:noProof/>
           </w:rPr>
-          <w:t>22</w:t>
+          <w:t>2</w:t>
+        </w:r>
+        <w:r>
+          <w:rPr>
+            <w:noProof/>
+          </w:rPr>
+          <w:t>2</w:t>
         </w:r>
         <w:r>
           <w:fldChar w:fldCharType="end"/>
@@ -22484,7 +22066,7 @@
   <w:style w:type="paragraph" w:default="1" w:styleId="Normal">
     <w:name w:val="Normal"/>
     <w:qFormat/>
-    <w:rsid w:val="00C47ED1"/>
+    <w:rsid w:val="003B2AD9"/>
     <w:pPr>
       <w:spacing w:line="360" w:lineRule="auto"/>
     </w:pPr>

</xml_diff>